<commit_message>
Select and browser actions
</commit_message>
<xml_diff>
--- a/Selenium_Notes.docx
+++ b/Selenium_Notes.docx
@@ -67,13 +67,23 @@
           <w:lang w:val="en-IN"/>
         </w:rPr>
       </w:pPr>
-      <w:r>
-        <w:rPr>
-          <w:b/>
-          <w:i/>
-          <w:lang w:val="en-IN"/>
-        </w:rPr>
-        <w:t>Threads(Optionally)</w:t>
+      <w:proofErr w:type="gramStart"/>
+      <w:r>
+        <w:rPr>
+          <w:b/>
+          <w:i/>
+          <w:lang w:val="en-IN"/>
+        </w:rPr>
+        <w:t>Threads(</w:t>
+      </w:r>
+      <w:proofErr w:type="gramEnd"/>
+      <w:r>
+        <w:rPr>
+          <w:b/>
+          <w:i/>
+          <w:lang w:val="en-IN"/>
+        </w:rPr>
+        <w:t>Optionally)</w:t>
       </w:r>
     </w:p>
     <w:p>
@@ -181,17 +191,29 @@
           <w:highlight w:val="yellow"/>
           <w:lang w:val="en-IN"/>
         </w:rPr>
-        <w:t>(Browser Automation Tool)</w:t>
-      </w:r>
-      <w:r>
-        <w:rPr>
-          <w:b/>
+        <w:t>(Browser Automation Tool</w:t>
+      </w:r>
+      <w:proofErr w:type="gramStart"/>
+      <w:r>
+        <w:rPr>
+          <w:b/>
+          <w:i/>
           <w:color w:val="002060"/>
           <w:highlight w:val="yellow"/>
           <w:lang w:val="en-IN"/>
         </w:rPr>
+        <w:t>)</w:t>
+      </w:r>
+      <w:r>
+        <w:rPr>
+          <w:b/>
+          <w:color w:val="002060"/>
+          <w:highlight w:val="yellow"/>
+          <w:lang w:val="en-IN"/>
+        </w:rPr>
         <w:t xml:space="preserve"> :</w:t>
       </w:r>
+      <w:proofErr w:type="gramEnd"/>
     </w:p>
     <w:p>
       <w:pPr>
@@ -307,8 +329,19 @@
           <w:highlight w:val="green"/>
           <w:lang w:val="en-IN"/>
         </w:rPr>
-        <w:t>Platform independed</w:t>
-      </w:r>
+        <w:t xml:space="preserve">Platform </w:t>
+      </w:r>
+      <w:proofErr w:type="spellStart"/>
+      <w:r>
+        <w:rPr>
+          <w:b/>
+          <w:color w:val="002060"/>
+          <w:highlight w:val="green"/>
+          <w:lang w:val="en-IN"/>
+        </w:rPr>
+        <w:t>independed</w:t>
+      </w:r>
+      <w:proofErr w:type="spellEnd"/>
       <w:r>
         <w:rPr>
           <w:b/>
@@ -952,6 +985,7 @@
           <w:lang w:val="en-IN"/>
         </w:rPr>
       </w:pPr>
+      <w:proofErr w:type="gramStart"/>
       <w:r>
         <w:rPr>
           <w:b/>
@@ -960,6 +994,7 @@
         </w:rPr>
         <w:t>Versions :</w:t>
       </w:r>
+      <w:proofErr w:type="gramEnd"/>
     </w:p>
     <w:p>
       <w:pPr>
@@ -1458,7 +1493,27 @@
           <w:strike/>
           <w:lang w:val="en-IN"/>
         </w:rPr>
-        <w:t>Client and Server config was very difficult</w:t>
+        <w:t xml:space="preserve">Client and Server </w:t>
+      </w:r>
+      <w:proofErr w:type="spellStart"/>
+      <w:r>
+        <w:rPr>
+          <w:b/>
+          <w:i/>
+          <w:strike/>
+          <w:lang w:val="en-IN"/>
+        </w:rPr>
+        <w:t>config</w:t>
+      </w:r>
+      <w:proofErr w:type="spellEnd"/>
+      <w:r>
+        <w:rPr>
+          <w:b/>
+          <w:i/>
+          <w:strike/>
+          <w:lang w:val="en-IN"/>
+        </w:rPr>
+        <w:t xml:space="preserve"> was very difficult</w:t>
       </w:r>
     </w:p>
     <w:p>
@@ -1657,6 +1712,7 @@
           <w:lang w:val="en-IN"/>
         </w:rPr>
       </w:pPr>
+      <w:proofErr w:type="spellStart"/>
       <w:r>
         <w:rPr>
           <w:b/>
@@ -1664,25 +1720,54 @@
           <w:lang w:val="en-IN"/>
         </w:rPr>
         <w:lastRenderedPageBreak/>
-        <w:t>TestNG, Maven, Jenkins:</w:t>
-      </w:r>
-    </w:p>
-    <w:p>
-      <w:pPr>
-        <w:rPr>
-          <w:b/>
-          <w:i/>
-          <w:lang w:val="en-IN"/>
-        </w:rPr>
-      </w:pPr>
-      <w:r>
-        <w:rPr>
-          <w:b/>
-          <w:i/>
-          <w:lang w:val="en-IN"/>
-        </w:rPr>
-        <w:t>Official WebSite :</w:t>
-      </w:r>
+        <w:t>TestNG</w:t>
+      </w:r>
+      <w:proofErr w:type="spellEnd"/>
+      <w:r>
+        <w:rPr>
+          <w:b/>
+          <w:i/>
+          <w:lang w:val="en-IN"/>
+        </w:rPr>
+        <w:t>, Maven, Jenkins:</w:t>
+      </w:r>
+    </w:p>
+    <w:p>
+      <w:pPr>
+        <w:rPr>
+          <w:b/>
+          <w:i/>
+          <w:lang w:val="en-IN"/>
+        </w:rPr>
+      </w:pPr>
+      <w:r>
+        <w:rPr>
+          <w:b/>
+          <w:i/>
+          <w:lang w:val="en-IN"/>
+        </w:rPr>
+        <w:t xml:space="preserve">Official </w:t>
+      </w:r>
+      <w:proofErr w:type="spellStart"/>
+      <w:proofErr w:type="gramStart"/>
+      <w:r>
+        <w:rPr>
+          <w:b/>
+          <w:i/>
+          <w:lang w:val="en-IN"/>
+        </w:rPr>
+        <w:t>WebSite</w:t>
+      </w:r>
+      <w:proofErr w:type="spellEnd"/>
+      <w:r>
+        <w:rPr>
+          <w:b/>
+          <w:i/>
+          <w:lang w:val="en-IN"/>
+        </w:rPr>
+        <w:t xml:space="preserve"> :</w:t>
+      </w:r>
+      <w:proofErr w:type="gramEnd"/>
     </w:p>
     <w:p>
       <w:hyperlink r:id="rId6" w:history="1">
@@ -1720,24 +1805,44 @@
           <w:i/>
           <w:lang w:val="en-IN"/>
         </w:rPr>
-        <w:t>Selenium IDE :</w:t>
-      </w:r>
-    </w:p>
-    <w:p>
-      <w:pPr>
-        <w:rPr>
-          <w:b/>
-          <w:i/>
-          <w:lang w:val="en-IN"/>
-        </w:rPr>
-      </w:pPr>
-      <w:r>
-        <w:rPr>
-          <w:b/>
-          <w:i/>
-          <w:lang w:val="en-IN"/>
-        </w:rPr>
-        <w:t>Addon with FF or Chrome</w:t>
+        <w:t xml:space="preserve">Selenium </w:t>
+      </w:r>
+      <w:proofErr w:type="gramStart"/>
+      <w:r>
+        <w:rPr>
+          <w:b/>
+          <w:i/>
+          <w:lang w:val="en-IN"/>
+        </w:rPr>
+        <w:t>IDE :</w:t>
+      </w:r>
+      <w:proofErr w:type="gramEnd"/>
+    </w:p>
+    <w:p>
+      <w:pPr>
+        <w:rPr>
+          <w:b/>
+          <w:i/>
+          <w:lang w:val="en-IN"/>
+        </w:rPr>
+      </w:pPr>
+      <w:proofErr w:type="spellStart"/>
+      <w:r>
+        <w:rPr>
+          <w:b/>
+          <w:i/>
+          <w:lang w:val="en-IN"/>
+        </w:rPr>
+        <w:t>Addon</w:t>
+      </w:r>
+      <w:proofErr w:type="spellEnd"/>
+      <w:r>
+        <w:rPr>
+          <w:b/>
+          <w:i/>
+          <w:lang w:val="en-IN"/>
+        </w:rPr>
+        <w:t xml:space="preserve"> with FF or Chrome</w:t>
       </w:r>
     </w:p>
     <w:p>
@@ -1823,7 +1928,25 @@
           <w:i/>
           <w:lang w:val="en-IN"/>
         </w:rPr>
-        <w:t xml:space="preserve">  type of Action that we perform on WebElement (any component which you see on a Web Page)</w:t>
+        <w:t xml:space="preserve">  type of Action that we perform on </w:t>
+      </w:r>
+      <w:proofErr w:type="spellStart"/>
+      <w:r>
+        <w:rPr>
+          <w:b/>
+          <w:i/>
+          <w:lang w:val="en-IN"/>
+        </w:rPr>
+        <w:t>WebElement</w:t>
+      </w:r>
+      <w:proofErr w:type="spellEnd"/>
+      <w:r>
+        <w:rPr>
+          <w:b/>
+          <w:i/>
+          <w:lang w:val="en-IN"/>
+        </w:rPr>
+        <w:t xml:space="preserve"> (any component which you see on a Web Page)</w:t>
       </w:r>
     </w:p>
     <w:p>
@@ -2021,13 +2144,23 @@
         </w:rPr>
         <w:t xml:space="preserve">- </w:t>
       </w:r>
-      <w:r>
-        <w:rPr>
-          <w:b/>
-          <w:i/>
-          <w:lang w:val="en-IN"/>
-        </w:rPr>
-        <w:t>WebElement on we are performing action</w:t>
+      <w:proofErr w:type="spellStart"/>
+      <w:r>
+        <w:rPr>
+          <w:b/>
+          <w:i/>
+          <w:lang w:val="en-IN"/>
+        </w:rPr>
+        <w:t>WebElement</w:t>
+      </w:r>
+      <w:proofErr w:type="spellEnd"/>
+      <w:r>
+        <w:rPr>
+          <w:b/>
+          <w:i/>
+          <w:lang w:val="en-IN"/>
+        </w:rPr>
+        <w:t xml:space="preserve"> on we are performing action</w:t>
       </w:r>
     </w:p>
     <w:p>
@@ -2087,6 +2220,7 @@
           <w:lang w:val="en-IN"/>
         </w:rPr>
       </w:pPr>
+      <w:proofErr w:type="spellStart"/>
       <w:r>
         <w:rPr>
           <w:b/>
@@ -2095,6 +2229,7 @@
         </w:rPr>
         <w:t>className</w:t>
       </w:r>
+      <w:proofErr w:type="spellEnd"/>
     </w:p>
     <w:p>
       <w:pPr>
@@ -2109,6 +2244,7 @@
           <w:lang w:val="en-IN"/>
         </w:rPr>
       </w:pPr>
+      <w:proofErr w:type="spellStart"/>
       <w:r>
         <w:rPr>
           <w:b/>
@@ -2117,6 +2253,7 @@
         </w:rPr>
         <w:t>tagName</w:t>
       </w:r>
+      <w:proofErr w:type="spellEnd"/>
     </w:p>
     <w:p>
       <w:pPr>
@@ -2131,6 +2268,7 @@
           <w:lang w:val="en-IN"/>
         </w:rPr>
       </w:pPr>
+      <w:proofErr w:type="spellStart"/>
       <w:r>
         <w:rPr>
           <w:b/>
@@ -2139,6 +2277,7 @@
         </w:rPr>
         <w:t>linkText</w:t>
       </w:r>
+      <w:proofErr w:type="spellEnd"/>
     </w:p>
     <w:p>
       <w:pPr>
@@ -2153,6 +2292,7 @@
           <w:lang w:val="en-IN"/>
         </w:rPr>
       </w:pPr>
+      <w:proofErr w:type="spellStart"/>
       <w:r>
         <w:rPr>
           <w:b/>
@@ -2161,6 +2301,7 @@
         </w:rPr>
         <w:t>partialLinkText</w:t>
       </w:r>
+      <w:proofErr w:type="spellEnd"/>
     </w:p>
     <w:p>
       <w:pPr>
@@ -2175,6 +2316,7 @@
           <w:lang w:val="en-IN"/>
         </w:rPr>
       </w:pPr>
+      <w:proofErr w:type="spellStart"/>
       <w:r>
         <w:rPr>
           <w:b/>
@@ -2183,6 +2325,7 @@
         </w:rPr>
         <w:t>css</w:t>
       </w:r>
+      <w:proofErr w:type="spellEnd"/>
     </w:p>
     <w:p>
       <w:pPr>
@@ -2197,6 +2340,7 @@
           <w:lang w:val="en-IN"/>
         </w:rPr>
       </w:pPr>
+      <w:proofErr w:type="spellStart"/>
       <w:r>
         <w:rPr>
           <w:b/>
@@ -2205,6 +2349,7 @@
         </w:rPr>
         <w:t>xpath</w:t>
       </w:r>
+      <w:proofErr w:type="spellEnd"/>
     </w:p>
     <w:p>
       <w:pPr>
@@ -2433,6 +2578,7 @@
           <w:lang w:val="en-IN"/>
         </w:rPr>
       </w:pPr>
+      <w:proofErr w:type="spellStart"/>
       <w:r>
         <w:rPr>
           <w:b/>
@@ -2441,6 +2587,7 @@
         </w:rPr>
         <w:t>Asusual</w:t>
       </w:r>
+      <w:proofErr w:type="spellEnd"/>
     </w:p>
     <w:p>
       <w:pPr>
@@ -2453,13 +2600,25 @@
           <w:lang w:val="en-IN"/>
         </w:rPr>
       </w:pPr>
-      <w:r>
-        <w:rPr>
-          <w:b/>
-          <w:i/>
-          <w:lang w:val="en-IN"/>
-        </w:rPr>
-        <w:t xml:space="preserve">nd </w:t>
+      <w:proofErr w:type="spellStart"/>
+      <w:proofErr w:type="gramStart"/>
+      <w:r>
+        <w:rPr>
+          <w:b/>
+          <w:i/>
+          <w:lang w:val="en-IN"/>
+        </w:rPr>
+        <w:t>nd</w:t>
+      </w:r>
+      <w:proofErr w:type="spellEnd"/>
+      <w:proofErr w:type="gramEnd"/>
+      <w:r>
+        <w:rPr>
+          <w:b/>
+          <w:i/>
+          <w:lang w:val="en-IN"/>
+        </w:rPr>
+        <w:t xml:space="preserve"> </w:t>
       </w:r>
       <w:r>
         <w:rPr>
@@ -2503,13 +2662,23 @@
           <w:lang w:val="en-IN"/>
         </w:rPr>
       </w:pPr>
-      <w:r>
-        <w:rPr>
-          <w:b/>
-          <w:i/>
-          <w:lang w:val="en-IN"/>
-        </w:rPr>
-        <w:t xml:space="preserve">Expressions : </w:t>
+      <w:proofErr w:type="gramStart"/>
+      <w:r>
+        <w:rPr>
+          <w:b/>
+          <w:i/>
+          <w:lang w:val="en-IN"/>
+        </w:rPr>
+        <w:t>Expressions :</w:t>
+      </w:r>
+      <w:proofErr w:type="gramEnd"/>
+      <w:r>
+        <w:rPr>
+          <w:b/>
+          <w:i/>
+          <w:lang w:val="en-IN"/>
+        </w:rPr>
+        <w:t xml:space="preserve"> </w:t>
       </w:r>
     </w:p>
     <w:p>
@@ -2557,6 +2726,7 @@
           <w:lang w:val="en-IN"/>
         </w:rPr>
       </w:pPr>
+      <w:proofErr w:type="gramStart"/>
       <w:r>
         <w:rPr>
           <w:b/>
@@ -2580,7 +2750,16 @@
           <w:i/>
           <w:lang w:val="en-IN"/>
         </w:rPr>
-        <w:t xml:space="preserve"> -  we can traverse only from parent tag to child tag in HTML DOM</w:t>
+        <w:t xml:space="preserve"> -</w:t>
+      </w:r>
+      <w:proofErr w:type="gramEnd"/>
+      <w:r>
+        <w:rPr>
+          <w:b/>
+          <w:i/>
+          <w:lang w:val="en-IN"/>
+        </w:rPr>
+        <w:t xml:space="preserve">  we can traverse only from parent tag to child tag in HTML DOM</w:t>
       </w:r>
     </w:p>
     <w:p>
@@ -2596,6 +2775,7 @@
           <w:lang w:val="en-IN"/>
         </w:rPr>
       </w:pPr>
+      <w:proofErr w:type="spellStart"/>
       <w:r>
         <w:rPr>
           <w:b/>
@@ -2610,7 +2790,70 @@
           <w:i/>
           <w:lang w:val="en-IN"/>
         </w:rPr>
-        <w:t>ss=htmlTag[propertyname = ‘propertyValue’]</w:t>
+        <w:t>ss</w:t>
+      </w:r>
+      <w:proofErr w:type="spellEnd"/>
+      <w:r>
+        <w:rPr>
+          <w:b/>
+          <w:i/>
+          <w:lang w:val="en-IN"/>
+        </w:rPr>
+        <w:t>=</w:t>
+      </w:r>
+      <w:proofErr w:type="spellStart"/>
+      <w:r>
+        <w:rPr>
+          <w:b/>
+          <w:i/>
+          <w:lang w:val="en-IN"/>
+        </w:rPr>
+        <w:t>htmlTag</w:t>
+      </w:r>
+      <w:proofErr w:type="spellEnd"/>
+      <w:r>
+        <w:rPr>
+          <w:b/>
+          <w:i/>
+          <w:lang w:val="en-IN"/>
+        </w:rPr>
+        <w:t>[</w:t>
+      </w:r>
+      <w:proofErr w:type="spellStart"/>
+      <w:r>
+        <w:rPr>
+          <w:b/>
+          <w:i/>
+          <w:lang w:val="en-IN"/>
+        </w:rPr>
+        <w:t>propertyname</w:t>
+      </w:r>
+      <w:proofErr w:type="spellEnd"/>
+      <w:r>
+        <w:rPr>
+          <w:b/>
+          <w:i/>
+          <w:lang w:val="en-IN"/>
+        </w:rPr>
+        <w:t xml:space="preserve"> = ‘</w:t>
+      </w:r>
+      <w:proofErr w:type="spellStart"/>
+      <w:r>
+        <w:rPr>
+          <w:b/>
+          <w:i/>
+          <w:lang w:val="en-IN"/>
+        </w:rPr>
+        <w:t>propertyValue</w:t>
+      </w:r>
+      <w:proofErr w:type="spellEnd"/>
+      <w:r>
+        <w:rPr>
+          <w:b/>
+          <w:i/>
+          <w:lang w:val="en-IN"/>
+        </w:rPr>
+        <w:t>’]</w:t>
       </w:r>
     </w:p>
     <w:p>
@@ -2626,14 +2869,52 @@
           <w:lang w:val="en-IN"/>
         </w:rPr>
       </w:pPr>
-      <w:r>
-        <w:rPr>
-          <w:b/>
-          <w:i/>
-          <w:lang w:val="en-IN"/>
-        </w:rPr>
-        <w:t>css=htmlTag#idValue or #idValue</w:t>
-      </w:r>
+      <w:proofErr w:type="spellStart"/>
+      <w:r>
+        <w:rPr>
+          <w:b/>
+          <w:i/>
+          <w:lang w:val="en-IN"/>
+        </w:rPr>
+        <w:t>css</w:t>
+      </w:r>
+      <w:proofErr w:type="spellEnd"/>
+      <w:r>
+        <w:rPr>
+          <w:b/>
+          <w:i/>
+          <w:lang w:val="en-IN"/>
+        </w:rPr>
+        <w:t>=</w:t>
+      </w:r>
+      <w:proofErr w:type="spellStart"/>
+      <w:r>
+        <w:rPr>
+          <w:b/>
+          <w:i/>
+          <w:lang w:val="en-IN"/>
+        </w:rPr>
+        <w:t>htmlTag#idValue</w:t>
+      </w:r>
+      <w:proofErr w:type="spellEnd"/>
+      <w:r>
+        <w:rPr>
+          <w:b/>
+          <w:i/>
+          <w:lang w:val="en-IN"/>
+        </w:rPr>
+        <w:t xml:space="preserve"> or #</w:t>
+      </w:r>
+      <w:proofErr w:type="spellStart"/>
+      <w:r>
+        <w:rPr>
+          <w:b/>
+          <w:i/>
+          <w:lang w:val="en-IN"/>
+        </w:rPr>
+        <w:t>idValue</w:t>
+      </w:r>
+      <w:proofErr w:type="spellEnd"/>
     </w:p>
     <w:p>
       <w:pPr>
@@ -2648,13 +2929,43 @@
           <w:lang w:val="en-IN"/>
         </w:rPr>
       </w:pPr>
-      <w:r>
-        <w:rPr>
-          <w:b/>
-          <w:i/>
-          <w:lang w:val="en-IN"/>
-        </w:rPr>
-        <w:t>css=htmlTag.</w:t>
+      <w:proofErr w:type="spellStart"/>
+      <w:proofErr w:type="gramStart"/>
+      <w:r>
+        <w:rPr>
+          <w:b/>
+          <w:i/>
+          <w:lang w:val="en-IN"/>
+        </w:rPr>
+        <w:t>css</w:t>
+      </w:r>
+      <w:proofErr w:type="spellEnd"/>
+      <w:r>
+        <w:rPr>
+          <w:b/>
+          <w:i/>
+          <w:lang w:val="en-IN"/>
+        </w:rPr>
+        <w:t>=</w:t>
+      </w:r>
+      <w:proofErr w:type="spellStart"/>
+      <w:proofErr w:type="gramEnd"/>
+      <w:r>
+        <w:rPr>
+          <w:b/>
+          <w:i/>
+          <w:lang w:val="en-IN"/>
+        </w:rPr>
+        <w:t>htmlTag</w:t>
+      </w:r>
+      <w:proofErr w:type="spellEnd"/>
+      <w:r>
+        <w:rPr>
+          <w:b/>
+          <w:i/>
+          <w:lang w:val="en-IN"/>
+        </w:rPr>
+        <w:t>.</w:t>
       </w:r>
       <w:r>
         <w:rPr>
@@ -2664,14 +2975,34 @@
         </w:rPr>
         <w:t xml:space="preserve"> </w:t>
       </w:r>
-      <w:r>
-        <w:rPr>
-          <w:b/>
-          <w:i/>
-          <w:lang w:val="en-IN"/>
-        </w:rPr>
-        <w:t>valueOfClassAttribute or .valueOfClassAttribute</w:t>
-      </w:r>
+      <w:proofErr w:type="spellStart"/>
+      <w:r>
+        <w:rPr>
+          <w:b/>
+          <w:i/>
+          <w:lang w:val="en-IN"/>
+        </w:rPr>
+        <w:t>valueOfClassAttribute</w:t>
+      </w:r>
+      <w:proofErr w:type="spellEnd"/>
+      <w:r>
+        <w:rPr>
+          <w:b/>
+          <w:i/>
+          <w:lang w:val="en-IN"/>
+        </w:rPr>
+        <w:t xml:space="preserve"> or .</w:t>
+      </w:r>
+      <w:proofErr w:type="spellStart"/>
+      <w:r>
+        <w:rPr>
+          <w:b/>
+          <w:i/>
+          <w:lang w:val="en-IN"/>
+        </w:rPr>
+        <w:t>valueOfClassAttribute</w:t>
+      </w:r>
+      <w:proofErr w:type="spellEnd"/>
     </w:p>
     <w:p>
       <w:pPr>
@@ -2684,6 +3015,7 @@
           <w:lang w:val="en-IN"/>
         </w:rPr>
       </w:pPr>
+      <w:proofErr w:type="spellStart"/>
       <w:r>
         <w:rPr>
           <w:b/>
@@ -2693,6 +3025,7 @@
         </w:rPr>
         <w:t>Xpath</w:t>
       </w:r>
+      <w:proofErr w:type="spellEnd"/>
       <w:r>
         <w:rPr>
           <w:b/>
@@ -2772,8 +3105,18 @@
           <w:i/>
           <w:lang w:val="en-IN"/>
         </w:rPr>
-        <w:t>Absolute xpath</w:t>
-      </w:r>
+        <w:t xml:space="preserve">Absolute </w:t>
+      </w:r>
+      <w:proofErr w:type="spellStart"/>
+      <w:r>
+        <w:rPr>
+          <w:b/>
+          <w:i/>
+          <w:lang w:val="en-IN"/>
+        </w:rPr>
+        <w:t>xpath</w:t>
+      </w:r>
+      <w:proofErr w:type="spellEnd"/>
     </w:p>
     <w:p>
       <w:pPr>
@@ -2784,6 +3127,7 @@
           <w:lang w:val="en-IN"/>
         </w:rPr>
       </w:pPr>
+      <w:proofErr w:type="gramStart"/>
       <w:r>
         <w:rPr>
           <w:b/>
@@ -2798,7 +3142,34 @@
           <w:i/>
           <w:lang w:val="en-IN"/>
         </w:rPr>
-        <w:t>html/child/superchild/child/../.../.../...</w:t>
+        <w:t>html/child/</w:t>
+      </w:r>
+      <w:proofErr w:type="spellStart"/>
+      <w:r>
+        <w:rPr>
+          <w:b/>
+          <w:i/>
+          <w:lang w:val="en-IN"/>
+        </w:rPr>
+        <w:t>superchild</w:t>
+      </w:r>
+      <w:proofErr w:type="spellEnd"/>
+      <w:r>
+        <w:rPr>
+          <w:b/>
+          <w:i/>
+          <w:lang w:val="en-IN"/>
+        </w:rPr>
+        <w:t>/child/..</w:t>
+      </w:r>
+      <w:proofErr w:type="gramEnd"/>
+      <w:r>
+        <w:rPr>
+          <w:b/>
+          <w:i/>
+          <w:lang w:val="en-IN"/>
+        </w:rPr>
+        <w:t>/.../.../...</w:t>
       </w:r>
     </w:p>
     <w:p>
@@ -2830,8 +3201,18 @@
           <w:i/>
           <w:lang w:val="en-IN"/>
         </w:rPr>
-        <w:t>Relative xpath</w:t>
-      </w:r>
+        <w:t xml:space="preserve">Relative </w:t>
+      </w:r>
+      <w:proofErr w:type="spellStart"/>
+      <w:r>
+        <w:rPr>
+          <w:b/>
+          <w:i/>
+          <w:lang w:val="en-IN"/>
+        </w:rPr>
+        <w:t>xpath</w:t>
+      </w:r>
+      <w:proofErr w:type="spellEnd"/>
     </w:p>
     <w:p>
       <w:pPr>
@@ -2876,6 +3257,7 @@
           <w:lang w:val="en-IN"/>
         </w:rPr>
       </w:pPr>
+      <w:proofErr w:type="gramStart"/>
       <w:r>
         <w:rPr>
           <w:b/>
@@ -2884,6 +3266,7 @@
         </w:rPr>
         <w:t>Syntax :</w:t>
       </w:r>
+      <w:proofErr w:type="gramEnd"/>
     </w:p>
     <w:p>
       <w:pPr>
@@ -2908,7 +3291,29 @@
           <w:u w:val="single"/>
           <w:lang w:val="en-IN"/>
         </w:rPr>
-        <w:t xml:space="preserve">Basic Xpath </w:t>
+        <w:t xml:space="preserve">Basic </w:t>
+      </w:r>
+      <w:proofErr w:type="spellStart"/>
+      <w:r>
+        <w:rPr>
+          <w:b/>
+          <w:i/>
+          <w:highlight w:val="yellow"/>
+          <w:u w:val="single"/>
+          <w:lang w:val="en-IN"/>
+        </w:rPr>
+        <w:t>Xpath</w:t>
+      </w:r>
+      <w:proofErr w:type="spellEnd"/>
+      <w:r>
+        <w:rPr>
+          <w:b/>
+          <w:i/>
+          <w:highlight w:val="yellow"/>
+          <w:u w:val="single"/>
+          <w:lang w:val="en-IN"/>
+        </w:rPr>
+        <w:t xml:space="preserve"> </w:t>
       </w:r>
     </w:p>
     <w:p>
@@ -2926,7 +3331,71 @@
           <w:i/>
           <w:lang w:val="en-IN"/>
         </w:rPr>
-        <w:t>//htmlTag[@propertyname=’propertyValue’]</w:t>
+        <w:t>//</w:t>
+      </w:r>
+      <w:proofErr w:type="spellStart"/>
+      <w:proofErr w:type="gramStart"/>
+      <w:r>
+        <w:rPr>
+          <w:b/>
+          <w:i/>
+          <w:lang w:val="en-IN"/>
+        </w:rPr>
+        <w:t>htmlTag</w:t>
+      </w:r>
+      <w:proofErr w:type="spellEnd"/>
+      <w:r>
+        <w:rPr>
+          <w:b/>
+          <w:i/>
+          <w:lang w:val="en-IN"/>
+        </w:rPr>
+        <w:t>[</w:t>
+      </w:r>
+      <w:proofErr w:type="gramEnd"/>
+      <w:r>
+        <w:rPr>
+          <w:b/>
+          <w:i/>
+          <w:lang w:val="en-IN"/>
+        </w:rPr>
+        <w:t>@</w:t>
+      </w:r>
+      <w:proofErr w:type="spellStart"/>
+      <w:r>
+        <w:rPr>
+          <w:b/>
+          <w:i/>
+          <w:lang w:val="en-IN"/>
+        </w:rPr>
+        <w:t>propertyname</w:t>
+      </w:r>
+      <w:proofErr w:type="spellEnd"/>
+      <w:r>
+        <w:rPr>
+          <w:b/>
+          <w:i/>
+          <w:lang w:val="en-IN"/>
+        </w:rPr>
+        <w:t>=’</w:t>
+      </w:r>
+      <w:proofErr w:type="spellStart"/>
+      <w:r>
+        <w:rPr>
+          <w:b/>
+          <w:i/>
+          <w:lang w:val="en-IN"/>
+        </w:rPr>
+        <w:t>propertyValue</w:t>
+      </w:r>
+      <w:proofErr w:type="spellEnd"/>
+      <w:r>
+        <w:rPr>
+          <w:b/>
+          <w:i/>
+          <w:lang w:val="en-IN"/>
+        </w:rPr>
+        <w:t>’]</w:t>
       </w:r>
     </w:p>
     <w:p>
@@ -2970,8 +3439,72 @@
           <w:i/>
           <w:lang w:val="en-IN"/>
         </w:rPr>
-        <w:t>//htmlTag[@propertyname=’propertyvalue’]/childTagName</w:t>
-      </w:r>
+        <w:t>//</w:t>
+      </w:r>
+      <w:proofErr w:type="spellStart"/>
+      <w:r>
+        <w:rPr>
+          <w:b/>
+          <w:i/>
+          <w:lang w:val="en-IN"/>
+        </w:rPr>
+        <w:t>htmlTag</w:t>
+      </w:r>
+      <w:proofErr w:type="spellEnd"/>
+      <w:r>
+        <w:rPr>
+          <w:b/>
+          <w:i/>
+          <w:lang w:val="en-IN"/>
+        </w:rPr>
+        <w:t>[@</w:t>
+      </w:r>
+      <w:proofErr w:type="spellStart"/>
+      <w:r>
+        <w:rPr>
+          <w:b/>
+          <w:i/>
+          <w:lang w:val="en-IN"/>
+        </w:rPr>
+        <w:t>propertyname</w:t>
+      </w:r>
+      <w:proofErr w:type="spellEnd"/>
+      <w:r>
+        <w:rPr>
+          <w:b/>
+          <w:i/>
+          <w:lang w:val="en-IN"/>
+        </w:rPr>
+        <w:t>=’</w:t>
+      </w:r>
+      <w:proofErr w:type="spellStart"/>
+      <w:r>
+        <w:rPr>
+          <w:b/>
+          <w:i/>
+          <w:lang w:val="en-IN"/>
+        </w:rPr>
+        <w:t>propertyvalue</w:t>
+      </w:r>
+      <w:proofErr w:type="spellEnd"/>
+      <w:r>
+        <w:rPr>
+          <w:b/>
+          <w:i/>
+          <w:lang w:val="en-IN"/>
+        </w:rPr>
+        <w:t>’]/</w:t>
+      </w:r>
+      <w:proofErr w:type="spellStart"/>
+      <w:r>
+        <w:rPr>
+          <w:b/>
+          <w:i/>
+          <w:lang w:val="en-IN"/>
+        </w:rPr>
+        <w:t>childTagName</w:t>
+      </w:r>
+      <w:proofErr w:type="spellEnd"/>
     </w:p>
     <w:p>
       <w:pPr>
@@ -3006,8 +3539,72 @@
           <w:i/>
           <w:lang w:val="en-IN"/>
         </w:rPr>
-        <w:t>//htmlTag[@propertyname=’propertyvalue’]//childTagName</w:t>
-      </w:r>
+        <w:t>//</w:t>
+      </w:r>
+      <w:proofErr w:type="spellStart"/>
+      <w:r>
+        <w:rPr>
+          <w:b/>
+          <w:i/>
+          <w:lang w:val="en-IN"/>
+        </w:rPr>
+        <w:t>htmlTag</w:t>
+      </w:r>
+      <w:proofErr w:type="spellEnd"/>
+      <w:r>
+        <w:rPr>
+          <w:b/>
+          <w:i/>
+          <w:lang w:val="en-IN"/>
+        </w:rPr>
+        <w:t>[@</w:t>
+      </w:r>
+      <w:proofErr w:type="spellStart"/>
+      <w:r>
+        <w:rPr>
+          <w:b/>
+          <w:i/>
+          <w:lang w:val="en-IN"/>
+        </w:rPr>
+        <w:t>propertyname</w:t>
+      </w:r>
+      <w:proofErr w:type="spellEnd"/>
+      <w:r>
+        <w:rPr>
+          <w:b/>
+          <w:i/>
+          <w:lang w:val="en-IN"/>
+        </w:rPr>
+        <w:t>=’</w:t>
+      </w:r>
+      <w:proofErr w:type="spellStart"/>
+      <w:r>
+        <w:rPr>
+          <w:b/>
+          <w:i/>
+          <w:lang w:val="en-IN"/>
+        </w:rPr>
+        <w:t>propertyvalue</w:t>
+      </w:r>
+      <w:proofErr w:type="spellEnd"/>
+      <w:r>
+        <w:rPr>
+          <w:b/>
+          <w:i/>
+          <w:lang w:val="en-IN"/>
+        </w:rPr>
+        <w:t>’]//</w:t>
+      </w:r>
+      <w:proofErr w:type="spellStart"/>
+      <w:r>
+        <w:rPr>
+          <w:b/>
+          <w:i/>
+          <w:lang w:val="en-IN"/>
+        </w:rPr>
+        <w:t>childTagName</w:t>
+      </w:r>
+      <w:proofErr w:type="spellEnd"/>
     </w:p>
     <w:p>
       <w:pPr>
@@ -3042,7 +3639,25 @@
           <w:i/>
           <w:lang w:val="en-IN"/>
         </w:rPr>
-        <w:t>//htmlTag[@propertyname=’propertyvalue’]//childTagName[@propertyname=’propertyvalue’]</w:t>
+        <w:t>//</w:t>
+      </w:r>
+      <w:proofErr w:type="gramStart"/>
+      <w:r>
+        <w:rPr>
+          <w:b/>
+          <w:i/>
+          <w:lang w:val="en-IN"/>
+        </w:rPr>
+        <w:t>htmlTag[</w:t>
+      </w:r>
+      <w:proofErr w:type="gramEnd"/>
+      <w:r>
+        <w:rPr>
+          <w:b/>
+          <w:i/>
+          <w:lang w:val="en-IN"/>
+        </w:rPr>
+        <w:t>@propertyname=’propertyvalue’]//childTagName[@propertyname=’propertyvalue’]</w:t>
       </w:r>
     </w:p>
     <w:p>
@@ -3068,8 +3683,20 @@
           <w:u w:val="single"/>
           <w:lang w:val="en-IN"/>
         </w:rPr>
-        <w:t>Using regular Expressions in Xpath</w:t>
-      </w:r>
+        <w:t xml:space="preserve">Using regular Expressions in </w:t>
+      </w:r>
+      <w:proofErr w:type="spellStart"/>
+      <w:r>
+        <w:rPr>
+          <w:b/>
+          <w:i/>
+          <w:highlight w:val="yellow"/>
+          <w:u w:val="single"/>
+          <w:lang w:val="en-IN"/>
+        </w:rPr>
+        <w:t>Xpath</w:t>
+      </w:r>
+      <w:proofErr w:type="spellEnd"/>
     </w:p>
     <w:p>
       <w:pPr>
@@ -3123,7 +3750,25 @@
           <w:lang w:val="en-IN"/>
         </w:rPr>
         <w:tab/>
-        <w:t>- if both the properties are matched then we get the element</w:t>
+        <w:t xml:space="preserve">- </w:t>
+      </w:r>
+      <w:proofErr w:type="gramStart"/>
+      <w:r>
+        <w:rPr>
+          <w:b/>
+          <w:i/>
+          <w:lang w:val="en-IN"/>
+        </w:rPr>
+        <w:t>if</w:t>
+      </w:r>
+      <w:proofErr w:type="gramEnd"/>
+      <w:r>
+        <w:rPr>
+          <w:b/>
+          <w:i/>
+          <w:lang w:val="en-IN"/>
+        </w:rPr>
+        <w:t xml:space="preserve"> both the properties are matched then we get the element</w:t>
       </w:r>
     </w:p>
     <w:p>
@@ -3142,7 +3787,35 @@
           <w:lang w:val="en-IN"/>
         </w:rPr>
         <w:tab/>
-        <w:t>//htmltag[@property1=’value1’ and @property2=’value2’]</w:t>
+        <w:t>//</w:t>
+      </w:r>
+      <w:proofErr w:type="spellStart"/>
+      <w:proofErr w:type="gramStart"/>
+      <w:r>
+        <w:rPr>
+          <w:b/>
+          <w:i/>
+          <w:lang w:val="en-IN"/>
+        </w:rPr>
+        <w:t>htmltag</w:t>
+      </w:r>
+      <w:proofErr w:type="spellEnd"/>
+      <w:r>
+        <w:rPr>
+          <w:b/>
+          <w:i/>
+          <w:lang w:val="en-IN"/>
+        </w:rPr>
+        <w:t>[</w:t>
+      </w:r>
+      <w:proofErr w:type="gramEnd"/>
+      <w:r>
+        <w:rPr>
+          <w:b/>
+          <w:i/>
+          <w:lang w:val="en-IN"/>
+        </w:rPr>
+        <w:t>@property1=’value1’ and @property2=’value2’]</w:t>
       </w:r>
     </w:p>
     <w:p>
@@ -3178,7 +3851,25 @@
           <w:i/>
           <w:lang w:val="en-IN"/>
         </w:rPr>
-        <w:t>- if any one  property is matched then we get the element</w:t>
+        <w:t xml:space="preserve">- </w:t>
+      </w:r>
+      <w:proofErr w:type="gramStart"/>
+      <w:r>
+        <w:rPr>
+          <w:b/>
+          <w:i/>
+          <w:lang w:val="en-IN"/>
+        </w:rPr>
+        <w:t>if</w:t>
+      </w:r>
+      <w:proofErr w:type="gramEnd"/>
+      <w:r>
+        <w:rPr>
+          <w:b/>
+          <w:i/>
+          <w:lang w:val="en-IN"/>
+        </w:rPr>
+        <w:t xml:space="preserve"> any one  property is matched then we get the element</w:t>
       </w:r>
     </w:p>
     <w:p>
@@ -3196,7 +3887,35 @@
           <w:i/>
           <w:lang w:val="en-IN"/>
         </w:rPr>
-        <w:t>//htmltag[@property1=’value1’ or @property2=’value2’]</w:t>
+        <w:t>//</w:t>
+      </w:r>
+      <w:proofErr w:type="spellStart"/>
+      <w:proofErr w:type="gramStart"/>
+      <w:r>
+        <w:rPr>
+          <w:b/>
+          <w:i/>
+          <w:lang w:val="en-IN"/>
+        </w:rPr>
+        <w:t>htmltag</w:t>
+      </w:r>
+      <w:proofErr w:type="spellEnd"/>
+      <w:r>
+        <w:rPr>
+          <w:b/>
+          <w:i/>
+          <w:lang w:val="en-IN"/>
+        </w:rPr>
+        <w:t>[</w:t>
+      </w:r>
+      <w:proofErr w:type="gramEnd"/>
+      <w:r>
+        <w:rPr>
+          <w:b/>
+          <w:i/>
+          <w:lang w:val="en-IN"/>
+        </w:rPr>
+        <w:t>@property1=’value1’ or @property2=’value2’]</w:t>
       </w:r>
     </w:p>
     <w:p>
@@ -3232,6 +3951,7 @@
           <w:lang w:val="en-IN"/>
         </w:rPr>
       </w:pPr>
+      <w:proofErr w:type="spellStart"/>
       <w:r>
         <w:rPr>
           <w:b/>
@@ -3240,7 +3960,18 @@
           <w:u w:val="single"/>
           <w:lang w:val="en-IN"/>
         </w:rPr>
-        <w:t>Xpath Using Functions:</w:t>
+        <w:t>Xpath</w:t>
+      </w:r>
+      <w:proofErr w:type="spellEnd"/>
+      <w:r>
+        <w:rPr>
+          <w:b/>
+          <w:i/>
+          <w:highlight w:val="yellow"/>
+          <w:u w:val="single"/>
+          <w:lang w:val="en-IN"/>
+        </w:rPr>
+        <w:t xml:space="preserve"> Using Functions:</w:t>
       </w:r>
     </w:p>
     <w:p>
@@ -3280,7 +4011,53 @@
           <w:i/>
           <w:lang w:val="en-IN"/>
         </w:rPr>
-        <w:t>//htmltag[text()=’textToSearch’]</w:t>
+        <w:t>//</w:t>
+      </w:r>
+      <w:proofErr w:type="spellStart"/>
+      <w:proofErr w:type="gramStart"/>
+      <w:r>
+        <w:rPr>
+          <w:b/>
+          <w:i/>
+          <w:lang w:val="en-IN"/>
+        </w:rPr>
+        <w:t>htmltag</w:t>
+      </w:r>
+      <w:proofErr w:type="spellEnd"/>
+      <w:r>
+        <w:rPr>
+          <w:b/>
+          <w:i/>
+          <w:lang w:val="en-IN"/>
+        </w:rPr>
+        <w:t>[</w:t>
+      </w:r>
+      <w:proofErr w:type="gramEnd"/>
+      <w:r>
+        <w:rPr>
+          <w:b/>
+          <w:i/>
+          <w:lang w:val="en-IN"/>
+        </w:rPr>
+        <w:t>text()=’</w:t>
+      </w:r>
+      <w:proofErr w:type="spellStart"/>
+      <w:r>
+        <w:rPr>
+          <w:b/>
+          <w:i/>
+          <w:lang w:val="en-IN"/>
+        </w:rPr>
+        <w:t>textToSearch</w:t>
+      </w:r>
+      <w:proofErr w:type="spellEnd"/>
+      <w:r>
+        <w:rPr>
+          <w:b/>
+          <w:i/>
+          <w:lang w:val="en-IN"/>
+        </w:rPr>
+        <w:t>’]</w:t>
       </w:r>
     </w:p>
     <w:p>
@@ -3346,7 +4123,25 @@
           <w:i/>
           <w:lang w:val="en-IN"/>
         </w:rPr>
-        <w:t>arg2 -&gt; partial value (partial text or partial attibute value)</w:t>
+        <w:t xml:space="preserve">arg2 -&gt; partial value (partial text or partial </w:t>
+      </w:r>
+      <w:proofErr w:type="spellStart"/>
+      <w:r>
+        <w:rPr>
+          <w:b/>
+          <w:i/>
+          <w:lang w:val="en-IN"/>
+        </w:rPr>
+        <w:t>attibute</w:t>
+      </w:r>
+      <w:proofErr w:type="spellEnd"/>
+      <w:r>
+        <w:rPr>
+          <w:b/>
+          <w:i/>
+          <w:lang w:val="en-IN"/>
+        </w:rPr>
+        <w:t xml:space="preserve"> value)</w:t>
       </w:r>
     </w:p>
     <w:p>
@@ -3364,7 +4159,63 @@
           <w:i/>
           <w:lang w:val="en-IN"/>
         </w:rPr>
-        <w:t>//htmltag[conatins(text(),’partialtext’)]</w:t>
+        <w:t>//</w:t>
+      </w:r>
+      <w:proofErr w:type="spellStart"/>
+      <w:proofErr w:type="gramStart"/>
+      <w:r>
+        <w:rPr>
+          <w:b/>
+          <w:i/>
+          <w:lang w:val="en-IN"/>
+        </w:rPr>
+        <w:t>htmltag</w:t>
+      </w:r>
+      <w:proofErr w:type="spellEnd"/>
+      <w:r>
+        <w:rPr>
+          <w:b/>
+          <w:i/>
+          <w:lang w:val="en-IN"/>
+        </w:rPr>
+        <w:t>[</w:t>
+      </w:r>
+      <w:proofErr w:type="spellStart"/>
+      <w:proofErr w:type="gramEnd"/>
+      <w:r>
+        <w:rPr>
+          <w:b/>
+          <w:i/>
+          <w:lang w:val="en-IN"/>
+        </w:rPr>
+        <w:t>conatins</w:t>
+      </w:r>
+      <w:proofErr w:type="spellEnd"/>
+      <w:r>
+        <w:rPr>
+          <w:b/>
+          <w:i/>
+          <w:lang w:val="en-IN"/>
+        </w:rPr>
+        <w:t>(text(),’</w:t>
+      </w:r>
+      <w:proofErr w:type="spellStart"/>
+      <w:r>
+        <w:rPr>
+          <w:b/>
+          <w:i/>
+          <w:lang w:val="en-IN"/>
+        </w:rPr>
+        <w:t>partialtext</w:t>
+      </w:r>
+      <w:proofErr w:type="spellEnd"/>
+      <w:r>
+        <w:rPr>
+          <w:b/>
+          <w:i/>
+          <w:lang w:val="en-IN"/>
+        </w:rPr>
+        <w:t>’)]</w:t>
       </w:r>
     </w:p>
     <w:p>
@@ -3382,7 +4233,53 @@
           <w:i/>
           <w:lang w:val="en-IN"/>
         </w:rPr>
-        <w:t>//htmltag[contains(@attriburename,’partialValueOfAttribute’)]</w:t>
+        <w:t>//</w:t>
+      </w:r>
+      <w:proofErr w:type="spellStart"/>
+      <w:proofErr w:type="gramStart"/>
+      <w:r>
+        <w:rPr>
+          <w:b/>
+          <w:i/>
+          <w:lang w:val="en-IN"/>
+        </w:rPr>
+        <w:t>htmltag</w:t>
+      </w:r>
+      <w:proofErr w:type="spellEnd"/>
+      <w:r>
+        <w:rPr>
+          <w:b/>
+          <w:i/>
+          <w:lang w:val="en-IN"/>
+        </w:rPr>
+        <w:t>[</w:t>
+      </w:r>
+      <w:proofErr w:type="gramEnd"/>
+      <w:r>
+        <w:rPr>
+          <w:b/>
+          <w:i/>
+          <w:lang w:val="en-IN"/>
+        </w:rPr>
+        <w:t>contains(@</w:t>
+      </w:r>
+      <w:proofErr w:type="spellStart"/>
+      <w:r>
+        <w:rPr>
+          <w:b/>
+          <w:i/>
+          <w:lang w:val="en-IN"/>
+        </w:rPr>
+        <w:t>attriburename,’partialValueOfAttribute</w:t>
+      </w:r>
+      <w:proofErr w:type="spellEnd"/>
+      <w:r>
+        <w:rPr>
+          <w:b/>
+          <w:i/>
+          <w:lang w:val="en-IN"/>
+        </w:rPr>
+        <w:t>’)]</w:t>
       </w:r>
     </w:p>
     <w:p>
@@ -3448,7 +4345,25 @@
           <w:i/>
           <w:lang w:val="en-IN"/>
         </w:rPr>
-        <w:t>arg2 -&gt; partial value (partial text or partial attibute value)</w:t>
+        <w:t xml:space="preserve">arg2 -&gt; partial value (partial text or partial </w:t>
+      </w:r>
+      <w:proofErr w:type="spellStart"/>
+      <w:r>
+        <w:rPr>
+          <w:b/>
+          <w:i/>
+          <w:lang w:val="en-IN"/>
+        </w:rPr>
+        <w:t>attibute</w:t>
+      </w:r>
+      <w:proofErr w:type="spellEnd"/>
+      <w:r>
+        <w:rPr>
+          <w:b/>
+          <w:i/>
+          <w:lang w:val="en-IN"/>
+        </w:rPr>
+        <w:t xml:space="preserve"> value)</w:t>
       </w:r>
     </w:p>
     <w:p>
@@ -3520,11 +4435,33 @@
           <w:lang w:val="en-IN"/>
         </w:rPr>
       </w:pPr>
-      <w:r>
-        <w:rPr>
-          <w:lang w:val="en-IN"/>
-        </w:rPr>
-        <w:t>When ever we are identifying or playing with dependent and independent elements always write a xpath to independent element from there navigate to dependent element</w:t>
+      <w:proofErr w:type="spellStart"/>
+      <w:r>
+        <w:rPr>
+          <w:lang w:val="en-IN"/>
+        </w:rPr>
+        <w:t>When ever</w:t>
+      </w:r>
+      <w:proofErr w:type="spellEnd"/>
+      <w:r>
+        <w:rPr>
+          <w:lang w:val="en-IN"/>
+        </w:rPr>
+        <w:t xml:space="preserve"> we are identifying or playing with dependent and independent elements always write a </w:t>
+      </w:r>
+      <w:proofErr w:type="spellStart"/>
+      <w:r>
+        <w:rPr>
+          <w:lang w:val="en-IN"/>
+        </w:rPr>
+        <w:t>xpath</w:t>
+      </w:r>
+      <w:proofErr w:type="spellEnd"/>
+      <w:r>
+        <w:rPr>
+          <w:lang w:val="en-IN"/>
+        </w:rPr>
+        <w:t xml:space="preserve"> to independent element from there navigate to dependent element</w:t>
       </w:r>
     </w:p>
     <w:p>
@@ -3538,11 +4475,19 @@
           <w:lang w:val="en-IN"/>
         </w:rPr>
       </w:pPr>
-      <w:r>
-        <w:rPr>
-          <w:lang w:val="en-IN"/>
-        </w:rPr>
-        <w:t>Xpath of child</w:t>
+      <w:proofErr w:type="spellStart"/>
+      <w:r>
+        <w:rPr>
+          <w:lang w:val="en-IN"/>
+        </w:rPr>
+        <w:t>Xpath</w:t>
+      </w:r>
+      <w:proofErr w:type="spellEnd"/>
+      <w:r>
+        <w:rPr>
+          <w:lang w:val="en-IN"/>
+        </w:rPr>
+        <w:t xml:space="preserve"> of child</w:t>
       </w:r>
     </w:p>
     <w:p>
@@ -3560,7 +4505,21 @@
         <w:rPr>
           <w:lang w:val="en-IN"/>
         </w:rPr>
-        <w:t>//parentHtmlTAG[</w:t>
+        <w:t>//</w:t>
+      </w:r>
+      <w:proofErr w:type="spellStart"/>
+      <w:r>
+        <w:rPr>
+          <w:lang w:val="en-IN"/>
+        </w:rPr>
+        <w:t>parentHtmlTAG</w:t>
+      </w:r>
+      <w:proofErr w:type="spellEnd"/>
+      <w:r>
+        <w:rPr>
+          <w:lang w:val="en-IN"/>
+        </w:rPr>
+        <w:t>[</w:t>
       </w:r>
       <w:r>
         <w:rPr>
@@ -3568,11 +4527,19 @@
         </w:rPr>
         <w:t xml:space="preserve"> </w:t>
       </w:r>
-      <w:r>
-        <w:rPr>
-          <w:lang w:val="en-IN"/>
-        </w:rPr>
-        <w:t>Xpath of child</w:t>
+      <w:proofErr w:type="spellStart"/>
+      <w:r>
+        <w:rPr>
+          <w:lang w:val="en-IN"/>
+        </w:rPr>
+        <w:t>Xpath</w:t>
+      </w:r>
+      <w:proofErr w:type="spellEnd"/>
+      <w:r>
+        <w:rPr>
+          <w:lang w:val="en-IN"/>
+        </w:rPr>
+        <w:t xml:space="preserve"> of child</w:t>
       </w:r>
       <w:r>
         <w:rPr>
@@ -3652,7 +4619,21 @@
         <w:rPr>
           <w:lang w:val="en-IN"/>
         </w:rPr>
-        <w:t xml:space="preserve"> Will search all the sibling tags which is next to the current tag</w:t>
+        <w:t xml:space="preserve"> </w:t>
+      </w:r>
+      <w:proofErr w:type="gramStart"/>
+      <w:r>
+        <w:rPr>
+          <w:lang w:val="en-IN"/>
+        </w:rPr>
+        <w:t>Will</w:t>
+      </w:r>
+      <w:proofErr w:type="gramEnd"/>
+      <w:r>
+        <w:rPr>
+          <w:lang w:val="en-IN"/>
+        </w:rPr>
+        <w:t xml:space="preserve"> search all the sibling tags which is next to the current tag</w:t>
       </w:r>
     </w:p>
     <w:p>
@@ -3667,21 +4648,59 @@
           <w:lang w:val="en-IN"/>
         </w:rPr>
         <w:tab/>
-        <w:t>Xpath of independentElement/</w:t>
-      </w:r>
-      <w:r>
-        <w:rPr>
-          <w:b/>
-          <w:lang w:val="en-IN"/>
-        </w:rPr>
-        <w:t>following-sibling::</w:t>
-      </w:r>
+      </w:r>
+      <w:proofErr w:type="spellStart"/>
+      <w:r>
+        <w:rPr>
+          <w:lang w:val="en-IN"/>
+        </w:rPr>
+        <w:t>Xpath</w:t>
+      </w:r>
+      <w:proofErr w:type="spellEnd"/>
+      <w:r>
+        <w:rPr>
+          <w:lang w:val="en-IN"/>
+        </w:rPr>
+        <w:t xml:space="preserve"> of </w:t>
+      </w:r>
+      <w:proofErr w:type="spellStart"/>
+      <w:r>
+        <w:rPr>
+          <w:lang w:val="en-IN"/>
+        </w:rPr>
+        <w:t>independentElement</w:t>
+      </w:r>
+      <w:proofErr w:type="spellEnd"/>
+      <w:r>
+        <w:rPr>
+          <w:lang w:val="en-IN"/>
+        </w:rPr>
+        <w:t>/</w:t>
+      </w:r>
+      <w:r>
+        <w:rPr>
+          <w:b/>
+          <w:lang w:val="en-IN"/>
+        </w:rPr>
+        <w:t>following-sibling:</w:t>
+      </w:r>
+      <w:proofErr w:type="gramStart"/>
+      <w:r>
+        <w:rPr>
+          <w:b/>
+          <w:lang w:val="en-IN"/>
+        </w:rPr>
+        <w:t>:</w:t>
+      </w:r>
+      <w:proofErr w:type="spellStart"/>
       <w:r>
         <w:rPr>
           <w:lang w:val="en-IN"/>
         </w:rPr>
         <w:t>SiblingTag</w:t>
       </w:r>
+      <w:proofErr w:type="spellEnd"/>
+      <w:proofErr w:type="gramEnd"/>
     </w:p>
     <w:p>
       <w:pPr>
@@ -3694,7 +4713,14 @@
         <w:rPr>
           <w:lang w:val="en-IN"/>
         </w:rPr>
-        <w:t>6.2 prece</w:t>
+        <w:t xml:space="preserve">6.2 </w:t>
+      </w:r>
+      <w:proofErr w:type="gramStart"/>
+      <w:r>
+        <w:rPr>
+          <w:lang w:val="en-IN"/>
+        </w:rPr>
+        <w:t>prece</w:t>
       </w:r>
       <w:r>
         <w:rPr>
@@ -3702,6 +4728,7 @@
         </w:rPr>
         <w:t>ding-sibling</w:t>
       </w:r>
+      <w:proofErr w:type="gramEnd"/>
       <w:r>
         <w:rPr>
           <w:lang w:val="en-IN"/>
@@ -3728,11 +4755,33 @@
           <w:lang w:val="en-IN"/>
         </w:rPr>
       </w:pPr>
-      <w:r>
-        <w:rPr>
-          <w:lang w:val="en-IN"/>
-        </w:rPr>
-        <w:t>Xpath of independentElement/</w:t>
+      <w:proofErr w:type="spellStart"/>
+      <w:r>
+        <w:rPr>
+          <w:lang w:val="en-IN"/>
+        </w:rPr>
+        <w:t>Xpath</w:t>
+      </w:r>
+      <w:proofErr w:type="spellEnd"/>
+      <w:r>
+        <w:rPr>
+          <w:lang w:val="en-IN"/>
+        </w:rPr>
+        <w:t xml:space="preserve"> of </w:t>
+      </w:r>
+      <w:proofErr w:type="spellStart"/>
+      <w:r>
+        <w:rPr>
+          <w:lang w:val="en-IN"/>
+        </w:rPr>
+        <w:t>independentElement</w:t>
+      </w:r>
+      <w:proofErr w:type="spellEnd"/>
+      <w:r>
+        <w:rPr>
+          <w:lang w:val="en-IN"/>
+        </w:rPr>
+        <w:t>/</w:t>
       </w:r>
       <w:r>
         <w:rPr>
@@ -3746,14 +4795,25 @@
           <w:b/>
           <w:lang w:val="en-IN"/>
         </w:rPr>
-        <w:t>-sibling::</w:t>
-      </w:r>
+        <w:t>-sibling:</w:t>
+      </w:r>
+      <w:proofErr w:type="gramStart"/>
+      <w:r>
+        <w:rPr>
+          <w:b/>
+          <w:lang w:val="en-IN"/>
+        </w:rPr>
+        <w:t>:</w:t>
+      </w:r>
+      <w:proofErr w:type="spellStart"/>
       <w:r>
         <w:rPr>
           <w:lang w:val="en-IN"/>
         </w:rPr>
         <w:t>SiblingTag</w:t>
       </w:r>
+      <w:proofErr w:type="spellEnd"/>
+      <w:proofErr w:type="gramEnd"/>
     </w:p>
     <w:p>
       <w:pPr>
@@ -3778,7 +4838,21 @@
         <w:rPr>
           <w:lang w:val="en-IN"/>
         </w:rPr>
-        <w:t xml:space="preserve"> Will search all the tags which is next to the current tag till the end of the page</w:t>
+        <w:t xml:space="preserve"> </w:t>
+      </w:r>
+      <w:proofErr w:type="gramStart"/>
+      <w:r>
+        <w:rPr>
+          <w:lang w:val="en-IN"/>
+        </w:rPr>
+        <w:t>Will</w:t>
+      </w:r>
+      <w:proofErr w:type="gramEnd"/>
+      <w:r>
+        <w:rPr>
+          <w:lang w:val="en-IN"/>
+        </w:rPr>
+        <w:t xml:space="preserve"> search all the tags which is next to the current tag till the end of the page</w:t>
       </w:r>
     </w:p>
     <w:p>
@@ -3788,11 +4862,33 @@
           <w:lang w:val="en-IN"/>
         </w:rPr>
       </w:pPr>
-      <w:r>
-        <w:rPr>
-          <w:lang w:val="en-IN"/>
-        </w:rPr>
-        <w:t>Xpath of independentElement/</w:t>
+      <w:proofErr w:type="spellStart"/>
+      <w:r>
+        <w:rPr>
+          <w:lang w:val="en-IN"/>
+        </w:rPr>
+        <w:t>Xpath</w:t>
+      </w:r>
+      <w:proofErr w:type="spellEnd"/>
+      <w:r>
+        <w:rPr>
+          <w:lang w:val="en-IN"/>
+        </w:rPr>
+        <w:t xml:space="preserve"> of </w:t>
+      </w:r>
+      <w:proofErr w:type="spellStart"/>
+      <w:r>
+        <w:rPr>
+          <w:lang w:val="en-IN"/>
+        </w:rPr>
+        <w:t>independentElement</w:t>
+      </w:r>
+      <w:proofErr w:type="spellEnd"/>
+      <w:r>
+        <w:rPr>
+          <w:lang w:val="en-IN"/>
+        </w:rPr>
+        <w:t>/</w:t>
       </w:r>
       <w:r>
         <w:rPr>
@@ -3806,14 +4902,225 @@
           <w:b/>
           <w:lang w:val="en-IN"/>
         </w:rPr>
+        <w:t>:</w:t>
+      </w:r>
+      <w:proofErr w:type="gramStart"/>
+      <w:r>
+        <w:rPr>
+          <w:b/>
+          <w:lang w:val="en-IN"/>
+        </w:rPr>
+        <w:t>:</w:t>
+      </w:r>
+      <w:proofErr w:type="spellStart"/>
+      <w:r>
+        <w:rPr>
+          <w:lang w:val="en-IN"/>
+        </w:rPr>
+        <w:t>SiblingTag</w:t>
+      </w:r>
+      <w:proofErr w:type="spellEnd"/>
+      <w:proofErr w:type="gramEnd"/>
+    </w:p>
+    <w:p>
+      <w:pPr>
+        <w:ind w:firstLine="720"/>
+        <w:rPr>
+          <w:lang w:val="en-IN"/>
+        </w:rPr>
+      </w:pPr>
+      <w:r>
+        <w:rPr>
+          <w:lang w:val="en-IN"/>
+        </w:rPr>
+        <w:t xml:space="preserve">   6.4 preceding</w:t>
+      </w:r>
+      <w:r>
+        <w:rPr>
+          <w:lang w:val="en-IN"/>
+        </w:rPr>
+        <w:sym w:font="Wingdings" w:char="F0E0"/>
+      </w:r>
+      <w:r>
+        <w:rPr>
+          <w:lang w:val="en-IN"/>
+        </w:rPr>
+        <w:t xml:space="preserve"> </w:t>
+      </w:r>
+      <w:proofErr w:type="gramStart"/>
+      <w:r>
+        <w:rPr>
+          <w:lang w:val="en-IN"/>
+        </w:rPr>
+        <w:t>Will</w:t>
+      </w:r>
+      <w:proofErr w:type="gramEnd"/>
+      <w:r>
+        <w:rPr>
+          <w:lang w:val="en-IN"/>
+        </w:rPr>
+        <w:t xml:space="preserve"> search all the tags which is next to the current tag till the start of the page</w:t>
+      </w:r>
+    </w:p>
+    <w:p>
+      <w:pPr>
+        <w:ind w:left="720" w:firstLine="720"/>
+        <w:rPr>
+          <w:lang w:val="en-IN"/>
+        </w:rPr>
+      </w:pPr>
+      <w:proofErr w:type="spellStart"/>
+      <w:r>
+        <w:rPr>
+          <w:lang w:val="en-IN"/>
+        </w:rPr>
+        <w:t>Xpath</w:t>
+      </w:r>
+      <w:proofErr w:type="spellEnd"/>
+      <w:r>
+        <w:rPr>
+          <w:lang w:val="en-IN"/>
+        </w:rPr>
+        <w:t xml:space="preserve"> of </w:t>
+      </w:r>
+      <w:proofErr w:type="spellStart"/>
+      <w:r>
+        <w:rPr>
+          <w:lang w:val="en-IN"/>
+        </w:rPr>
+        <w:t>independentElement</w:t>
+      </w:r>
+      <w:proofErr w:type="spellEnd"/>
+      <w:r>
+        <w:rPr>
+          <w:lang w:val="en-IN"/>
+        </w:rPr>
+        <w:t>/</w:t>
+      </w:r>
+      <w:r>
+        <w:rPr>
+          <w:b/>
+          <w:lang w:val="en-IN"/>
+        </w:rPr>
+        <w:t>preceding</w:t>
+      </w:r>
+      <w:r>
+        <w:rPr>
+          <w:b/>
+          <w:lang w:val="en-IN"/>
+        </w:rPr>
+        <w:t>:</w:t>
+      </w:r>
+      <w:proofErr w:type="gramStart"/>
+      <w:r>
+        <w:rPr>
+          <w:b/>
+          <w:lang w:val="en-IN"/>
+        </w:rPr>
+        <w:t>:</w:t>
+      </w:r>
+      <w:proofErr w:type="spellStart"/>
+      <w:r>
+        <w:rPr>
+          <w:lang w:val="en-IN"/>
+        </w:rPr>
+        <w:t>SiblingTag</w:t>
+      </w:r>
+      <w:proofErr w:type="spellEnd"/>
+      <w:proofErr w:type="gramEnd"/>
+    </w:p>
+    <w:p>
+      <w:pPr>
+        <w:ind w:firstLine="720"/>
+        <w:rPr>
+          <w:lang w:val="en-IN"/>
+        </w:rPr>
+      </w:pPr>
+    </w:p>
+    <w:p>
+      <w:pPr>
+        <w:ind w:firstLine="720"/>
+        <w:rPr>
+          <w:lang w:val="en-IN"/>
+        </w:rPr>
+      </w:pPr>
+      <w:r>
+        <w:rPr>
+          <w:lang w:val="en-IN"/>
+        </w:rPr>
+        <w:lastRenderedPageBreak/>
+        <w:t xml:space="preserve">6.5 </w:t>
+      </w:r>
+      <w:proofErr w:type="gramStart"/>
+      <w:r>
+        <w:rPr>
+          <w:lang w:val="en-IN"/>
+        </w:rPr>
+        <w:t>parent</w:t>
+      </w:r>
+      <w:proofErr w:type="gramEnd"/>
+      <w:r>
+        <w:rPr>
+          <w:lang w:val="en-IN"/>
+        </w:rPr>
+        <w:sym w:font="Wingdings" w:char="F0E0"/>
+      </w:r>
+      <w:r>
+        <w:rPr>
+          <w:lang w:val="en-IN"/>
+        </w:rPr>
+        <w:t xml:space="preserve"> will navigate to parent tag from the current tag</w:t>
+      </w:r>
+    </w:p>
+    <w:p>
+      <w:pPr>
+        <w:ind w:left="720" w:firstLine="720"/>
+        <w:rPr>
+          <w:lang w:val="en-IN"/>
+        </w:rPr>
+      </w:pPr>
+      <w:r>
+        <w:rPr>
+          <w:lang w:val="en-IN"/>
+        </w:rPr>
+        <w:t>//</w:t>
+      </w:r>
+      <w:proofErr w:type="spellStart"/>
+      <w:proofErr w:type="gramStart"/>
+      <w:r>
+        <w:rPr>
+          <w:lang w:val="en-IN"/>
+        </w:rPr>
+        <w:t>th</w:t>
+      </w:r>
+      <w:proofErr w:type="spellEnd"/>
+      <w:r>
+        <w:rPr>
+          <w:lang w:val="en-IN"/>
+        </w:rPr>
+        <w:t>[</w:t>
+      </w:r>
+      <w:proofErr w:type="gramEnd"/>
+      <w:r>
+        <w:rPr>
+          <w:lang w:val="en-IN"/>
+        </w:rPr>
+        <w:t>text()='Directed by']/parent</w:t>
+      </w:r>
+      <w:r>
+        <w:rPr>
+          <w:lang w:val="en-IN"/>
+        </w:rPr>
         <w:t>::</w:t>
       </w:r>
-      <w:r>
-        <w:rPr>
-          <w:lang w:val="en-IN"/>
-        </w:rPr>
-        <w:t>SiblingTag</w:t>
-      </w:r>
+      <w:proofErr w:type="spellStart"/>
+      <w:r>
+        <w:rPr>
+          <w:lang w:val="en-IN"/>
+        </w:rPr>
+        <w:t>tr</w:t>
+      </w:r>
+      <w:proofErr w:type="spellEnd"/>
     </w:p>
     <w:p>
       <w:pPr>
@@ -3826,7 +5133,21 @@
         <w:rPr>
           <w:lang w:val="en-IN"/>
         </w:rPr>
-        <w:t xml:space="preserve">   6.4 preceding</w:t>
+        <w:t xml:space="preserve">6.6 </w:t>
+      </w:r>
+      <w:proofErr w:type="gramStart"/>
+      <w:r>
+        <w:rPr>
+          <w:lang w:val="en-IN"/>
+        </w:rPr>
+        <w:t>child</w:t>
+      </w:r>
+      <w:proofErr w:type="gramEnd"/>
+      <w:r>
+        <w:rPr>
+          <w:lang w:val="en-IN"/>
+        </w:rPr>
+        <w:t xml:space="preserve"> </w:t>
       </w:r>
       <w:r>
         <w:rPr>
@@ -3838,13 +5159,7 @@
         <w:rPr>
           <w:lang w:val="en-IN"/>
         </w:rPr>
-        <w:t xml:space="preserve"> </w:t>
-      </w:r>
-      <w:r>
-        <w:rPr>
-          <w:lang w:val="en-IN"/>
-        </w:rPr>
-        <w:t>Will search all the tags which is next to the current tag till the start of the page</w:t>
+        <w:t xml:space="preserve"> will navigate to child tag from the current tag</w:t>
       </w:r>
     </w:p>
     <w:p>
@@ -3858,136 +5173,65 @@
         <w:rPr>
           <w:lang w:val="en-IN"/>
         </w:rPr>
-        <w:t>Xpath of independentElement/</w:t>
-      </w:r>
-      <w:r>
-        <w:rPr>
-          <w:b/>
-          <w:lang w:val="en-IN"/>
-        </w:rPr>
-        <w:t>preceding</w:t>
-      </w:r>
-      <w:r>
-        <w:rPr>
-          <w:b/>
-          <w:lang w:val="en-IN"/>
-        </w:rPr>
-        <w:t>::</w:t>
-      </w:r>
-      <w:r>
-        <w:rPr>
-          <w:lang w:val="en-IN"/>
-        </w:rPr>
-        <w:t>SiblingTag</w:t>
-      </w:r>
-    </w:p>
-    <w:p>
-      <w:pPr>
-        <w:ind w:firstLine="720"/>
-        <w:rPr>
-          <w:lang w:val="en-IN"/>
-        </w:rPr>
-      </w:pPr>
-    </w:p>
-    <w:p>
-      <w:pPr>
-        <w:ind w:firstLine="720"/>
-        <w:rPr>
-          <w:lang w:val="en-IN"/>
-        </w:rPr>
-      </w:pPr>
-      <w:r>
-        <w:rPr>
-          <w:lang w:val="en-IN"/>
-        </w:rPr>
-        <w:lastRenderedPageBreak/>
-        <w:t>6.5 parent</w:t>
-      </w:r>
-      <w:r>
-        <w:rPr>
-          <w:lang w:val="en-IN"/>
-        </w:rPr>
-        <w:sym w:font="Wingdings" w:char="F0E0"/>
-      </w:r>
-      <w:r>
-        <w:rPr>
-          <w:lang w:val="en-IN"/>
-        </w:rPr>
-        <w:t xml:space="preserve"> will navigate to parent tag from the current tag</w:t>
-      </w:r>
-    </w:p>
-    <w:p>
-      <w:pPr>
-        <w:ind w:left="720" w:firstLine="720"/>
-        <w:rPr>
-          <w:lang w:val="en-IN"/>
-        </w:rPr>
-      </w:pPr>
-      <w:r>
-        <w:rPr>
-          <w:lang w:val="en-IN"/>
-        </w:rPr>
-        <w:t>//th[text()='Directed by']/parent</w:t>
-      </w:r>
-      <w:r>
-        <w:rPr>
-          <w:lang w:val="en-IN"/>
-        </w:rPr>
-        <w:t>::tr</w:t>
-      </w:r>
-    </w:p>
-    <w:p>
-      <w:pPr>
-        <w:ind w:firstLine="720"/>
-        <w:rPr>
-          <w:lang w:val="en-IN"/>
-        </w:rPr>
-      </w:pPr>
-      <w:r>
-        <w:rPr>
-          <w:lang w:val="en-IN"/>
-        </w:rPr>
-        <w:t xml:space="preserve">6.6 child </w:t>
-      </w:r>
-      <w:r>
-        <w:rPr>
-          <w:lang w:val="en-IN"/>
-        </w:rPr>
-        <w:sym w:font="Wingdings" w:char="F0E0"/>
-      </w:r>
-      <w:r>
-        <w:rPr>
-          <w:lang w:val="en-IN"/>
-        </w:rPr>
-        <w:t xml:space="preserve"> will navigate to child tag from the current tag</w:t>
-      </w:r>
-    </w:p>
-    <w:p>
-      <w:pPr>
-        <w:ind w:left="720" w:firstLine="720"/>
-        <w:rPr>
-          <w:lang w:val="en-IN"/>
-        </w:rPr>
-      </w:pPr>
-      <w:r>
-        <w:rPr>
-          <w:lang w:val="en-IN"/>
-        </w:rPr>
-        <w:t>//th[text()='Directed by']/parent::tr/child::td</w:t>
-      </w:r>
-    </w:p>
-    <w:p>
-      <w:pPr>
-        <w:rPr>
-          <w:lang w:val="en-IN"/>
-        </w:rPr>
-      </w:pPr>
-      <w:r>
-        <w:rPr>
-          <w:lang w:val="en-IN"/>
-        </w:rPr>
-        <w:t xml:space="preserve">           6.7 ancestor</w:t>
-      </w:r>
+        <w:t>//</w:t>
+      </w:r>
+      <w:proofErr w:type="spellStart"/>
+      <w:proofErr w:type="gramStart"/>
+      <w:r>
+        <w:rPr>
+          <w:lang w:val="en-IN"/>
+        </w:rPr>
+        <w:t>th</w:t>
+      </w:r>
+      <w:proofErr w:type="spellEnd"/>
+      <w:r>
+        <w:rPr>
+          <w:lang w:val="en-IN"/>
+        </w:rPr>
+        <w:t>[</w:t>
+      </w:r>
+      <w:proofErr w:type="gramEnd"/>
+      <w:r>
+        <w:rPr>
+          <w:lang w:val="en-IN"/>
+        </w:rPr>
+        <w:t>text()='Directed by']/parent::</w:t>
+      </w:r>
+      <w:proofErr w:type="spellStart"/>
+      <w:r>
+        <w:rPr>
+          <w:lang w:val="en-IN"/>
+        </w:rPr>
+        <w:t>tr</w:t>
+      </w:r>
+      <w:proofErr w:type="spellEnd"/>
+      <w:r>
+        <w:rPr>
+          <w:lang w:val="en-IN"/>
+        </w:rPr>
+        <w:t>/child::td</w:t>
+      </w:r>
+    </w:p>
+    <w:p>
+      <w:pPr>
+        <w:rPr>
+          <w:lang w:val="en-IN"/>
+        </w:rPr>
+      </w:pPr>
+      <w:r>
+        <w:rPr>
+          <w:lang w:val="en-IN"/>
+        </w:rPr>
+        <w:t xml:space="preserve">           6.7 </w:t>
+      </w:r>
+      <w:proofErr w:type="gramStart"/>
+      <w:r>
+        <w:rPr>
+          <w:lang w:val="en-IN"/>
+        </w:rPr>
+        <w:t>ancestor</w:t>
+      </w:r>
+      <w:proofErr w:type="gramEnd"/>
       <w:r>
         <w:rPr>
           <w:lang w:val="en-IN"/>
@@ -4100,6 +5344,7 @@
                 <w:lang w:val="en-IN"/>
               </w:rPr>
             </w:pPr>
+            <w:proofErr w:type="spellStart"/>
             <w:r>
               <w:rPr>
                 <w:b/>
@@ -4108,6 +5353,7 @@
               </w:rPr>
               <w:t>Xpath</w:t>
             </w:r>
+            <w:proofErr w:type="spellEnd"/>
           </w:p>
         </w:tc>
       </w:tr>
@@ -4124,6 +5370,7 @@
                 <w:lang w:val="en-IN"/>
               </w:rPr>
             </w:pPr>
+            <w:proofErr w:type="spellStart"/>
             <w:r>
               <w:rPr>
                 <w:b/>
@@ -4132,6 +5379,7 @@
               </w:rPr>
               <w:t>ActiTime</w:t>
             </w:r>
+            <w:proofErr w:type="spellEnd"/>
           </w:p>
         </w:tc>
         <w:tc>
@@ -4168,13 +5416,23 @@
                 <w:lang w:val="en-IN"/>
               </w:rPr>
             </w:pPr>
-            <w:r>
-              <w:rPr>
-                <w:b/>
-                <w:i/>
-                <w:lang w:val="en-IN"/>
-              </w:rPr>
-              <w:t>UserName Text Box</w:t>
+            <w:proofErr w:type="spellStart"/>
+            <w:r>
+              <w:rPr>
+                <w:b/>
+                <w:i/>
+                <w:lang w:val="en-IN"/>
+              </w:rPr>
+              <w:t>UserName</w:t>
+            </w:r>
+            <w:proofErr w:type="spellEnd"/>
+            <w:r>
+              <w:rPr>
+                <w:b/>
+                <w:i/>
+                <w:lang w:val="en-IN"/>
+              </w:rPr>
+              <w:t xml:space="preserve"> Text Box</w:t>
             </w:r>
           </w:p>
         </w:tc>
@@ -4248,6 +5506,7 @@
                 <w:lang w:val="en-IN"/>
               </w:rPr>
             </w:pPr>
+            <w:proofErr w:type="spellStart"/>
             <w:r>
               <w:rPr>
                 <w:b/>
@@ -4256,6 +5515,7 @@
               </w:rPr>
               <w:t>ActiTime</w:t>
             </w:r>
+            <w:proofErr w:type="spellEnd"/>
           </w:p>
         </w:tc>
         <w:tc>
@@ -4338,6 +5598,7 @@
                 <w:lang w:val="en-IN"/>
               </w:rPr>
             </w:pPr>
+            <w:proofErr w:type="spellStart"/>
             <w:r>
               <w:rPr>
                 <w:b/>
@@ -4346,6 +5607,7 @@
               </w:rPr>
               <w:t>ActiTime</w:t>
             </w:r>
+            <w:proofErr w:type="spellEnd"/>
           </w:p>
         </w:tc>
         <w:tc>
@@ -4410,7 +5672,25 @@
                 <w:i/>
                 <w:lang w:val="en-IN"/>
               </w:rPr>
-              <w:t>//a[@id='loginButton']/div</w:t>
+              <w:t>//a[@id='</w:t>
+            </w:r>
+            <w:proofErr w:type="spellStart"/>
+            <w:r>
+              <w:rPr>
+                <w:b/>
+                <w:i/>
+                <w:lang w:val="en-IN"/>
+              </w:rPr>
+              <w:t>loginButton</w:t>
+            </w:r>
+            <w:proofErr w:type="spellEnd"/>
+            <w:r>
+              <w:rPr>
+                <w:b/>
+                <w:i/>
+                <w:lang w:val="en-IN"/>
+              </w:rPr>
+              <w:t>']/div</w:t>
             </w:r>
           </w:p>
           <w:p>
@@ -4462,6 +5742,7 @@
                 <w:lang w:val="en-IN"/>
               </w:rPr>
             </w:pPr>
+            <w:proofErr w:type="spellStart"/>
             <w:r>
               <w:rPr>
                 <w:b/>
@@ -4470,6 +5751,7 @@
               </w:rPr>
               <w:t>ActiTime</w:t>
             </w:r>
+            <w:proofErr w:type="spellEnd"/>
           </w:p>
         </w:tc>
         <w:tc>
@@ -4534,7 +5816,25 @@
                 <w:i/>
                 <w:lang w:val="en-IN"/>
               </w:rPr>
-              <w:t>//td[@id='loginButtonContainer']//div</w:t>
+              <w:t>//td[@id='</w:t>
+            </w:r>
+            <w:proofErr w:type="spellStart"/>
+            <w:r>
+              <w:rPr>
+                <w:b/>
+                <w:i/>
+                <w:lang w:val="en-IN"/>
+              </w:rPr>
+              <w:t>loginButtonContainer</w:t>
+            </w:r>
+            <w:proofErr w:type="spellEnd"/>
+            <w:r>
+              <w:rPr>
+                <w:b/>
+                <w:i/>
+                <w:lang w:val="en-IN"/>
+              </w:rPr>
+              <w:t>']//div</w:t>
             </w:r>
           </w:p>
         </w:tc>
@@ -4552,6 +5852,7 @@
                 <w:lang w:val="en-IN"/>
               </w:rPr>
             </w:pPr>
+            <w:proofErr w:type="spellStart"/>
             <w:r>
               <w:rPr>
                 <w:b/>
@@ -4560,6 +5861,7 @@
               </w:rPr>
               <w:t>ActiTime</w:t>
             </w:r>
+            <w:proofErr w:type="spellEnd"/>
           </w:p>
         </w:tc>
         <w:tc>
@@ -4624,7 +5926,25 @@
                 <w:i/>
                 <w:lang w:val="en-IN"/>
               </w:rPr>
-              <w:t>//table[@id='topnav']//div[@class='label']</w:t>
+              <w:t>//table[@id='</w:t>
+            </w:r>
+            <w:proofErr w:type="spellStart"/>
+            <w:r>
+              <w:rPr>
+                <w:b/>
+                <w:i/>
+                <w:lang w:val="en-IN"/>
+              </w:rPr>
+              <w:t>topnav</w:t>
+            </w:r>
+            <w:proofErr w:type="spellEnd"/>
+            <w:r>
+              <w:rPr>
+                <w:b/>
+                <w:i/>
+                <w:lang w:val="en-IN"/>
+              </w:rPr>
+              <w:t>']//div[@class='label']</w:t>
             </w:r>
           </w:p>
         </w:tc>
@@ -4642,6 +5962,7 @@
                 <w:lang w:val="en-IN"/>
               </w:rPr>
             </w:pPr>
+            <w:proofErr w:type="spellStart"/>
             <w:r>
               <w:rPr>
                 <w:b/>
@@ -4650,6 +5971,7 @@
               </w:rPr>
               <w:t>ActiTime</w:t>
             </w:r>
+            <w:proofErr w:type="spellEnd"/>
           </w:p>
         </w:tc>
         <w:tc>
@@ -4730,7 +6052,25 @@
                 <w:i/>
                 <w:lang w:val="en-IN"/>
               </w:rPr>
-              <w:t xml:space="preserve"> @name='pwd']</w:t>
+              <w:t xml:space="preserve"> @name='</w:t>
+            </w:r>
+            <w:proofErr w:type="spellStart"/>
+            <w:r>
+              <w:rPr>
+                <w:b/>
+                <w:i/>
+                <w:lang w:val="en-IN"/>
+              </w:rPr>
+              <w:t>pwd</w:t>
+            </w:r>
+            <w:proofErr w:type="spellEnd"/>
+            <w:r>
+              <w:rPr>
+                <w:b/>
+                <w:i/>
+                <w:lang w:val="en-IN"/>
+              </w:rPr>
+              <w:t>']</w:t>
             </w:r>
           </w:p>
         </w:tc>
@@ -4748,6 +6088,7 @@
                 <w:lang w:val="en-IN"/>
               </w:rPr>
             </w:pPr>
+            <w:proofErr w:type="spellStart"/>
             <w:r>
               <w:rPr>
                 <w:b/>
@@ -4756,6 +6097,7 @@
               </w:rPr>
               <w:t>ActiTime</w:t>
             </w:r>
+            <w:proofErr w:type="spellEnd"/>
           </w:p>
         </w:tc>
         <w:tc>
@@ -4798,7 +6140,25 @@
                 <w:i/>
                 <w:lang w:val="en-IN"/>
               </w:rPr>
-              <w:t xml:space="preserve">Search none of un and pwd </w:t>
+              <w:t xml:space="preserve">Search none of un and </w:t>
+            </w:r>
+            <w:proofErr w:type="spellStart"/>
+            <w:r>
+              <w:rPr>
+                <w:b/>
+                <w:i/>
+                <w:lang w:val="en-IN"/>
+              </w:rPr>
+              <w:t>pwd</w:t>
+            </w:r>
+            <w:proofErr w:type="spellEnd"/>
+            <w:r>
+              <w:rPr>
+                <w:b/>
+                <w:i/>
+                <w:lang w:val="en-IN"/>
+              </w:rPr>
+              <w:t xml:space="preserve"> </w:t>
             </w:r>
           </w:p>
         </w:tc>
@@ -4820,7 +6180,25 @@
                 <w:i/>
                 <w:lang w:val="en-IN"/>
               </w:rPr>
-              <w:t>//input[@id='username' and @name='pwd']</w:t>
+              <w:t>//input[@id='username' and @name='</w:t>
+            </w:r>
+            <w:proofErr w:type="spellStart"/>
+            <w:r>
+              <w:rPr>
+                <w:b/>
+                <w:i/>
+                <w:lang w:val="en-IN"/>
+              </w:rPr>
+              <w:t>pwd</w:t>
+            </w:r>
+            <w:proofErr w:type="spellEnd"/>
+            <w:r>
+              <w:rPr>
+                <w:b/>
+                <w:i/>
+                <w:lang w:val="en-IN"/>
+              </w:rPr>
+              <w:t>']</w:t>
             </w:r>
           </w:p>
         </w:tc>
@@ -4838,6 +6216,7 @@
                 <w:lang w:val="en-IN"/>
               </w:rPr>
             </w:pPr>
+            <w:proofErr w:type="spellStart"/>
             <w:r>
               <w:rPr>
                 <w:b/>
@@ -4846,6 +6225,7 @@
               </w:rPr>
               <w:t>ActiTime</w:t>
             </w:r>
+            <w:proofErr w:type="spellEnd"/>
           </w:p>
         </w:tc>
         <w:tc>
@@ -4910,7 +6290,43 @@
                 <w:i/>
                 <w:lang w:val="en-IN"/>
               </w:rPr>
-              <w:t>//img[contains(@src,'timer')]</w:t>
+              <w:t>//</w:t>
+            </w:r>
+            <w:proofErr w:type="spellStart"/>
+            <w:r>
+              <w:rPr>
+                <w:b/>
+                <w:i/>
+                <w:lang w:val="en-IN"/>
+              </w:rPr>
+              <w:t>img</w:t>
+            </w:r>
+            <w:proofErr w:type="spellEnd"/>
+            <w:r>
+              <w:rPr>
+                <w:b/>
+                <w:i/>
+                <w:lang w:val="en-IN"/>
+              </w:rPr>
+              <w:t>[contains(@</w:t>
+            </w:r>
+            <w:proofErr w:type="spellStart"/>
+            <w:r>
+              <w:rPr>
+                <w:b/>
+                <w:i/>
+                <w:lang w:val="en-IN"/>
+              </w:rPr>
+              <w:t>src,'timer</w:t>
+            </w:r>
+            <w:proofErr w:type="spellEnd"/>
+            <w:r>
+              <w:rPr>
+                <w:b/>
+                <w:i/>
+                <w:lang w:val="en-IN"/>
+              </w:rPr>
+              <w:t>')]</w:t>
             </w:r>
           </w:p>
         </w:tc>
@@ -4928,6 +6344,7 @@
                 <w:lang w:val="en-IN"/>
               </w:rPr>
             </w:pPr>
+            <w:proofErr w:type="spellStart"/>
             <w:r>
               <w:rPr>
                 <w:b/>
@@ -4936,6 +6353,7 @@
               </w:rPr>
               <w:t>Actitime</w:t>
             </w:r>
+            <w:proofErr w:type="spellEnd"/>
           </w:p>
         </w:tc>
         <w:tc>
@@ -5035,6 +6453,7 @@
                 <w:lang w:val="en-IN"/>
               </w:rPr>
             </w:pPr>
+            <w:proofErr w:type="spellStart"/>
             <w:r>
               <w:rPr>
                 <w:b/>
@@ -5043,6 +6462,7 @@
               </w:rPr>
               <w:t>google</w:t>
             </w:r>
+            <w:proofErr w:type="spellEnd"/>
           </w:p>
         </w:tc>
         <w:tc>
@@ -5217,6 +6637,7 @@
                 <w:lang w:val="en-IN"/>
               </w:rPr>
             </w:pPr>
+            <w:proofErr w:type="spellStart"/>
             <w:r>
               <w:rPr>
                 <w:b/>
@@ -5225,6 +6646,7 @@
               </w:rPr>
               <w:t>Redbus.in</w:t>
             </w:r>
+            <w:proofErr w:type="spellEnd"/>
           </w:p>
         </w:tc>
         <w:tc>
@@ -5289,7 +6711,25 @@
                 <w:i/>
                 <w:lang w:val="en-IN"/>
               </w:rPr>
-              <w:t>//div[@id='rb-calendar_onward_cal']//td[text()='29' and (@class='wd day' or @class='current day' or @class='we day')]</w:t>
+              <w:t>//div[@id='</w:t>
+            </w:r>
+            <w:proofErr w:type="spellStart"/>
+            <w:r>
+              <w:rPr>
+                <w:b/>
+                <w:i/>
+                <w:lang w:val="en-IN"/>
+              </w:rPr>
+              <w:t>rb-calendar_onward_cal</w:t>
+            </w:r>
+            <w:proofErr w:type="spellEnd"/>
+            <w:r>
+              <w:rPr>
+                <w:b/>
+                <w:i/>
+                <w:lang w:val="en-IN"/>
+              </w:rPr>
+              <w:t>']//td[text()='29' and (@class='wd day' or @class='current day' or @class='we day')]</w:t>
             </w:r>
           </w:p>
         </w:tc>
@@ -5382,6 +6822,7 @@
                 <w:lang w:val="en-IN"/>
               </w:rPr>
             </w:pPr>
+            <w:proofErr w:type="spellStart"/>
             <w:r>
               <w:rPr>
                 <w:b/>
@@ -5391,6 +6832,7 @@
               <w:lastRenderedPageBreak/>
               <w:t>wikipedia</w:t>
             </w:r>
+            <w:proofErr w:type="spellEnd"/>
           </w:p>
         </w:tc>
         <w:tc>
@@ -5455,7 +6897,43 @@
                 <w:i/>
                 <w:lang w:val="en-IN"/>
               </w:rPr>
-              <w:t>//tr[th[text()='Directed by']]/td</w:t>
+              <w:t>//</w:t>
+            </w:r>
+            <w:proofErr w:type="spellStart"/>
+            <w:r>
+              <w:rPr>
+                <w:b/>
+                <w:i/>
+                <w:lang w:val="en-IN"/>
+              </w:rPr>
+              <w:t>tr</w:t>
+            </w:r>
+            <w:proofErr w:type="spellEnd"/>
+            <w:r>
+              <w:rPr>
+                <w:b/>
+                <w:i/>
+                <w:lang w:val="en-IN"/>
+              </w:rPr>
+              <w:t>[</w:t>
+            </w:r>
+            <w:proofErr w:type="spellStart"/>
+            <w:r>
+              <w:rPr>
+                <w:b/>
+                <w:i/>
+                <w:lang w:val="en-IN"/>
+              </w:rPr>
+              <w:t>th</w:t>
+            </w:r>
+            <w:proofErr w:type="spellEnd"/>
+            <w:r>
+              <w:rPr>
+                <w:b/>
+                <w:i/>
+                <w:lang w:val="en-IN"/>
+              </w:rPr>
+              <w:t>[text()='Directed by']]/td</w:t>
             </w:r>
           </w:p>
         </w:tc>
@@ -5473,6 +6951,7 @@
                 <w:lang w:val="en-IN"/>
               </w:rPr>
             </w:pPr>
+            <w:proofErr w:type="spellStart"/>
             <w:r>
               <w:rPr>
                 <w:b/>
@@ -5481,6 +6960,7 @@
               </w:rPr>
               <w:t>mmt</w:t>
             </w:r>
+            <w:proofErr w:type="spellEnd"/>
           </w:p>
         </w:tc>
         <w:tc>
@@ -5545,7 +7025,25 @@
                 <w:i/>
                 <w:lang w:val="en-IN"/>
               </w:rPr>
-              <w:t>//div[div[div[h3[contains(text(),'Spanish Delight 2020')]]]]//p[contains(@class,'latoBold ')]</w:t>
+              <w:t>//div[div[div[h3[contains(text(),'Spanish Delight 2020')]]]]//p[contains(@</w:t>
+            </w:r>
+            <w:proofErr w:type="spellStart"/>
+            <w:r>
+              <w:rPr>
+                <w:b/>
+                <w:i/>
+                <w:lang w:val="en-IN"/>
+              </w:rPr>
+              <w:t>class,'latoBold</w:t>
+            </w:r>
+            <w:proofErr w:type="spellEnd"/>
+            <w:r>
+              <w:rPr>
+                <w:b/>
+                <w:i/>
+                <w:lang w:val="en-IN"/>
+              </w:rPr>
+              <w:t xml:space="preserve"> ')]</w:t>
             </w:r>
           </w:p>
         </w:tc>
@@ -5627,7 +7125,97 @@
                 <w:i/>
                 <w:lang w:val="en-IN"/>
               </w:rPr>
-              <w:t>//h3[contains(text(),'Spanish Delight 2020')]/ancestor::div[@class='boxShadow bdr packageListing pointer packageDetailsBox']//p[contains(@class,'latoBold ')]</w:t>
+              <w:t>//h3[contains(text(),'Spanish Delight 2020')]/ancestor::div[@class='</w:t>
+            </w:r>
+            <w:proofErr w:type="spellStart"/>
+            <w:r>
+              <w:rPr>
+                <w:b/>
+                <w:i/>
+                <w:lang w:val="en-IN"/>
+              </w:rPr>
+              <w:t>boxShadow</w:t>
+            </w:r>
+            <w:proofErr w:type="spellEnd"/>
+            <w:r>
+              <w:rPr>
+                <w:b/>
+                <w:i/>
+                <w:lang w:val="en-IN"/>
+              </w:rPr>
+              <w:t xml:space="preserve"> </w:t>
+            </w:r>
+            <w:proofErr w:type="spellStart"/>
+            <w:r>
+              <w:rPr>
+                <w:b/>
+                <w:i/>
+                <w:lang w:val="en-IN"/>
+              </w:rPr>
+              <w:t>bdr</w:t>
+            </w:r>
+            <w:proofErr w:type="spellEnd"/>
+            <w:r>
+              <w:rPr>
+                <w:b/>
+                <w:i/>
+                <w:lang w:val="en-IN"/>
+              </w:rPr>
+              <w:t xml:space="preserve"> </w:t>
+            </w:r>
+            <w:proofErr w:type="spellStart"/>
+            <w:r>
+              <w:rPr>
+                <w:b/>
+                <w:i/>
+                <w:lang w:val="en-IN"/>
+              </w:rPr>
+              <w:t>packageListing</w:t>
+            </w:r>
+            <w:proofErr w:type="spellEnd"/>
+            <w:r>
+              <w:rPr>
+                <w:b/>
+                <w:i/>
+                <w:lang w:val="en-IN"/>
+              </w:rPr>
+              <w:t xml:space="preserve"> pointer </w:t>
+            </w:r>
+            <w:proofErr w:type="spellStart"/>
+            <w:r>
+              <w:rPr>
+                <w:b/>
+                <w:i/>
+                <w:lang w:val="en-IN"/>
+              </w:rPr>
+              <w:t>packageDetailsBox</w:t>
+            </w:r>
+            <w:proofErr w:type="spellEnd"/>
+            <w:r>
+              <w:rPr>
+                <w:b/>
+                <w:i/>
+                <w:lang w:val="en-IN"/>
+              </w:rPr>
+              <w:t>']//p[contains(@</w:t>
+            </w:r>
+            <w:proofErr w:type="spellStart"/>
+            <w:r>
+              <w:rPr>
+                <w:b/>
+                <w:i/>
+                <w:lang w:val="en-IN"/>
+              </w:rPr>
+              <w:t>class,'latoBold</w:t>
+            </w:r>
+            <w:proofErr w:type="spellEnd"/>
+            <w:r>
+              <w:rPr>
+                <w:b/>
+                <w:i/>
+                <w:lang w:val="en-IN"/>
+              </w:rPr>
+              <w:t xml:space="preserve"> ')]</w:t>
             </w:r>
           </w:p>
         </w:tc>
@@ -5645,6 +7233,7 @@
                 <w:lang w:val="en-IN"/>
               </w:rPr>
             </w:pPr>
+            <w:proofErr w:type="spellStart"/>
             <w:r>
               <w:rPr>
                 <w:b/>
@@ -5653,6 +7242,7 @@
               </w:rPr>
               <w:t>gsmarena</w:t>
             </w:r>
+            <w:proofErr w:type="spellEnd"/>
           </w:p>
         </w:tc>
         <w:tc>
@@ -5717,7 +7307,79 @@
                 <w:i/>
                 <w:lang w:val="en-IN"/>
               </w:rPr>
-              <w:t>//tbody[tr[th[text()='Display']]]//td[@class='nfo']</w:t>
+              <w:t>//</w:t>
+            </w:r>
+            <w:proofErr w:type="spellStart"/>
+            <w:r>
+              <w:rPr>
+                <w:b/>
+                <w:i/>
+                <w:lang w:val="en-IN"/>
+              </w:rPr>
+              <w:t>tbody</w:t>
+            </w:r>
+            <w:proofErr w:type="spellEnd"/>
+            <w:r>
+              <w:rPr>
+                <w:b/>
+                <w:i/>
+                <w:lang w:val="en-IN"/>
+              </w:rPr>
+              <w:t>[</w:t>
+            </w:r>
+            <w:proofErr w:type="spellStart"/>
+            <w:r>
+              <w:rPr>
+                <w:b/>
+                <w:i/>
+                <w:lang w:val="en-IN"/>
+              </w:rPr>
+              <w:t>tr</w:t>
+            </w:r>
+            <w:proofErr w:type="spellEnd"/>
+            <w:r>
+              <w:rPr>
+                <w:b/>
+                <w:i/>
+                <w:lang w:val="en-IN"/>
+              </w:rPr>
+              <w:t>[</w:t>
+            </w:r>
+            <w:proofErr w:type="spellStart"/>
+            <w:r>
+              <w:rPr>
+                <w:b/>
+                <w:i/>
+                <w:lang w:val="en-IN"/>
+              </w:rPr>
+              <w:t>th</w:t>
+            </w:r>
+            <w:proofErr w:type="spellEnd"/>
+            <w:r>
+              <w:rPr>
+                <w:b/>
+                <w:i/>
+                <w:lang w:val="en-IN"/>
+              </w:rPr>
+              <w:t>[text()='Display']]]//td[@class='</w:t>
+            </w:r>
+            <w:proofErr w:type="spellStart"/>
+            <w:r>
+              <w:rPr>
+                <w:b/>
+                <w:i/>
+                <w:lang w:val="en-IN"/>
+              </w:rPr>
+              <w:t>nfo</w:t>
+            </w:r>
+            <w:proofErr w:type="spellEnd"/>
+            <w:r>
+              <w:rPr>
+                <w:b/>
+                <w:i/>
+                <w:lang w:val="en-IN"/>
+              </w:rPr>
+              <w:t>']</w:t>
             </w:r>
           </w:p>
         </w:tc>
@@ -5735,6 +7397,7 @@
                 <w:lang w:val="en-IN"/>
               </w:rPr>
             </w:pPr>
+            <w:proofErr w:type="spellStart"/>
             <w:r>
               <w:rPr>
                 <w:b/>
@@ -5743,6 +7406,7 @@
               </w:rPr>
               <w:t>wikipedia</w:t>
             </w:r>
+            <w:proofErr w:type="spellEnd"/>
           </w:p>
         </w:tc>
         <w:tc>
@@ -5807,7 +7471,25 @@
                 <w:i/>
                 <w:lang w:val="en-IN"/>
               </w:rPr>
-              <w:t>//th[text()='Directed by']/following-sibling::td</w:t>
+              <w:t>//</w:t>
+            </w:r>
+            <w:proofErr w:type="spellStart"/>
+            <w:r>
+              <w:rPr>
+                <w:b/>
+                <w:i/>
+                <w:lang w:val="en-IN"/>
+              </w:rPr>
+              <w:t>th</w:t>
+            </w:r>
+            <w:proofErr w:type="spellEnd"/>
+            <w:r>
+              <w:rPr>
+                <w:b/>
+                <w:i/>
+                <w:lang w:val="en-IN"/>
+              </w:rPr>
+              <w:t>[text()='Directed by']/following-sibling::td</w:t>
             </w:r>
           </w:p>
         </w:tc>
@@ -5955,7 +7637,43 @@
                 <w:i/>
                 <w:lang w:val="en-IN"/>
               </w:rPr>
-              <w:t>//th[text()='Directed by']/parent::tr/child::td</w:t>
+              <w:t>//</w:t>
+            </w:r>
+            <w:proofErr w:type="spellStart"/>
+            <w:r>
+              <w:rPr>
+                <w:b/>
+                <w:i/>
+                <w:lang w:val="en-IN"/>
+              </w:rPr>
+              <w:t>th</w:t>
+            </w:r>
+            <w:proofErr w:type="spellEnd"/>
+            <w:r>
+              <w:rPr>
+                <w:b/>
+                <w:i/>
+                <w:lang w:val="en-IN"/>
+              </w:rPr>
+              <w:t>[text()='Directed by']/parent::</w:t>
+            </w:r>
+            <w:proofErr w:type="spellStart"/>
+            <w:r>
+              <w:rPr>
+                <w:b/>
+                <w:i/>
+                <w:lang w:val="en-IN"/>
+              </w:rPr>
+              <w:t>tr</w:t>
+            </w:r>
+            <w:proofErr w:type="spellEnd"/>
+            <w:r>
+              <w:rPr>
+                <w:b/>
+                <w:i/>
+                <w:lang w:val="en-IN"/>
+              </w:rPr>
+              <w:t>/child::td</w:t>
             </w:r>
           </w:p>
         </w:tc>
@@ -6057,6 +7775,7 @@
           <w:lang w:val="en-IN"/>
         </w:rPr>
       </w:pPr>
+      <w:proofErr w:type="spellStart"/>
       <w:r>
         <w:rPr>
           <w:b/>
@@ -6065,6 +7784,7 @@
         </w:rPr>
         <w:t>WebDriver</w:t>
       </w:r>
+      <w:proofErr w:type="spellEnd"/>
     </w:p>
     <w:tbl>
       <w:tblPr>
@@ -6217,6 +7937,7 @@
                 <w:lang w:val="en-IN"/>
               </w:rPr>
             </w:pPr>
+            <w:proofErr w:type="spellStart"/>
             <w:r>
               <w:rPr>
                 <w:b w:val="0"/>
@@ -6224,6 +7945,7 @@
               </w:rPr>
               <w:t>WebDriver</w:t>
             </w:r>
+            <w:proofErr w:type="spellEnd"/>
           </w:p>
         </w:tc>
         <w:tc>
@@ -6324,6 +8046,7 @@
                 <w:lang w:val="en-IN"/>
               </w:rPr>
             </w:pPr>
+            <w:proofErr w:type="spellStart"/>
             <w:r>
               <w:rPr>
                 <w:b w:val="0"/>
@@ -6331,6 +8054,7 @@
               </w:rPr>
               <w:t>WebDriver</w:t>
             </w:r>
+            <w:proofErr w:type="spellEnd"/>
           </w:p>
         </w:tc>
         <w:tc>
@@ -6346,6 +8070,7 @@
                 <w:lang w:val="en-IN"/>
               </w:rPr>
             </w:pPr>
+            <w:proofErr w:type="spellStart"/>
             <w:r>
               <w:rPr>
                 <w:b/>
@@ -6353,6 +8078,7 @@
               </w:rPr>
               <w:t>findElement</w:t>
             </w:r>
+            <w:proofErr w:type="spellEnd"/>
             <w:r>
               <w:rPr>
                 <w:bCs/>
@@ -6374,6 +8100,7 @@
                 <w:lang w:val="en-IN"/>
               </w:rPr>
             </w:pPr>
+            <w:proofErr w:type="spellStart"/>
             <w:r>
               <w:rPr>
                 <w:bCs/>
@@ -6381,6 +8108,7 @@
               </w:rPr>
               <w:t>WebElement</w:t>
             </w:r>
+            <w:proofErr w:type="spellEnd"/>
           </w:p>
         </w:tc>
         <w:tc>
@@ -6443,6 +8171,7 @@
                 <w:lang w:val="en-IN"/>
               </w:rPr>
             </w:pPr>
+            <w:proofErr w:type="spellStart"/>
             <w:r>
               <w:rPr>
                 <w:b w:val="0"/>
@@ -6450,6 +8179,7 @@
               </w:rPr>
               <w:t>WebElement</w:t>
             </w:r>
+            <w:proofErr w:type="spellEnd"/>
           </w:p>
         </w:tc>
         <w:tc>
@@ -6463,6 +8193,7 @@
                 <w:lang w:val="en-IN"/>
               </w:rPr>
             </w:pPr>
+            <w:proofErr w:type="spellStart"/>
             <w:r>
               <w:rPr>
                 <w:b/>
@@ -6470,6 +8201,7 @@
               </w:rPr>
               <w:t>Sendkeys</w:t>
             </w:r>
+            <w:proofErr w:type="spellEnd"/>
             <w:r>
               <w:rPr>
                 <w:lang w:val="en-IN"/>
@@ -6550,6 +8282,7 @@
                 <w:lang w:val="en-IN"/>
               </w:rPr>
             </w:pPr>
+            <w:proofErr w:type="spellStart"/>
             <w:r>
               <w:rPr>
                 <w:b w:val="0"/>
@@ -6557,6 +8290,7 @@
               </w:rPr>
               <w:t>WebElement</w:t>
             </w:r>
+            <w:proofErr w:type="spellEnd"/>
           </w:p>
         </w:tc>
         <w:tc>
@@ -6661,6 +8395,7 @@
                 <w:lang w:val="en-IN"/>
               </w:rPr>
             </w:pPr>
+            <w:proofErr w:type="spellStart"/>
             <w:r>
               <w:rPr>
                 <w:b w:val="0"/>
@@ -6668,6 +8403,7 @@
               </w:rPr>
               <w:t>WebDriver</w:t>
             </w:r>
+            <w:proofErr w:type="spellEnd"/>
           </w:p>
         </w:tc>
         <w:tc>
@@ -6681,6 +8417,7 @@
                 <w:lang w:val="en-IN"/>
               </w:rPr>
             </w:pPr>
+            <w:proofErr w:type="spellStart"/>
             <w:r>
               <w:rPr>
                 <w:b/>
@@ -6688,6 +8425,7 @@
               </w:rPr>
               <w:t>findElements</w:t>
             </w:r>
+            <w:proofErr w:type="spellEnd"/>
           </w:p>
         </w:tc>
         <w:tc>
@@ -6705,7 +8443,21 @@
               <w:rPr>
                 <w:lang w:val="en-IN"/>
               </w:rPr>
-              <w:t>List&lt;WebElement&gt;</w:t>
+              <w:t>List&lt;</w:t>
+            </w:r>
+            <w:proofErr w:type="spellStart"/>
+            <w:r>
+              <w:rPr>
+                <w:lang w:val="en-IN"/>
+              </w:rPr>
+              <w:t>WebElement</w:t>
+            </w:r>
+            <w:proofErr w:type="spellEnd"/>
+            <w:r>
+              <w:rPr>
+                <w:lang w:val="en-IN"/>
+              </w:rPr>
+              <w:t>&gt;</w:t>
             </w:r>
           </w:p>
         </w:tc>
@@ -6777,6 +8529,7 @@
                 <w:lang w:val="en-IN"/>
               </w:rPr>
             </w:pPr>
+            <w:proofErr w:type="spellStart"/>
             <w:r>
               <w:rPr>
                 <w:b w:val="0"/>
@@ -6784,6 +8537,7 @@
               </w:rPr>
               <w:t>WebElement</w:t>
             </w:r>
+            <w:proofErr w:type="spellEnd"/>
           </w:p>
         </w:tc>
         <w:tc>
@@ -6798,12 +8552,21 @@
                 <w:lang w:val="en-IN"/>
               </w:rPr>
             </w:pPr>
-            <w:r>
-              <w:rPr>
-                <w:b/>
-                <w:lang w:val="en-IN"/>
-              </w:rPr>
-              <w:t>getText()</w:t>
+            <w:proofErr w:type="spellStart"/>
+            <w:r>
+              <w:rPr>
+                <w:b/>
+                <w:lang w:val="en-IN"/>
+              </w:rPr>
+              <w:t>getText</w:t>
+            </w:r>
+            <w:proofErr w:type="spellEnd"/>
+            <w:r>
+              <w:rPr>
+                <w:b/>
+                <w:lang w:val="en-IN"/>
+              </w:rPr>
+              <w:t>()</w:t>
             </w:r>
           </w:p>
         </w:tc>
@@ -6860,7 +8623,21 @@
               <w:rPr>
                 <w:lang w:val="en-IN"/>
               </w:rPr>
-              <w:t>Returns the text present out side the html tag</w:t>
+              <w:t xml:space="preserve">Returns the text present </w:t>
+            </w:r>
+            <w:proofErr w:type="spellStart"/>
+            <w:r>
+              <w:rPr>
+                <w:lang w:val="en-IN"/>
+              </w:rPr>
+              <w:t>out side</w:t>
+            </w:r>
+            <w:proofErr w:type="spellEnd"/>
+            <w:r>
+              <w:rPr>
+                <w:lang w:val="en-IN"/>
+              </w:rPr>
+              <w:t xml:space="preserve"> the html tag</w:t>
             </w:r>
           </w:p>
         </w:tc>
@@ -6882,12 +8659,21 @@
                 <w:lang w:val="en-IN"/>
               </w:rPr>
             </w:pPr>
+            <w:proofErr w:type="spellStart"/>
             <w:r>
               <w:rPr>
                 <w:b w:val="0"/>
                 <w:lang w:val="en-IN"/>
               </w:rPr>
-              <w:t xml:space="preserve">WebElement </w:t>
+              <w:t>WebElement</w:t>
+            </w:r>
+            <w:proofErr w:type="spellEnd"/>
+            <w:r>
+              <w:rPr>
+                <w:b w:val="0"/>
+                <w:lang w:val="en-IN"/>
+              </w:rPr>
+              <w:t xml:space="preserve"> </w:t>
             </w:r>
           </w:p>
         </w:tc>
@@ -6903,12 +8689,21 @@
                 <w:lang w:val="en-IN"/>
               </w:rPr>
             </w:pPr>
-            <w:r>
-              <w:rPr>
-                <w:b/>
-                <w:lang w:val="en-IN"/>
-              </w:rPr>
-              <w:t>getAttribute(String)</w:t>
+            <w:proofErr w:type="spellStart"/>
+            <w:r>
+              <w:rPr>
+                <w:b/>
+                <w:lang w:val="en-IN"/>
+              </w:rPr>
+              <w:t>getAttribute</w:t>
+            </w:r>
+            <w:proofErr w:type="spellEnd"/>
+            <w:r>
+              <w:rPr>
+                <w:b/>
+                <w:lang w:val="en-IN"/>
+              </w:rPr>
+              <w:t>(String)</w:t>
             </w:r>
           </w:p>
         </w:tc>
@@ -7485,14 +9280,22 @@
         <w:rPr>
           <w:lang w:val="en-IN"/>
         </w:rPr>
-        <w:t xml:space="preserve"> findElement</w:t>
-      </w:r>
-      <w:r>
-        <w:rPr>
-          <w:lang w:val="en-IN"/>
-        </w:rPr>
         <w:t xml:space="preserve"> </w:t>
       </w:r>
+      <w:proofErr w:type="spellStart"/>
+      <w:r>
+        <w:rPr>
+          <w:lang w:val="en-IN"/>
+        </w:rPr>
+        <w:t>findElement</w:t>
+      </w:r>
+      <w:proofErr w:type="spellEnd"/>
+      <w:r>
+        <w:rPr>
+          <w:lang w:val="en-IN"/>
+        </w:rPr>
+        <w:t xml:space="preserve"> </w:t>
+      </w:r>
       <w:r>
         <w:rPr>
           <w:lang w:val="en-IN"/>
@@ -7517,6 +9320,7 @@
         </w:rPr>
         <w:t xml:space="preserve"> </w:t>
       </w:r>
+      <w:proofErr w:type="spellStart"/>
       <w:r>
         <w:rPr>
           <w:b/>
@@ -7525,6 +9329,7 @@
         </w:rPr>
         <w:t>NoSuchElementException</w:t>
       </w:r>
+      <w:proofErr w:type="spellEnd"/>
     </w:p>
     <w:p>
       <w:pPr>
@@ -7548,15 +9353,33 @@
           <w:color w:val="FF0000"/>
           <w:lang w:val="en-IN"/>
         </w:rPr>
-        <w:t>(common for all elements)</w:t>
-      </w:r>
+        <w:t>(common for all elements</w:t>
+      </w:r>
+      <w:proofErr w:type="gramStart"/>
       <w:r>
         <w:rPr>
           <w:b/>
           <w:color w:val="FF0000"/>
           <w:lang w:val="en-IN"/>
         </w:rPr>
-        <w:t xml:space="preserve">– </w:t>
+        <w:t>)</w:t>
+      </w:r>
+      <w:r>
+        <w:rPr>
+          <w:b/>
+          <w:color w:val="FF0000"/>
+          <w:lang w:val="en-IN"/>
+        </w:rPr>
+        <w:t>–</w:t>
+      </w:r>
+      <w:proofErr w:type="gramEnd"/>
+      <w:r>
+        <w:rPr>
+          <w:b/>
+          <w:color w:val="FF0000"/>
+          <w:lang w:val="en-IN"/>
+        </w:rPr>
+        <w:t xml:space="preserve"> </w:t>
       </w:r>
       <w:r>
         <w:rPr>
@@ -7647,7 +9470,25 @@
           <w:color w:val="FF0000"/>
           <w:lang w:val="en-IN"/>
         </w:rPr>
-        <w:t xml:space="preserve">Explicit Wait (for a single Element ) – </w:t>
+        <w:t xml:space="preserve">Explicit Wait (for a single </w:t>
+      </w:r>
+      <w:proofErr w:type="gramStart"/>
+      <w:r>
+        <w:rPr>
+          <w:b/>
+          <w:color w:val="FF0000"/>
+          <w:lang w:val="en-IN"/>
+        </w:rPr>
+        <w:t>Element )</w:t>
+      </w:r>
+      <w:proofErr w:type="gramEnd"/>
+      <w:r>
+        <w:rPr>
+          <w:b/>
+          <w:color w:val="FF0000"/>
+          <w:lang w:val="en-IN"/>
+        </w:rPr>
+        <w:t xml:space="preserve"> – </w:t>
       </w:r>
     </w:p>
     <w:p>
@@ -7866,12 +9707,14 @@
                       <w:lang w:val="en-IN"/>
                     </w:rPr>
                   </w:pPr>
+                  <w:proofErr w:type="spellStart"/>
                   <w:r>
                     <w:rPr>
                       <w:lang w:val="en-IN"/>
                     </w:rPr>
                     <w:t>FluentWait</w:t>
                   </w:r>
+                  <w:proofErr w:type="spellEnd"/>
                 </w:p>
                 <w:p>
                   <w:pPr>
@@ -8029,7 +9872,29 @@
                     <w:rPr>
                       <w:lang w:val="en-IN"/>
                     </w:rPr>
-                    <w:t xml:space="preserve"> – Thread.sleep(ms)</w:t>
+                    <w:t xml:space="preserve"> – </w:t>
+                  </w:r>
+                  <w:proofErr w:type="spellStart"/>
+                  <w:proofErr w:type="gramStart"/>
+                  <w:r>
+                    <w:rPr>
+                      <w:lang w:val="en-IN"/>
+                    </w:rPr>
+                    <w:t>Thread.sleep</w:t>
+                  </w:r>
+                  <w:proofErr w:type="spellEnd"/>
+                  <w:r>
+                    <w:rPr>
+                      <w:lang w:val="en-IN"/>
+                    </w:rPr>
+                    <w:t>(</w:t>
+                  </w:r>
+                  <w:proofErr w:type="gramEnd"/>
+                  <w:r>
+                    <w:rPr>
+                      <w:lang w:val="en-IN"/>
+                    </w:rPr>
+                    <w:t>ms)</w:t>
                   </w:r>
                   <w:r>
                     <w:rPr>
@@ -8117,12 +9982,14 @@
                       <w:lang w:val="en-IN"/>
                     </w:rPr>
                   </w:pPr>
+                  <w:proofErr w:type="spellStart"/>
                   <w:r>
                     <w:rPr>
                       <w:lang w:val="en-IN"/>
                     </w:rPr>
                     <w:t>WebDriverWait</w:t>
                   </w:r>
+                  <w:proofErr w:type="spellEnd"/>
                 </w:p>
               </w:txbxContent>
             </v:textbox>
@@ -10241,8 +12108,16 @@
         <w:rPr>
           <w:lang w:val="en-IN"/>
         </w:rPr>
-        <w:t>Fluent Wait :</w:t>
-      </w:r>
+        <w:t xml:space="preserve">Fluent </w:t>
+      </w:r>
+      <w:proofErr w:type="gramStart"/>
+      <w:r>
+        <w:rPr>
+          <w:lang w:val="en-IN"/>
+        </w:rPr>
+        <w:t>Wait :</w:t>
+      </w:r>
+      <w:proofErr w:type="gramEnd"/>
     </w:p>
     <w:p>
       <w:pPr>
@@ -10412,6 +12287,431 @@
           <w:lang w:val="en-IN"/>
         </w:rPr>
         <w:t>Call until function from wait object</w:t>
+      </w:r>
+    </w:p>
+    <w:p>
+      <w:pPr>
+        <w:rPr>
+          <w:lang w:val="en-IN"/>
+        </w:rPr>
+      </w:pPr>
+    </w:p>
+    <w:p>
+      <w:pPr>
+        <w:rPr>
+          <w:lang w:val="en-IN"/>
+        </w:rPr>
+      </w:pPr>
+    </w:p>
+    <w:p>
+      <w:pPr>
+        <w:pBdr>
+          <w:bottom w:val="double" w:sz="6" w:space="1" w:color="auto"/>
+        </w:pBdr>
+        <w:rPr>
+          <w:lang w:val="en-IN"/>
+        </w:rPr>
+      </w:pPr>
+      <w:proofErr w:type="spellStart"/>
+      <w:r>
+        <w:rPr>
+          <w:lang w:val="en-IN"/>
+        </w:rPr>
+        <w:t>DropDown</w:t>
+      </w:r>
+      <w:proofErr w:type="spellEnd"/>
+      <w:r>
+        <w:rPr>
+          <w:lang w:val="en-IN"/>
+        </w:rPr>
+        <w:t>:</w:t>
+      </w:r>
+    </w:p>
+    <w:p>
+      <w:pPr>
+        <w:pStyle w:val="ListParagraph"/>
+        <w:numPr>
+          <w:ilvl w:val="0"/>
+          <w:numId w:val="13"/>
+        </w:numPr>
+        <w:rPr>
+          <w:lang w:val="en-IN"/>
+        </w:rPr>
+      </w:pPr>
+      <w:r>
+        <w:rPr>
+          <w:lang w:val="en-IN"/>
+        </w:rPr>
+        <w:t>Select tag</w:t>
+      </w:r>
+    </w:p>
+    <w:p>
+      <w:pPr>
+        <w:pStyle w:val="ListParagraph"/>
+        <w:numPr>
+          <w:ilvl w:val="1"/>
+          <w:numId w:val="13"/>
+        </w:numPr>
+        <w:rPr>
+          <w:lang w:val="en-IN"/>
+        </w:rPr>
+      </w:pPr>
+      <w:r>
+        <w:rPr>
+          <w:lang w:val="en-IN"/>
+        </w:rPr>
+        <w:t xml:space="preserve">Create an Object to Select class by passing dropdown </w:t>
+      </w:r>
+      <w:proofErr w:type="spellStart"/>
+      <w:r>
+        <w:rPr>
+          <w:lang w:val="en-IN"/>
+        </w:rPr>
+        <w:t>WebElement</w:t>
+      </w:r>
+      <w:proofErr w:type="spellEnd"/>
+      <w:r>
+        <w:rPr>
+          <w:lang w:val="en-IN"/>
+        </w:rPr>
+        <w:t xml:space="preserve"> as argument</w:t>
+      </w:r>
+    </w:p>
+    <w:p>
+      <w:pPr>
+        <w:pStyle w:val="ListParagraph"/>
+        <w:numPr>
+          <w:ilvl w:val="2"/>
+          <w:numId w:val="13"/>
+        </w:numPr>
+        <w:rPr>
+          <w:lang w:val="en-IN"/>
+        </w:rPr>
+      </w:pPr>
+      <w:proofErr w:type="spellStart"/>
+      <w:r>
+        <w:rPr>
+          <w:lang w:val="en-IN"/>
+        </w:rPr>
+        <w:t>selectByIndex</w:t>
+      </w:r>
+      <w:proofErr w:type="spellEnd"/>
+      <w:r>
+        <w:rPr>
+          <w:lang w:val="en-IN"/>
+        </w:rPr>
+        <w:t>(</w:t>
+      </w:r>
+      <w:proofErr w:type="spellStart"/>
+      <w:r>
+        <w:rPr>
+          <w:lang w:val="en-IN"/>
+        </w:rPr>
+        <w:t>int</w:t>
+      </w:r>
+      <w:proofErr w:type="spellEnd"/>
+      <w:r>
+        <w:rPr>
+          <w:lang w:val="en-IN"/>
+        </w:rPr>
+        <w:t>)</w:t>
+      </w:r>
+    </w:p>
+    <w:p>
+      <w:pPr>
+        <w:pStyle w:val="ListParagraph"/>
+        <w:numPr>
+          <w:ilvl w:val="2"/>
+          <w:numId w:val="13"/>
+        </w:numPr>
+        <w:rPr>
+          <w:lang w:val="en-IN"/>
+        </w:rPr>
+      </w:pPr>
+      <w:proofErr w:type="spellStart"/>
+      <w:r>
+        <w:rPr>
+          <w:lang w:val="en-IN"/>
+        </w:rPr>
+        <w:t>selectByValue</w:t>
+      </w:r>
+      <w:proofErr w:type="spellEnd"/>
+      <w:r>
+        <w:rPr>
+          <w:lang w:val="en-IN"/>
+        </w:rPr>
+        <w:t>(Sting)</w:t>
+      </w:r>
+    </w:p>
+    <w:p>
+      <w:pPr>
+        <w:pStyle w:val="ListParagraph"/>
+        <w:numPr>
+          <w:ilvl w:val="2"/>
+          <w:numId w:val="13"/>
+        </w:numPr>
+        <w:rPr>
+          <w:lang w:val="en-IN"/>
+        </w:rPr>
+      </w:pPr>
+      <w:proofErr w:type="spellStart"/>
+      <w:r>
+        <w:rPr>
+          <w:lang w:val="en-IN"/>
+        </w:rPr>
+        <w:t>selectByVisibleText</w:t>
+      </w:r>
+      <w:proofErr w:type="spellEnd"/>
+      <w:r>
+        <w:rPr>
+          <w:lang w:val="en-IN"/>
+        </w:rPr>
+        <w:t>(String)</w:t>
+      </w:r>
+    </w:p>
+    <w:p>
+      <w:pPr>
+        <w:pStyle w:val="ListParagraph"/>
+        <w:numPr>
+          <w:ilvl w:val="2"/>
+          <w:numId w:val="13"/>
+        </w:numPr>
+        <w:rPr>
+          <w:lang w:val="en-IN"/>
+        </w:rPr>
+      </w:pPr>
+      <w:proofErr w:type="spellStart"/>
+      <w:r>
+        <w:rPr>
+          <w:lang w:val="en-IN"/>
+        </w:rPr>
+        <w:t>deSelectByIndex</w:t>
+      </w:r>
+      <w:proofErr w:type="spellEnd"/>
+      <w:r>
+        <w:rPr>
+          <w:lang w:val="en-IN"/>
+        </w:rPr>
+        <w:t>(</w:t>
+      </w:r>
+      <w:proofErr w:type="spellStart"/>
+      <w:r>
+        <w:rPr>
+          <w:lang w:val="en-IN"/>
+        </w:rPr>
+        <w:t>int</w:t>
+      </w:r>
+      <w:proofErr w:type="spellEnd"/>
+      <w:r>
+        <w:rPr>
+          <w:lang w:val="en-IN"/>
+        </w:rPr>
+        <w:t>)</w:t>
+      </w:r>
+    </w:p>
+    <w:p>
+      <w:pPr>
+        <w:pStyle w:val="ListParagraph"/>
+        <w:numPr>
+          <w:ilvl w:val="2"/>
+          <w:numId w:val="13"/>
+        </w:numPr>
+        <w:rPr>
+          <w:lang w:val="en-IN"/>
+        </w:rPr>
+      </w:pPr>
+      <w:proofErr w:type="spellStart"/>
+      <w:r>
+        <w:rPr>
+          <w:lang w:val="en-IN"/>
+        </w:rPr>
+        <w:t>deselectByValue</w:t>
+      </w:r>
+      <w:proofErr w:type="spellEnd"/>
+      <w:r>
+        <w:rPr>
+          <w:lang w:val="en-IN"/>
+        </w:rPr>
+        <w:t>(Sting)</w:t>
+      </w:r>
+    </w:p>
+    <w:p>
+      <w:pPr>
+        <w:pStyle w:val="ListParagraph"/>
+        <w:numPr>
+          <w:ilvl w:val="2"/>
+          <w:numId w:val="13"/>
+        </w:numPr>
+        <w:rPr>
+          <w:lang w:val="en-IN"/>
+        </w:rPr>
+      </w:pPr>
+      <w:proofErr w:type="spellStart"/>
+      <w:r>
+        <w:rPr>
+          <w:lang w:val="en-IN"/>
+        </w:rPr>
+        <w:t>deselectByVisibleText</w:t>
+      </w:r>
+      <w:proofErr w:type="spellEnd"/>
+      <w:r>
+        <w:rPr>
+          <w:lang w:val="en-IN"/>
+        </w:rPr>
+        <w:t>(String)</w:t>
+      </w:r>
+    </w:p>
+    <w:p>
+      <w:pPr>
+        <w:pStyle w:val="ListParagraph"/>
+        <w:numPr>
+          <w:ilvl w:val="2"/>
+          <w:numId w:val="13"/>
+        </w:numPr>
+        <w:rPr>
+          <w:lang w:val="en-IN"/>
+        </w:rPr>
+      </w:pPr>
+      <w:proofErr w:type="spellStart"/>
+      <w:r>
+        <w:rPr>
+          <w:lang w:val="en-IN"/>
+        </w:rPr>
+        <w:t>deselectAll</w:t>
+      </w:r>
+      <w:proofErr w:type="spellEnd"/>
+      <w:r>
+        <w:rPr>
+          <w:lang w:val="en-IN"/>
+        </w:rPr>
+        <w:t>()</w:t>
+      </w:r>
+    </w:p>
+    <w:p>
+      <w:pPr>
+        <w:pStyle w:val="ListParagraph"/>
+        <w:numPr>
+          <w:ilvl w:val="2"/>
+          <w:numId w:val="13"/>
+        </w:numPr>
+        <w:rPr>
+          <w:lang w:val="en-IN"/>
+        </w:rPr>
+      </w:pPr>
+      <w:proofErr w:type="spellStart"/>
+      <w:r>
+        <w:rPr>
+          <w:lang w:val="en-IN"/>
+        </w:rPr>
+        <w:t>getAllSelectedOptions</w:t>
+      </w:r>
+      <w:proofErr w:type="spellEnd"/>
+      <w:r>
+        <w:rPr>
+          <w:lang w:val="en-IN"/>
+        </w:rPr>
+        <w:t>()</w:t>
+      </w:r>
+    </w:p>
+    <w:p>
+      <w:pPr>
+        <w:pStyle w:val="ListParagraph"/>
+        <w:numPr>
+          <w:ilvl w:val="2"/>
+          <w:numId w:val="13"/>
+        </w:numPr>
+        <w:rPr>
+          <w:lang w:val="en-IN"/>
+        </w:rPr>
+      </w:pPr>
+      <w:proofErr w:type="spellStart"/>
+      <w:r>
+        <w:rPr>
+          <w:lang w:val="en-IN"/>
+        </w:rPr>
+        <w:t>getOptions</w:t>
+      </w:r>
+      <w:proofErr w:type="spellEnd"/>
+      <w:r>
+        <w:rPr>
+          <w:lang w:val="en-IN"/>
+        </w:rPr>
+        <w:t>()</w:t>
+      </w:r>
+    </w:p>
+    <w:p>
+      <w:pPr>
+        <w:pStyle w:val="ListParagraph"/>
+        <w:numPr>
+          <w:ilvl w:val="2"/>
+          <w:numId w:val="13"/>
+        </w:numPr>
+        <w:rPr>
+          <w:lang w:val="en-IN"/>
+        </w:rPr>
+      </w:pPr>
+      <w:proofErr w:type="spellStart"/>
+      <w:r>
+        <w:rPr>
+          <w:lang w:val="en-IN"/>
+        </w:rPr>
+        <w:t>getFirstSelectedOption</w:t>
+      </w:r>
+      <w:proofErr w:type="spellEnd"/>
+      <w:r>
+        <w:rPr>
+          <w:lang w:val="en-IN"/>
+        </w:rPr>
+        <w:t>()</w:t>
+      </w:r>
+    </w:p>
+    <w:p>
+      <w:pPr>
+        <w:pStyle w:val="ListParagraph"/>
+        <w:numPr>
+          <w:ilvl w:val="0"/>
+          <w:numId w:val="13"/>
+        </w:numPr>
+        <w:rPr>
+          <w:lang w:val="en-IN"/>
+        </w:rPr>
+      </w:pPr>
+      <w:r>
+        <w:rPr>
+          <w:lang w:val="en-IN"/>
+        </w:rPr>
+        <w:t>From any customized html tags -&gt; div, table, td ...</w:t>
+      </w:r>
+    </w:p>
+    <w:p>
+      <w:pPr>
+        <w:pStyle w:val="ListParagraph"/>
+        <w:numPr>
+          <w:ilvl w:val="1"/>
+          <w:numId w:val="13"/>
+        </w:numPr>
+        <w:rPr>
+          <w:lang w:val="en-IN"/>
+        </w:rPr>
+      </w:pPr>
+      <w:r>
+        <w:rPr>
+          <w:lang w:val="en-IN"/>
+        </w:rPr>
+        <w:t>Click-&gt; click will work</w:t>
+      </w:r>
+    </w:p>
+    <w:p>
+      <w:pPr>
+        <w:rPr>
+          <w:lang w:val="en-IN"/>
+        </w:rPr>
+      </w:pPr>
+      <w:r>
+        <w:rPr>
+          <w:lang w:val="en-IN"/>
+        </w:rPr>
+        <w:t>NOTE - &gt; if we have any id starting with ext-gen&lt;&lt;NUMBER&gt;&gt; or auto-gen&lt;&lt;NUMBER&gt;&gt; don’t use</w:t>
       </w:r>
     </w:p>
     <w:sectPr>
@@ -10447,7 +12747,7 @@
         <v:path o:extrusionok="f" gradientshapeok="t" o:connecttype="rect"/>
         <o:lock v:ext="edit" aspectratio="t"/>
       </v:shapetype>
-      <v:shape id="_x0000_i1035" type="#_x0000_t75" style="width:11.3pt;height:11.3pt" o:bullet="t">
+      <v:shape id="_x0000_i1032" type="#_x0000_t75" style="width:11.3pt;height:11.3pt" o:bullet="t">
         <v:imagedata r:id="rId1" o:title="msoA4FB"/>
       </v:shape>
     </w:pict>
@@ -11094,9 +13394,9 @@
     </w:lvl>
   </w:abstractNum>
   <w:abstractNum w:abstractNumId="7">
-    <w:nsid w:val="5DAA7F20"/>
+    <w:nsid w:val="5B1D2D94"/>
     <w:multiLevelType w:val="hybridMultilevel"/>
-    <w:tmpl w:val="B4548ED2"/>
+    <w:tmpl w:val="DEF62DC0"/>
     <w:lvl w:ilvl="0" w:tplc="0409000F">
       <w:start w:val="1"/>
       <w:numFmt w:val="decimal"/>
@@ -11118,7 +13418,7 @@
         <w:ind w:left="1440" w:hanging="360"/>
       </w:pPr>
     </w:lvl>
-    <w:lvl w:ilvl="2" w:tplc="0409001B" w:tentative="1">
+    <w:lvl w:ilvl="2" w:tplc="0409001B">
       <w:start w:val="1"/>
       <w:numFmt w:val="lowerRoman"/>
       <w:lvlText w:val="%3."/>
@@ -11183,6 +13483,95 @@
     </w:lvl>
   </w:abstractNum>
   <w:abstractNum w:abstractNumId="8">
+    <w:nsid w:val="5DAA7F20"/>
+    <w:multiLevelType w:val="hybridMultilevel"/>
+    <w:tmpl w:val="B4548ED2"/>
+    <w:lvl w:ilvl="0" w:tplc="0409000F">
+      <w:start w:val="1"/>
+      <w:numFmt w:val="decimal"/>
+      <w:lvlText w:val="%1."/>
+      <w:lvlJc w:val="left"/>
+      <w:pPr>
+        <w:ind w:left="720" w:hanging="360"/>
+      </w:pPr>
+      <w:rPr>
+        <w:rFonts w:hint="default"/>
+      </w:rPr>
+    </w:lvl>
+    <w:lvl w:ilvl="1" w:tplc="04090019">
+      <w:start w:val="1"/>
+      <w:numFmt w:val="lowerLetter"/>
+      <w:lvlText w:val="%2."/>
+      <w:lvlJc w:val="left"/>
+      <w:pPr>
+        <w:ind w:left="1440" w:hanging="360"/>
+      </w:pPr>
+    </w:lvl>
+    <w:lvl w:ilvl="2" w:tplc="0409001B" w:tentative="1">
+      <w:start w:val="1"/>
+      <w:numFmt w:val="lowerRoman"/>
+      <w:lvlText w:val="%3."/>
+      <w:lvlJc w:val="right"/>
+      <w:pPr>
+        <w:ind w:left="2160" w:hanging="180"/>
+      </w:pPr>
+    </w:lvl>
+    <w:lvl w:ilvl="3" w:tplc="0409000F" w:tentative="1">
+      <w:start w:val="1"/>
+      <w:numFmt w:val="decimal"/>
+      <w:lvlText w:val="%4."/>
+      <w:lvlJc w:val="left"/>
+      <w:pPr>
+        <w:ind w:left="2880" w:hanging="360"/>
+      </w:pPr>
+    </w:lvl>
+    <w:lvl w:ilvl="4" w:tplc="04090019" w:tentative="1">
+      <w:start w:val="1"/>
+      <w:numFmt w:val="lowerLetter"/>
+      <w:lvlText w:val="%5."/>
+      <w:lvlJc w:val="left"/>
+      <w:pPr>
+        <w:ind w:left="3600" w:hanging="360"/>
+      </w:pPr>
+    </w:lvl>
+    <w:lvl w:ilvl="5" w:tplc="0409001B" w:tentative="1">
+      <w:start w:val="1"/>
+      <w:numFmt w:val="lowerRoman"/>
+      <w:lvlText w:val="%6."/>
+      <w:lvlJc w:val="right"/>
+      <w:pPr>
+        <w:ind w:left="4320" w:hanging="180"/>
+      </w:pPr>
+    </w:lvl>
+    <w:lvl w:ilvl="6" w:tplc="0409000F" w:tentative="1">
+      <w:start w:val="1"/>
+      <w:numFmt w:val="decimal"/>
+      <w:lvlText w:val="%7."/>
+      <w:lvlJc w:val="left"/>
+      <w:pPr>
+        <w:ind w:left="5040" w:hanging="360"/>
+      </w:pPr>
+    </w:lvl>
+    <w:lvl w:ilvl="7" w:tplc="04090019" w:tentative="1">
+      <w:start w:val="1"/>
+      <w:numFmt w:val="lowerLetter"/>
+      <w:lvlText w:val="%8."/>
+      <w:lvlJc w:val="left"/>
+      <w:pPr>
+        <w:ind w:left="5760" w:hanging="360"/>
+      </w:pPr>
+    </w:lvl>
+    <w:lvl w:ilvl="8" w:tplc="0409001B" w:tentative="1">
+      <w:start w:val="1"/>
+      <w:numFmt w:val="lowerRoman"/>
+      <w:lvlText w:val="%9."/>
+      <w:lvlJc w:val="right"/>
+      <w:pPr>
+        <w:ind w:left="6480" w:hanging="180"/>
+      </w:pPr>
+    </w:lvl>
+  </w:abstractNum>
+  <w:abstractNum w:abstractNumId="9">
     <w:nsid w:val="6336589E"/>
     <w:multiLevelType w:val="hybridMultilevel"/>
     <w:tmpl w:val="D1F65ABA"/>
@@ -11296,7 +13685,7 @@
       </w:rPr>
     </w:lvl>
   </w:abstractNum>
-  <w:abstractNum w:abstractNumId="9">
+  <w:abstractNum w:abstractNumId="10">
     <w:nsid w:val="6C391912"/>
     <w:multiLevelType w:val="hybridMultilevel"/>
     <w:tmpl w:val="2328118E"/>
@@ -11385,7 +13774,7 @@
       </w:pPr>
     </w:lvl>
   </w:abstractNum>
-  <w:abstractNum w:abstractNumId="10">
+  <w:abstractNum w:abstractNumId="11">
     <w:nsid w:val="7CA46569"/>
     <w:multiLevelType w:val="hybridMultilevel"/>
     <w:tmpl w:val="5752447A"/>
@@ -11498,7 +13887,7 @@
       </w:rPr>
     </w:lvl>
   </w:abstractNum>
-  <w:abstractNum w:abstractNumId="11">
+  <w:abstractNum w:abstractNumId="12">
     <w:nsid w:val="7E7A6FC6"/>
     <w:multiLevelType w:val="hybridMultilevel"/>
     <w:tmpl w:val="B3B4B43A"/>
@@ -11588,7 +13977,7 @@
     </w:lvl>
   </w:abstractNum>
   <w:num w:numId="1">
-    <w:abstractNumId w:val="11"/>
+    <w:abstractNumId w:val="12"/>
   </w:num>
   <w:num w:numId="2">
     <w:abstractNumId w:val="2"/>
@@ -11600,13 +13989,13 @@
     <w:abstractNumId w:val="4"/>
   </w:num>
   <w:num w:numId="5">
+    <w:abstractNumId w:val="11"/>
+  </w:num>
+  <w:num w:numId="6">
     <w:abstractNumId w:val="10"/>
   </w:num>
-  <w:num w:numId="6">
-    <w:abstractNumId w:val="9"/>
-  </w:num>
   <w:num w:numId="7">
-    <w:abstractNumId w:val="7"/>
+    <w:abstractNumId w:val="8"/>
   </w:num>
   <w:num w:numId="8">
     <w:abstractNumId w:val="1"/>
@@ -11615,13 +14004,16 @@
     <w:abstractNumId w:val="5"/>
   </w:num>
   <w:num w:numId="10">
-    <w:abstractNumId w:val="8"/>
+    <w:abstractNumId w:val="9"/>
   </w:num>
   <w:num w:numId="11">
     <w:abstractNumId w:val="3"/>
   </w:num>
   <w:num w:numId="12">
     <w:abstractNumId w:val="6"/>
+  </w:num>
+  <w:num w:numId="13">
+    <w:abstractNumId w:val="7"/>
   </w:num>
 </w:numbering>
 </file>

</xml_diff>

<commit_message>
Switchto window and frame
</commit_message>
<xml_diff>
--- a/Selenium_Notes.docx
+++ b/Selenium_Notes.docx
@@ -11053,6 +11053,54 @@
         </w:rPr>
         <w:t>Child browser (Parent and child Browsers)</w:t>
       </w:r>
+      <w:r>
+        <w:rPr>
+          <w:lang w:val="en-IN"/>
+        </w:rPr>
+        <w:t xml:space="preserve"> – </w:t>
+      </w:r>
+    </w:p>
+    <w:p>
+      <w:pPr>
+        <w:pStyle w:val="ListParagraph"/>
+        <w:numPr>
+          <w:ilvl w:val="1"/>
+          <w:numId w:val="14"/>
+        </w:numPr>
+        <w:rPr>
+          <w:lang w:val="en-IN"/>
+        </w:rPr>
+      </w:pPr>
+      <w:r>
+        <w:rPr>
+          <w:lang w:val="en-IN"/>
+        </w:rPr>
+        <w:t>getWindowHandle() - &gt; String which is a unique ID for a Browser</w:t>
+      </w:r>
+    </w:p>
+    <w:p>
+      <w:pPr>
+        <w:pStyle w:val="ListParagraph"/>
+        <w:numPr>
+          <w:ilvl w:val="1"/>
+          <w:numId w:val="14"/>
+        </w:numPr>
+        <w:rPr>
+          <w:lang w:val="en-IN"/>
+        </w:rPr>
+      </w:pPr>
+      <w:r>
+        <w:rPr>
+          <w:lang w:val="en-IN"/>
+        </w:rPr>
+        <w:t>getWindowHandles() - &gt; Set&lt;String&gt; whi</w:t>
+      </w:r>
+      <w:r>
+        <w:rPr>
+          <w:lang w:val="en-IN"/>
+        </w:rPr>
+        <w:t>ch is a unique ID for a Browser</w:t>
+      </w:r>
     </w:p>
     <w:p>
       <w:pPr>
@@ -11127,11 +11175,104 @@
         <w:rPr>
           <w:lang w:val="en-IN"/>
         </w:rPr>
+        <w:lastRenderedPageBreak/>
         <w:t>Frames</w:t>
       </w:r>
     </w:p>
     <w:p>
       <w:pPr>
+        <w:pStyle w:val="ListParagraph"/>
+        <w:numPr>
+          <w:ilvl w:val="1"/>
+          <w:numId w:val="14"/>
+        </w:numPr>
+        <w:rPr>
+          <w:lang w:val="en-IN"/>
+        </w:rPr>
+      </w:pPr>
+      <w:r>
+        <w:rPr>
+          <w:lang w:val="en-IN"/>
+        </w:rPr>
+        <w:t>Index</w:t>
+      </w:r>
+    </w:p>
+    <w:p>
+      <w:pPr>
+        <w:pStyle w:val="ListParagraph"/>
+        <w:numPr>
+          <w:ilvl w:val="1"/>
+          <w:numId w:val="14"/>
+        </w:numPr>
+        <w:rPr>
+          <w:lang w:val="en-IN"/>
+        </w:rPr>
+      </w:pPr>
+      <w:r>
+        <w:rPr>
+          <w:lang w:val="en-IN"/>
+        </w:rPr>
+        <w:t>String  - name or id attribute of a iframe tag</w:t>
+      </w:r>
+    </w:p>
+    <w:p>
+      <w:pPr>
+        <w:pStyle w:val="ListParagraph"/>
+        <w:numPr>
+          <w:ilvl w:val="1"/>
+          <w:numId w:val="14"/>
+        </w:numPr>
+        <w:rPr>
+          <w:lang w:val="en-IN"/>
+        </w:rPr>
+      </w:pPr>
+      <w:r>
+        <w:rPr>
+          <w:lang w:val="en-IN"/>
+        </w:rPr>
+        <w:t>Webelement</w:t>
+      </w:r>
+    </w:p>
+    <w:p>
+      <w:pPr>
+        <w:pStyle w:val="ListParagraph"/>
+        <w:numPr>
+          <w:ilvl w:val="1"/>
+          <w:numId w:val="14"/>
+        </w:numPr>
+        <w:rPr>
+          <w:lang w:val="en-IN"/>
+        </w:rPr>
+      </w:pPr>
+      <w:r>
+        <w:rPr>
+          <w:lang w:val="en-IN"/>
+        </w:rPr>
+        <w:t xml:space="preserve">defaultContent() - &gt; to switch the control from frame to parnet brower </w:t>
+      </w:r>
+    </w:p>
+    <w:p>
+      <w:pPr>
+        <w:ind w:left="1080"/>
+        <w:rPr>
+          <w:lang w:val="en-IN"/>
+        </w:rPr>
+      </w:pPr>
+      <w:r>
+        <w:rPr>
+          <w:lang w:val="en-IN"/>
+        </w:rPr>
+        <w:t>NOTE -  we can not switch from one frame to another directly.</w:t>
+      </w:r>
+      <w:r>
+        <w:rPr>
+          <w:lang w:val="en-IN"/>
+        </w:rPr>
+        <w:t xml:space="preserve"> </w:t>
+      </w:r>
+    </w:p>
+    <w:p>
+      <w:pPr>
         <w:ind w:left="360"/>
         <w:rPr>
           <w:lang w:val="en-IN"/>
@@ -11141,7 +11282,6 @@
         <w:rPr>
           <w:noProof/>
         </w:rPr>
-        <w:lastRenderedPageBreak/>
         <w:drawing>
           <wp:inline distT="0" distB="0" distL="0" distR="0">
             <wp:extent cx="5934710" cy="3159760"/>
@@ -11193,7 +11333,7 @@
           <v:shape id="_x0000_i1025" type="#_x0000_t75" style="width:468pt;height:249.15pt" o:ole="">
             <v:imagedata r:id="rId10" o:title=""/>
           </v:shape>
-          <o:OLEObject Type="Embed" ProgID="PBrush" ShapeID="_x0000_i1025" DrawAspect="Content" ObjectID="_1634501611" r:id="rId11"/>
+          <o:OLEObject Type="Embed" ProgID="PBrush" ShapeID="_x0000_i1025" DrawAspect="Content" ObjectID="_1634622336" r:id="rId11"/>
         </w:object>
       </w:r>
     </w:p>
@@ -11230,7 +11370,7 @@
         <v:path o:extrusionok="f" gradientshapeok="t" o:connecttype="rect"/>
         <o:lock v:ext="edit" aspectratio="t"/>
       </v:shapetype>
-      <v:shape id="_x0000_i1027" type="#_x0000_t75" style="width:11.4pt;height:11.4pt" o:bullet="t">
+      <v:shape id="_x0000_i1030" type="#_x0000_t75" style="width:11.4pt;height:11.4pt" o:bullet="t">
         <v:imagedata r:id="rId1" o:title="msoA4FB"/>
       </v:shape>
     </w:pict>

</xml_diff>

<commit_message>
E2E Automation and Toast Messages Automation and Data Driven-1
</commit_message>
<xml_diff>
--- a/Selenium_Notes.docx
+++ b/Selenium_Notes.docx
@@ -67,13 +67,23 @@
           <w:lang w:val="en-IN"/>
         </w:rPr>
       </w:pPr>
-      <w:r>
-        <w:rPr>
-          <w:b/>
-          <w:i/>
-          <w:lang w:val="en-IN"/>
-        </w:rPr>
-        <w:t>Threads(Optionally)</w:t>
+      <w:proofErr w:type="gramStart"/>
+      <w:r>
+        <w:rPr>
+          <w:b/>
+          <w:i/>
+          <w:lang w:val="en-IN"/>
+        </w:rPr>
+        <w:t>Threads(</w:t>
+      </w:r>
+      <w:proofErr w:type="gramEnd"/>
+      <w:r>
+        <w:rPr>
+          <w:b/>
+          <w:i/>
+          <w:lang w:val="en-IN"/>
+        </w:rPr>
+        <w:t>Optionally)</w:t>
       </w:r>
     </w:p>
     <w:p>
@@ -181,17 +191,29 @@
           <w:highlight w:val="yellow"/>
           <w:lang w:val="en-IN"/>
         </w:rPr>
-        <w:t>(Browser Automation Tool)</w:t>
-      </w:r>
-      <w:r>
-        <w:rPr>
-          <w:b/>
+        <w:t>(Browser Automation Tool</w:t>
+      </w:r>
+      <w:proofErr w:type="gramStart"/>
+      <w:r>
+        <w:rPr>
+          <w:b/>
+          <w:i/>
           <w:color w:val="002060"/>
           <w:highlight w:val="yellow"/>
           <w:lang w:val="en-IN"/>
         </w:rPr>
+        <w:t>)</w:t>
+      </w:r>
+      <w:r>
+        <w:rPr>
+          <w:b/>
+          <w:color w:val="002060"/>
+          <w:highlight w:val="yellow"/>
+          <w:lang w:val="en-IN"/>
+        </w:rPr>
         <w:t xml:space="preserve"> :</w:t>
       </w:r>
+      <w:proofErr w:type="gramEnd"/>
     </w:p>
     <w:p>
       <w:pPr>
@@ -307,8 +329,19 @@
           <w:highlight w:val="green"/>
           <w:lang w:val="en-IN"/>
         </w:rPr>
-        <w:t>Platform independed</w:t>
-      </w:r>
+        <w:t xml:space="preserve">Platform </w:t>
+      </w:r>
+      <w:proofErr w:type="spellStart"/>
+      <w:r>
+        <w:rPr>
+          <w:b/>
+          <w:color w:val="002060"/>
+          <w:highlight w:val="green"/>
+          <w:lang w:val="en-IN"/>
+        </w:rPr>
+        <w:t>independed</w:t>
+      </w:r>
+      <w:proofErr w:type="spellEnd"/>
       <w:r>
         <w:rPr>
           <w:b/>
@@ -952,6 +985,7 @@
           <w:lang w:val="en-IN"/>
         </w:rPr>
       </w:pPr>
+      <w:proofErr w:type="gramStart"/>
       <w:r>
         <w:rPr>
           <w:b/>
@@ -960,6 +994,7 @@
         </w:rPr>
         <w:t>Versions :</w:t>
       </w:r>
+      <w:proofErr w:type="gramEnd"/>
     </w:p>
     <w:p>
       <w:pPr>
@@ -1458,7 +1493,27 @@
           <w:strike/>
           <w:lang w:val="en-IN"/>
         </w:rPr>
-        <w:t>Client and Server config was very difficult</w:t>
+        <w:t xml:space="preserve">Client and Server </w:t>
+      </w:r>
+      <w:proofErr w:type="spellStart"/>
+      <w:r>
+        <w:rPr>
+          <w:b/>
+          <w:i/>
+          <w:strike/>
+          <w:lang w:val="en-IN"/>
+        </w:rPr>
+        <w:t>config</w:t>
+      </w:r>
+      <w:proofErr w:type="spellEnd"/>
+      <w:r>
+        <w:rPr>
+          <w:b/>
+          <w:i/>
+          <w:strike/>
+          <w:lang w:val="en-IN"/>
+        </w:rPr>
+        <w:t xml:space="preserve"> was very difficult</w:t>
       </w:r>
     </w:p>
     <w:p>
@@ -1657,6 +1712,7 @@
           <w:lang w:val="en-IN"/>
         </w:rPr>
       </w:pPr>
+      <w:proofErr w:type="spellStart"/>
       <w:r>
         <w:rPr>
           <w:b/>
@@ -1664,25 +1720,54 @@
           <w:lang w:val="en-IN"/>
         </w:rPr>
         <w:lastRenderedPageBreak/>
-        <w:t>TestNG, Maven, Jenkins:</w:t>
-      </w:r>
-    </w:p>
-    <w:p>
-      <w:pPr>
-        <w:rPr>
-          <w:b/>
-          <w:i/>
-          <w:lang w:val="en-IN"/>
-        </w:rPr>
-      </w:pPr>
-      <w:r>
-        <w:rPr>
-          <w:b/>
-          <w:i/>
-          <w:lang w:val="en-IN"/>
-        </w:rPr>
-        <w:t>Official WebSite :</w:t>
-      </w:r>
+        <w:t>TestNG</w:t>
+      </w:r>
+      <w:proofErr w:type="spellEnd"/>
+      <w:r>
+        <w:rPr>
+          <w:b/>
+          <w:i/>
+          <w:lang w:val="en-IN"/>
+        </w:rPr>
+        <w:t>, Maven, Jenkins:</w:t>
+      </w:r>
+    </w:p>
+    <w:p>
+      <w:pPr>
+        <w:rPr>
+          <w:b/>
+          <w:i/>
+          <w:lang w:val="en-IN"/>
+        </w:rPr>
+      </w:pPr>
+      <w:r>
+        <w:rPr>
+          <w:b/>
+          <w:i/>
+          <w:lang w:val="en-IN"/>
+        </w:rPr>
+        <w:t xml:space="preserve">Official </w:t>
+      </w:r>
+      <w:proofErr w:type="spellStart"/>
+      <w:proofErr w:type="gramStart"/>
+      <w:r>
+        <w:rPr>
+          <w:b/>
+          <w:i/>
+          <w:lang w:val="en-IN"/>
+        </w:rPr>
+        <w:t>WebSite</w:t>
+      </w:r>
+      <w:proofErr w:type="spellEnd"/>
+      <w:r>
+        <w:rPr>
+          <w:b/>
+          <w:i/>
+          <w:lang w:val="en-IN"/>
+        </w:rPr>
+        <w:t xml:space="preserve"> :</w:t>
+      </w:r>
+      <w:proofErr w:type="gramEnd"/>
     </w:p>
     <w:p>
       <w:hyperlink r:id="rId6" w:history="1">
@@ -1720,24 +1805,44 @@
           <w:i/>
           <w:lang w:val="en-IN"/>
         </w:rPr>
-        <w:t>Selenium IDE :</w:t>
-      </w:r>
-    </w:p>
-    <w:p>
-      <w:pPr>
-        <w:rPr>
-          <w:b/>
-          <w:i/>
-          <w:lang w:val="en-IN"/>
-        </w:rPr>
-      </w:pPr>
-      <w:r>
-        <w:rPr>
-          <w:b/>
-          <w:i/>
-          <w:lang w:val="en-IN"/>
-        </w:rPr>
-        <w:t>Addon with FF or Chrome</w:t>
+        <w:t xml:space="preserve">Selenium </w:t>
+      </w:r>
+      <w:proofErr w:type="gramStart"/>
+      <w:r>
+        <w:rPr>
+          <w:b/>
+          <w:i/>
+          <w:lang w:val="en-IN"/>
+        </w:rPr>
+        <w:t>IDE :</w:t>
+      </w:r>
+      <w:proofErr w:type="gramEnd"/>
+    </w:p>
+    <w:p>
+      <w:pPr>
+        <w:rPr>
+          <w:b/>
+          <w:i/>
+          <w:lang w:val="en-IN"/>
+        </w:rPr>
+      </w:pPr>
+      <w:proofErr w:type="spellStart"/>
+      <w:r>
+        <w:rPr>
+          <w:b/>
+          <w:i/>
+          <w:lang w:val="en-IN"/>
+        </w:rPr>
+        <w:t>Addon</w:t>
+      </w:r>
+      <w:proofErr w:type="spellEnd"/>
+      <w:r>
+        <w:rPr>
+          <w:b/>
+          <w:i/>
+          <w:lang w:val="en-IN"/>
+        </w:rPr>
+        <w:t xml:space="preserve"> with FF or Chrome</w:t>
       </w:r>
     </w:p>
     <w:p>
@@ -1823,7 +1928,25 @@
           <w:i/>
           <w:lang w:val="en-IN"/>
         </w:rPr>
-        <w:t xml:space="preserve">  type of Action that we perform on WebElement (any component which you see on a Web Page)</w:t>
+        <w:t xml:space="preserve">  type of Action that we perform on </w:t>
+      </w:r>
+      <w:proofErr w:type="spellStart"/>
+      <w:r>
+        <w:rPr>
+          <w:b/>
+          <w:i/>
+          <w:lang w:val="en-IN"/>
+        </w:rPr>
+        <w:t>WebElement</w:t>
+      </w:r>
+      <w:proofErr w:type="spellEnd"/>
+      <w:r>
+        <w:rPr>
+          <w:b/>
+          <w:i/>
+          <w:lang w:val="en-IN"/>
+        </w:rPr>
+        <w:t xml:space="preserve"> (any component which you see on a Web Page)</w:t>
       </w:r>
     </w:p>
     <w:p>
@@ -2021,13 +2144,23 @@
         </w:rPr>
         <w:t xml:space="preserve">- </w:t>
       </w:r>
-      <w:r>
-        <w:rPr>
-          <w:b/>
-          <w:i/>
-          <w:lang w:val="en-IN"/>
-        </w:rPr>
-        <w:t>WebElement on we are performing action</w:t>
+      <w:proofErr w:type="spellStart"/>
+      <w:r>
+        <w:rPr>
+          <w:b/>
+          <w:i/>
+          <w:lang w:val="en-IN"/>
+        </w:rPr>
+        <w:t>WebElement</w:t>
+      </w:r>
+      <w:proofErr w:type="spellEnd"/>
+      <w:r>
+        <w:rPr>
+          <w:b/>
+          <w:i/>
+          <w:lang w:val="en-IN"/>
+        </w:rPr>
+        <w:t xml:space="preserve"> on we are performing action</w:t>
       </w:r>
     </w:p>
     <w:p>
@@ -2087,6 +2220,7 @@
           <w:lang w:val="en-IN"/>
         </w:rPr>
       </w:pPr>
+      <w:proofErr w:type="spellStart"/>
       <w:r>
         <w:rPr>
           <w:b/>
@@ -2095,6 +2229,7 @@
         </w:rPr>
         <w:t>className</w:t>
       </w:r>
+      <w:proofErr w:type="spellEnd"/>
     </w:p>
     <w:p>
       <w:pPr>
@@ -2109,6 +2244,7 @@
           <w:lang w:val="en-IN"/>
         </w:rPr>
       </w:pPr>
+      <w:proofErr w:type="spellStart"/>
       <w:r>
         <w:rPr>
           <w:b/>
@@ -2117,6 +2253,7 @@
         </w:rPr>
         <w:t>tagName</w:t>
       </w:r>
+      <w:proofErr w:type="spellEnd"/>
     </w:p>
     <w:p>
       <w:pPr>
@@ -2131,6 +2268,7 @@
           <w:lang w:val="en-IN"/>
         </w:rPr>
       </w:pPr>
+      <w:proofErr w:type="spellStart"/>
       <w:r>
         <w:rPr>
           <w:b/>
@@ -2139,6 +2277,7 @@
         </w:rPr>
         <w:t>linkText</w:t>
       </w:r>
+      <w:proofErr w:type="spellEnd"/>
     </w:p>
     <w:p>
       <w:pPr>
@@ -2153,6 +2292,7 @@
           <w:lang w:val="en-IN"/>
         </w:rPr>
       </w:pPr>
+      <w:proofErr w:type="spellStart"/>
       <w:r>
         <w:rPr>
           <w:b/>
@@ -2161,6 +2301,7 @@
         </w:rPr>
         <w:t>partialLinkText</w:t>
       </w:r>
+      <w:proofErr w:type="spellEnd"/>
     </w:p>
     <w:p>
       <w:pPr>
@@ -2175,6 +2316,7 @@
           <w:lang w:val="en-IN"/>
         </w:rPr>
       </w:pPr>
+      <w:proofErr w:type="spellStart"/>
       <w:r>
         <w:rPr>
           <w:b/>
@@ -2183,6 +2325,7 @@
         </w:rPr>
         <w:t>css</w:t>
       </w:r>
+      <w:proofErr w:type="spellEnd"/>
     </w:p>
     <w:p>
       <w:pPr>
@@ -2197,6 +2340,7 @@
           <w:lang w:val="en-IN"/>
         </w:rPr>
       </w:pPr>
+      <w:proofErr w:type="spellStart"/>
       <w:r>
         <w:rPr>
           <w:b/>
@@ -2205,6 +2349,7 @@
         </w:rPr>
         <w:t>xpath</w:t>
       </w:r>
+      <w:proofErr w:type="spellEnd"/>
     </w:p>
     <w:p>
       <w:pPr>
@@ -2433,6 +2578,7 @@
           <w:lang w:val="en-IN"/>
         </w:rPr>
       </w:pPr>
+      <w:proofErr w:type="spellStart"/>
       <w:r>
         <w:rPr>
           <w:b/>
@@ -2441,6 +2587,7 @@
         </w:rPr>
         <w:t>Asusual</w:t>
       </w:r>
+      <w:proofErr w:type="spellEnd"/>
     </w:p>
     <w:p>
       <w:pPr>
@@ -2453,13 +2600,25 @@
           <w:lang w:val="en-IN"/>
         </w:rPr>
       </w:pPr>
-      <w:r>
-        <w:rPr>
-          <w:b/>
-          <w:i/>
-          <w:lang w:val="en-IN"/>
-        </w:rPr>
-        <w:t xml:space="preserve">nd </w:t>
+      <w:proofErr w:type="spellStart"/>
+      <w:proofErr w:type="gramStart"/>
+      <w:r>
+        <w:rPr>
+          <w:b/>
+          <w:i/>
+          <w:lang w:val="en-IN"/>
+        </w:rPr>
+        <w:t>nd</w:t>
+      </w:r>
+      <w:proofErr w:type="spellEnd"/>
+      <w:proofErr w:type="gramEnd"/>
+      <w:r>
+        <w:rPr>
+          <w:b/>
+          <w:i/>
+          <w:lang w:val="en-IN"/>
+        </w:rPr>
+        <w:t xml:space="preserve"> </w:t>
       </w:r>
       <w:r>
         <w:rPr>
@@ -2503,13 +2662,23 @@
           <w:lang w:val="en-IN"/>
         </w:rPr>
       </w:pPr>
-      <w:r>
-        <w:rPr>
-          <w:b/>
-          <w:i/>
-          <w:lang w:val="en-IN"/>
-        </w:rPr>
-        <w:t xml:space="preserve">Expressions : </w:t>
+      <w:proofErr w:type="gramStart"/>
+      <w:r>
+        <w:rPr>
+          <w:b/>
+          <w:i/>
+          <w:lang w:val="en-IN"/>
+        </w:rPr>
+        <w:t>Expressions :</w:t>
+      </w:r>
+      <w:proofErr w:type="gramEnd"/>
+      <w:r>
+        <w:rPr>
+          <w:b/>
+          <w:i/>
+          <w:lang w:val="en-IN"/>
+        </w:rPr>
+        <w:t xml:space="preserve"> </w:t>
       </w:r>
     </w:p>
     <w:p>
@@ -2557,6 +2726,7 @@
           <w:lang w:val="en-IN"/>
         </w:rPr>
       </w:pPr>
+      <w:proofErr w:type="gramStart"/>
       <w:r>
         <w:rPr>
           <w:b/>
@@ -2580,7 +2750,16 @@
           <w:i/>
           <w:lang w:val="en-IN"/>
         </w:rPr>
-        <w:t xml:space="preserve"> -  we can traverse only from parent tag to child tag in HTML DOM</w:t>
+        <w:t xml:space="preserve"> -</w:t>
+      </w:r>
+      <w:proofErr w:type="gramEnd"/>
+      <w:r>
+        <w:rPr>
+          <w:b/>
+          <w:i/>
+          <w:lang w:val="en-IN"/>
+        </w:rPr>
+        <w:t xml:space="preserve">  we can traverse only from parent tag to child tag in HTML DOM</w:t>
       </w:r>
     </w:p>
     <w:p>
@@ -2596,6 +2775,7 @@
           <w:lang w:val="en-IN"/>
         </w:rPr>
       </w:pPr>
+      <w:proofErr w:type="spellStart"/>
       <w:r>
         <w:rPr>
           <w:b/>
@@ -2610,7 +2790,70 @@
           <w:i/>
           <w:lang w:val="en-IN"/>
         </w:rPr>
-        <w:t>ss=htmlTag[propertyname = ‘propertyValue’]</w:t>
+        <w:t>ss</w:t>
+      </w:r>
+      <w:proofErr w:type="spellEnd"/>
+      <w:r>
+        <w:rPr>
+          <w:b/>
+          <w:i/>
+          <w:lang w:val="en-IN"/>
+        </w:rPr>
+        <w:t>=</w:t>
+      </w:r>
+      <w:proofErr w:type="spellStart"/>
+      <w:r>
+        <w:rPr>
+          <w:b/>
+          <w:i/>
+          <w:lang w:val="en-IN"/>
+        </w:rPr>
+        <w:t>htmlTag</w:t>
+      </w:r>
+      <w:proofErr w:type="spellEnd"/>
+      <w:r>
+        <w:rPr>
+          <w:b/>
+          <w:i/>
+          <w:lang w:val="en-IN"/>
+        </w:rPr>
+        <w:t>[</w:t>
+      </w:r>
+      <w:proofErr w:type="spellStart"/>
+      <w:r>
+        <w:rPr>
+          <w:b/>
+          <w:i/>
+          <w:lang w:val="en-IN"/>
+        </w:rPr>
+        <w:t>propertyname</w:t>
+      </w:r>
+      <w:proofErr w:type="spellEnd"/>
+      <w:r>
+        <w:rPr>
+          <w:b/>
+          <w:i/>
+          <w:lang w:val="en-IN"/>
+        </w:rPr>
+        <w:t xml:space="preserve"> = ‘</w:t>
+      </w:r>
+      <w:proofErr w:type="spellStart"/>
+      <w:r>
+        <w:rPr>
+          <w:b/>
+          <w:i/>
+          <w:lang w:val="en-IN"/>
+        </w:rPr>
+        <w:t>propertyValue</w:t>
+      </w:r>
+      <w:proofErr w:type="spellEnd"/>
+      <w:r>
+        <w:rPr>
+          <w:b/>
+          <w:i/>
+          <w:lang w:val="en-IN"/>
+        </w:rPr>
+        <w:t>’]</w:t>
       </w:r>
     </w:p>
     <w:p>
@@ -2626,14 +2869,52 @@
           <w:lang w:val="en-IN"/>
         </w:rPr>
       </w:pPr>
-      <w:r>
-        <w:rPr>
-          <w:b/>
-          <w:i/>
-          <w:lang w:val="en-IN"/>
-        </w:rPr>
-        <w:t>css=htmlTag#idValue or #idValue</w:t>
-      </w:r>
+      <w:proofErr w:type="spellStart"/>
+      <w:r>
+        <w:rPr>
+          <w:b/>
+          <w:i/>
+          <w:lang w:val="en-IN"/>
+        </w:rPr>
+        <w:t>css</w:t>
+      </w:r>
+      <w:proofErr w:type="spellEnd"/>
+      <w:r>
+        <w:rPr>
+          <w:b/>
+          <w:i/>
+          <w:lang w:val="en-IN"/>
+        </w:rPr>
+        <w:t>=</w:t>
+      </w:r>
+      <w:proofErr w:type="spellStart"/>
+      <w:r>
+        <w:rPr>
+          <w:b/>
+          <w:i/>
+          <w:lang w:val="en-IN"/>
+        </w:rPr>
+        <w:t>htmlTag#idValue</w:t>
+      </w:r>
+      <w:proofErr w:type="spellEnd"/>
+      <w:r>
+        <w:rPr>
+          <w:b/>
+          <w:i/>
+          <w:lang w:val="en-IN"/>
+        </w:rPr>
+        <w:t xml:space="preserve"> or #</w:t>
+      </w:r>
+      <w:proofErr w:type="spellStart"/>
+      <w:r>
+        <w:rPr>
+          <w:b/>
+          <w:i/>
+          <w:lang w:val="en-IN"/>
+        </w:rPr>
+        <w:t>idValue</w:t>
+      </w:r>
+      <w:proofErr w:type="spellEnd"/>
     </w:p>
     <w:p>
       <w:pPr>
@@ -2648,13 +2929,43 @@
           <w:lang w:val="en-IN"/>
         </w:rPr>
       </w:pPr>
-      <w:r>
-        <w:rPr>
-          <w:b/>
-          <w:i/>
-          <w:lang w:val="en-IN"/>
-        </w:rPr>
-        <w:t>css=htmlTag.</w:t>
+      <w:proofErr w:type="spellStart"/>
+      <w:proofErr w:type="gramStart"/>
+      <w:r>
+        <w:rPr>
+          <w:b/>
+          <w:i/>
+          <w:lang w:val="en-IN"/>
+        </w:rPr>
+        <w:t>css</w:t>
+      </w:r>
+      <w:proofErr w:type="spellEnd"/>
+      <w:r>
+        <w:rPr>
+          <w:b/>
+          <w:i/>
+          <w:lang w:val="en-IN"/>
+        </w:rPr>
+        <w:t>=</w:t>
+      </w:r>
+      <w:proofErr w:type="spellStart"/>
+      <w:proofErr w:type="gramEnd"/>
+      <w:r>
+        <w:rPr>
+          <w:b/>
+          <w:i/>
+          <w:lang w:val="en-IN"/>
+        </w:rPr>
+        <w:t>htmlTag</w:t>
+      </w:r>
+      <w:proofErr w:type="spellEnd"/>
+      <w:r>
+        <w:rPr>
+          <w:b/>
+          <w:i/>
+          <w:lang w:val="en-IN"/>
+        </w:rPr>
+        <w:t>.</w:t>
       </w:r>
       <w:r>
         <w:rPr>
@@ -2664,14 +2975,34 @@
         </w:rPr>
         <w:t xml:space="preserve"> </w:t>
       </w:r>
-      <w:r>
-        <w:rPr>
-          <w:b/>
-          <w:i/>
-          <w:lang w:val="en-IN"/>
-        </w:rPr>
-        <w:t>valueOfClassAttribute or .valueOfClassAttribute</w:t>
-      </w:r>
+      <w:proofErr w:type="spellStart"/>
+      <w:r>
+        <w:rPr>
+          <w:b/>
+          <w:i/>
+          <w:lang w:val="en-IN"/>
+        </w:rPr>
+        <w:t>valueOfClassAttribute</w:t>
+      </w:r>
+      <w:proofErr w:type="spellEnd"/>
+      <w:r>
+        <w:rPr>
+          <w:b/>
+          <w:i/>
+          <w:lang w:val="en-IN"/>
+        </w:rPr>
+        <w:t xml:space="preserve"> or .</w:t>
+      </w:r>
+      <w:proofErr w:type="spellStart"/>
+      <w:r>
+        <w:rPr>
+          <w:b/>
+          <w:i/>
+          <w:lang w:val="en-IN"/>
+        </w:rPr>
+        <w:t>valueOfClassAttribute</w:t>
+      </w:r>
+      <w:proofErr w:type="spellEnd"/>
     </w:p>
     <w:p>
       <w:pPr>
@@ -2684,6 +3015,7 @@
           <w:lang w:val="en-IN"/>
         </w:rPr>
       </w:pPr>
+      <w:proofErr w:type="spellStart"/>
       <w:r>
         <w:rPr>
           <w:b/>
@@ -2693,6 +3025,7 @@
         </w:rPr>
         <w:t>Xpath</w:t>
       </w:r>
+      <w:proofErr w:type="spellEnd"/>
       <w:r>
         <w:rPr>
           <w:b/>
@@ -2772,8 +3105,18 @@
           <w:i/>
           <w:lang w:val="en-IN"/>
         </w:rPr>
-        <w:t>Absolute xpath</w:t>
-      </w:r>
+        <w:t xml:space="preserve">Absolute </w:t>
+      </w:r>
+      <w:proofErr w:type="spellStart"/>
+      <w:r>
+        <w:rPr>
+          <w:b/>
+          <w:i/>
+          <w:lang w:val="en-IN"/>
+        </w:rPr>
+        <w:t>xpath</w:t>
+      </w:r>
+      <w:proofErr w:type="spellEnd"/>
     </w:p>
     <w:p>
       <w:pPr>
@@ -2784,6 +3127,7 @@
           <w:lang w:val="en-IN"/>
         </w:rPr>
       </w:pPr>
+      <w:proofErr w:type="gramStart"/>
       <w:r>
         <w:rPr>
           <w:b/>
@@ -2798,7 +3142,34 @@
           <w:i/>
           <w:lang w:val="en-IN"/>
         </w:rPr>
-        <w:t>html/child/superchild/child/../.../.../...</w:t>
+        <w:t>html/child/</w:t>
+      </w:r>
+      <w:proofErr w:type="spellStart"/>
+      <w:r>
+        <w:rPr>
+          <w:b/>
+          <w:i/>
+          <w:lang w:val="en-IN"/>
+        </w:rPr>
+        <w:t>superchild</w:t>
+      </w:r>
+      <w:proofErr w:type="spellEnd"/>
+      <w:r>
+        <w:rPr>
+          <w:b/>
+          <w:i/>
+          <w:lang w:val="en-IN"/>
+        </w:rPr>
+        <w:t>/child/..</w:t>
+      </w:r>
+      <w:proofErr w:type="gramEnd"/>
+      <w:r>
+        <w:rPr>
+          <w:b/>
+          <w:i/>
+          <w:lang w:val="en-IN"/>
+        </w:rPr>
+        <w:t>/.../.../...</w:t>
       </w:r>
     </w:p>
     <w:p>
@@ -2830,8 +3201,18 @@
           <w:i/>
           <w:lang w:val="en-IN"/>
         </w:rPr>
-        <w:t>Relative xpath</w:t>
-      </w:r>
+        <w:t xml:space="preserve">Relative </w:t>
+      </w:r>
+      <w:proofErr w:type="spellStart"/>
+      <w:r>
+        <w:rPr>
+          <w:b/>
+          <w:i/>
+          <w:lang w:val="en-IN"/>
+        </w:rPr>
+        <w:t>xpath</w:t>
+      </w:r>
+      <w:proofErr w:type="spellEnd"/>
     </w:p>
     <w:p>
       <w:pPr>
@@ -2876,6 +3257,7 @@
           <w:lang w:val="en-IN"/>
         </w:rPr>
       </w:pPr>
+      <w:proofErr w:type="gramStart"/>
       <w:r>
         <w:rPr>
           <w:b/>
@@ -2884,6 +3266,7 @@
         </w:rPr>
         <w:t>Syntax :</w:t>
       </w:r>
+      <w:proofErr w:type="gramEnd"/>
     </w:p>
     <w:p>
       <w:pPr>
@@ -2908,7 +3291,29 @@
           <w:u w:val="single"/>
           <w:lang w:val="en-IN"/>
         </w:rPr>
-        <w:t xml:space="preserve">Basic Xpath </w:t>
+        <w:t xml:space="preserve">Basic </w:t>
+      </w:r>
+      <w:proofErr w:type="spellStart"/>
+      <w:r>
+        <w:rPr>
+          <w:b/>
+          <w:i/>
+          <w:highlight w:val="yellow"/>
+          <w:u w:val="single"/>
+          <w:lang w:val="en-IN"/>
+        </w:rPr>
+        <w:t>Xpath</w:t>
+      </w:r>
+      <w:proofErr w:type="spellEnd"/>
+      <w:r>
+        <w:rPr>
+          <w:b/>
+          <w:i/>
+          <w:highlight w:val="yellow"/>
+          <w:u w:val="single"/>
+          <w:lang w:val="en-IN"/>
+        </w:rPr>
+        <w:t xml:space="preserve"> </w:t>
       </w:r>
     </w:p>
     <w:p>
@@ -2926,7 +3331,71 @@
           <w:i/>
           <w:lang w:val="en-IN"/>
         </w:rPr>
-        <w:t>//htmlTag[@propertyname=’propertyValue’]</w:t>
+        <w:t>//</w:t>
+      </w:r>
+      <w:proofErr w:type="spellStart"/>
+      <w:proofErr w:type="gramStart"/>
+      <w:r>
+        <w:rPr>
+          <w:b/>
+          <w:i/>
+          <w:lang w:val="en-IN"/>
+        </w:rPr>
+        <w:t>htmlTag</w:t>
+      </w:r>
+      <w:proofErr w:type="spellEnd"/>
+      <w:r>
+        <w:rPr>
+          <w:b/>
+          <w:i/>
+          <w:lang w:val="en-IN"/>
+        </w:rPr>
+        <w:t>[</w:t>
+      </w:r>
+      <w:proofErr w:type="gramEnd"/>
+      <w:r>
+        <w:rPr>
+          <w:b/>
+          <w:i/>
+          <w:lang w:val="en-IN"/>
+        </w:rPr>
+        <w:t>@</w:t>
+      </w:r>
+      <w:proofErr w:type="spellStart"/>
+      <w:r>
+        <w:rPr>
+          <w:b/>
+          <w:i/>
+          <w:lang w:val="en-IN"/>
+        </w:rPr>
+        <w:t>propertyname</w:t>
+      </w:r>
+      <w:proofErr w:type="spellEnd"/>
+      <w:r>
+        <w:rPr>
+          <w:b/>
+          <w:i/>
+          <w:lang w:val="en-IN"/>
+        </w:rPr>
+        <w:t>=’</w:t>
+      </w:r>
+      <w:proofErr w:type="spellStart"/>
+      <w:r>
+        <w:rPr>
+          <w:b/>
+          <w:i/>
+          <w:lang w:val="en-IN"/>
+        </w:rPr>
+        <w:t>propertyValue</w:t>
+      </w:r>
+      <w:proofErr w:type="spellEnd"/>
+      <w:r>
+        <w:rPr>
+          <w:b/>
+          <w:i/>
+          <w:lang w:val="en-IN"/>
+        </w:rPr>
+        <w:t>’]</w:t>
       </w:r>
     </w:p>
     <w:p>
@@ -2970,8 +3439,72 @@
           <w:i/>
           <w:lang w:val="en-IN"/>
         </w:rPr>
-        <w:t>//htmlTag[@propertyname=’propertyvalue’]/childTagName</w:t>
-      </w:r>
+        <w:t>//</w:t>
+      </w:r>
+      <w:proofErr w:type="spellStart"/>
+      <w:r>
+        <w:rPr>
+          <w:b/>
+          <w:i/>
+          <w:lang w:val="en-IN"/>
+        </w:rPr>
+        <w:t>htmlTag</w:t>
+      </w:r>
+      <w:proofErr w:type="spellEnd"/>
+      <w:r>
+        <w:rPr>
+          <w:b/>
+          <w:i/>
+          <w:lang w:val="en-IN"/>
+        </w:rPr>
+        <w:t>[@</w:t>
+      </w:r>
+      <w:proofErr w:type="spellStart"/>
+      <w:r>
+        <w:rPr>
+          <w:b/>
+          <w:i/>
+          <w:lang w:val="en-IN"/>
+        </w:rPr>
+        <w:t>propertyname</w:t>
+      </w:r>
+      <w:proofErr w:type="spellEnd"/>
+      <w:r>
+        <w:rPr>
+          <w:b/>
+          <w:i/>
+          <w:lang w:val="en-IN"/>
+        </w:rPr>
+        <w:t>=’</w:t>
+      </w:r>
+      <w:proofErr w:type="spellStart"/>
+      <w:r>
+        <w:rPr>
+          <w:b/>
+          <w:i/>
+          <w:lang w:val="en-IN"/>
+        </w:rPr>
+        <w:t>propertyvalue</w:t>
+      </w:r>
+      <w:proofErr w:type="spellEnd"/>
+      <w:r>
+        <w:rPr>
+          <w:b/>
+          <w:i/>
+          <w:lang w:val="en-IN"/>
+        </w:rPr>
+        <w:t>’]/</w:t>
+      </w:r>
+      <w:proofErr w:type="spellStart"/>
+      <w:r>
+        <w:rPr>
+          <w:b/>
+          <w:i/>
+          <w:lang w:val="en-IN"/>
+        </w:rPr>
+        <w:t>childTagName</w:t>
+      </w:r>
+      <w:proofErr w:type="spellEnd"/>
     </w:p>
     <w:p>
       <w:pPr>
@@ -3006,8 +3539,72 @@
           <w:i/>
           <w:lang w:val="en-IN"/>
         </w:rPr>
-        <w:t>//htmlTag[@propertyname=’propertyvalue’]//childTagName</w:t>
-      </w:r>
+        <w:t>//</w:t>
+      </w:r>
+      <w:proofErr w:type="spellStart"/>
+      <w:r>
+        <w:rPr>
+          <w:b/>
+          <w:i/>
+          <w:lang w:val="en-IN"/>
+        </w:rPr>
+        <w:t>htmlTag</w:t>
+      </w:r>
+      <w:proofErr w:type="spellEnd"/>
+      <w:r>
+        <w:rPr>
+          <w:b/>
+          <w:i/>
+          <w:lang w:val="en-IN"/>
+        </w:rPr>
+        <w:t>[@</w:t>
+      </w:r>
+      <w:proofErr w:type="spellStart"/>
+      <w:r>
+        <w:rPr>
+          <w:b/>
+          <w:i/>
+          <w:lang w:val="en-IN"/>
+        </w:rPr>
+        <w:t>propertyname</w:t>
+      </w:r>
+      <w:proofErr w:type="spellEnd"/>
+      <w:r>
+        <w:rPr>
+          <w:b/>
+          <w:i/>
+          <w:lang w:val="en-IN"/>
+        </w:rPr>
+        <w:t>=’</w:t>
+      </w:r>
+      <w:proofErr w:type="spellStart"/>
+      <w:r>
+        <w:rPr>
+          <w:b/>
+          <w:i/>
+          <w:lang w:val="en-IN"/>
+        </w:rPr>
+        <w:t>propertyvalue</w:t>
+      </w:r>
+      <w:proofErr w:type="spellEnd"/>
+      <w:r>
+        <w:rPr>
+          <w:b/>
+          <w:i/>
+          <w:lang w:val="en-IN"/>
+        </w:rPr>
+        <w:t>’]//</w:t>
+      </w:r>
+      <w:proofErr w:type="spellStart"/>
+      <w:r>
+        <w:rPr>
+          <w:b/>
+          <w:i/>
+          <w:lang w:val="en-IN"/>
+        </w:rPr>
+        <w:t>childTagName</w:t>
+      </w:r>
+      <w:proofErr w:type="spellEnd"/>
     </w:p>
     <w:p>
       <w:pPr>
@@ -3042,7 +3639,25 @@
           <w:i/>
           <w:lang w:val="en-IN"/>
         </w:rPr>
-        <w:t>//htmlTag[@propertyname=’propertyvalue’]//childTagName[@propertyname=’propertyvalue’]</w:t>
+        <w:t>//</w:t>
+      </w:r>
+      <w:proofErr w:type="gramStart"/>
+      <w:r>
+        <w:rPr>
+          <w:b/>
+          <w:i/>
+          <w:lang w:val="en-IN"/>
+        </w:rPr>
+        <w:t>htmlTag[</w:t>
+      </w:r>
+      <w:proofErr w:type="gramEnd"/>
+      <w:r>
+        <w:rPr>
+          <w:b/>
+          <w:i/>
+          <w:lang w:val="en-IN"/>
+        </w:rPr>
+        <w:t>@propertyname=’propertyvalue’]//childTagName[@propertyname=’propertyvalue’]</w:t>
       </w:r>
     </w:p>
     <w:p>
@@ -3068,8 +3683,20 @@
           <w:u w:val="single"/>
           <w:lang w:val="en-IN"/>
         </w:rPr>
-        <w:t>Using regular Expressions in Xpath</w:t>
-      </w:r>
+        <w:t xml:space="preserve">Using regular Expressions in </w:t>
+      </w:r>
+      <w:proofErr w:type="spellStart"/>
+      <w:r>
+        <w:rPr>
+          <w:b/>
+          <w:i/>
+          <w:highlight w:val="yellow"/>
+          <w:u w:val="single"/>
+          <w:lang w:val="en-IN"/>
+        </w:rPr>
+        <w:t>Xpath</w:t>
+      </w:r>
+      <w:proofErr w:type="spellEnd"/>
     </w:p>
     <w:p>
       <w:pPr>
@@ -3123,7 +3750,25 @@
           <w:lang w:val="en-IN"/>
         </w:rPr>
         <w:tab/>
-        <w:t>- if both the properties are matched then we get the element</w:t>
+        <w:t xml:space="preserve">- </w:t>
+      </w:r>
+      <w:proofErr w:type="gramStart"/>
+      <w:r>
+        <w:rPr>
+          <w:b/>
+          <w:i/>
+          <w:lang w:val="en-IN"/>
+        </w:rPr>
+        <w:t>if</w:t>
+      </w:r>
+      <w:proofErr w:type="gramEnd"/>
+      <w:r>
+        <w:rPr>
+          <w:b/>
+          <w:i/>
+          <w:lang w:val="en-IN"/>
+        </w:rPr>
+        <w:t xml:space="preserve"> both the properties are matched then we get the element</w:t>
       </w:r>
     </w:p>
     <w:p>
@@ -3142,7 +3787,35 @@
           <w:lang w:val="en-IN"/>
         </w:rPr>
         <w:tab/>
-        <w:t>//htmltag[@property1=’value1’ and @property2=’value2’]</w:t>
+        <w:t>//</w:t>
+      </w:r>
+      <w:proofErr w:type="spellStart"/>
+      <w:proofErr w:type="gramStart"/>
+      <w:r>
+        <w:rPr>
+          <w:b/>
+          <w:i/>
+          <w:lang w:val="en-IN"/>
+        </w:rPr>
+        <w:t>htmltag</w:t>
+      </w:r>
+      <w:proofErr w:type="spellEnd"/>
+      <w:r>
+        <w:rPr>
+          <w:b/>
+          <w:i/>
+          <w:lang w:val="en-IN"/>
+        </w:rPr>
+        <w:t>[</w:t>
+      </w:r>
+      <w:proofErr w:type="gramEnd"/>
+      <w:r>
+        <w:rPr>
+          <w:b/>
+          <w:i/>
+          <w:lang w:val="en-IN"/>
+        </w:rPr>
+        <w:t>@property1=’value1’ and @property2=’value2’]</w:t>
       </w:r>
     </w:p>
     <w:p>
@@ -3178,7 +3851,25 @@
           <w:i/>
           <w:lang w:val="en-IN"/>
         </w:rPr>
-        <w:t>- if any one  property is matched then we get the element</w:t>
+        <w:t xml:space="preserve">- </w:t>
+      </w:r>
+      <w:proofErr w:type="gramStart"/>
+      <w:r>
+        <w:rPr>
+          <w:b/>
+          <w:i/>
+          <w:lang w:val="en-IN"/>
+        </w:rPr>
+        <w:t>if</w:t>
+      </w:r>
+      <w:proofErr w:type="gramEnd"/>
+      <w:r>
+        <w:rPr>
+          <w:b/>
+          <w:i/>
+          <w:lang w:val="en-IN"/>
+        </w:rPr>
+        <w:t xml:space="preserve"> any one  property is matched then we get the element</w:t>
       </w:r>
     </w:p>
     <w:p>
@@ -3196,7 +3887,35 @@
           <w:i/>
           <w:lang w:val="en-IN"/>
         </w:rPr>
-        <w:t>//htmltag[@property1=’value1’ or @property2=’value2’]</w:t>
+        <w:t>//</w:t>
+      </w:r>
+      <w:proofErr w:type="spellStart"/>
+      <w:proofErr w:type="gramStart"/>
+      <w:r>
+        <w:rPr>
+          <w:b/>
+          <w:i/>
+          <w:lang w:val="en-IN"/>
+        </w:rPr>
+        <w:t>htmltag</w:t>
+      </w:r>
+      <w:proofErr w:type="spellEnd"/>
+      <w:r>
+        <w:rPr>
+          <w:b/>
+          <w:i/>
+          <w:lang w:val="en-IN"/>
+        </w:rPr>
+        <w:t>[</w:t>
+      </w:r>
+      <w:proofErr w:type="gramEnd"/>
+      <w:r>
+        <w:rPr>
+          <w:b/>
+          <w:i/>
+          <w:lang w:val="en-IN"/>
+        </w:rPr>
+        <w:t>@property1=’value1’ or @property2=’value2’]</w:t>
       </w:r>
     </w:p>
     <w:p>
@@ -3232,6 +3951,7 @@
           <w:lang w:val="en-IN"/>
         </w:rPr>
       </w:pPr>
+      <w:proofErr w:type="spellStart"/>
       <w:r>
         <w:rPr>
           <w:b/>
@@ -3240,7 +3960,18 @@
           <w:u w:val="single"/>
           <w:lang w:val="en-IN"/>
         </w:rPr>
-        <w:t>Xpath Using Functions:</w:t>
+        <w:t>Xpath</w:t>
+      </w:r>
+      <w:proofErr w:type="spellEnd"/>
+      <w:r>
+        <w:rPr>
+          <w:b/>
+          <w:i/>
+          <w:highlight w:val="yellow"/>
+          <w:u w:val="single"/>
+          <w:lang w:val="en-IN"/>
+        </w:rPr>
+        <w:t xml:space="preserve"> Using Functions:</w:t>
       </w:r>
     </w:p>
     <w:p>
@@ -3280,7 +4011,53 @@
           <w:i/>
           <w:lang w:val="en-IN"/>
         </w:rPr>
-        <w:t>//htmltag[text()=’textToSearch’]</w:t>
+        <w:t>//</w:t>
+      </w:r>
+      <w:proofErr w:type="spellStart"/>
+      <w:proofErr w:type="gramStart"/>
+      <w:r>
+        <w:rPr>
+          <w:b/>
+          <w:i/>
+          <w:lang w:val="en-IN"/>
+        </w:rPr>
+        <w:t>htmltag</w:t>
+      </w:r>
+      <w:proofErr w:type="spellEnd"/>
+      <w:r>
+        <w:rPr>
+          <w:b/>
+          <w:i/>
+          <w:lang w:val="en-IN"/>
+        </w:rPr>
+        <w:t>[</w:t>
+      </w:r>
+      <w:proofErr w:type="gramEnd"/>
+      <w:r>
+        <w:rPr>
+          <w:b/>
+          <w:i/>
+          <w:lang w:val="en-IN"/>
+        </w:rPr>
+        <w:t>text()=’</w:t>
+      </w:r>
+      <w:proofErr w:type="spellStart"/>
+      <w:r>
+        <w:rPr>
+          <w:b/>
+          <w:i/>
+          <w:lang w:val="en-IN"/>
+        </w:rPr>
+        <w:t>textToSearch</w:t>
+      </w:r>
+      <w:proofErr w:type="spellEnd"/>
+      <w:r>
+        <w:rPr>
+          <w:b/>
+          <w:i/>
+          <w:lang w:val="en-IN"/>
+        </w:rPr>
+        <w:t>’]</w:t>
       </w:r>
     </w:p>
     <w:p>
@@ -3346,7 +4123,25 @@
           <w:i/>
           <w:lang w:val="en-IN"/>
         </w:rPr>
-        <w:t>arg2 -&gt; partial value (partial text or partial attibute value)</w:t>
+        <w:t xml:space="preserve">arg2 -&gt; partial value (partial text or partial </w:t>
+      </w:r>
+      <w:proofErr w:type="spellStart"/>
+      <w:r>
+        <w:rPr>
+          <w:b/>
+          <w:i/>
+          <w:lang w:val="en-IN"/>
+        </w:rPr>
+        <w:t>attibute</w:t>
+      </w:r>
+      <w:proofErr w:type="spellEnd"/>
+      <w:r>
+        <w:rPr>
+          <w:b/>
+          <w:i/>
+          <w:lang w:val="en-IN"/>
+        </w:rPr>
+        <w:t xml:space="preserve"> value)</w:t>
       </w:r>
     </w:p>
     <w:p>
@@ -3364,7 +4159,63 @@
           <w:i/>
           <w:lang w:val="en-IN"/>
         </w:rPr>
-        <w:t>//htmltag[conatins(text(),’partialtext’)]</w:t>
+        <w:t>//</w:t>
+      </w:r>
+      <w:proofErr w:type="spellStart"/>
+      <w:proofErr w:type="gramStart"/>
+      <w:r>
+        <w:rPr>
+          <w:b/>
+          <w:i/>
+          <w:lang w:val="en-IN"/>
+        </w:rPr>
+        <w:t>htmltag</w:t>
+      </w:r>
+      <w:proofErr w:type="spellEnd"/>
+      <w:r>
+        <w:rPr>
+          <w:b/>
+          <w:i/>
+          <w:lang w:val="en-IN"/>
+        </w:rPr>
+        <w:t>[</w:t>
+      </w:r>
+      <w:proofErr w:type="spellStart"/>
+      <w:proofErr w:type="gramEnd"/>
+      <w:r>
+        <w:rPr>
+          <w:b/>
+          <w:i/>
+          <w:lang w:val="en-IN"/>
+        </w:rPr>
+        <w:t>conatins</w:t>
+      </w:r>
+      <w:proofErr w:type="spellEnd"/>
+      <w:r>
+        <w:rPr>
+          <w:b/>
+          <w:i/>
+          <w:lang w:val="en-IN"/>
+        </w:rPr>
+        <w:t>(text(),’</w:t>
+      </w:r>
+      <w:proofErr w:type="spellStart"/>
+      <w:r>
+        <w:rPr>
+          <w:b/>
+          <w:i/>
+          <w:lang w:val="en-IN"/>
+        </w:rPr>
+        <w:t>partialtext</w:t>
+      </w:r>
+      <w:proofErr w:type="spellEnd"/>
+      <w:r>
+        <w:rPr>
+          <w:b/>
+          <w:i/>
+          <w:lang w:val="en-IN"/>
+        </w:rPr>
+        <w:t>’)]</w:t>
       </w:r>
     </w:p>
     <w:p>
@@ -3382,7 +4233,53 @@
           <w:i/>
           <w:lang w:val="en-IN"/>
         </w:rPr>
-        <w:t>//htmltag[contains(@attriburename,’partialValueOfAttribute’)]</w:t>
+        <w:t>//</w:t>
+      </w:r>
+      <w:proofErr w:type="spellStart"/>
+      <w:proofErr w:type="gramStart"/>
+      <w:r>
+        <w:rPr>
+          <w:b/>
+          <w:i/>
+          <w:lang w:val="en-IN"/>
+        </w:rPr>
+        <w:t>htmltag</w:t>
+      </w:r>
+      <w:proofErr w:type="spellEnd"/>
+      <w:r>
+        <w:rPr>
+          <w:b/>
+          <w:i/>
+          <w:lang w:val="en-IN"/>
+        </w:rPr>
+        <w:t>[</w:t>
+      </w:r>
+      <w:proofErr w:type="gramEnd"/>
+      <w:r>
+        <w:rPr>
+          <w:b/>
+          <w:i/>
+          <w:lang w:val="en-IN"/>
+        </w:rPr>
+        <w:t>contains(@</w:t>
+      </w:r>
+      <w:proofErr w:type="spellStart"/>
+      <w:r>
+        <w:rPr>
+          <w:b/>
+          <w:i/>
+          <w:lang w:val="en-IN"/>
+        </w:rPr>
+        <w:t>attriburename,’partialValueOfAttribute</w:t>
+      </w:r>
+      <w:proofErr w:type="spellEnd"/>
+      <w:r>
+        <w:rPr>
+          <w:b/>
+          <w:i/>
+          <w:lang w:val="en-IN"/>
+        </w:rPr>
+        <w:t>’)]</w:t>
       </w:r>
     </w:p>
     <w:p>
@@ -3448,7 +4345,25 @@
           <w:i/>
           <w:lang w:val="en-IN"/>
         </w:rPr>
-        <w:t>arg2 -&gt; partial value (partial text or partial attibute value)</w:t>
+        <w:t xml:space="preserve">arg2 -&gt; partial value (partial text or partial </w:t>
+      </w:r>
+      <w:proofErr w:type="spellStart"/>
+      <w:r>
+        <w:rPr>
+          <w:b/>
+          <w:i/>
+          <w:lang w:val="en-IN"/>
+        </w:rPr>
+        <w:t>attibute</w:t>
+      </w:r>
+      <w:proofErr w:type="spellEnd"/>
+      <w:r>
+        <w:rPr>
+          <w:b/>
+          <w:i/>
+          <w:lang w:val="en-IN"/>
+        </w:rPr>
+        <w:t xml:space="preserve"> value)</w:t>
       </w:r>
     </w:p>
     <w:p>
@@ -3520,11 +4435,33 @@
           <w:lang w:val="en-IN"/>
         </w:rPr>
       </w:pPr>
-      <w:r>
-        <w:rPr>
-          <w:lang w:val="en-IN"/>
-        </w:rPr>
-        <w:t>When ever we are identifying or playing with dependent and independent elements always write a xpath to independent element from there navigate to dependent element</w:t>
+      <w:proofErr w:type="spellStart"/>
+      <w:r>
+        <w:rPr>
+          <w:lang w:val="en-IN"/>
+        </w:rPr>
+        <w:t>When ever</w:t>
+      </w:r>
+      <w:proofErr w:type="spellEnd"/>
+      <w:r>
+        <w:rPr>
+          <w:lang w:val="en-IN"/>
+        </w:rPr>
+        <w:t xml:space="preserve"> we are identifying or playing with dependent and independent elements always write a </w:t>
+      </w:r>
+      <w:proofErr w:type="spellStart"/>
+      <w:r>
+        <w:rPr>
+          <w:lang w:val="en-IN"/>
+        </w:rPr>
+        <w:t>xpath</w:t>
+      </w:r>
+      <w:proofErr w:type="spellEnd"/>
+      <w:r>
+        <w:rPr>
+          <w:lang w:val="en-IN"/>
+        </w:rPr>
+        <w:t xml:space="preserve"> to independent element from there navigate to dependent element</w:t>
       </w:r>
     </w:p>
     <w:p>
@@ -3538,11 +4475,19 @@
           <w:lang w:val="en-IN"/>
         </w:rPr>
       </w:pPr>
-      <w:r>
-        <w:rPr>
-          <w:lang w:val="en-IN"/>
-        </w:rPr>
-        <w:t>Xpath of child</w:t>
+      <w:proofErr w:type="spellStart"/>
+      <w:r>
+        <w:rPr>
+          <w:lang w:val="en-IN"/>
+        </w:rPr>
+        <w:t>Xpath</w:t>
+      </w:r>
+      <w:proofErr w:type="spellEnd"/>
+      <w:r>
+        <w:rPr>
+          <w:lang w:val="en-IN"/>
+        </w:rPr>
+        <w:t xml:space="preserve"> of child</w:t>
       </w:r>
     </w:p>
     <w:p>
@@ -3560,7 +4505,21 @@
         <w:rPr>
           <w:lang w:val="en-IN"/>
         </w:rPr>
-        <w:t>//parentHtmlTAG[</w:t>
+        <w:t>//</w:t>
+      </w:r>
+      <w:proofErr w:type="spellStart"/>
+      <w:r>
+        <w:rPr>
+          <w:lang w:val="en-IN"/>
+        </w:rPr>
+        <w:t>parentHtmlTAG</w:t>
+      </w:r>
+      <w:proofErr w:type="spellEnd"/>
+      <w:r>
+        <w:rPr>
+          <w:lang w:val="en-IN"/>
+        </w:rPr>
+        <w:t>[</w:t>
       </w:r>
       <w:r>
         <w:rPr>
@@ -3568,11 +4527,19 @@
         </w:rPr>
         <w:t xml:space="preserve"> </w:t>
       </w:r>
-      <w:r>
-        <w:rPr>
-          <w:lang w:val="en-IN"/>
-        </w:rPr>
-        <w:t>Xpath of child</w:t>
+      <w:proofErr w:type="spellStart"/>
+      <w:r>
+        <w:rPr>
+          <w:lang w:val="en-IN"/>
+        </w:rPr>
+        <w:t>Xpath</w:t>
+      </w:r>
+      <w:proofErr w:type="spellEnd"/>
+      <w:r>
+        <w:rPr>
+          <w:lang w:val="en-IN"/>
+        </w:rPr>
+        <w:t xml:space="preserve"> of child</w:t>
       </w:r>
       <w:r>
         <w:rPr>
@@ -3652,7 +4619,21 @@
         <w:rPr>
           <w:lang w:val="en-IN"/>
         </w:rPr>
-        <w:t xml:space="preserve"> Will search all the sibling tags which is next to the current tag</w:t>
+        <w:t xml:space="preserve"> </w:t>
+      </w:r>
+      <w:proofErr w:type="gramStart"/>
+      <w:r>
+        <w:rPr>
+          <w:lang w:val="en-IN"/>
+        </w:rPr>
+        <w:t>Will</w:t>
+      </w:r>
+      <w:proofErr w:type="gramEnd"/>
+      <w:r>
+        <w:rPr>
+          <w:lang w:val="en-IN"/>
+        </w:rPr>
+        <w:t xml:space="preserve"> search all the sibling tags which is next to the current tag</w:t>
       </w:r>
     </w:p>
     <w:p>
@@ -3667,21 +4648,59 @@
           <w:lang w:val="en-IN"/>
         </w:rPr>
         <w:tab/>
-        <w:t>Xpath of independentElement/</w:t>
-      </w:r>
-      <w:r>
-        <w:rPr>
-          <w:b/>
-          <w:lang w:val="en-IN"/>
-        </w:rPr>
-        <w:t>following-sibling::</w:t>
-      </w:r>
+      </w:r>
+      <w:proofErr w:type="spellStart"/>
+      <w:r>
+        <w:rPr>
+          <w:lang w:val="en-IN"/>
+        </w:rPr>
+        <w:t>Xpath</w:t>
+      </w:r>
+      <w:proofErr w:type="spellEnd"/>
+      <w:r>
+        <w:rPr>
+          <w:lang w:val="en-IN"/>
+        </w:rPr>
+        <w:t xml:space="preserve"> of </w:t>
+      </w:r>
+      <w:proofErr w:type="spellStart"/>
+      <w:r>
+        <w:rPr>
+          <w:lang w:val="en-IN"/>
+        </w:rPr>
+        <w:t>independentElement</w:t>
+      </w:r>
+      <w:proofErr w:type="spellEnd"/>
+      <w:r>
+        <w:rPr>
+          <w:lang w:val="en-IN"/>
+        </w:rPr>
+        <w:t>/</w:t>
+      </w:r>
+      <w:r>
+        <w:rPr>
+          <w:b/>
+          <w:lang w:val="en-IN"/>
+        </w:rPr>
+        <w:t>following-sibling:</w:t>
+      </w:r>
+      <w:proofErr w:type="gramStart"/>
+      <w:r>
+        <w:rPr>
+          <w:b/>
+          <w:lang w:val="en-IN"/>
+        </w:rPr>
+        <w:t>:</w:t>
+      </w:r>
+      <w:proofErr w:type="spellStart"/>
       <w:r>
         <w:rPr>
           <w:lang w:val="en-IN"/>
         </w:rPr>
         <w:t>SiblingTag</w:t>
       </w:r>
+      <w:proofErr w:type="spellEnd"/>
+      <w:proofErr w:type="gramEnd"/>
     </w:p>
     <w:p>
       <w:pPr>
@@ -3694,7 +4713,14 @@
         <w:rPr>
           <w:lang w:val="en-IN"/>
         </w:rPr>
-        <w:t>6.2 prece</w:t>
+        <w:t xml:space="preserve">6.2 </w:t>
+      </w:r>
+      <w:proofErr w:type="gramStart"/>
+      <w:r>
+        <w:rPr>
+          <w:lang w:val="en-IN"/>
+        </w:rPr>
+        <w:t>prece</w:t>
       </w:r>
       <w:r>
         <w:rPr>
@@ -3702,6 +4728,7 @@
         </w:rPr>
         <w:t>ding-sibling</w:t>
       </w:r>
+      <w:proofErr w:type="gramEnd"/>
       <w:r>
         <w:rPr>
           <w:lang w:val="en-IN"/>
@@ -3728,11 +4755,33 @@
           <w:lang w:val="en-IN"/>
         </w:rPr>
       </w:pPr>
-      <w:r>
-        <w:rPr>
-          <w:lang w:val="en-IN"/>
-        </w:rPr>
-        <w:t>Xpath of independentElement/</w:t>
+      <w:proofErr w:type="spellStart"/>
+      <w:r>
+        <w:rPr>
+          <w:lang w:val="en-IN"/>
+        </w:rPr>
+        <w:t>Xpath</w:t>
+      </w:r>
+      <w:proofErr w:type="spellEnd"/>
+      <w:r>
+        <w:rPr>
+          <w:lang w:val="en-IN"/>
+        </w:rPr>
+        <w:t xml:space="preserve"> of </w:t>
+      </w:r>
+      <w:proofErr w:type="spellStart"/>
+      <w:r>
+        <w:rPr>
+          <w:lang w:val="en-IN"/>
+        </w:rPr>
+        <w:t>independentElement</w:t>
+      </w:r>
+      <w:proofErr w:type="spellEnd"/>
+      <w:r>
+        <w:rPr>
+          <w:lang w:val="en-IN"/>
+        </w:rPr>
+        <w:t>/</w:t>
       </w:r>
       <w:r>
         <w:rPr>
@@ -3746,14 +4795,25 @@
           <w:b/>
           <w:lang w:val="en-IN"/>
         </w:rPr>
-        <w:t>-sibling::</w:t>
-      </w:r>
+        <w:t>-sibling:</w:t>
+      </w:r>
+      <w:proofErr w:type="gramStart"/>
+      <w:r>
+        <w:rPr>
+          <w:b/>
+          <w:lang w:val="en-IN"/>
+        </w:rPr>
+        <w:t>:</w:t>
+      </w:r>
+      <w:proofErr w:type="spellStart"/>
       <w:r>
         <w:rPr>
           <w:lang w:val="en-IN"/>
         </w:rPr>
         <w:t>SiblingTag</w:t>
       </w:r>
+      <w:proofErr w:type="spellEnd"/>
+      <w:proofErr w:type="gramEnd"/>
     </w:p>
     <w:p>
       <w:pPr>
@@ -3778,7 +4838,21 @@
         <w:rPr>
           <w:lang w:val="en-IN"/>
         </w:rPr>
-        <w:t xml:space="preserve"> Will search all the tags which is next to the current tag till the end of the page</w:t>
+        <w:t xml:space="preserve"> </w:t>
+      </w:r>
+      <w:proofErr w:type="gramStart"/>
+      <w:r>
+        <w:rPr>
+          <w:lang w:val="en-IN"/>
+        </w:rPr>
+        <w:t>Will</w:t>
+      </w:r>
+      <w:proofErr w:type="gramEnd"/>
+      <w:r>
+        <w:rPr>
+          <w:lang w:val="en-IN"/>
+        </w:rPr>
+        <w:t xml:space="preserve"> search all the tags which is next to the current tag till the end of the page</w:t>
       </w:r>
     </w:p>
     <w:p>
@@ -3788,11 +4862,33 @@
           <w:lang w:val="en-IN"/>
         </w:rPr>
       </w:pPr>
-      <w:r>
-        <w:rPr>
-          <w:lang w:val="en-IN"/>
-        </w:rPr>
-        <w:t>Xpath of independentElement/</w:t>
+      <w:proofErr w:type="spellStart"/>
+      <w:r>
+        <w:rPr>
+          <w:lang w:val="en-IN"/>
+        </w:rPr>
+        <w:t>Xpath</w:t>
+      </w:r>
+      <w:proofErr w:type="spellEnd"/>
+      <w:r>
+        <w:rPr>
+          <w:lang w:val="en-IN"/>
+        </w:rPr>
+        <w:t xml:space="preserve"> of </w:t>
+      </w:r>
+      <w:proofErr w:type="spellStart"/>
+      <w:r>
+        <w:rPr>
+          <w:lang w:val="en-IN"/>
+        </w:rPr>
+        <w:t>independentElement</w:t>
+      </w:r>
+      <w:proofErr w:type="spellEnd"/>
+      <w:r>
+        <w:rPr>
+          <w:lang w:val="en-IN"/>
+        </w:rPr>
+        <w:t>/</w:t>
       </w:r>
       <w:r>
         <w:rPr>
@@ -3806,14 +4902,225 @@
           <w:b/>
           <w:lang w:val="en-IN"/>
         </w:rPr>
+        <w:t>:</w:t>
+      </w:r>
+      <w:proofErr w:type="gramStart"/>
+      <w:r>
+        <w:rPr>
+          <w:b/>
+          <w:lang w:val="en-IN"/>
+        </w:rPr>
+        <w:t>:</w:t>
+      </w:r>
+      <w:proofErr w:type="spellStart"/>
+      <w:r>
+        <w:rPr>
+          <w:lang w:val="en-IN"/>
+        </w:rPr>
+        <w:t>SiblingTag</w:t>
+      </w:r>
+      <w:proofErr w:type="spellEnd"/>
+      <w:proofErr w:type="gramEnd"/>
+    </w:p>
+    <w:p>
+      <w:pPr>
+        <w:ind w:firstLine="720"/>
+        <w:rPr>
+          <w:lang w:val="en-IN"/>
+        </w:rPr>
+      </w:pPr>
+      <w:r>
+        <w:rPr>
+          <w:lang w:val="en-IN"/>
+        </w:rPr>
+        <w:t xml:space="preserve">   6.4 preceding</w:t>
+      </w:r>
+      <w:r>
+        <w:rPr>
+          <w:lang w:val="en-IN"/>
+        </w:rPr>
+        <w:sym w:font="Wingdings" w:char="F0E0"/>
+      </w:r>
+      <w:r>
+        <w:rPr>
+          <w:lang w:val="en-IN"/>
+        </w:rPr>
+        <w:t xml:space="preserve"> </w:t>
+      </w:r>
+      <w:proofErr w:type="gramStart"/>
+      <w:r>
+        <w:rPr>
+          <w:lang w:val="en-IN"/>
+        </w:rPr>
+        <w:t>Will</w:t>
+      </w:r>
+      <w:proofErr w:type="gramEnd"/>
+      <w:r>
+        <w:rPr>
+          <w:lang w:val="en-IN"/>
+        </w:rPr>
+        <w:t xml:space="preserve"> search all the tags which is next to the current tag till the start of the page</w:t>
+      </w:r>
+    </w:p>
+    <w:p>
+      <w:pPr>
+        <w:ind w:left="720" w:firstLine="720"/>
+        <w:rPr>
+          <w:lang w:val="en-IN"/>
+        </w:rPr>
+      </w:pPr>
+      <w:proofErr w:type="spellStart"/>
+      <w:r>
+        <w:rPr>
+          <w:lang w:val="en-IN"/>
+        </w:rPr>
+        <w:t>Xpath</w:t>
+      </w:r>
+      <w:proofErr w:type="spellEnd"/>
+      <w:r>
+        <w:rPr>
+          <w:lang w:val="en-IN"/>
+        </w:rPr>
+        <w:t xml:space="preserve"> of </w:t>
+      </w:r>
+      <w:proofErr w:type="spellStart"/>
+      <w:r>
+        <w:rPr>
+          <w:lang w:val="en-IN"/>
+        </w:rPr>
+        <w:t>independentElement</w:t>
+      </w:r>
+      <w:proofErr w:type="spellEnd"/>
+      <w:r>
+        <w:rPr>
+          <w:lang w:val="en-IN"/>
+        </w:rPr>
+        <w:t>/</w:t>
+      </w:r>
+      <w:r>
+        <w:rPr>
+          <w:b/>
+          <w:lang w:val="en-IN"/>
+        </w:rPr>
+        <w:t>preceding</w:t>
+      </w:r>
+      <w:r>
+        <w:rPr>
+          <w:b/>
+          <w:lang w:val="en-IN"/>
+        </w:rPr>
+        <w:t>:</w:t>
+      </w:r>
+      <w:proofErr w:type="gramStart"/>
+      <w:r>
+        <w:rPr>
+          <w:b/>
+          <w:lang w:val="en-IN"/>
+        </w:rPr>
+        <w:t>:</w:t>
+      </w:r>
+      <w:proofErr w:type="spellStart"/>
+      <w:r>
+        <w:rPr>
+          <w:lang w:val="en-IN"/>
+        </w:rPr>
+        <w:t>SiblingTag</w:t>
+      </w:r>
+      <w:proofErr w:type="spellEnd"/>
+      <w:proofErr w:type="gramEnd"/>
+    </w:p>
+    <w:p>
+      <w:pPr>
+        <w:ind w:firstLine="720"/>
+        <w:rPr>
+          <w:lang w:val="en-IN"/>
+        </w:rPr>
+      </w:pPr>
+    </w:p>
+    <w:p>
+      <w:pPr>
+        <w:ind w:firstLine="720"/>
+        <w:rPr>
+          <w:lang w:val="en-IN"/>
+        </w:rPr>
+      </w:pPr>
+      <w:r>
+        <w:rPr>
+          <w:lang w:val="en-IN"/>
+        </w:rPr>
+        <w:lastRenderedPageBreak/>
+        <w:t xml:space="preserve">6.5 </w:t>
+      </w:r>
+      <w:proofErr w:type="gramStart"/>
+      <w:r>
+        <w:rPr>
+          <w:lang w:val="en-IN"/>
+        </w:rPr>
+        <w:t>parent</w:t>
+      </w:r>
+      <w:proofErr w:type="gramEnd"/>
+      <w:r>
+        <w:rPr>
+          <w:lang w:val="en-IN"/>
+        </w:rPr>
+        <w:sym w:font="Wingdings" w:char="F0E0"/>
+      </w:r>
+      <w:r>
+        <w:rPr>
+          <w:lang w:val="en-IN"/>
+        </w:rPr>
+        <w:t xml:space="preserve"> will navigate to parent tag from the current tag</w:t>
+      </w:r>
+    </w:p>
+    <w:p>
+      <w:pPr>
+        <w:ind w:left="720" w:firstLine="720"/>
+        <w:rPr>
+          <w:lang w:val="en-IN"/>
+        </w:rPr>
+      </w:pPr>
+      <w:r>
+        <w:rPr>
+          <w:lang w:val="en-IN"/>
+        </w:rPr>
+        <w:t>//</w:t>
+      </w:r>
+      <w:proofErr w:type="spellStart"/>
+      <w:proofErr w:type="gramStart"/>
+      <w:r>
+        <w:rPr>
+          <w:lang w:val="en-IN"/>
+        </w:rPr>
+        <w:t>th</w:t>
+      </w:r>
+      <w:proofErr w:type="spellEnd"/>
+      <w:r>
+        <w:rPr>
+          <w:lang w:val="en-IN"/>
+        </w:rPr>
+        <w:t>[</w:t>
+      </w:r>
+      <w:proofErr w:type="gramEnd"/>
+      <w:r>
+        <w:rPr>
+          <w:lang w:val="en-IN"/>
+        </w:rPr>
+        <w:t>text()='Directed by']/parent</w:t>
+      </w:r>
+      <w:r>
+        <w:rPr>
+          <w:lang w:val="en-IN"/>
+        </w:rPr>
         <w:t>::</w:t>
       </w:r>
-      <w:r>
-        <w:rPr>
-          <w:lang w:val="en-IN"/>
-        </w:rPr>
-        <w:t>SiblingTag</w:t>
-      </w:r>
+      <w:proofErr w:type="spellStart"/>
+      <w:r>
+        <w:rPr>
+          <w:lang w:val="en-IN"/>
+        </w:rPr>
+        <w:t>tr</w:t>
+      </w:r>
+      <w:proofErr w:type="spellEnd"/>
     </w:p>
     <w:p>
       <w:pPr>
@@ -3826,7 +5133,21 @@
         <w:rPr>
           <w:lang w:val="en-IN"/>
         </w:rPr>
-        <w:t xml:space="preserve">   6.4 preceding</w:t>
+        <w:t xml:space="preserve">6.6 </w:t>
+      </w:r>
+      <w:proofErr w:type="gramStart"/>
+      <w:r>
+        <w:rPr>
+          <w:lang w:val="en-IN"/>
+        </w:rPr>
+        <w:t>child</w:t>
+      </w:r>
+      <w:proofErr w:type="gramEnd"/>
+      <w:r>
+        <w:rPr>
+          <w:lang w:val="en-IN"/>
+        </w:rPr>
+        <w:t xml:space="preserve"> </w:t>
       </w:r>
       <w:r>
         <w:rPr>
@@ -3838,13 +5159,7 @@
         <w:rPr>
           <w:lang w:val="en-IN"/>
         </w:rPr>
-        <w:t xml:space="preserve"> </w:t>
-      </w:r>
-      <w:r>
-        <w:rPr>
-          <w:lang w:val="en-IN"/>
-        </w:rPr>
-        <w:t>Will search all the tags which is next to the current tag till the start of the page</w:t>
+        <w:t xml:space="preserve"> will navigate to child tag from the current tag</w:t>
       </w:r>
     </w:p>
     <w:p>
@@ -3858,136 +5173,65 @@
         <w:rPr>
           <w:lang w:val="en-IN"/>
         </w:rPr>
-        <w:t>Xpath of independentElement/</w:t>
-      </w:r>
-      <w:r>
-        <w:rPr>
-          <w:b/>
-          <w:lang w:val="en-IN"/>
-        </w:rPr>
-        <w:t>preceding</w:t>
-      </w:r>
-      <w:r>
-        <w:rPr>
-          <w:b/>
-          <w:lang w:val="en-IN"/>
-        </w:rPr>
-        <w:t>::</w:t>
-      </w:r>
-      <w:r>
-        <w:rPr>
-          <w:lang w:val="en-IN"/>
-        </w:rPr>
-        <w:t>SiblingTag</w:t>
-      </w:r>
-    </w:p>
-    <w:p>
-      <w:pPr>
-        <w:ind w:firstLine="720"/>
-        <w:rPr>
-          <w:lang w:val="en-IN"/>
-        </w:rPr>
-      </w:pPr>
-    </w:p>
-    <w:p>
-      <w:pPr>
-        <w:ind w:firstLine="720"/>
-        <w:rPr>
-          <w:lang w:val="en-IN"/>
-        </w:rPr>
-      </w:pPr>
-      <w:r>
-        <w:rPr>
-          <w:lang w:val="en-IN"/>
-        </w:rPr>
-        <w:lastRenderedPageBreak/>
-        <w:t>6.5 parent</w:t>
-      </w:r>
-      <w:r>
-        <w:rPr>
-          <w:lang w:val="en-IN"/>
-        </w:rPr>
-        <w:sym w:font="Wingdings" w:char="F0E0"/>
-      </w:r>
-      <w:r>
-        <w:rPr>
-          <w:lang w:val="en-IN"/>
-        </w:rPr>
-        <w:t xml:space="preserve"> will navigate to parent tag from the current tag</w:t>
-      </w:r>
-    </w:p>
-    <w:p>
-      <w:pPr>
-        <w:ind w:left="720" w:firstLine="720"/>
-        <w:rPr>
-          <w:lang w:val="en-IN"/>
-        </w:rPr>
-      </w:pPr>
-      <w:r>
-        <w:rPr>
-          <w:lang w:val="en-IN"/>
-        </w:rPr>
-        <w:t>//th[text()='Directed by']/parent</w:t>
-      </w:r>
-      <w:r>
-        <w:rPr>
-          <w:lang w:val="en-IN"/>
-        </w:rPr>
-        <w:t>::tr</w:t>
-      </w:r>
-    </w:p>
-    <w:p>
-      <w:pPr>
-        <w:ind w:firstLine="720"/>
-        <w:rPr>
-          <w:lang w:val="en-IN"/>
-        </w:rPr>
-      </w:pPr>
-      <w:r>
-        <w:rPr>
-          <w:lang w:val="en-IN"/>
-        </w:rPr>
-        <w:t xml:space="preserve">6.6 child </w:t>
-      </w:r>
-      <w:r>
-        <w:rPr>
-          <w:lang w:val="en-IN"/>
-        </w:rPr>
-        <w:sym w:font="Wingdings" w:char="F0E0"/>
-      </w:r>
-      <w:r>
-        <w:rPr>
-          <w:lang w:val="en-IN"/>
-        </w:rPr>
-        <w:t xml:space="preserve"> will navigate to child tag from the current tag</w:t>
-      </w:r>
-    </w:p>
-    <w:p>
-      <w:pPr>
-        <w:ind w:left="720" w:firstLine="720"/>
-        <w:rPr>
-          <w:lang w:val="en-IN"/>
-        </w:rPr>
-      </w:pPr>
-      <w:r>
-        <w:rPr>
-          <w:lang w:val="en-IN"/>
-        </w:rPr>
-        <w:t>//th[text()='Directed by']/parent::tr/child::td</w:t>
-      </w:r>
-    </w:p>
-    <w:p>
-      <w:pPr>
-        <w:rPr>
-          <w:lang w:val="en-IN"/>
-        </w:rPr>
-      </w:pPr>
-      <w:r>
-        <w:rPr>
-          <w:lang w:val="en-IN"/>
-        </w:rPr>
-        <w:t xml:space="preserve">           6.7 ancestor</w:t>
-      </w:r>
+        <w:t>//</w:t>
+      </w:r>
+      <w:proofErr w:type="spellStart"/>
+      <w:proofErr w:type="gramStart"/>
+      <w:r>
+        <w:rPr>
+          <w:lang w:val="en-IN"/>
+        </w:rPr>
+        <w:t>th</w:t>
+      </w:r>
+      <w:proofErr w:type="spellEnd"/>
+      <w:r>
+        <w:rPr>
+          <w:lang w:val="en-IN"/>
+        </w:rPr>
+        <w:t>[</w:t>
+      </w:r>
+      <w:proofErr w:type="gramEnd"/>
+      <w:r>
+        <w:rPr>
+          <w:lang w:val="en-IN"/>
+        </w:rPr>
+        <w:t>text()='Directed by']/parent::</w:t>
+      </w:r>
+      <w:proofErr w:type="spellStart"/>
+      <w:r>
+        <w:rPr>
+          <w:lang w:val="en-IN"/>
+        </w:rPr>
+        <w:t>tr</w:t>
+      </w:r>
+      <w:proofErr w:type="spellEnd"/>
+      <w:r>
+        <w:rPr>
+          <w:lang w:val="en-IN"/>
+        </w:rPr>
+        <w:t>/child::td</w:t>
+      </w:r>
+    </w:p>
+    <w:p>
+      <w:pPr>
+        <w:rPr>
+          <w:lang w:val="en-IN"/>
+        </w:rPr>
+      </w:pPr>
+      <w:r>
+        <w:rPr>
+          <w:lang w:val="en-IN"/>
+        </w:rPr>
+        <w:t xml:space="preserve">           6.7 </w:t>
+      </w:r>
+      <w:proofErr w:type="gramStart"/>
+      <w:r>
+        <w:rPr>
+          <w:lang w:val="en-IN"/>
+        </w:rPr>
+        <w:t>ancestor</w:t>
+      </w:r>
+      <w:proofErr w:type="gramEnd"/>
       <w:r>
         <w:rPr>
           <w:lang w:val="en-IN"/>
@@ -4100,6 +5344,7 @@
                 <w:lang w:val="en-IN"/>
               </w:rPr>
             </w:pPr>
+            <w:proofErr w:type="spellStart"/>
             <w:r>
               <w:rPr>
                 <w:b/>
@@ -4108,6 +5353,7 @@
               </w:rPr>
               <w:t>Xpath</w:t>
             </w:r>
+            <w:proofErr w:type="spellEnd"/>
           </w:p>
         </w:tc>
       </w:tr>
@@ -4124,6 +5370,7 @@
                 <w:lang w:val="en-IN"/>
               </w:rPr>
             </w:pPr>
+            <w:proofErr w:type="spellStart"/>
             <w:r>
               <w:rPr>
                 <w:b/>
@@ -4132,6 +5379,7 @@
               </w:rPr>
               <w:t>ActiTime</w:t>
             </w:r>
+            <w:proofErr w:type="spellEnd"/>
           </w:p>
         </w:tc>
         <w:tc>
@@ -4168,13 +5416,23 @@
                 <w:lang w:val="en-IN"/>
               </w:rPr>
             </w:pPr>
-            <w:r>
-              <w:rPr>
-                <w:b/>
-                <w:i/>
-                <w:lang w:val="en-IN"/>
-              </w:rPr>
-              <w:t>UserName Text Box</w:t>
+            <w:proofErr w:type="spellStart"/>
+            <w:r>
+              <w:rPr>
+                <w:b/>
+                <w:i/>
+                <w:lang w:val="en-IN"/>
+              </w:rPr>
+              <w:t>UserName</w:t>
+            </w:r>
+            <w:proofErr w:type="spellEnd"/>
+            <w:r>
+              <w:rPr>
+                <w:b/>
+                <w:i/>
+                <w:lang w:val="en-IN"/>
+              </w:rPr>
+              <w:t xml:space="preserve"> Text Box</w:t>
             </w:r>
           </w:p>
         </w:tc>
@@ -4248,6 +5506,7 @@
                 <w:lang w:val="en-IN"/>
               </w:rPr>
             </w:pPr>
+            <w:proofErr w:type="spellStart"/>
             <w:r>
               <w:rPr>
                 <w:b/>
@@ -4256,6 +5515,7 @@
               </w:rPr>
               <w:t>ActiTime</w:t>
             </w:r>
+            <w:proofErr w:type="spellEnd"/>
           </w:p>
         </w:tc>
         <w:tc>
@@ -4338,6 +5598,7 @@
                 <w:lang w:val="en-IN"/>
               </w:rPr>
             </w:pPr>
+            <w:proofErr w:type="spellStart"/>
             <w:r>
               <w:rPr>
                 <w:b/>
@@ -4346,6 +5607,7 @@
               </w:rPr>
               <w:t>ActiTime</w:t>
             </w:r>
+            <w:proofErr w:type="spellEnd"/>
           </w:p>
         </w:tc>
         <w:tc>
@@ -4410,7 +5672,25 @@
                 <w:i/>
                 <w:lang w:val="en-IN"/>
               </w:rPr>
-              <w:t>//a[@id='loginButton']/div</w:t>
+              <w:t>//a[@id='</w:t>
+            </w:r>
+            <w:proofErr w:type="spellStart"/>
+            <w:r>
+              <w:rPr>
+                <w:b/>
+                <w:i/>
+                <w:lang w:val="en-IN"/>
+              </w:rPr>
+              <w:t>loginButton</w:t>
+            </w:r>
+            <w:proofErr w:type="spellEnd"/>
+            <w:r>
+              <w:rPr>
+                <w:b/>
+                <w:i/>
+                <w:lang w:val="en-IN"/>
+              </w:rPr>
+              <w:t>']/div</w:t>
             </w:r>
           </w:p>
           <w:p>
@@ -4462,6 +5742,7 @@
                 <w:lang w:val="en-IN"/>
               </w:rPr>
             </w:pPr>
+            <w:proofErr w:type="spellStart"/>
             <w:r>
               <w:rPr>
                 <w:b/>
@@ -4470,6 +5751,7 @@
               </w:rPr>
               <w:t>ActiTime</w:t>
             </w:r>
+            <w:proofErr w:type="spellEnd"/>
           </w:p>
         </w:tc>
         <w:tc>
@@ -4534,7 +5816,25 @@
                 <w:i/>
                 <w:lang w:val="en-IN"/>
               </w:rPr>
-              <w:t>//td[@id='loginButtonContainer']//div</w:t>
+              <w:t>//td[@id='</w:t>
+            </w:r>
+            <w:proofErr w:type="spellStart"/>
+            <w:r>
+              <w:rPr>
+                <w:b/>
+                <w:i/>
+                <w:lang w:val="en-IN"/>
+              </w:rPr>
+              <w:t>loginButtonContainer</w:t>
+            </w:r>
+            <w:proofErr w:type="spellEnd"/>
+            <w:r>
+              <w:rPr>
+                <w:b/>
+                <w:i/>
+                <w:lang w:val="en-IN"/>
+              </w:rPr>
+              <w:t>']//div</w:t>
             </w:r>
           </w:p>
         </w:tc>
@@ -4552,6 +5852,7 @@
                 <w:lang w:val="en-IN"/>
               </w:rPr>
             </w:pPr>
+            <w:proofErr w:type="spellStart"/>
             <w:r>
               <w:rPr>
                 <w:b/>
@@ -4560,6 +5861,7 @@
               </w:rPr>
               <w:t>ActiTime</w:t>
             </w:r>
+            <w:proofErr w:type="spellEnd"/>
           </w:p>
         </w:tc>
         <w:tc>
@@ -4624,7 +5926,25 @@
                 <w:i/>
                 <w:lang w:val="en-IN"/>
               </w:rPr>
-              <w:t>//table[@id='topnav']//div[@class='label']</w:t>
+              <w:t>//table[@id='</w:t>
+            </w:r>
+            <w:proofErr w:type="spellStart"/>
+            <w:r>
+              <w:rPr>
+                <w:b/>
+                <w:i/>
+                <w:lang w:val="en-IN"/>
+              </w:rPr>
+              <w:t>topnav</w:t>
+            </w:r>
+            <w:proofErr w:type="spellEnd"/>
+            <w:r>
+              <w:rPr>
+                <w:b/>
+                <w:i/>
+                <w:lang w:val="en-IN"/>
+              </w:rPr>
+              <w:t>']//div[@class='label']</w:t>
             </w:r>
           </w:p>
         </w:tc>
@@ -4642,6 +5962,7 @@
                 <w:lang w:val="en-IN"/>
               </w:rPr>
             </w:pPr>
+            <w:proofErr w:type="spellStart"/>
             <w:r>
               <w:rPr>
                 <w:b/>
@@ -4650,6 +5971,7 @@
               </w:rPr>
               <w:t>ActiTime</w:t>
             </w:r>
+            <w:proofErr w:type="spellEnd"/>
           </w:p>
         </w:tc>
         <w:tc>
@@ -4730,7 +6052,25 @@
                 <w:i/>
                 <w:lang w:val="en-IN"/>
               </w:rPr>
-              <w:t xml:space="preserve"> @name='pwd']</w:t>
+              <w:t xml:space="preserve"> @name='</w:t>
+            </w:r>
+            <w:proofErr w:type="spellStart"/>
+            <w:r>
+              <w:rPr>
+                <w:b/>
+                <w:i/>
+                <w:lang w:val="en-IN"/>
+              </w:rPr>
+              <w:t>pwd</w:t>
+            </w:r>
+            <w:proofErr w:type="spellEnd"/>
+            <w:r>
+              <w:rPr>
+                <w:b/>
+                <w:i/>
+                <w:lang w:val="en-IN"/>
+              </w:rPr>
+              <w:t>']</w:t>
             </w:r>
           </w:p>
         </w:tc>
@@ -4748,6 +6088,7 @@
                 <w:lang w:val="en-IN"/>
               </w:rPr>
             </w:pPr>
+            <w:proofErr w:type="spellStart"/>
             <w:r>
               <w:rPr>
                 <w:b/>
@@ -4756,6 +6097,7 @@
               </w:rPr>
               <w:t>ActiTime</w:t>
             </w:r>
+            <w:proofErr w:type="spellEnd"/>
           </w:p>
         </w:tc>
         <w:tc>
@@ -4798,7 +6140,25 @@
                 <w:i/>
                 <w:lang w:val="en-IN"/>
               </w:rPr>
-              <w:t xml:space="preserve">Search none of un and pwd </w:t>
+              <w:t xml:space="preserve">Search none of un and </w:t>
+            </w:r>
+            <w:proofErr w:type="spellStart"/>
+            <w:r>
+              <w:rPr>
+                <w:b/>
+                <w:i/>
+                <w:lang w:val="en-IN"/>
+              </w:rPr>
+              <w:t>pwd</w:t>
+            </w:r>
+            <w:proofErr w:type="spellEnd"/>
+            <w:r>
+              <w:rPr>
+                <w:b/>
+                <w:i/>
+                <w:lang w:val="en-IN"/>
+              </w:rPr>
+              <w:t xml:space="preserve"> </w:t>
             </w:r>
           </w:p>
         </w:tc>
@@ -4820,7 +6180,25 @@
                 <w:i/>
                 <w:lang w:val="en-IN"/>
               </w:rPr>
-              <w:t>//input[@id='username' and @name='pwd']</w:t>
+              <w:t>//input[@id='username' and @name='</w:t>
+            </w:r>
+            <w:proofErr w:type="spellStart"/>
+            <w:r>
+              <w:rPr>
+                <w:b/>
+                <w:i/>
+                <w:lang w:val="en-IN"/>
+              </w:rPr>
+              <w:t>pwd</w:t>
+            </w:r>
+            <w:proofErr w:type="spellEnd"/>
+            <w:r>
+              <w:rPr>
+                <w:b/>
+                <w:i/>
+                <w:lang w:val="en-IN"/>
+              </w:rPr>
+              <w:t>']</w:t>
             </w:r>
           </w:p>
         </w:tc>
@@ -4838,6 +6216,7 @@
                 <w:lang w:val="en-IN"/>
               </w:rPr>
             </w:pPr>
+            <w:proofErr w:type="spellStart"/>
             <w:r>
               <w:rPr>
                 <w:b/>
@@ -4846,6 +6225,7 @@
               </w:rPr>
               <w:t>ActiTime</w:t>
             </w:r>
+            <w:proofErr w:type="spellEnd"/>
           </w:p>
         </w:tc>
         <w:tc>
@@ -4910,7 +6290,43 @@
                 <w:i/>
                 <w:lang w:val="en-IN"/>
               </w:rPr>
-              <w:t>//img[contains(@src,'timer')]</w:t>
+              <w:t>//</w:t>
+            </w:r>
+            <w:proofErr w:type="spellStart"/>
+            <w:r>
+              <w:rPr>
+                <w:b/>
+                <w:i/>
+                <w:lang w:val="en-IN"/>
+              </w:rPr>
+              <w:t>img</w:t>
+            </w:r>
+            <w:proofErr w:type="spellEnd"/>
+            <w:r>
+              <w:rPr>
+                <w:b/>
+                <w:i/>
+                <w:lang w:val="en-IN"/>
+              </w:rPr>
+              <w:t>[contains(@</w:t>
+            </w:r>
+            <w:proofErr w:type="spellStart"/>
+            <w:r>
+              <w:rPr>
+                <w:b/>
+                <w:i/>
+                <w:lang w:val="en-IN"/>
+              </w:rPr>
+              <w:t>src,'timer</w:t>
+            </w:r>
+            <w:proofErr w:type="spellEnd"/>
+            <w:r>
+              <w:rPr>
+                <w:b/>
+                <w:i/>
+                <w:lang w:val="en-IN"/>
+              </w:rPr>
+              <w:t>')]</w:t>
             </w:r>
           </w:p>
         </w:tc>
@@ -4928,6 +6344,7 @@
                 <w:lang w:val="en-IN"/>
               </w:rPr>
             </w:pPr>
+            <w:proofErr w:type="spellStart"/>
             <w:r>
               <w:rPr>
                 <w:b/>
@@ -4936,6 +6353,7 @@
               </w:rPr>
               <w:t>Actitime</w:t>
             </w:r>
+            <w:proofErr w:type="spellEnd"/>
           </w:p>
         </w:tc>
         <w:tc>
@@ -5035,6 +6453,7 @@
                 <w:lang w:val="en-IN"/>
               </w:rPr>
             </w:pPr>
+            <w:proofErr w:type="spellStart"/>
             <w:r>
               <w:rPr>
                 <w:b/>
@@ -5043,6 +6462,7 @@
               </w:rPr>
               <w:t>google</w:t>
             </w:r>
+            <w:proofErr w:type="spellEnd"/>
           </w:p>
         </w:tc>
         <w:tc>
@@ -5217,6 +6637,7 @@
                 <w:lang w:val="en-IN"/>
               </w:rPr>
             </w:pPr>
+            <w:proofErr w:type="spellStart"/>
             <w:r>
               <w:rPr>
                 <w:b/>
@@ -5225,6 +6646,7 @@
               </w:rPr>
               <w:t>Redbus.in</w:t>
             </w:r>
+            <w:proofErr w:type="spellEnd"/>
           </w:p>
         </w:tc>
         <w:tc>
@@ -5289,7 +6711,25 @@
                 <w:i/>
                 <w:lang w:val="en-IN"/>
               </w:rPr>
-              <w:t>//div[@id='rb-calendar_onward_cal']//td[text()='29' and (@class='wd day' or @class='current day' or @class='we day')]</w:t>
+              <w:t>//div[@id='</w:t>
+            </w:r>
+            <w:proofErr w:type="spellStart"/>
+            <w:r>
+              <w:rPr>
+                <w:b/>
+                <w:i/>
+                <w:lang w:val="en-IN"/>
+              </w:rPr>
+              <w:t>rb-calendar_onward_cal</w:t>
+            </w:r>
+            <w:proofErr w:type="spellEnd"/>
+            <w:r>
+              <w:rPr>
+                <w:b/>
+                <w:i/>
+                <w:lang w:val="en-IN"/>
+              </w:rPr>
+              <w:t>']//td[text()='29' and (@class='wd day' or @class='current day' or @class='we day')]</w:t>
             </w:r>
           </w:p>
         </w:tc>
@@ -5382,6 +6822,7 @@
                 <w:lang w:val="en-IN"/>
               </w:rPr>
             </w:pPr>
+            <w:proofErr w:type="spellStart"/>
             <w:r>
               <w:rPr>
                 <w:b/>
@@ -5391,6 +6832,7 @@
               <w:lastRenderedPageBreak/>
               <w:t>wikipedia</w:t>
             </w:r>
+            <w:proofErr w:type="spellEnd"/>
           </w:p>
         </w:tc>
         <w:tc>
@@ -5455,7 +6897,43 @@
                 <w:i/>
                 <w:lang w:val="en-IN"/>
               </w:rPr>
-              <w:t>//tr[th[text()='Directed by']]/td</w:t>
+              <w:t>//</w:t>
+            </w:r>
+            <w:proofErr w:type="spellStart"/>
+            <w:r>
+              <w:rPr>
+                <w:b/>
+                <w:i/>
+                <w:lang w:val="en-IN"/>
+              </w:rPr>
+              <w:t>tr</w:t>
+            </w:r>
+            <w:proofErr w:type="spellEnd"/>
+            <w:r>
+              <w:rPr>
+                <w:b/>
+                <w:i/>
+                <w:lang w:val="en-IN"/>
+              </w:rPr>
+              <w:t>[</w:t>
+            </w:r>
+            <w:proofErr w:type="spellStart"/>
+            <w:r>
+              <w:rPr>
+                <w:b/>
+                <w:i/>
+                <w:lang w:val="en-IN"/>
+              </w:rPr>
+              <w:t>th</w:t>
+            </w:r>
+            <w:proofErr w:type="spellEnd"/>
+            <w:r>
+              <w:rPr>
+                <w:b/>
+                <w:i/>
+                <w:lang w:val="en-IN"/>
+              </w:rPr>
+              <w:t>[text()='Directed by']]/td</w:t>
             </w:r>
           </w:p>
         </w:tc>
@@ -5473,6 +6951,7 @@
                 <w:lang w:val="en-IN"/>
               </w:rPr>
             </w:pPr>
+            <w:proofErr w:type="spellStart"/>
             <w:r>
               <w:rPr>
                 <w:b/>
@@ -5481,6 +6960,7 @@
               </w:rPr>
               <w:t>mmt</w:t>
             </w:r>
+            <w:proofErr w:type="spellEnd"/>
           </w:p>
         </w:tc>
         <w:tc>
@@ -5545,7 +7025,25 @@
                 <w:i/>
                 <w:lang w:val="en-IN"/>
               </w:rPr>
-              <w:t>//div[div[div[h3[contains(text(),'Spanish Delight 2020')]]]]//p[contains(@class,'latoBold ')]</w:t>
+              <w:t>//div[div[div[h3[contains(text(),'Spanish Delight 2020')]]]]//p[contains(@</w:t>
+            </w:r>
+            <w:proofErr w:type="spellStart"/>
+            <w:r>
+              <w:rPr>
+                <w:b/>
+                <w:i/>
+                <w:lang w:val="en-IN"/>
+              </w:rPr>
+              <w:t>class,'latoBold</w:t>
+            </w:r>
+            <w:proofErr w:type="spellEnd"/>
+            <w:r>
+              <w:rPr>
+                <w:b/>
+                <w:i/>
+                <w:lang w:val="en-IN"/>
+              </w:rPr>
+              <w:t xml:space="preserve"> ')]</w:t>
             </w:r>
           </w:p>
         </w:tc>
@@ -5627,7 +7125,97 @@
                 <w:i/>
                 <w:lang w:val="en-IN"/>
               </w:rPr>
-              <w:t>//h3[contains(text(),'Spanish Delight 2020')]/ancestor::div[@class='boxShadow bdr packageListing pointer packageDetailsBox']//p[contains(@class,'latoBold ')]</w:t>
+              <w:t>//h3[contains(text(),'Spanish Delight 2020')]/ancestor::div[@class='</w:t>
+            </w:r>
+            <w:proofErr w:type="spellStart"/>
+            <w:r>
+              <w:rPr>
+                <w:b/>
+                <w:i/>
+                <w:lang w:val="en-IN"/>
+              </w:rPr>
+              <w:t>boxShadow</w:t>
+            </w:r>
+            <w:proofErr w:type="spellEnd"/>
+            <w:r>
+              <w:rPr>
+                <w:b/>
+                <w:i/>
+                <w:lang w:val="en-IN"/>
+              </w:rPr>
+              <w:t xml:space="preserve"> </w:t>
+            </w:r>
+            <w:proofErr w:type="spellStart"/>
+            <w:r>
+              <w:rPr>
+                <w:b/>
+                <w:i/>
+                <w:lang w:val="en-IN"/>
+              </w:rPr>
+              <w:t>bdr</w:t>
+            </w:r>
+            <w:proofErr w:type="spellEnd"/>
+            <w:r>
+              <w:rPr>
+                <w:b/>
+                <w:i/>
+                <w:lang w:val="en-IN"/>
+              </w:rPr>
+              <w:t xml:space="preserve"> </w:t>
+            </w:r>
+            <w:proofErr w:type="spellStart"/>
+            <w:r>
+              <w:rPr>
+                <w:b/>
+                <w:i/>
+                <w:lang w:val="en-IN"/>
+              </w:rPr>
+              <w:t>packageListing</w:t>
+            </w:r>
+            <w:proofErr w:type="spellEnd"/>
+            <w:r>
+              <w:rPr>
+                <w:b/>
+                <w:i/>
+                <w:lang w:val="en-IN"/>
+              </w:rPr>
+              <w:t xml:space="preserve"> pointer </w:t>
+            </w:r>
+            <w:proofErr w:type="spellStart"/>
+            <w:r>
+              <w:rPr>
+                <w:b/>
+                <w:i/>
+                <w:lang w:val="en-IN"/>
+              </w:rPr>
+              <w:t>packageDetailsBox</w:t>
+            </w:r>
+            <w:proofErr w:type="spellEnd"/>
+            <w:r>
+              <w:rPr>
+                <w:b/>
+                <w:i/>
+                <w:lang w:val="en-IN"/>
+              </w:rPr>
+              <w:t>']//p[contains(@</w:t>
+            </w:r>
+            <w:proofErr w:type="spellStart"/>
+            <w:r>
+              <w:rPr>
+                <w:b/>
+                <w:i/>
+                <w:lang w:val="en-IN"/>
+              </w:rPr>
+              <w:t>class,'latoBold</w:t>
+            </w:r>
+            <w:proofErr w:type="spellEnd"/>
+            <w:r>
+              <w:rPr>
+                <w:b/>
+                <w:i/>
+                <w:lang w:val="en-IN"/>
+              </w:rPr>
+              <w:t xml:space="preserve"> ')]</w:t>
             </w:r>
           </w:p>
         </w:tc>
@@ -5645,6 +7233,7 @@
                 <w:lang w:val="en-IN"/>
               </w:rPr>
             </w:pPr>
+            <w:proofErr w:type="spellStart"/>
             <w:r>
               <w:rPr>
                 <w:b/>
@@ -5653,6 +7242,7 @@
               </w:rPr>
               <w:t>gsmarena</w:t>
             </w:r>
+            <w:proofErr w:type="spellEnd"/>
           </w:p>
         </w:tc>
         <w:tc>
@@ -5717,7 +7307,79 @@
                 <w:i/>
                 <w:lang w:val="en-IN"/>
               </w:rPr>
-              <w:t>//tbody[tr[th[text()='Display']]]//td[@class='nfo']</w:t>
+              <w:t>//</w:t>
+            </w:r>
+            <w:proofErr w:type="spellStart"/>
+            <w:r>
+              <w:rPr>
+                <w:b/>
+                <w:i/>
+                <w:lang w:val="en-IN"/>
+              </w:rPr>
+              <w:t>tbody</w:t>
+            </w:r>
+            <w:proofErr w:type="spellEnd"/>
+            <w:r>
+              <w:rPr>
+                <w:b/>
+                <w:i/>
+                <w:lang w:val="en-IN"/>
+              </w:rPr>
+              <w:t>[</w:t>
+            </w:r>
+            <w:proofErr w:type="spellStart"/>
+            <w:r>
+              <w:rPr>
+                <w:b/>
+                <w:i/>
+                <w:lang w:val="en-IN"/>
+              </w:rPr>
+              <w:t>tr</w:t>
+            </w:r>
+            <w:proofErr w:type="spellEnd"/>
+            <w:r>
+              <w:rPr>
+                <w:b/>
+                <w:i/>
+                <w:lang w:val="en-IN"/>
+              </w:rPr>
+              <w:t>[</w:t>
+            </w:r>
+            <w:proofErr w:type="spellStart"/>
+            <w:r>
+              <w:rPr>
+                <w:b/>
+                <w:i/>
+                <w:lang w:val="en-IN"/>
+              </w:rPr>
+              <w:t>th</w:t>
+            </w:r>
+            <w:proofErr w:type="spellEnd"/>
+            <w:r>
+              <w:rPr>
+                <w:b/>
+                <w:i/>
+                <w:lang w:val="en-IN"/>
+              </w:rPr>
+              <w:t>[text()='Display']]]//td[@class='</w:t>
+            </w:r>
+            <w:proofErr w:type="spellStart"/>
+            <w:r>
+              <w:rPr>
+                <w:b/>
+                <w:i/>
+                <w:lang w:val="en-IN"/>
+              </w:rPr>
+              <w:t>nfo</w:t>
+            </w:r>
+            <w:proofErr w:type="spellEnd"/>
+            <w:r>
+              <w:rPr>
+                <w:b/>
+                <w:i/>
+                <w:lang w:val="en-IN"/>
+              </w:rPr>
+              <w:t>']</w:t>
             </w:r>
           </w:p>
         </w:tc>
@@ -5735,6 +7397,7 @@
                 <w:lang w:val="en-IN"/>
               </w:rPr>
             </w:pPr>
+            <w:proofErr w:type="spellStart"/>
             <w:r>
               <w:rPr>
                 <w:b/>
@@ -5743,6 +7406,7 @@
               </w:rPr>
               <w:t>wikipedia</w:t>
             </w:r>
+            <w:proofErr w:type="spellEnd"/>
           </w:p>
         </w:tc>
         <w:tc>
@@ -5807,7 +7471,25 @@
                 <w:i/>
                 <w:lang w:val="en-IN"/>
               </w:rPr>
-              <w:t>//th[text()='Directed by']/following-sibling::td</w:t>
+              <w:t>//</w:t>
+            </w:r>
+            <w:proofErr w:type="spellStart"/>
+            <w:r>
+              <w:rPr>
+                <w:b/>
+                <w:i/>
+                <w:lang w:val="en-IN"/>
+              </w:rPr>
+              <w:t>th</w:t>
+            </w:r>
+            <w:proofErr w:type="spellEnd"/>
+            <w:r>
+              <w:rPr>
+                <w:b/>
+                <w:i/>
+                <w:lang w:val="en-IN"/>
+              </w:rPr>
+              <w:t>[text()='Directed by']/following-sibling::td</w:t>
             </w:r>
           </w:p>
         </w:tc>
@@ -5955,7 +7637,43 @@
                 <w:i/>
                 <w:lang w:val="en-IN"/>
               </w:rPr>
-              <w:t>//th[text()='Directed by']/parent::tr/child::td</w:t>
+              <w:t>//</w:t>
+            </w:r>
+            <w:proofErr w:type="spellStart"/>
+            <w:r>
+              <w:rPr>
+                <w:b/>
+                <w:i/>
+                <w:lang w:val="en-IN"/>
+              </w:rPr>
+              <w:t>th</w:t>
+            </w:r>
+            <w:proofErr w:type="spellEnd"/>
+            <w:r>
+              <w:rPr>
+                <w:b/>
+                <w:i/>
+                <w:lang w:val="en-IN"/>
+              </w:rPr>
+              <w:t>[text()='Directed by']/parent::</w:t>
+            </w:r>
+            <w:proofErr w:type="spellStart"/>
+            <w:r>
+              <w:rPr>
+                <w:b/>
+                <w:i/>
+                <w:lang w:val="en-IN"/>
+              </w:rPr>
+              <w:t>tr</w:t>
+            </w:r>
+            <w:proofErr w:type="spellEnd"/>
+            <w:r>
+              <w:rPr>
+                <w:b/>
+                <w:i/>
+                <w:lang w:val="en-IN"/>
+              </w:rPr>
+              <w:t>/child::td</w:t>
             </w:r>
           </w:p>
         </w:tc>
@@ -6057,6 +7775,7 @@
           <w:lang w:val="en-IN"/>
         </w:rPr>
       </w:pPr>
+      <w:proofErr w:type="spellStart"/>
       <w:r>
         <w:rPr>
           <w:b/>
@@ -6065,6 +7784,7 @@
         </w:rPr>
         <w:t>WebDriver</w:t>
       </w:r>
+      <w:proofErr w:type="spellEnd"/>
     </w:p>
     <w:tbl>
       <w:tblPr>
@@ -6217,6 +7937,7 @@
                 <w:lang w:val="en-IN"/>
               </w:rPr>
             </w:pPr>
+            <w:proofErr w:type="spellStart"/>
             <w:r>
               <w:rPr>
                 <w:b w:val="0"/>
@@ -6224,6 +7945,7 @@
               </w:rPr>
               <w:t>WebDriver</w:t>
             </w:r>
+            <w:proofErr w:type="spellEnd"/>
           </w:p>
         </w:tc>
         <w:tc>
@@ -6324,6 +8046,7 @@
                 <w:lang w:val="en-IN"/>
               </w:rPr>
             </w:pPr>
+            <w:proofErr w:type="spellStart"/>
             <w:r>
               <w:rPr>
                 <w:b w:val="0"/>
@@ -6331,6 +8054,7 @@
               </w:rPr>
               <w:t>WebDriver</w:t>
             </w:r>
+            <w:proofErr w:type="spellEnd"/>
           </w:p>
         </w:tc>
         <w:tc>
@@ -6346,6 +8070,7 @@
                 <w:lang w:val="en-IN"/>
               </w:rPr>
             </w:pPr>
+            <w:proofErr w:type="spellStart"/>
             <w:r>
               <w:rPr>
                 <w:b/>
@@ -6353,6 +8078,7 @@
               </w:rPr>
               <w:t>findElement</w:t>
             </w:r>
+            <w:proofErr w:type="spellEnd"/>
             <w:r>
               <w:rPr>
                 <w:bCs/>
@@ -6374,6 +8100,7 @@
                 <w:lang w:val="en-IN"/>
               </w:rPr>
             </w:pPr>
+            <w:proofErr w:type="spellStart"/>
             <w:r>
               <w:rPr>
                 <w:bCs/>
@@ -6381,6 +8108,7 @@
               </w:rPr>
               <w:t>WebElement</w:t>
             </w:r>
+            <w:proofErr w:type="spellEnd"/>
           </w:p>
         </w:tc>
         <w:tc>
@@ -6443,6 +8171,7 @@
                 <w:lang w:val="en-IN"/>
               </w:rPr>
             </w:pPr>
+            <w:proofErr w:type="spellStart"/>
             <w:r>
               <w:rPr>
                 <w:b w:val="0"/>
@@ -6450,6 +8179,7 @@
               </w:rPr>
               <w:t>WebElement</w:t>
             </w:r>
+            <w:proofErr w:type="spellEnd"/>
           </w:p>
         </w:tc>
         <w:tc>
@@ -6463,6 +8193,7 @@
                 <w:lang w:val="en-IN"/>
               </w:rPr>
             </w:pPr>
+            <w:proofErr w:type="spellStart"/>
             <w:r>
               <w:rPr>
                 <w:b/>
@@ -6470,6 +8201,7 @@
               </w:rPr>
               <w:t>Sendkeys</w:t>
             </w:r>
+            <w:proofErr w:type="spellEnd"/>
             <w:r>
               <w:rPr>
                 <w:lang w:val="en-IN"/>
@@ -6550,6 +8282,7 @@
                 <w:lang w:val="en-IN"/>
               </w:rPr>
             </w:pPr>
+            <w:proofErr w:type="spellStart"/>
             <w:r>
               <w:rPr>
                 <w:b w:val="0"/>
@@ -6557,6 +8290,7 @@
               </w:rPr>
               <w:t>WebElement</w:t>
             </w:r>
+            <w:proofErr w:type="spellEnd"/>
           </w:p>
         </w:tc>
         <w:tc>
@@ -6661,6 +8395,7 @@
                 <w:lang w:val="en-IN"/>
               </w:rPr>
             </w:pPr>
+            <w:proofErr w:type="spellStart"/>
             <w:r>
               <w:rPr>
                 <w:b w:val="0"/>
@@ -6668,6 +8403,7 @@
               </w:rPr>
               <w:t>WebDriver</w:t>
             </w:r>
+            <w:proofErr w:type="spellEnd"/>
           </w:p>
         </w:tc>
         <w:tc>
@@ -6681,6 +8417,7 @@
                 <w:lang w:val="en-IN"/>
               </w:rPr>
             </w:pPr>
+            <w:proofErr w:type="spellStart"/>
             <w:r>
               <w:rPr>
                 <w:b/>
@@ -6688,6 +8425,7 @@
               </w:rPr>
               <w:t>findElements</w:t>
             </w:r>
+            <w:proofErr w:type="spellEnd"/>
           </w:p>
         </w:tc>
         <w:tc>
@@ -6705,7 +8443,21 @@
               <w:rPr>
                 <w:lang w:val="en-IN"/>
               </w:rPr>
-              <w:t>List&lt;WebElement&gt;</w:t>
+              <w:t>List&lt;</w:t>
+            </w:r>
+            <w:proofErr w:type="spellStart"/>
+            <w:r>
+              <w:rPr>
+                <w:lang w:val="en-IN"/>
+              </w:rPr>
+              <w:t>WebElement</w:t>
+            </w:r>
+            <w:proofErr w:type="spellEnd"/>
+            <w:r>
+              <w:rPr>
+                <w:lang w:val="en-IN"/>
+              </w:rPr>
+              <w:t>&gt;</w:t>
             </w:r>
           </w:p>
         </w:tc>
@@ -6777,6 +8529,7 @@
                 <w:lang w:val="en-IN"/>
               </w:rPr>
             </w:pPr>
+            <w:proofErr w:type="spellStart"/>
             <w:r>
               <w:rPr>
                 <w:b w:val="0"/>
@@ -6784,6 +8537,7 @@
               </w:rPr>
               <w:t>WebElement</w:t>
             </w:r>
+            <w:proofErr w:type="spellEnd"/>
           </w:p>
         </w:tc>
         <w:tc>
@@ -6798,12 +8552,21 @@
                 <w:lang w:val="en-IN"/>
               </w:rPr>
             </w:pPr>
-            <w:r>
-              <w:rPr>
-                <w:b/>
-                <w:lang w:val="en-IN"/>
-              </w:rPr>
-              <w:t>getText()</w:t>
+            <w:proofErr w:type="spellStart"/>
+            <w:r>
+              <w:rPr>
+                <w:b/>
+                <w:lang w:val="en-IN"/>
+              </w:rPr>
+              <w:t>getText</w:t>
+            </w:r>
+            <w:proofErr w:type="spellEnd"/>
+            <w:r>
+              <w:rPr>
+                <w:b/>
+                <w:lang w:val="en-IN"/>
+              </w:rPr>
+              <w:t>()</w:t>
             </w:r>
           </w:p>
         </w:tc>
@@ -6860,7 +8623,21 @@
               <w:rPr>
                 <w:lang w:val="en-IN"/>
               </w:rPr>
-              <w:t>Returns the text present out side the html tag</w:t>
+              <w:t xml:space="preserve">Returns the text present </w:t>
+            </w:r>
+            <w:proofErr w:type="spellStart"/>
+            <w:r>
+              <w:rPr>
+                <w:lang w:val="en-IN"/>
+              </w:rPr>
+              <w:t>out side</w:t>
+            </w:r>
+            <w:proofErr w:type="spellEnd"/>
+            <w:r>
+              <w:rPr>
+                <w:lang w:val="en-IN"/>
+              </w:rPr>
+              <w:t xml:space="preserve"> the html tag</w:t>
             </w:r>
           </w:p>
         </w:tc>
@@ -6882,12 +8659,21 @@
                 <w:lang w:val="en-IN"/>
               </w:rPr>
             </w:pPr>
+            <w:proofErr w:type="spellStart"/>
             <w:r>
               <w:rPr>
                 <w:b w:val="0"/>
                 <w:lang w:val="en-IN"/>
               </w:rPr>
-              <w:t xml:space="preserve">WebElement </w:t>
+              <w:t>WebElement</w:t>
+            </w:r>
+            <w:proofErr w:type="spellEnd"/>
+            <w:r>
+              <w:rPr>
+                <w:b w:val="0"/>
+                <w:lang w:val="en-IN"/>
+              </w:rPr>
+              <w:t xml:space="preserve"> </w:t>
             </w:r>
           </w:p>
         </w:tc>
@@ -6903,12 +8689,21 @@
                 <w:lang w:val="en-IN"/>
               </w:rPr>
             </w:pPr>
-            <w:r>
-              <w:rPr>
-                <w:b/>
-                <w:lang w:val="en-IN"/>
-              </w:rPr>
-              <w:t>getAttribute(String)</w:t>
+            <w:proofErr w:type="spellStart"/>
+            <w:r>
+              <w:rPr>
+                <w:b/>
+                <w:lang w:val="en-IN"/>
+              </w:rPr>
+              <w:t>getAttribute</w:t>
+            </w:r>
+            <w:proofErr w:type="spellEnd"/>
+            <w:r>
+              <w:rPr>
+                <w:b/>
+                <w:lang w:val="en-IN"/>
+              </w:rPr>
+              <w:t>(String)</w:t>
             </w:r>
           </w:p>
         </w:tc>
@@ -7485,14 +9280,22 @@
         <w:rPr>
           <w:lang w:val="en-IN"/>
         </w:rPr>
-        <w:t xml:space="preserve"> findElement</w:t>
-      </w:r>
-      <w:r>
-        <w:rPr>
-          <w:lang w:val="en-IN"/>
-        </w:rPr>
         <w:t xml:space="preserve"> </w:t>
       </w:r>
+      <w:proofErr w:type="spellStart"/>
+      <w:r>
+        <w:rPr>
+          <w:lang w:val="en-IN"/>
+        </w:rPr>
+        <w:t>findElement</w:t>
+      </w:r>
+      <w:proofErr w:type="spellEnd"/>
+      <w:r>
+        <w:rPr>
+          <w:lang w:val="en-IN"/>
+        </w:rPr>
+        <w:t xml:space="preserve"> </w:t>
+      </w:r>
       <w:r>
         <w:rPr>
           <w:lang w:val="en-IN"/>
@@ -7517,6 +9320,7 @@
         </w:rPr>
         <w:t xml:space="preserve"> </w:t>
       </w:r>
+      <w:proofErr w:type="spellStart"/>
       <w:r>
         <w:rPr>
           <w:b/>
@@ -7525,6 +9329,7 @@
         </w:rPr>
         <w:t>NoSuchElementException</w:t>
       </w:r>
+      <w:proofErr w:type="spellEnd"/>
     </w:p>
     <w:p>
       <w:pPr>
@@ -7548,15 +9353,33 @@
           <w:color w:val="FF0000"/>
           <w:lang w:val="en-IN"/>
         </w:rPr>
-        <w:t>(common for all elements)</w:t>
-      </w:r>
+        <w:t>(common for all elements</w:t>
+      </w:r>
+      <w:proofErr w:type="gramStart"/>
       <w:r>
         <w:rPr>
           <w:b/>
           <w:color w:val="FF0000"/>
           <w:lang w:val="en-IN"/>
         </w:rPr>
-        <w:t xml:space="preserve">– </w:t>
+        <w:t>)</w:t>
+      </w:r>
+      <w:r>
+        <w:rPr>
+          <w:b/>
+          <w:color w:val="FF0000"/>
+          <w:lang w:val="en-IN"/>
+        </w:rPr>
+        <w:t>–</w:t>
+      </w:r>
+      <w:proofErr w:type="gramEnd"/>
+      <w:r>
+        <w:rPr>
+          <w:b/>
+          <w:color w:val="FF0000"/>
+          <w:lang w:val="en-IN"/>
+        </w:rPr>
+        <w:t xml:space="preserve"> </w:t>
       </w:r>
       <w:r>
         <w:rPr>
@@ -7647,7 +9470,25 @@
           <w:color w:val="FF0000"/>
           <w:lang w:val="en-IN"/>
         </w:rPr>
-        <w:t xml:space="preserve">Explicit Wait (for a single Element ) – </w:t>
+        <w:t xml:space="preserve">Explicit Wait (for a single </w:t>
+      </w:r>
+      <w:proofErr w:type="gramStart"/>
+      <w:r>
+        <w:rPr>
+          <w:b/>
+          <w:color w:val="FF0000"/>
+          <w:lang w:val="en-IN"/>
+        </w:rPr>
+        <w:t>Element )</w:t>
+      </w:r>
+      <w:proofErr w:type="gramEnd"/>
+      <w:r>
+        <w:rPr>
+          <w:b/>
+          <w:color w:val="FF0000"/>
+          <w:lang w:val="en-IN"/>
+        </w:rPr>
+        <w:t xml:space="preserve"> – </w:t>
       </w:r>
     </w:p>
     <w:p>
@@ -7866,12 +9707,14 @@
                       <w:lang w:val="en-IN"/>
                     </w:rPr>
                   </w:pPr>
+                  <w:proofErr w:type="spellStart"/>
                   <w:r>
                     <w:rPr>
                       <w:lang w:val="en-IN"/>
                     </w:rPr>
                     <w:t>FluentWait</w:t>
                   </w:r>
+                  <w:proofErr w:type="spellEnd"/>
                 </w:p>
                 <w:p>
                   <w:pPr>
@@ -8029,7 +9872,29 @@
                     <w:rPr>
                       <w:lang w:val="en-IN"/>
                     </w:rPr>
-                    <w:t xml:space="preserve"> – Thread.sleep(ms)</w:t>
+                    <w:t xml:space="preserve"> – </w:t>
+                  </w:r>
+                  <w:proofErr w:type="spellStart"/>
+                  <w:proofErr w:type="gramStart"/>
+                  <w:r>
+                    <w:rPr>
+                      <w:lang w:val="en-IN"/>
+                    </w:rPr>
+                    <w:t>Thread.sleep</w:t>
+                  </w:r>
+                  <w:proofErr w:type="spellEnd"/>
+                  <w:r>
+                    <w:rPr>
+                      <w:lang w:val="en-IN"/>
+                    </w:rPr>
+                    <w:t>(</w:t>
+                  </w:r>
+                  <w:proofErr w:type="gramEnd"/>
+                  <w:r>
+                    <w:rPr>
+                      <w:lang w:val="en-IN"/>
+                    </w:rPr>
+                    <w:t>ms)</w:t>
                   </w:r>
                   <w:r>
                     <w:rPr>
@@ -8117,12 +9982,14 @@
                       <w:lang w:val="en-IN"/>
                     </w:rPr>
                   </w:pPr>
+                  <w:proofErr w:type="spellStart"/>
                   <w:r>
                     <w:rPr>
                       <w:lang w:val="en-IN"/>
                     </w:rPr>
                     <w:t>WebDriverWait</w:t>
                   </w:r>
+                  <w:proofErr w:type="spellEnd"/>
                 </w:p>
               </w:txbxContent>
             </v:textbox>
@@ -10241,8 +12108,16 @@
         <w:rPr>
           <w:lang w:val="en-IN"/>
         </w:rPr>
-        <w:t>Fluent Wait :</w:t>
-      </w:r>
+        <w:t xml:space="preserve">Fluent </w:t>
+      </w:r>
+      <w:proofErr w:type="gramStart"/>
+      <w:r>
+        <w:rPr>
+          <w:lang w:val="en-IN"/>
+        </w:rPr>
+        <w:t>Wait :</w:t>
+      </w:r>
+      <w:proofErr w:type="gramEnd"/>
     </w:p>
     <w:p>
       <w:pPr>
@@ -10437,11 +12312,19 @@
           <w:lang w:val="en-IN"/>
         </w:rPr>
       </w:pPr>
-      <w:r>
-        <w:rPr>
-          <w:lang w:val="en-IN"/>
-        </w:rPr>
-        <w:t>DropDown:</w:t>
+      <w:proofErr w:type="spellStart"/>
+      <w:r>
+        <w:rPr>
+          <w:lang w:val="en-IN"/>
+        </w:rPr>
+        <w:t>DropDown</w:t>
+      </w:r>
+      <w:proofErr w:type="spellEnd"/>
+      <w:r>
+        <w:rPr>
+          <w:lang w:val="en-IN"/>
+        </w:rPr>
+        <w:t>:</w:t>
       </w:r>
     </w:p>
     <w:p>
@@ -10477,7 +12360,21 @@
         <w:rPr>
           <w:lang w:val="en-IN"/>
         </w:rPr>
-        <w:t>Create an Object to Select class by passing dropdown WebElement as argument</w:t>
+        <w:t xml:space="preserve">Create an Object to Select class by passing dropdown </w:t>
+      </w:r>
+      <w:proofErr w:type="spellStart"/>
+      <w:r>
+        <w:rPr>
+          <w:lang w:val="en-IN"/>
+        </w:rPr>
+        <w:t>WebElement</w:t>
+      </w:r>
+      <w:proofErr w:type="spellEnd"/>
+      <w:r>
+        <w:rPr>
+          <w:lang w:val="en-IN"/>
+        </w:rPr>
+        <w:t xml:space="preserve"> as argument</w:t>
       </w:r>
     </w:p>
     <w:p>
@@ -10491,11 +12388,33 @@
           <w:lang w:val="en-IN"/>
         </w:rPr>
       </w:pPr>
-      <w:r>
-        <w:rPr>
-          <w:lang w:val="en-IN"/>
-        </w:rPr>
-        <w:t>selectByIndex(int)</w:t>
+      <w:proofErr w:type="spellStart"/>
+      <w:r>
+        <w:rPr>
+          <w:lang w:val="en-IN"/>
+        </w:rPr>
+        <w:t>selectByIndex</w:t>
+      </w:r>
+      <w:proofErr w:type="spellEnd"/>
+      <w:r>
+        <w:rPr>
+          <w:lang w:val="en-IN"/>
+        </w:rPr>
+        <w:t>(</w:t>
+      </w:r>
+      <w:proofErr w:type="spellStart"/>
+      <w:r>
+        <w:rPr>
+          <w:lang w:val="en-IN"/>
+        </w:rPr>
+        <w:t>int</w:t>
+      </w:r>
+      <w:proofErr w:type="spellEnd"/>
+      <w:r>
+        <w:rPr>
+          <w:lang w:val="en-IN"/>
+        </w:rPr>
+        <w:t>)</w:t>
       </w:r>
     </w:p>
     <w:p>
@@ -10509,11 +12428,19 @@
           <w:lang w:val="en-IN"/>
         </w:rPr>
       </w:pPr>
-      <w:r>
-        <w:rPr>
-          <w:lang w:val="en-IN"/>
-        </w:rPr>
-        <w:t>selectByValue(Sting)</w:t>
+      <w:proofErr w:type="spellStart"/>
+      <w:r>
+        <w:rPr>
+          <w:lang w:val="en-IN"/>
+        </w:rPr>
+        <w:t>selectByValue</w:t>
+      </w:r>
+      <w:proofErr w:type="spellEnd"/>
+      <w:r>
+        <w:rPr>
+          <w:lang w:val="en-IN"/>
+        </w:rPr>
+        <w:t>(Sting)</w:t>
       </w:r>
     </w:p>
     <w:p>
@@ -10527,11 +12454,19 @@
           <w:lang w:val="en-IN"/>
         </w:rPr>
       </w:pPr>
-      <w:r>
-        <w:rPr>
-          <w:lang w:val="en-IN"/>
-        </w:rPr>
-        <w:t>selectByVisibleText(String)</w:t>
+      <w:proofErr w:type="spellStart"/>
+      <w:r>
+        <w:rPr>
+          <w:lang w:val="en-IN"/>
+        </w:rPr>
+        <w:t>selectByVisibleText</w:t>
+      </w:r>
+      <w:proofErr w:type="spellEnd"/>
+      <w:r>
+        <w:rPr>
+          <w:lang w:val="en-IN"/>
+        </w:rPr>
+        <w:t>(String)</w:t>
       </w:r>
     </w:p>
     <w:p>
@@ -10545,11 +12480,33 @@
           <w:lang w:val="en-IN"/>
         </w:rPr>
       </w:pPr>
-      <w:r>
-        <w:rPr>
-          <w:lang w:val="en-IN"/>
-        </w:rPr>
-        <w:t>deSelectByIndex(int)</w:t>
+      <w:proofErr w:type="spellStart"/>
+      <w:r>
+        <w:rPr>
+          <w:lang w:val="en-IN"/>
+        </w:rPr>
+        <w:t>deSelectByIndex</w:t>
+      </w:r>
+      <w:proofErr w:type="spellEnd"/>
+      <w:r>
+        <w:rPr>
+          <w:lang w:val="en-IN"/>
+        </w:rPr>
+        <w:t>(</w:t>
+      </w:r>
+      <w:proofErr w:type="spellStart"/>
+      <w:r>
+        <w:rPr>
+          <w:lang w:val="en-IN"/>
+        </w:rPr>
+        <w:t>int</w:t>
+      </w:r>
+      <w:proofErr w:type="spellEnd"/>
+      <w:r>
+        <w:rPr>
+          <w:lang w:val="en-IN"/>
+        </w:rPr>
+        <w:t>)</w:t>
       </w:r>
     </w:p>
     <w:p>
@@ -10563,11 +12520,19 @@
           <w:lang w:val="en-IN"/>
         </w:rPr>
       </w:pPr>
-      <w:r>
-        <w:rPr>
-          <w:lang w:val="en-IN"/>
-        </w:rPr>
-        <w:t>deselectByValue(Sting)</w:t>
+      <w:proofErr w:type="spellStart"/>
+      <w:r>
+        <w:rPr>
+          <w:lang w:val="en-IN"/>
+        </w:rPr>
+        <w:t>deselectByValue</w:t>
+      </w:r>
+      <w:proofErr w:type="spellEnd"/>
+      <w:r>
+        <w:rPr>
+          <w:lang w:val="en-IN"/>
+        </w:rPr>
+        <w:t>(Sting)</w:t>
       </w:r>
     </w:p>
     <w:p>
@@ -10581,11 +12546,19 @@
           <w:lang w:val="en-IN"/>
         </w:rPr>
       </w:pPr>
-      <w:r>
-        <w:rPr>
-          <w:lang w:val="en-IN"/>
-        </w:rPr>
-        <w:t>deselectByVisibleText(String)</w:t>
+      <w:proofErr w:type="spellStart"/>
+      <w:r>
+        <w:rPr>
+          <w:lang w:val="en-IN"/>
+        </w:rPr>
+        <w:t>deselectByVisibleText</w:t>
+      </w:r>
+      <w:proofErr w:type="spellEnd"/>
+      <w:r>
+        <w:rPr>
+          <w:lang w:val="en-IN"/>
+        </w:rPr>
+        <w:t>(String)</w:t>
       </w:r>
     </w:p>
     <w:p>
@@ -10599,11 +12572,19 @@
           <w:lang w:val="en-IN"/>
         </w:rPr>
       </w:pPr>
-      <w:r>
-        <w:rPr>
-          <w:lang w:val="en-IN"/>
-        </w:rPr>
-        <w:t>deselectAll()</w:t>
+      <w:proofErr w:type="spellStart"/>
+      <w:r>
+        <w:rPr>
+          <w:lang w:val="en-IN"/>
+        </w:rPr>
+        <w:t>deselectAll</w:t>
+      </w:r>
+      <w:proofErr w:type="spellEnd"/>
+      <w:r>
+        <w:rPr>
+          <w:lang w:val="en-IN"/>
+        </w:rPr>
+        <w:t>()</w:t>
       </w:r>
     </w:p>
     <w:p>
@@ -10617,11 +12598,19 @@
           <w:lang w:val="en-IN"/>
         </w:rPr>
       </w:pPr>
-      <w:r>
-        <w:rPr>
-          <w:lang w:val="en-IN"/>
-        </w:rPr>
-        <w:t>getAllSelectedOptions()</w:t>
+      <w:proofErr w:type="spellStart"/>
+      <w:r>
+        <w:rPr>
+          <w:lang w:val="en-IN"/>
+        </w:rPr>
+        <w:t>getAllSelectedOptions</w:t>
+      </w:r>
+      <w:proofErr w:type="spellEnd"/>
+      <w:r>
+        <w:rPr>
+          <w:lang w:val="en-IN"/>
+        </w:rPr>
+        <w:t>()</w:t>
       </w:r>
     </w:p>
     <w:p>
@@ -10635,11 +12624,19 @@
           <w:lang w:val="en-IN"/>
         </w:rPr>
       </w:pPr>
-      <w:r>
-        <w:rPr>
-          <w:lang w:val="en-IN"/>
-        </w:rPr>
-        <w:t>getOptions()</w:t>
+      <w:proofErr w:type="spellStart"/>
+      <w:r>
+        <w:rPr>
+          <w:lang w:val="en-IN"/>
+        </w:rPr>
+        <w:t>getOptions</w:t>
+      </w:r>
+      <w:proofErr w:type="spellEnd"/>
+      <w:r>
+        <w:rPr>
+          <w:lang w:val="en-IN"/>
+        </w:rPr>
+        <w:t>()</w:t>
       </w:r>
     </w:p>
     <w:p>
@@ -10653,11 +12650,19 @@
           <w:lang w:val="en-IN"/>
         </w:rPr>
       </w:pPr>
-      <w:r>
-        <w:rPr>
-          <w:lang w:val="en-IN"/>
-        </w:rPr>
-        <w:t>getFirstSelectedOption()</w:t>
+      <w:proofErr w:type="spellStart"/>
+      <w:r>
+        <w:rPr>
+          <w:lang w:val="en-IN"/>
+        </w:rPr>
+        <w:t>getFirstSelectedOption</w:t>
+      </w:r>
+      <w:proofErr w:type="spellEnd"/>
+      <w:r>
+        <w:rPr>
+          <w:lang w:val="en-IN"/>
+        </w:rPr>
+        <w:t>()</w:t>
       </w:r>
     </w:p>
     <w:p>
@@ -10876,7 +12881,57 @@
         <w:rPr>
           <w:lang w:val="en-IN"/>
         </w:rPr>
-        <w:t>Actions – used to perform exact keyboard and mouse operation(movment, leftclick , right click,drag and drop etc.,).</w:t>
+        <w:t xml:space="preserve">Actions – used to perform exact keyboard and mouse </w:t>
+      </w:r>
+      <w:proofErr w:type="gramStart"/>
+      <w:r>
+        <w:rPr>
+          <w:lang w:val="en-IN"/>
+        </w:rPr>
+        <w:t>operation(</w:t>
+      </w:r>
+      <w:proofErr w:type="spellStart"/>
+      <w:proofErr w:type="gramEnd"/>
+      <w:r>
+        <w:rPr>
+          <w:lang w:val="en-IN"/>
+        </w:rPr>
+        <w:t>movment</w:t>
+      </w:r>
+      <w:proofErr w:type="spellEnd"/>
+      <w:r>
+        <w:rPr>
+          <w:lang w:val="en-IN"/>
+        </w:rPr>
+        <w:t xml:space="preserve">, </w:t>
+      </w:r>
+      <w:proofErr w:type="spellStart"/>
+      <w:r>
+        <w:rPr>
+          <w:lang w:val="en-IN"/>
+        </w:rPr>
+        <w:t>leftclick</w:t>
+      </w:r>
+      <w:proofErr w:type="spellEnd"/>
+      <w:r>
+        <w:rPr>
+          <w:lang w:val="en-IN"/>
+        </w:rPr>
+        <w:t xml:space="preserve"> , right </w:t>
+      </w:r>
+      <w:proofErr w:type="spellStart"/>
+      <w:r>
+        <w:rPr>
+          <w:lang w:val="en-IN"/>
+        </w:rPr>
+        <w:t>click,drag</w:t>
+      </w:r>
+      <w:proofErr w:type="spellEnd"/>
+      <w:r>
+        <w:rPr>
+          <w:lang w:val="en-IN"/>
+        </w:rPr>
+        <w:t xml:space="preserve"> and drop etc.,).</w:t>
       </w:r>
     </w:p>
     <w:p>
@@ -11011,12 +13066,22 @@
           <w:lang w:val="en-IN"/>
         </w:rPr>
       </w:pPr>
-      <w:r>
-        <w:rPr>
-          <w:lang w:val="en-IN"/>
-        </w:rPr>
-        <w:t>switchTo()</w:t>
-      </w:r>
+      <w:proofErr w:type="spellStart"/>
+      <w:proofErr w:type="gramStart"/>
+      <w:r>
+        <w:rPr>
+          <w:lang w:val="en-IN"/>
+        </w:rPr>
+        <w:t>switchTo</w:t>
+      </w:r>
+      <w:proofErr w:type="spellEnd"/>
+      <w:r>
+        <w:rPr>
+          <w:lang w:val="en-IN"/>
+        </w:rPr>
+        <w:t>()</w:t>
+      </w:r>
+      <w:proofErr w:type="gramEnd"/>
     </w:p>
     <w:p>
       <w:pPr>
@@ -11033,7 +13098,21 @@
         <w:rPr>
           <w:lang w:val="en-IN"/>
         </w:rPr>
-        <w:t>Alerts or confirmation popups – Java Script</w:t>
+        <w:t xml:space="preserve">Alerts or confirmation </w:t>
+      </w:r>
+      <w:proofErr w:type="spellStart"/>
+      <w:r>
+        <w:rPr>
+          <w:lang w:val="en-IN"/>
+        </w:rPr>
+        <w:t>popups</w:t>
+      </w:r>
+      <w:proofErr w:type="spellEnd"/>
+      <w:r>
+        <w:rPr>
+          <w:lang w:val="en-IN"/>
+        </w:rPr>
+        <w:t xml:space="preserve"> – Java Script</w:t>
       </w:r>
     </w:p>
     <w:p>
@@ -11071,11 +13150,19 @@
           <w:lang w:val="en-IN"/>
         </w:rPr>
       </w:pPr>
-      <w:r>
-        <w:rPr>
-          <w:lang w:val="en-IN"/>
-        </w:rPr>
-        <w:t>getWindowHandle() - &gt; String which is a unique ID for a Browser</w:t>
+      <w:proofErr w:type="spellStart"/>
+      <w:r>
+        <w:rPr>
+          <w:lang w:val="en-IN"/>
+        </w:rPr>
+        <w:t>getWindowHandle</w:t>
+      </w:r>
+      <w:proofErr w:type="spellEnd"/>
+      <w:r>
+        <w:rPr>
+          <w:lang w:val="en-IN"/>
+        </w:rPr>
+        <w:t>() - &gt; String which is a unique ID for a Browser</w:t>
       </w:r>
     </w:p>
     <w:p>
@@ -11089,11 +13176,19 @@
           <w:lang w:val="en-IN"/>
         </w:rPr>
       </w:pPr>
-      <w:r>
-        <w:rPr>
-          <w:lang w:val="en-IN"/>
-        </w:rPr>
-        <w:t>getWindowHandles() - &gt; Set&lt;String&gt; whi</w:t>
+      <w:proofErr w:type="spellStart"/>
+      <w:r>
+        <w:rPr>
+          <w:lang w:val="en-IN"/>
+        </w:rPr>
+        <w:t>getWindowHandles</w:t>
+      </w:r>
+      <w:proofErr w:type="spellEnd"/>
+      <w:r>
+        <w:rPr>
+          <w:lang w:val="en-IN"/>
+        </w:rPr>
+        <w:t>() - &gt; Set&lt;String&gt; whi</w:t>
       </w:r>
       <w:r>
         <w:rPr>
@@ -11212,7 +13307,21 @@
         <w:rPr>
           <w:lang w:val="en-IN"/>
         </w:rPr>
-        <w:t>String  - name or id attribute of a iframe tag</w:t>
+        <w:t xml:space="preserve">String  - name or id attribute of a </w:t>
+      </w:r>
+      <w:proofErr w:type="spellStart"/>
+      <w:r>
+        <w:rPr>
+          <w:lang w:val="en-IN"/>
+        </w:rPr>
+        <w:t>iframe</w:t>
+      </w:r>
+      <w:proofErr w:type="spellEnd"/>
+      <w:r>
+        <w:rPr>
+          <w:lang w:val="en-IN"/>
+        </w:rPr>
+        <w:t xml:space="preserve"> tag</w:t>
       </w:r>
     </w:p>
     <w:p>
@@ -11226,12 +13335,14 @@
           <w:lang w:val="en-IN"/>
         </w:rPr>
       </w:pPr>
+      <w:proofErr w:type="spellStart"/>
       <w:r>
         <w:rPr>
           <w:lang w:val="en-IN"/>
         </w:rPr>
         <w:t>Webelement</w:t>
       </w:r>
+      <w:proofErr w:type="spellEnd"/>
     </w:p>
     <w:p>
       <w:pPr>
@@ -11244,11 +13355,47 @@
           <w:lang w:val="en-IN"/>
         </w:rPr>
       </w:pPr>
-      <w:r>
-        <w:rPr>
-          <w:lang w:val="en-IN"/>
-        </w:rPr>
-        <w:t xml:space="preserve">defaultContent() - &gt; to switch the control from frame to parnet brower </w:t>
+      <w:proofErr w:type="spellStart"/>
+      <w:r>
+        <w:rPr>
+          <w:lang w:val="en-IN"/>
+        </w:rPr>
+        <w:t>defaultContent</w:t>
+      </w:r>
+      <w:proofErr w:type="spellEnd"/>
+      <w:r>
+        <w:rPr>
+          <w:lang w:val="en-IN"/>
+        </w:rPr>
+        <w:t xml:space="preserve">() - &gt; to switch the control from frame to </w:t>
+      </w:r>
+      <w:proofErr w:type="spellStart"/>
+      <w:r>
+        <w:rPr>
+          <w:lang w:val="en-IN"/>
+        </w:rPr>
+        <w:t>parnet</w:t>
+      </w:r>
+      <w:proofErr w:type="spellEnd"/>
+      <w:r>
+        <w:rPr>
+          <w:lang w:val="en-IN"/>
+        </w:rPr>
+        <w:t xml:space="preserve"> </w:t>
+      </w:r>
+      <w:proofErr w:type="spellStart"/>
+      <w:r>
+        <w:rPr>
+          <w:lang w:val="en-IN"/>
+        </w:rPr>
+        <w:t>brower</w:t>
+      </w:r>
+      <w:proofErr w:type="spellEnd"/>
+      <w:r>
+        <w:rPr>
+          <w:lang w:val="en-IN"/>
+        </w:rPr>
+        <w:t xml:space="preserve"> </w:t>
       </w:r>
     </w:p>
     <w:p>
@@ -11262,21 +13409,46 @@
         <w:rPr>
           <w:lang w:val="en-IN"/>
         </w:rPr>
-        <w:t>NOTE -  we can not switch from one frame to another directly.</w:t>
-      </w:r>
+        <w:t xml:space="preserve">NOTE </w:t>
+      </w:r>
+      <w:proofErr w:type="gramStart"/>
+      <w:r>
+        <w:rPr>
+          <w:lang w:val="en-IN"/>
+        </w:rPr>
+        <w:t>-  we</w:t>
+      </w:r>
+      <w:proofErr w:type="gramEnd"/>
       <w:r>
         <w:rPr>
           <w:lang w:val="en-IN"/>
         </w:rPr>
         <w:t xml:space="preserve"> </w:t>
       </w:r>
+      <w:proofErr w:type="spellStart"/>
+      <w:r>
+        <w:rPr>
+          <w:lang w:val="en-IN"/>
+        </w:rPr>
+        <w:t>can not</w:t>
+      </w:r>
+      <w:proofErr w:type="spellEnd"/>
+      <w:r>
+        <w:rPr>
+          <w:lang w:val="en-IN"/>
+        </w:rPr>
+        <w:t xml:space="preserve"> switch from one frame to another directly.</w:t>
+      </w:r>
+      <w:r>
+        <w:rPr>
+          <w:lang w:val="en-IN"/>
+        </w:rPr>
+        <w:t xml:space="preserve"> </w:t>
+      </w:r>
     </w:p>
     <w:p>
       <w:pPr>
         <w:ind w:left="360"/>
-        <w:rPr>
-          <w:lang w:val="en-IN"/>
-        </w:rPr>
       </w:pPr>
       <w:r>
         <w:rPr>
@@ -11330,12 +13502,382 @@
       </w:r>
       <w:r>
         <w:object w:dxaOrig="12380" w:dyaOrig="6590">
-          <v:shape id="_x0000_i1025" type="#_x0000_t75" style="width:468pt;height:249.15pt" o:ole="">
+          <v:shape id="_x0000_i1025" type="#_x0000_t75" style="width:468pt;height:249.3pt" o:ole="">
             <v:imagedata r:id="rId10" o:title=""/>
           </v:shape>
-          <o:OLEObject Type="Embed" ProgID="PBrush" ShapeID="_x0000_i1025" DrawAspect="Content" ObjectID="_1634622336" r:id="rId11"/>
+          <o:OLEObject Type="Embed" ProgID="PBrush" ShapeID="_x0000_i1025" DrawAspect="Content" ObjectID="_1634671344" r:id="rId11"/>
         </w:object>
       </w:r>
+    </w:p>
+    <w:p>
+      <w:pPr>
+        <w:ind w:left="360"/>
+      </w:pPr>
+    </w:p>
+    <w:p>
+      <w:pPr>
+        <w:ind w:left="360"/>
+      </w:pPr>
+      <w:r>
+        <w:t xml:space="preserve">Data driven </w:t>
+      </w:r>
+      <w:proofErr w:type="gramStart"/>
+      <w:r>
+        <w:t>Testing  :</w:t>
+      </w:r>
+      <w:proofErr w:type="gramEnd"/>
+    </w:p>
+    <w:p>
+      <w:pPr>
+        <w:pStyle w:val="ListParagraph"/>
+        <w:numPr>
+          <w:ilvl w:val="0"/>
+          <w:numId w:val="15"/>
+        </w:numPr>
+        <w:rPr>
+          <w:lang w:val="en-IN"/>
+        </w:rPr>
+      </w:pPr>
+      <w:r>
+        <w:rPr>
+          <w:lang w:val="en-IN"/>
+        </w:rPr>
+        <w:t>Difficult to maintain the Automated Tests if we hardcode the data</w:t>
+      </w:r>
+    </w:p>
+    <w:p>
+      <w:pPr>
+        <w:pStyle w:val="ListParagraph"/>
+        <w:numPr>
+          <w:ilvl w:val="0"/>
+          <w:numId w:val="15"/>
+        </w:numPr>
+        <w:rPr>
+          <w:lang w:val="en-IN"/>
+        </w:rPr>
+      </w:pPr>
+      <w:r>
+        <w:rPr>
+          <w:lang w:val="en-IN"/>
+        </w:rPr>
+        <w:t xml:space="preserve">Test can execute with Max one test data </w:t>
+      </w:r>
+    </w:p>
+    <w:p>
+      <w:pPr>
+        <w:rPr>
+          <w:lang w:val="en-IN"/>
+        </w:rPr>
+      </w:pPr>
+      <w:r>
+        <w:rPr>
+          <w:lang w:val="en-IN"/>
+        </w:rPr>
+        <w:t xml:space="preserve">Test Data </w:t>
+      </w:r>
+      <w:proofErr w:type="gramStart"/>
+      <w:r>
+        <w:rPr>
+          <w:lang w:val="en-IN"/>
+        </w:rPr>
+        <w:t>-  text</w:t>
+      </w:r>
+      <w:proofErr w:type="gramEnd"/>
+      <w:r>
+        <w:rPr>
+          <w:lang w:val="en-IN"/>
+        </w:rPr>
+        <w:t xml:space="preserve"> file, properties file, excel file, </w:t>
+      </w:r>
+      <w:proofErr w:type="spellStart"/>
+      <w:r>
+        <w:rPr>
+          <w:lang w:val="en-IN"/>
+        </w:rPr>
+        <w:t>csv</w:t>
+      </w:r>
+      <w:proofErr w:type="spellEnd"/>
+      <w:r>
+        <w:rPr>
+          <w:lang w:val="en-IN"/>
+        </w:rPr>
+        <w:t xml:space="preserve"> file, database etc...</w:t>
+      </w:r>
+    </w:p>
+    <w:p>
+      <w:pPr>
+        <w:rPr>
+          <w:lang w:val="en-IN"/>
+        </w:rPr>
+      </w:pPr>
+    </w:p>
+    <w:p>
+      <w:pPr>
+        <w:rPr>
+          <w:lang w:val="en-IN"/>
+        </w:rPr>
+      </w:pPr>
+      <w:r>
+        <w:rPr>
+          <w:noProof/>
+        </w:rPr>
+        <w:pict>
+          <v:shape id="_x0000_s1089" type="#_x0000_t32" style="position:absolute;margin-left:173pt;margin-top:61.35pt;width:126.3pt;height:67.15pt;z-index:251714560" o:connectortype="straight">
+            <v:stroke endarrow="block"/>
+          </v:shape>
+        </w:pict>
+      </w:r>
+      <w:r>
+        <w:rPr>
+          <w:noProof/>
+        </w:rPr>
+        <w:pict>
+          <v:shape id="_x0000_s1088" type="#_x0000_t32" style="position:absolute;margin-left:92.4pt;margin-top:61.35pt;width:80.6pt;height:69.85pt;flip:x;z-index:251713536" o:connectortype="straight">
+            <v:stroke endarrow="block"/>
+          </v:shape>
+        </w:pict>
+      </w:r>
+      <w:r>
+        <w:rPr>
+          <w:noProof/>
+        </w:rPr>
+        <w:pict>
+          <v:roundrect id="_x0000_s1085" style="position:absolute;margin-left:135.95pt;margin-top:20.5pt;width:120.9pt;height:38.15pt;z-index:251710464" arcsize="10923f" fillcolor="#4bacc6 [3208]" strokecolor="#f2f2f2 [3041]" strokeweight="3pt">
+            <v:shadow on="t" type="perspective" color="#205867 [1608]" opacity=".5" offset="1pt" offset2="-1pt"/>
+            <v:textbox>
+              <w:txbxContent>
+                <w:p>
+                  <w:pPr>
+                    <w:rPr>
+                      <w:lang w:val="en-IN"/>
+                    </w:rPr>
+                  </w:pPr>
+                  <w:r>
+                    <w:rPr>
+                      <w:lang w:val="en-IN"/>
+                    </w:rPr>
+                    <w:t>Test Data</w:t>
+                  </w:r>
+                </w:p>
+              </w:txbxContent>
+            </v:textbox>
+          </v:roundrect>
+        </w:pict>
+      </w:r>
+    </w:p>
+    <w:p>
+      <w:pPr>
+        <w:rPr>
+          <w:lang w:val="en-IN"/>
+        </w:rPr>
+      </w:pPr>
+    </w:p>
+    <w:p>
+      <w:pPr>
+        <w:rPr>
+          <w:lang w:val="en-IN"/>
+        </w:rPr>
+      </w:pPr>
+    </w:p>
+    <w:p>
+      <w:pPr>
+        <w:rPr>
+          <w:lang w:val="en-IN"/>
+        </w:rPr>
+      </w:pPr>
+    </w:p>
+    <w:p>
+      <w:pPr>
+        <w:rPr>
+          <w:lang w:val="en-IN"/>
+        </w:rPr>
+      </w:pPr>
+    </w:p>
+    <w:p>
+      <w:pPr>
+        <w:rPr>
+          <w:lang w:val="en-IN"/>
+        </w:rPr>
+      </w:pPr>
+      <w:r>
+        <w:rPr>
+          <w:noProof/>
+        </w:rPr>
+        <w:pict>
+          <v:roundrect id="_x0000_s1087" style="position:absolute;margin-left:277.8pt;margin-top:1.3pt;width:149.35pt;height:60.55pt;z-index:251712512" arcsize="10923f" fillcolor="#4bacc6 [3208]" strokecolor="#f2f2f2 [3041]" strokeweight="3pt">
+            <v:shadow on="t" type="perspective" color="#205867 [1608]" opacity=".5" offset="1pt" offset2="-1pt"/>
+            <v:textbox>
+              <w:txbxContent>
+                <w:p>
+                  <w:pPr>
+                    <w:rPr>
+                      <w:lang w:val="en-IN"/>
+                    </w:rPr>
+                  </w:pPr>
+                  <w:r>
+                    <w:rPr>
+                      <w:lang w:val="en-IN"/>
+                    </w:rPr>
+                    <w:t xml:space="preserve">Local Data – excel, </w:t>
+                  </w:r>
+                  <w:proofErr w:type="spellStart"/>
+                  <w:r>
+                    <w:rPr>
+                      <w:lang w:val="en-IN"/>
+                    </w:rPr>
+                    <w:t>textfile</w:t>
+                  </w:r>
+                  <w:proofErr w:type="spellEnd"/>
+                  <w:r>
+                    <w:rPr>
+                      <w:lang w:val="en-IN"/>
+                    </w:rPr>
+                    <w:t xml:space="preserve">, db, </w:t>
+                  </w:r>
+                  <w:proofErr w:type="spellStart"/>
+                  <w:r>
+                    <w:rPr>
+                      <w:lang w:val="en-IN"/>
+                    </w:rPr>
+                    <w:t>csv</w:t>
+                  </w:r>
+                  <w:proofErr w:type="spellEnd"/>
+                  <w:r>
+                    <w:rPr>
+                      <w:lang w:val="en-IN"/>
+                    </w:rPr>
+                    <w:t xml:space="preserve"> ...etc...</w:t>
+                  </w:r>
+                </w:p>
+              </w:txbxContent>
+            </v:textbox>
+          </v:roundrect>
+        </w:pict>
+      </w:r>
+      <w:r>
+        <w:rPr>
+          <w:noProof/>
+        </w:rPr>
+        <w:pict>
+          <v:roundrect id="_x0000_s1086" style="position:absolute;margin-left:28.5pt;margin-top:4pt;width:137.55pt;height:51.4pt;z-index:251711488" arcsize="10923f" fillcolor="#4bacc6 [3208]" strokecolor="#f2f2f2 [3041]" strokeweight="3pt">
+            <v:shadow on="t" type="perspective" color="#205867 [1608]" opacity=".5" offset="1pt" offset2="-1pt"/>
+            <v:textbox>
+              <w:txbxContent>
+                <w:p>
+                  <w:pPr>
+                    <w:rPr>
+                      <w:lang w:val="en-IN"/>
+                    </w:rPr>
+                  </w:pPr>
+                  <w:r>
+                    <w:rPr>
+                      <w:lang w:val="en-IN"/>
+                    </w:rPr>
+                    <w:t>Global Data</w:t>
+                  </w:r>
+                </w:p>
+                <w:p>
+                  <w:pPr>
+                    <w:rPr>
+                      <w:lang w:val="en-IN"/>
+                    </w:rPr>
+                  </w:pPr>
+                  <w:proofErr w:type="gramStart"/>
+                  <w:r>
+                    <w:rPr>
+                      <w:lang w:val="en-IN"/>
+                    </w:rPr>
+                    <w:t>properties</w:t>
+                  </w:r>
+                  <w:proofErr w:type="gramEnd"/>
+                  <w:r>
+                    <w:rPr>
+                      <w:lang w:val="en-IN"/>
+                    </w:rPr>
+                    <w:t xml:space="preserve"> file</w:t>
+                  </w:r>
+                </w:p>
+              </w:txbxContent>
+            </v:textbox>
+          </v:roundrect>
+        </w:pict>
+      </w:r>
+    </w:p>
+    <w:p>
+      <w:pPr>
+        <w:rPr>
+          <w:lang w:val="en-IN"/>
+        </w:rPr>
+      </w:pPr>
+    </w:p>
+    <w:p>
+      <w:pPr>
+        <w:rPr>
+          <w:lang w:val="en-IN"/>
+        </w:rPr>
+      </w:pPr>
+    </w:p>
+    <w:p>
+      <w:pPr>
+        <w:ind w:firstLine="720"/>
+        <w:rPr>
+          <w:lang w:val="en-IN"/>
+        </w:rPr>
+      </w:pPr>
+      <w:proofErr w:type="spellStart"/>
+      <w:proofErr w:type="gramStart"/>
+      <w:r>
+        <w:rPr>
+          <w:lang w:val="en-IN"/>
+        </w:rPr>
+        <w:t>Url</w:t>
+      </w:r>
+      <w:proofErr w:type="spellEnd"/>
+      <w:proofErr w:type="gramEnd"/>
+      <w:r>
+        <w:rPr>
+          <w:lang w:val="en-IN"/>
+        </w:rPr>
+        <w:t xml:space="preserve">, Username, Password,                                                         Data specific to </w:t>
+      </w:r>
+      <w:proofErr w:type="spellStart"/>
+      <w:r>
+        <w:rPr>
+          <w:lang w:val="en-IN"/>
+        </w:rPr>
+        <w:t>testcase</w:t>
+      </w:r>
+      <w:proofErr w:type="spellEnd"/>
+    </w:p>
+    <w:p>
+      <w:pPr>
+        <w:ind w:firstLine="720"/>
+        <w:rPr>
+          <w:lang w:val="en-IN"/>
+        </w:rPr>
+      </w:pPr>
+      <w:proofErr w:type="gramStart"/>
+      <w:r>
+        <w:rPr>
+          <w:lang w:val="en-IN"/>
+        </w:rPr>
+        <w:t>browser</w:t>
+      </w:r>
+      <w:proofErr w:type="gramEnd"/>
+      <w:r>
+        <w:rPr>
+          <w:lang w:val="en-IN"/>
+        </w:rPr>
+        <w:t xml:space="preserve">, </w:t>
+      </w:r>
+      <w:proofErr w:type="spellStart"/>
+      <w:r>
+        <w:rPr>
+          <w:lang w:val="en-IN"/>
+        </w:rPr>
+        <w:t>maxTimeout</w:t>
+      </w:r>
+      <w:proofErr w:type="spellEnd"/>
     </w:p>
     <w:sectPr>
       <w:pgSz w:w="12240" w:h="15840"/>
@@ -11370,7 +13912,7 @@
         <v:path o:extrusionok="f" gradientshapeok="t" o:connecttype="rect"/>
         <o:lock v:ext="edit" aspectratio="t"/>
       </v:shapetype>
-      <v:shape id="_x0000_i1030" type="#_x0000_t75" style="width:11.4pt;height:11.4pt" o:bullet="t">
+      <v:shape id="_x0000_i1027" type="#_x0000_t75" style="width:11.3pt;height:11.3pt" o:bullet="t">
         <v:imagedata r:id="rId1" o:title="msoA4FB"/>
       </v:shape>
     </w:pict>
@@ -11726,6 +14268,95 @@
     </w:lvl>
   </w:abstractNum>
   <w:abstractNum w:abstractNumId="4">
+    <w:nsid w:val="46C40218"/>
+    <w:multiLevelType w:val="hybridMultilevel"/>
+    <w:tmpl w:val="AC9E9892"/>
+    <w:lvl w:ilvl="0" w:tplc="0409000F">
+      <w:start w:val="1"/>
+      <w:numFmt w:val="decimal"/>
+      <w:lvlText w:val="%1."/>
+      <w:lvlJc w:val="left"/>
+      <w:pPr>
+        <w:ind w:left="720" w:hanging="360"/>
+      </w:pPr>
+      <w:rPr>
+        <w:rFonts w:hint="default"/>
+      </w:rPr>
+    </w:lvl>
+    <w:lvl w:ilvl="1" w:tplc="04090019" w:tentative="1">
+      <w:start w:val="1"/>
+      <w:numFmt w:val="lowerLetter"/>
+      <w:lvlText w:val="%2."/>
+      <w:lvlJc w:val="left"/>
+      <w:pPr>
+        <w:ind w:left="1440" w:hanging="360"/>
+      </w:pPr>
+    </w:lvl>
+    <w:lvl w:ilvl="2" w:tplc="0409001B" w:tentative="1">
+      <w:start w:val="1"/>
+      <w:numFmt w:val="lowerRoman"/>
+      <w:lvlText w:val="%3."/>
+      <w:lvlJc w:val="right"/>
+      <w:pPr>
+        <w:ind w:left="2160" w:hanging="180"/>
+      </w:pPr>
+    </w:lvl>
+    <w:lvl w:ilvl="3" w:tplc="0409000F" w:tentative="1">
+      <w:start w:val="1"/>
+      <w:numFmt w:val="decimal"/>
+      <w:lvlText w:val="%4."/>
+      <w:lvlJc w:val="left"/>
+      <w:pPr>
+        <w:ind w:left="2880" w:hanging="360"/>
+      </w:pPr>
+    </w:lvl>
+    <w:lvl w:ilvl="4" w:tplc="04090019" w:tentative="1">
+      <w:start w:val="1"/>
+      <w:numFmt w:val="lowerLetter"/>
+      <w:lvlText w:val="%5."/>
+      <w:lvlJc w:val="left"/>
+      <w:pPr>
+        <w:ind w:left="3600" w:hanging="360"/>
+      </w:pPr>
+    </w:lvl>
+    <w:lvl w:ilvl="5" w:tplc="0409001B" w:tentative="1">
+      <w:start w:val="1"/>
+      <w:numFmt w:val="lowerRoman"/>
+      <w:lvlText w:val="%6."/>
+      <w:lvlJc w:val="right"/>
+      <w:pPr>
+        <w:ind w:left="4320" w:hanging="180"/>
+      </w:pPr>
+    </w:lvl>
+    <w:lvl w:ilvl="6" w:tplc="0409000F" w:tentative="1">
+      <w:start w:val="1"/>
+      <w:numFmt w:val="decimal"/>
+      <w:lvlText w:val="%7."/>
+      <w:lvlJc w:val="left"/>
+      <w:pPr>
+        <w:ind w:left="5040" w:hanging="360"/>
+      </w:pPr>
+    </w:lvl>
+    <w:lvl w:ilvl="7" w:tplc="04090019" w:tentative="1">
+      <w:start w:val="1"/>
+      <w:numFmt w:val="lowerLetter"/>
+      <w:lvlText w:val="%8."/>
+      <w:lvlJc w:val="left"/>
+      <w:pPr>
+        <w:ind w:left="5760" w:hanging="360"/>
+      </w:pPr>
+    </w:lvl>
+    <w:lvl w:ilvl="8" w:tplc="0409001B" w:tentative="1">
+      <w:start w:val="1"/>
+      <w:numFmt w:val="lowerRoman"/>
+      <w:lvlText w:val="%9."/>
+      <w:lvlJc w:val="right"/>
+      <w:pPr>
+        <w:ind w:left="6480" w:hanging="180"/>
+      </w:pPr>
+    </w:lvl>
+  </w:abstractNum>
+  <w:abstractNum w:abstractNumId="5">
     <w:nsid w:val="4D283153"/>
     <w:multiLevelType w:val="hybridMultilevel"/>
     <w:tmpl w:val="D7847144"/>
@@ -11838,7 +14469,7 @@
       </w:rPr>
     </w:lvl>
   </w:abstractNum>
-  <w:abstractNum w:abstractNumId="5">
+  <w:abstractNum w:abstractNumId="6">
     <w:nsid w:val="558F197E"/>
     <w:multiLevelType w:val="hybridMultilevel"/>
     <w:tmpl w:val="E0444E72"/>
@@ -11927,7 +14558,7 @@
       </w:pPr>
     </w:lvl>
   </w:abstractNum>
-  <w:abstractNum w:abstractNumId="6">
+  <w:abstractNum w:abstractNumId="7">
     <w:nsid w:val="57CB3D1D"/>
     <w:multiLevelType w:val="hybridMultilevel"/>
     <w:tmpl w:val="E826B52E"/>
@@ -12016,7 +14647,7 @@
       </w:pPr>
     </w:lvl>
   </w:abstractNum>
-  <w:abstractNum w:abstractNumId="7">
+  <w:abstractNum w:abstractNumId="8">
     <w:nsid w:val="5B1D2D94"/>
     <w:multiLevelType w:val="hybridMultilevel"/>
     <w:tmpl w:val="DEF62DC0"/>
@@ -12105,7 +14736,7 @@
       </w:pPr>
     </w:lvl>
   </w:abstractNum>
-  <w:abstractNum w:abstractNumId="8">
+  <w:abstractNum w:abstractNumId="9">
     <w:nsid w:val="5DAA7F20"/>
     <w:multiLevelType w:val="hybridMultilevel"/>
     <w:tmpl w:val="B4548ED2"/>
@@ -12194,7 +14825,7 @@
       </w:pPr>
     </w:lvl>
   </w:abstractNum>
-  <w:abstractNum w:abstractNumId="9">
+  <w:abstractNum w:abstractNumId="10">
     <w:nsid w:val="6336589E"/>
     <w:multiLevelType w:val="hybridMultilevel"/>
     <w:tmpl w:val="D1F65ABA"/>
@@ -12308,7 +14939,7 @@
       </w:rPr>
     </w:lvl>
   </w:abstractNum>
-  <w:abstractNum w:abstractNumId="10">
+  <w:abstractNum w:abstractNumId="11">
     <w:nsid w:val="6C391912"/>
     <w:multiLevelType w:val="hybridMultilevel"/>
     <w:tmpl w:val="2328118E"/>
@@ -12397,7 +15028,7 @@
       </w:pPr>
     </w:lvl>
   </w:abstractNum>
-  <w:abstractNum w:abstractNumId="11">
+  <w:abstractNum w:abstractNumId="12">
     <w:nsid w:val="73E9093E"/>
     <w:multiLevelType w:val="hybridMultilevel"/>
     <w:tmpl w:val="55AE7358"/>
@@ -12486,7 +15117,7 @@
       </w:pPr>
     </w:lvl>
   </w:abstractNum>
-  <w:abstractNum w:abstractNumId="12">
+  <w:abstractNum w:abstractNumId="13">
     <w:nsid w:val="7CA46569"/>
     <w:multiLevelType w:val="hybridMultilevel"/>
     <w:tmpl w:val="990CCD38"/>
@@ -12598,7 +15229,7 @@
       </w:rPr>
     </w:lvl>
   </w:abstractNum>
-  <w:abstractNum w:abstractNumId="13">
+  <w:abstractNum w:abstractNumId="14">
     <w:nsid w:val="7E7A6FC6"/>
     <w:multiLevelType w:val="hybridMultilevel"/>
     <w:tmpl w:val="B3B4B43A"/>
@@ -12688,7 +15319,7 @@
     </w:lvl>
   </w:abstractNum>
   <w:num w:numId="1">
-    <w:abstractNumId w:val="13"/>
+    <w:abstractNumId w:val="14"/>
   </w:num>
   <w:num w:numId="2">
     <w:abstractNumId w:val="2"/>
@@ -12697,37 +15328,40 @@
     <w:abstractNumId w:val="0"/>
   </w:num>
   <w:num w:numId="4">
-    <w:abstractNumId w:val="4"/>
+    <w:abstractNumId w:val="5"/>
   </w:num>
   <w:num w:numId="5">
-    <w:abstractNumId w:val="12"/>
+    <w:abstractNumId w:val="13"/>
   </w:num>
   <w:num w:numId="6">
-    <w:abstractNumId w:val="10"/>
+    <w:abstractNumId w:val="11"/>
   </w:num>
   <w:num w:numId="7">
-    <w:abstractNumId w:val="8"/>
+    <w:abstractNumId w:val="9"/>
   </w:num>
   <w:num w:numId="8">
     <w:abstractNumId w:val="1"/>
   </w:num>
   <w:num w:numId="9">
-    <w:abstractNumId w:val="5"/>
+    <w:abstractNumId w:val="6"/>
   </w:num>
   <w:num w:numId="10">
-    <w:abstractNumId w:val="9"/>
+    <w:abstractNumId w:val="10"/>
   </w:num>
   <w:num w:numId="11">
     <w:abstractNumId w:val="3"/>
   </w:num>
   <w:num w:numId="12">
-    <w:abstractNumId w:val="6"/>
+    <w:abstractNumId w:val="7"/>
   </w:num>
   <w:num w:numId="13">
-    <w:abstractNumId w:val="7"/>
+    <w:abstractNumId w:val="8"/>
   </w:num>
   <w:num w:numId="14">
-    <w:abstractNumId w:val="11"/>
+    <w:abstractNumId w:val="12"/>
+  </w:num>
+  <w:num w:numId="15">
+    <w:abstractNumId w:val="4"/>
   </w:num>
 </w:numbering>
 </file>

</xml_diff>

<commit_message>
POM and Maven Complete
</commit_message>
<xml_diff>
--- a/Selenium_Notes.docx
+++ b/Selenium_Notes.docx
@@ -13499,7 +13499,7 @@
           <v:shape id="_x0000_i1025" type="#_x0000_t75" style="width:468pt;height:249.3pt" o:ole="">
             <v:imagedata r:id="rId10" o:title=""/>
           </v:shape>
-          <o:OLEObject Type="Embed" ProgID="PBrush" ShapeID="_x0000_i1025" DrawAspect="Content" ObjectID="_1635623350" r:id="rId11"/>
+          <o:OLEObject Type="Embed" ProgID="PBrush" ShapeID="_x0000_i1025" DrawAspect="Content" ObjectID="_1636227861" r:id="rId11"/>
         </w:object>
       </w:r>
     </w:p>
@@ -16681,11 +16681,2591 @@
           <w:lang w:val="en-IN"/>
         </w:rPr>
       </w:pPr>
-    </w:p>
-    <w:p>
-      <w:pPr>
+      <w:proofErr w:type="gramStart"/>
+      <w:r>
         <w:rPr>
           <w:highlight w:val="yellow"/>
+          <w:lang w:val="en-IN"/>
+        </w:rPr>
+        <w:t>MAVEN :</w:t>
+      </w:r>
+      <w:proofErr w:type="gramEnd"/>
+      <w:r>
+        <w:rPr>
+          <w:highlight w:val="yellow"/>
+          <w:lang w:val="en-IN"/>
+        </w:rPr>
+        <w:t xml:space="preserve"> ( software that manage the project )</w:t>
+      </w:r>
+    </w:p>
+    <w:p>
+      <w:pPr>
+        <w:pStyle w:val="ListParagraph"/>
+        <w:numPr>
+          <w:ilvl w:val="0"/>
+          <w:numId w:val="5"/>
+        </w:numPr>
+        <w:rPr>
+          <w:lang w:val="en-IN"/>
+        </w:rPr>
+      </w:pPr>
+      <w:proofErr w:type="gramStart"/>
+      <w:r>
+        <w:rPr>
+          <w:lang w:val="en-IN"/>
+        </w:rPr>
+        <w:t>is</w:t>
+      </w:r>
+      <w:proofErr w:type="gramEnd"/>
+      <w:r>
+        <w:rPr>
+          <w:lang w:val="en-IN"/>
+        </w:rPr>
+        <w:t xml:space="preserve"> a </w:t>
+      </w:r>
+      <w:r>
+        <w:rPr>
+          <w:b/>
+          <w:i/>
+          <w:lang w:val="en-IN"/>
+        </w:rPr>
+        <w:t>build automation</w:t>
+      </w:r>
+      <w:r>
+        <w:rPr>
+          <w:lang w:val="en-IN"/>
+        </w:rPr>
+        <w:t xml:space="preserve"> tool. </w:t>
+      </w:r>
+    </w:p>
+    <w:p>
+      <w:pPr>
+        <w:rPr>
+          <w:lang w:val="en-IN"/>
+        </w:rPr>
+      </w:pPr>
+      <w:r>
+        <w:rPr>
+          <w:lang w:val="en-IN"/>
+        </w:rPr>
+        <w:t xml:space="preserve">Build </w:t>
+      </w:r>
+      <w:proofErr w:type="gramStart"/>
+      <w:r>
+        <w:rPr>
+          <w:lang w:val="en-IN"/>
+        </w:rPr>
+        <w:t>Process :</w:t>
+      </w:r>
+      <w:proofErr w:type="gramEnd"/>
+      <w:r>
+        <w:rPr>
+          <w:lang w:val="en-IN"/>
+        </w:rPr>
+        <w:t xml:space="preserve"> </w:t>
+      </w:r>
+    </w:p>
+    <w:p>
+      <w:pPr>
+        <w:pStyle w:val="ListParagraph"/>
+        <w:numPr>
+          <w:ilvl w:val="0"/>
+          <w:numId w:val="23"/>
+        </w:numPr>
+        <w:rPr>
+          <w:lang w:val="en-IN"/>
+        </w:rPr>
+      </w:pPr>
+      <w:r>
+        <w:rPr>
+          <w:lang w:val="en-IN"/>
+        </w:rPr>
+        <w:t>Download the required Dependencies</w:t>
+      </w:r>
+    </w:p>
+    <w:p>
+      <w:pPr>
+        <w:pStyle w:val="ListParagraph"/>
+        <w:numPr>
+          <w:ilvl w:val="0"/>
+          <w:numId w:val="23"/>
+        </w:numPr>
+        <w:rPr>
+          <w:i/>
+          <w:lang w:val="en-IN"/>
+        </w:rPr>
+      </w:pPr>
+      <w:r>
+        <w:rPr>
+          <w:i/>
+          <w:lang w:val="en-IN"/>
+        </w:rPr>
+        <w:t>Delete the previous class files</w:t>
+      </w:r>
+    </w:p>
+    <w:p>
+      <w:pPr>
+        <w:pStyle w:val="ListParagraph"/>
+        <w:numPr>
+          <w:ilvl w:val="0"/>
+          <w:numId w:val="23"/>
+        </w:numPr>
+        <w:rPr>
+          <w:i/>
+          <w:lang w:val="en-IN"/>
+        </w:rPr>
+      </w:pPr>
+      <w:r>
+        <w:rPr>
+          <w:i/>
+          <w:lang w:val="en-IN"/>
+        </w:rPr>
+        <w:t>Compile the code</w:t>
+      </w:r>
+    </w:p>
+    <w:p>
+      <w:pPr>
+        <w:pStyle w:val="ListParagraph"/>
+        <w:numPr>
+          <w:ilvl w:val="0"/>
+          <w:numId w:val="23"/>
+        </w:numPr>
+        <w:rPr>
+          <w:i/>
+          <w:lang w:val="en-IN"/>
+        </w:rPr>
+      </w:pPr>
+      <w:r>
+        <w:rPr>
+          <w:i/>
+          <w:lang w:val="en-IN"/>
+        </w:rPr>
+        <w:t>Unit test – Execute Unit Test Cases</w:t>
+      </w:r>
+    </w:p>
+    <w:p>
+      <w:pPr>
+        <w:pStyle w:val="ListParagraph"/>
+        <w:numPr>
+          <w:ilvl w:val="0"/>
+          <w:numId w:val="23"/>
+        </w:numPr>
+        <w:rPr>
+          <w:i/>
+          <w:lang w:val="en-IN"/>
+        </w:rPr>
+      </w:pPr>
+      <w:r>
+        <w:rPr>
+          <w:i/>
+          <w:lang w:val="en-IN"/>
+        </w:rPr>
+        <w:t>Execute the functional / Regression test cases</w:t>
+      </w:r>
+    </w:p>
+    <w:p>
+      <w:pPr>
+        <w:pStyle w:val="ListParagraph"/>
+        <w:numPr>
+          <w:ilvl w:val="0"/>
+          <w:numId w:val="23"/>
+        </w:numPr>
+        <w:rPr>
+          <w:i/>
+          <w:lang w:val="en-IN"/>
+        </w:rPr>
+      </w:pPr>
+      <w:r>
+        <w:rPr>
+          <w:i/>
+          <w:lang w:val="en-IN"/>
+        </w:rPr>
+        <w:t xml:space="preserve">Create jar /  war file </w:t>
+      </w:r>
+    </w:p>
+    <w:p>
+      <w:pPr>
+        <w:pStyle w:val="ListParagraph"/>
+        <w:numPr>
+          <w:ilvl w:val="0"/>
+          <w:numId w:val="23"/>
+        </w:numPr>
+        <w:rPr>
+          <w:i/>
+          <w:lang w:val="en-IN"/>
+        </w:rPr>
+      </w:pPr>
+      <w:r>
+        <w:rPr>
+          <w:i/>
+          <w:lang w:val="en-IN"/>
+        </w:rPr>
+        <w:t>Deploy it in the server</w:t>
+      </w:r>
+    </w:p>
+    <w:p>
+      <w:pPr>
+        <w:pStyle w:val="ListParagraph"/>
+        <w:rPr>
+          <w:lang w:val="en-IN"/>
+        </w:rPr>
+      </w:pPr>
+    </w:p>
+    <w:p>
+      <w:pPr>
+        <w:rPr>
+          <w:lang w:val="en-IN"/>
+        </w:rPr>
+      </w:pPr>
+      <w:proofErr w:type="gramStart"/>
+      <w:r>
+        <w:rPr>
+          <w:lang w:val="en-IN"/>
+        </w:rPr>
+        <w:t>Testers :</w:t>
+      </w:r>
+      <w:proofErr w:type="gramEnd"/>
+      <w:r>
+        <w:rPr>
+          <w:lang w:val="en-IN"/>
+        </w:rPr>
+        <w:t xml:space="preserve"> </w:t>
+      </w:r>
+    </w:p>
+    <w:p>
+      <w:pPr>
+        <w:pStyle w:val="ListParagraph"/>
+        <w:numPr>
+          <w:ilvl w:val="0"/>
+          <w:numId w:val="24"/>
+        </w:numPr>
+        <w:rPr>
+          <w:lang w:val="en-IN"/>
+        </w:rPr>
+      </w:pPr>
+      <w:r>
+        <w:rPr>
+          <w:lang w:val="en-IN"/>
+        </w:rPr>
+        <w:t>Managing Dependencies</w:t>
+      </w:r>
+    </w:p>
+    <w:p>
+      <w:pPr>
+        <w:pStyle w:val="ListParagraph"/>
+        <w:numPr>
+          <w:ilvl w:val="0"/>
+          <w:numId w:val="24"/>
+        </w:numPr>
+        <w:rPr>
+          <w:lang w:val="en-IN"/>
+        </w:rPr>
+      </w:pPr>
+      <w:r>
+        <w:rPr>
+          <w:lang w:val="en-IN"/>
+        </w:rPr>
+        <w:t>Test Code</w:t>
+      </w:r>
+    </w:p>
+    <w:p>
+      <w:pPr>
+        <w:rPr>
+          <w:lang w:val="en-IN"/>
+        </w:rPr>
+      </w:pPr>
+      <w:r>
+        <w:rPr>
+          <w:lang w:val="en-IN"/>
+        </w:rPr>
+        <w:t>Installation:</w:t>
+      </w:r>
+    </w:p>
+    <w:p>
+      <w:pPr>
+        <w:pStyle w:val="ListParagraph"/>
+        <w:numPr>
+          <w:ilvl w:val="0"/>
+          <w:numId w:val="25"/>
+        </w:numPr>
+        <w:rPr>
+          <w:lang w:val="en-IN"/>
+        </w:rPr>
+      </w:pPr>
+      <w:r>
+        <w:rPr>
+          <w:lang w:val="en-IN"/>
+        </w:rPr>
+        <w:t>Download maven and keep the zip file in any location</w:t>
+      </w:r>
+    </w:p>
+    <w:p>
+      <w:pPr>
+        <w:pStyle w:val="ListParagraph"/>
+        <w:numPr>
+          <w:ilvl w:val="0"/>
+          <w:numId w:val="25"/>
+        </w:numPr>
+        <w:rPr>
+          <w:lang w:val="en-IN"/>
+        </w:rPr>
+      </w:pPr>
+      <w:r>
+        <w:rPr>
+          <w:lang w:val="en-IN"/>
+        </w:rPr>
+        <w:t>Unzip the file</w:t>
+      </w:r>
+    </w:p>
+    <w:p>
+      <w:pPr>
+        <w:pStyle w:val="ListParagraph"/>
+        <w:numPr>
+          <w:ilvl w:val="0"/>
+          <w:numId w:val="25"/>
+        </w:numPr>
+        <w:rPr>
+          <w:lang w:val="en-IN"/>
+        </w:rPr>
+      </w:pPr>
+      <w:r>
+        <w:rPr>
+          <w:lang w:val="en-IN"/>
+        </w:rPr>
+        <w:t>Set Environment Variables</w:t>
+      </w:r>
+    </w:p>
+    <w:p>
+      <w:pPr>
+        <w:pStyle w:val="ListParagraph"/>
+        <w:numPr>
+          <w:ilvl w:val="1"/>
+          <w:numId w:val="25"/>
+        </w:numPr>
+        <w:rPr>
+          <w:lang w:val="en-IN"/>
+        </w:rPr>
+      </w:pPr>
+      <w:r>
+        <w:rPr>
+          <w:lang w:val="en-IN"/>
+        </w:rPr>
+        <w:t xml:space="preserve">MAVEN_HOME - </w:t>
+      </w:r>
+      <w:r>
+        <w:rPr>
+          <w:lang w:val="en-IN"/>
+        </w:rPr>
+        <w:t>D:\maven\apache-maven-3.6.1</w:t>
+      </w:r>
+    </w:p>
+    <w:p>
+      <w:pPr>
+        <w:pStyle w:val="ListParagraph"/>
+        <w:numPr>
+          <w:ilvl w:val="1"/>
+          <w:numId w:val="25"/>
+        </w:numPr>
+        <w:rPr>
+          <w:lang w:val="en-IN"/>
+        </w:rPr>
+      </w:pPr>
+      <w:r>
+        <w:rPr>
+          <w:lang w:val="en-IN"/>
+        </w:rPr>
+        <w:t>M2=</w:t>
+      </w:r>
+      <w:r>
+        <w:rPr>
+          <w:lang w:val="en-IN"/>
+        </w:rPr>
+        <w:t>D:\maven\apache-maven-3.6.1\bin</w:t>
+      </w:r>
+      <w:r>
+        <w:rPr>
+          <w:lang w:val="en-IN"/>
+        </w:rPr>
+        <w:t xml:space="preserve"> or %</w:t>
+      </w:r>
+      <w:r>
+        <w:rPr>
+          <w:lang w:val="en-IN"/>
+        </w:rPr>
+        <w:t xml:space="preserve"> </w:t>
+      </w:r>
+      <w:r>
+        <w:rPr>
+          <w:lang w:val="en-IN"/>
+        </w:rPr>
+        <w:t>MAVEN_HOME%\bin</w:t>
+      </w:r>
+    </w:p>
+    <w:p>
+      <w:pPr>
+        <w:pStyle w:val="ListParagraph"/>
+        <w:numPr>
+          <w:ilvl w:val="1"/>
+          <w:numId w:val="25"/>
+        </w:numPr>
+        <w:rPr>
+          <w:lang w:val="en-IN"/>
+        </w:rPr>
+      </w:pPr>
+      <w:r>
+        <w:rPr>
+          <w:lang w:val="en-IN"/>
+        </w:rPr>
+        <w:t>MAVEN_OPTS=-</w:t>
+      </w:r>
+      <w:proofErr w:type="spellStart"/>
+      <w:r>
+        <w:rPr>
+          <w:lang w:val="en-IN"/>
+        </w:rPr>
+        <w:t>Xms</w:t>
+      </w:r>
+      <w:proofErr w:type="spellEnd"/>
+      <w:r>
+        <w:rPr>
+          <w:lang w:val="en-IN"/>
+        </w:rPr>
+        <w:t xml:space="preserve"> 256m –</w:t>
+      </w:r>
+      <w:proofErr w:type="spellStart"/>
+      <w:r>
+        <w:rPr>
+          <w:lang w:val="en-IN"/>
+        </w:rPr>
+        <w:t>Xms</w:t>
+      </w:r>
+      <w:proofErr w:type="spellEnd"/>
+    </w:p>
+    <w:p>
+      <w:pPr>
+        <w:pStyle w:val="ListParagraph"/>
+        <w:numPr>
+          <w:ilvl w:val="1"/>
+          <w:numId w:val="25"/>
+        </w:numPr>
+        <w:rPr>
+          <w:lang w:val="en-IN"/>
+        </w:rPr>
+      </w:pPr>
+      <w:r>
+        <w:rPr>
+          <w:lang w:val="en-IN"/>
+        </w:rPr>
+        <w:t>Update PATH VARIABLE - %M2%</w:t>
+      </w:r>
+    </w:p>
+    <w:p>
+      <w:pPr>
+        <w:rPr>
+          <w:lang w:val="en-IN"/>
+        </w:rPr>
+      </w:pPr>
+    </w:p>
+    <w:p>
+      <w:pPr>
+        <w:rPr>
+          <w:lang w:val="en-IN"/>
+        </w:rPr>
+      </w:pPr>
+    </w:p>
+    <w:p>
+      <w:pPr>
+        <w:rPr>
+          <w:lang w:val="en-IN"/>
+        </w:rPr>
+      </w:pPr>
+      <w:r>
+        <w:rPr>
+          <w:lang w:val="en-IN"/>
+        </w:rPr>
+        <w:t xml:space="preserve">Create Project in </w:t>
+      </w:r>
+      <w:proofErr w:type="gramStart"/>
+      <w:r>
+        <w:rPr>
+          <w:lang w:val="en-IN"/>
+        </w:rPr>
+        <w:t>eclipse :</w:t>
+      </w:r>
+      <w:proofErr w:type="gramEnd"/>
+      <w:r>
+        <w:rPr>
+          <w:lang w:val="en-IN"/>
+        </w:rPr>
+        <w:t xml:space="preserve"> </w:t>
+      </w:r>
+    </w:p>
+    <w:p>
+      <w:pPr>
+        <w:pStyle w:val="ListParagraph"/>
+        <w:numPr>
+          <w:ilvl w:val="0"/>
+          <w:numId w:val="26"/>
+        </w:numPr>
+        <w:rPr>
+          <w:lang w:val="en-IN"/>
+        </w:rPr>
+      </w:pPr>
+      <w:r>
+        <w:rPr>
+          <w:lang w:val="en-IN"/>
+        </w:rPr>
+        <w:t>File-&gt; new-&gt; Maven project</w:t>
+      </w:r>
+    </w:p>
+    <w:p>
+      <w:pPr>
+        <w:pStyle w:val="ListParagraph"/>
+        <w:numPr>
+          <w:ilvl w:val="0"/>
+          <w:numId w:val="26"/>
+        </w:numPr>
+        <w:rPr>
+          <w:lang w:val="en-IN"/>
+        </w:rPr>
+      </w:pPr>
+      <w:r>
+        <w:rPr>
+          <w:lang w:val="en-IN"/>
+        </w:rPr>
+        <w:t>Update the settings</w:t>
+      </w:r>
+    </w:p>
+    <w:p>
+      <w:pPr>
+        <w:pStyle w:val="ListParagraph"/>
+        <w:numPr>
+          <w:ilvl w:val="1"/>
+          <w:numId w:val="26"/>
+        </w:numPr>
+        <w:rPr>
+          <w:lang w:val="en-IN"/>
+        </w:rPr>
+      </w:pPr>
+      <w:r>
+        <w:rPr>
+          <w:lang w:val="en-IN"/>
+        </w:rPr>
+        <w:t>Check compiler -  and update it to the version u r using</w:t>
+      </w:r>
+    </w:p>
+    <w:p>
+      <w:pPr>
+        <w:pStyle w:val="ListParagraph"/>
+        <w:numPr>
+          <w:ilvl w:val="1"/>
+          <w:numId w:val="26"/>
+        </w:numPr>
+        <w:rPr>
+          <w:lang w:val="en-IN"/>
+        </w:rPr>
+      </w:pPr>
+      <w:r>
+        <w:rPr>
+          <w:lang w:val="en-IN"/>
+        </w:rPr>
+        <w:t xml:space="preserve">Check JRE – take the </w:t>
+      </w:r>
+      <w:proofErr w:type="spellStart"/>
+      <w:r>
+        <w:rPr>
+          <w:lang w:val="en-IN"/>
+        </w:rPr>
+        <w:t>jre</w:t>
+      </w:r>
+      <w:proofErr w:type="spellEnd"/>
+      <w:r>
+        <w:rPr>
+          <w:lang w:val="en-IN"/>
+        </w:rPr>
+        <w:t xml:space="preserve"> from </w:t>
+      </w:r>
+      <w:proofErr w:type="spellStart"/>
+      <w:r>
+        <w:rPr>
+          <w:lang w:val="en-IN"/>
+        </w:rPr>
+        <w:t>jdk</w:t>
+      </w:r>
+      <w:proofErr w:type="spellEnd"/>
+      <w:r>
+        <w:rPr>
+          <w:lang w:val="en-IN"/>
+        </w:rPr>
+        <w:t xml:space="preserve"> location</w:t>
+      </w:r>
+    </w:p>
+    <w:p>
+      <w:pPr>
+        <w:rPr>
+          <w:lang w:val="en-IN"/>
+        </w:rPr>
+      </w:pPr>
+    </w:p>
+    <w:p>
+      <w:pPr>
+        <w:rPr>
+          <w:lang w:val="en-IN"/>
+        </w:rPr>
+      </w:pPr>
+      <w:r>
+        <w:rPr>
+          <w:lang w:val="en-IN"/>
+        </w:rPr>
+        <w:t>POM.xml</w:t>
+      </w:r>
+    </w:p>
+    <w:p>
+      <w:pPr>
+        <w:pStyle w:val="ListParagraph"/>
+        <w:numPr>
+          <w:ilvl w:val="0"/>
+          <w:numId w:val="5"/>
+        </w:numPr>
+        <w:rPr>
+          <w:lang w:val="en-IN"/>
+        </w:rPr>
+      </w:pPr>
+      <w:r>
+        <w:rPr>
+          <w:lang w:val="en-IN"/>
+        </w:rPr>
+        <w:t>Is a core or heart of maven project</w:t>
+      </w:r>
+    </w:p>
+    <w:p>
+      <w:pPr>
+        <w:pStyle w:val="ListParagraph"/>
+        <w:numPr>
+          <w:ilvl w:val="0"/>
+          <w:numId w:val="5"/>
+        </w:numPr>
+        <w:rPr>
+          <w:lang w:val="en-IN"/>
+        </w:rPr>
+      </w:pPr>
+      <w:r>
+        <w:rPr>
+          <w:lang w:val="en-IN"/>
+        </w:rPr>
+        <w:t>Project object model</w:t>
+      </w:r>
+    </w:p>
+    <w:p>
+      <w:pPr>
+        <w:pStyle w:val="ListParagraph"/>
+        <w:numPr>
+          <w:ilvl w:val="0"/>
+          <w:numId w:val="5"/>
+        </w:numPr>
+        <w:rPr>
+          <w:lang w:val="en-IN"/>
+        </w:rPr>
+      </w:pPr>
+      <w:r>
+        <w:rPr>
+          <w:lang w:val="en-IN"/>
+        </w:rPr>
+        <w:t>All information about the project</w:t>
+      </w:r>
+    </w:p>
+    <w:p>
+      <w:pPr>
+        <w:rPr>
+          <w:lang w:val="en-IN"/>
+        </w:rPr>
+      </w:pPr>
+      <w:r>
+        <w:rPr>
+          <w:lang w:val="en-IN"/>
+        </w:rPr>
+        <w:t>Maven Repository</w:t>
+      </w:r>
+    </w:p>
+    <w:p>
+      <w:pPr>
+        <w:pStyle w:val="ListParagraph"/>
+        <w:numPr>
+          <w:ilvl w:val="0"/>
+          <w:numId w:val="5"/>
+        </w:numPr>
+        <w:rPr>
+          <w:lang w:val="en-IN"/>
+        </w:rPr>
+      </w:pPr>
+      <w:r>
+        <w:rPr>
+          <w:lang w:val="en-IN"/>
+        </w:rPr>
+        <w:t>Local Repository : Repository present in your machine</w:t>
+      </w:r>
+    </w:p>
+    <w:p>
+      <w:pPr>
+        <w:pStyle w:val="ListParagraph"/>
+        <w:numPr>
+          <w:ilvl w:val="1"/>
+          <w:numId w:val="5"/>
+        </w:numPr>
+        <w:rPr>
+          <w:lang w:val="en-IN"/>
+        </w:rPr>
+      </w:pPr>
+    </w:p>
+    <w:p>
+      <w:pPr>
+        <w:pStyle w:val="ListParagraph"/>
+        <w:numPr>
+          <w:ilvl w:val="0"/>
+          <w:numId w:val="5"/>
+        </w:numPr>
+        <w:rPr>
+          <w:lang w:val="en-IN"/>
+        </w:rPr>
+      </w:pPr>
+      <w:r>
+        <w:rPr>
+          <w:lang w:val="en-IN"/>
+        </w:rPr>
+        <w:t xml:space="preserve">Central Repository ( Global Repository ) : </w:t>
+      </w:r>
+      <w:hyperlink r:id="rId13" w:history="1">
+        <w:r>
+          <w:rPr>
+            <w:rStyle w:val="Hyperlink"/>
+            <w:lang w:val="en-IN"/>
+          </w:rPr>
+          <w:t>https://mvnrepository.com</w:t>
+        </w:r>
+      </w:hyperlink>
+    </w:p>
+    <w:p>
+      <w:pPr>
+        <w:rPr>
+          <w:lang w:val="en-IN"/>
+        </w:rPr>
+      </w:pPr>
+    </w:p>
+    <w:p>
+      <w:pPr>
+        <w:rPr>
+          <w:lang w:val="en-IN"/>
+        </w:rPr>
+      </w:pPr>
+      <w:r>
+        <w:rPr>
+          <w:lang w:val="en-IN"/>
+        </w:rPr>
+        <w:t xml:space="preserve">Build Life </w:t>
+      </w:r>
+      <w:proofErr w:type="gramStart"/>
+      <w:r>
+        <w:rPr>
+          <w:lang w:val="en-IN"/>
+        </w:rPr>
+        <w:t>Cycle :</w:t>
+      </w:r>
+      <w:proofErr w:type="gramEnd"/>
+      <w:r>
+        <w:rPr>
+          <w:lang w:val="en-IN"/>
+        </w:rPr>
+        <w:t xml:space="preserve"> </w:t>
+      </w:r>
+    </w:p>
+    <w:p>
+      <w:pPr>
+        <w:pStyle w:val="ListParagraph"/>
+        <w:numPr>
+          <w:ilvl w:val="0"/>
+          <w:numId w:val="5"/>
+        </w:numPr>
+        <w:rPr>
+          <w:lang w:val="en-IN"/>
+        </w:rPr>
+      </w:pPr>
+      <w:r>
+        <w:rPr>
+          <w:lang w:val="en-IN"/>
+        </w:rPr>
+        <w:t>Validate</w:t>
+      </w:r>
+    </w:p>
+    <w:p>
+      <w:pPr>
+        <w:pStyle w:val="ListParagraph"/>
+        <w:numPr>
+          <w:ilvl w:val="0"/>
+          <w:numId w:val="5"/>
+        </w:numPr>
+        <w:rPr>
+          <w:lang w:val="en-IN"/>
+        </w:rPr>
+      </w:pPr>
+      <w:r>
+        <w:rPr>
+          <w:lang w:val="en-IN"/>
+        </w:rPr>
+        <w:t>clean</w:t>
+      </w:r>
+    </w:p>
+    <w:p>
+      <w:pPr>
+        <w:pStyle w:val="ListParagraph"/>
+        <w:numPr>
+          <w:ilvl w:val="0"/>
+          <w:numId w:val="5"/>
+        </w:numPr>
+        <w:rPr>
+          <w:lang w:val="en-IN"/>
+        </w:rPr>
+      </w:pPr>
+      <w:r>
+        <w:rPr>
+          <w:lang w:val="en-IN"/>
+        </w:rPr>
+        <w:t>Initialize</w:t>
+      </w:r>
+    </w:p>
+    <w:p>
+      <w:pPr>
+        <w:pStyle w:val="ListParagraph"/>
+        <w:numPr>
+          <w:ilvl w:val="0"/>
+          <w:numId w:val="5"/>
+        </w:numPr>
+        <w:rPr>
+          <w:lang w:val="en-IN"/>
+        </w:rPr>
+      </w:pPr>
+      <w:r>
+        <w:rPr>
+          <w:lang w:val="en-IN"/>
+        </w:rPr>
+        <w:t>Compile</w:t>
+      </w:r>
+    </w:p>
+    <w:p>
+      <w:pPr>
+        <w:pStyle w:val="ListParagraph"/>
+        <w:numPr>
+          <w:ilvl w:val="0"/>
+          <w:numId w:val="5"/>
+        </w:numPr>
+        <w:rPr>
+          <w:lang w:val="en-IN"/>
+        </w:rPr>
+      </w:pPr>
+      <w:r>
+        <w:rPr>
+          <w:lang w:val="en-IN"/>
+        </w:rPr>
+        <w:t>Test-compile</w:t>
+      </w:r>
+    </w:p>
+    <w:p>
+      <w:pPr>
+        <w:pStyle w:val="ListParagraph"/>
+        <w:numPr>
+          <w:ilvl w:val="0"/>
+          <w:numId w:val="5"/>
+        </w:numPr>
+        <w:rPr>
+          <w:lang w:val="en-IN"/>
+        </w:rPr>
+      </w:pPr>
+      <w:r>
+        <w:rPr>
+          <w:lang w:val="en-IN"/>
+        </w:rPr>
+        <w:t>Test</w:t>
+      </w:r>
+    </w:p>
+    <w:p>
+      <w:pPr>
+        <w:pStyle w:val="ListParagraph"/>
+        <w:numPr>
+          <w:ilvl w:val="0"/>
+          <w:numId w:val="5"/>
+        </w:numPr>
+        <w:rPr>
+          <w:lang w:val="en-IN"/>
+        </w:rPr>
+      </w:pPr>
+      <w:r>
+        <w:rPr>
+          <w:lang w:val="en-IN"/>
+        </w:rPr>
+        <w:t>Package</w:t>
+      </w:r>
+    </w:p>
+    <w:p>
+      <w:pPr>
+        <w:pStyle w:val="ListParagraph"/>
+        <w:numPr>
+          <w:ilvl w:val="0"/>
+          <w:numId w:val="5"/>
+        </w:numPr>
+        <w:rPr>
+          <w:lang w:val="en-IN"/>
+        </w:rPr>
+      </w:pPr>
+      <w:r>
+        <w:rPr>
+          <w:lang w:val="en-IN"/>
+        </w:rPr>
+        <w:t>Install (store the jar file in m2-repo)</w:t>
+      </w:r>
+    </w:p>
+    <w:p>
+      <w:pPr>
+        <w:pStyle w:val="ListParagraph"/>
+        <w:numPr>
+          <w:ilvl w:val="0"/>
+          <w:numId w:val="5"/>
+        </w:numPr>
+        <w:rPr>
+          <w:lang w:val="en-IN"/>
+        </w:rPr>
+      </w:pPr>
+      <w:r>
+        <w:rPr>
+          <w:lang w:val="en-IN"/>
+        </w:rPr>
+        <w:t>D</w:t>
+      </w:r>
+      <w:r>
+        <w:rPr>
+          <w:lang w:val="en-IN"/>
+        </w:rPr>
+        <w:t>eploy</w:t>
+      </w:r>
+    </w:p>
+    <w:p>
+      <w:pPr>
+        <w:rPr>
+          <w:lang w:val="en-IN"/>
+        </w:rPr>
+      </w:pPr>
+    </w:p>
+    <w:p>
+      <w:pPr>
+        <w:rPr>
+          <w:lang w:val="en-IN"/>
+        </w:rPr>
+      </w:pPr>
+      <w:r>
+        <w:rPr>
+          <w:lang w:val="en-IN"/>
+        </w:rPr>
+        <w:t xml:space="preserve">To Execute the TESTS in maven we have to use </w:t>
+      </w:r>
+      <w:proofErr w:type="spellStart"/>
+      <w:r>
+        <w:rPr>
+          <w:lang w:val="en-IN"/>
+        </w:rPr>
+        <w:t>surefire</w:t>
+      </w:r>
+      <w:proofErr w:type="spellEnd"/>
+      <w:r>
+        <w:rPr>
+          <w:lang w:val="en-IN"/>
+        </w:rPr>
+        <w:t xml:space="preserve"> </w:t>
+      </w:r>
+      <w:proofErr w:type="spellStart"/>
+      <w:r>
+        <w:rPr>
+          <w:lang w:val="en-IN"/>
+        </w:rPr>
+        <w:t>plugin</w:t>
+      </w:r>
+      <w:proofErr w:type="spellEnd"/>
+    </w:p>
+    <w:p>
+      <w:pPr>
+        <w:pStyle w:val="Heading3"/>
+        <w:numPr>
+          <w:ilvl w:val="0"/>
+          <w:numId w:val="27"/>
+        </w:numPr>
+        <w:shd w:val="clear" w:color="auto" w:fill="FFFFFF"/>
+        <w:spacing w:before="107" w:beforeAutospacing="0" w:after="107" w:afterAutospacing="0" w:line="430" w:lineRule="atLeast"/>
+        <w:rPr>
+          <w:rFonts w:ascii="Helvetica" w:hAnsi="Helvetica" w:cs="Helvetica"/>
+          <w:color w:val="333333"/>
+          <w:sz w:val="26"/>
+          <w:szCs w:val="26"/>
+        </w:rPr>
+      </w:pPr>
+      <w:r>
+        <w:rPr>
+          <w:rFonts w:asciiTheme="minorHAnsi" w:eastAsiaTheme="minorHAnsi" w:hAnsiTheme="minorHAnsi" w:cstheme="minorBidi"/>
+          <w:b w:val="0"/>
+          <w:bCs w:val="0"/>
+          <w:sz w:val="22"/>
+          <w:szCs w:val="22"/>
+          <w:lang w:val="en-IN"/>
+        </w:rPr>
+        <w:t xml:space="preserve">Copy the code sample from below link </w:t>
+      </w:r>
+      <w:proofErr w:type="gramStart"/>
+      <w:r>
+        <w:rPr>
+          <w:rFonts w:asciiTheme="minorHAnsi" w:eastAsiaTheme="minorHAnsi" w:hAnsiTheme="minorHAnsi" w:cstheme="minorBidi"/>
+          <w:b w:val="0"/>
+          <w:bCs w:val="0"/>
+          <w:sz w:val="22"/>
+          <w:szCs w:val="22"/>
+          <w:lang w:val="en-IN"/>
+        </w:rPr>
+        <w:t>under</w:t>
+      </w:r>
+      <w:r>
+        <w:t xml:space="preserve">  </w:t>
+      </w:r>
+      <w:r>
+        <w:rPr>
+          <w:rFonts w:ascii="Helvetica" w:hAnsi="Helvetica" w:cs="Helvetica"/>
+          <w:color w:val="333333"/>
+          <w:sz w:val="26"/>
+          <w:szCs w:val="26"/>
+        </w:rPr>
+        <w:t>Using</w:t>
+      </w:r>
+      <w:proofErr w:type="gramEnd"/>
+      <w:r>
+        <w:rPr>
+          <w:rFonts w:ascii="Helvetica" w:hAnsi="Helvetica" w:cs="Helvetica"/>
+          <w:color w:val="333333"/>
+          <w:sz w:val="26"/>
+          <w:szCs w:val="26"/>
+        </w:rPr>
+        <w:t xml:space="preserve"> Suite XML Files</w:t>
+      </w:r>
+    </w:p>
+    <w:p>
+      <w:pPr>
+        <w:pStyle w:val="ListParagraph"/>
+        <w:numPr>
+          <w:ilvl w:val="1"/>
+          <w:numId w:val="27"/>
+        </w:numPr>
+        <w:rPr>
+          <w:lang w:val="en-IN"/>
+        </w:rPr>
+      </w:pPr>
+      <w:r>
+        <w:t xml:space="preserve"> </w:t>
+      </w:r>
+      <w:hyperlink r:id="rId14" w:history="1">
+        <w:r>
+          <w:rPr>
+            <w:rStyle w:val="Hyperlink"/>
+          </w:rPr>
+          <w:t>https://maven.apache.org/surefire/maven-surefire-plugin/examples/testng.html</w:t>
+        </w:r>
+      </w:hyperlink>
+    </w:p>
+    <w:p>
+      <w:pPr>
+        <w:spacing w:after="0" w:line="240" w:lineRule="auto"/>
+        <w:ind w:left="510"/>
+        <w:rPr>
+          <w:lang w:val="en-IN"/>
+        </w:rPr>
+      </w:pPr>
+      <w:r>
+        <w:rPr>
+          <w:lang w:val="en-IN"/>
+        </w:rPr>
+        <w:lastRenderedPageBreak/>
+        <w:tab/>
+        <w:t>&lt;</w:t>
+      </w:r>
+      <w:proofErr w:type="gramStart"/>
+      <w:r>
+        <w:rPr>
+          <w:lang w:val="en-IN"/>
+        </w:rPr>
+        <w:t>build</w:t>
+      </w:r>
+      <w:proofErr w:type="gramEnd"/>
+      <w:r>
+        <w:rPr>
+          <w:lang w:val="en-IN"/>
+        </w:rPr>
+        <w:t>&gt;</w:t>
+      </w:r>
+    </w:p>
+    <w:p>
+      <w:pPr>
+        <w:spacing w:after="0" w:line="240" w:lineRule="auto"/>
+        <w:ind w:left="510"/>
+        <w:rPr>
+          <w:lang w:val="en-IN"/>
+        </w:rPr>
+      </w:pPr>
+      <w:r>
+        <w:rPr>
+          <w:lang w:val="en-IN"/>
+        </w:rPr>
+        <w:tab/>
+      </w:r>
+      <w:r>
+        <w:rPr>
+          <w:lang w:val="en-IN"/>
+        </w:rPr>
+        <w:tab/>
+        <w:t>&lt;</w:t>
+      </w:r>
+      <w:proofErr w:type="spellStart"/>
+      <w:proofErr w:type="gramStart"/>
+      <w:r>
+        <w:rPr>
+          <w:lang w:val="en-IN"/>
+        </w:rPr>
+        <w:t>plugins</w:t>
+      </w:r>
+      <w:proofErr w:type="spellEnd"/>
+      <w:proofErr w:type="gramEnd"/>
+      <w:r>
+        <w:rPr>
+          <w:lang w:val="en-IN"/>
+        </w:rPr>
+        <w:t>&gt;</w:t>
+      </w:r>
+    </w:p>
+    <w:p>
+      <w:pPr>
+        <w:spacing w:after="0" w:line="240" w:lineRule="auto"/>
+        <w:ind w:left="510"/>
+        <w:rPr>
+          <w:lang w:val="en-IN"/>
+        </w:rPr>
+      </w:pPr>
+    </w:p>
+    <w:p>
+      <w:pPr>
+        <w:spacing w:after="0" w:line="240" w:lineRule="auto"/>
+        <w:ind w:left="510"/>
+        <w:rPr>
+          <w:lang w:val="en-IN"/>
+        </w:rPr>
+      </w:pPr>
+      <w:r>
+        <w:rPr>
+          <w:lang w:val="en-IN"/>
+        </w:rPr>
+        <w:tab/>
+      </w:r>
+      <w:r>
+        <w:rPr>
+          <w:lang w:val="en-IN"/>
+        </w:rPr>
+        <w:tab/>
+      </w:r>
+      <w:r>
+        <w:rPr>
+          <w:lang w:val="en-IN"/>
+        </w:rPr>
+        <w:tab/>
+        <w:t>&lt;</w:t>
+      </w:r>
+      <w:proofErr w:type="spellStart"/>
+      <w:proofErr w:type="gramStart"/>
+      <w:r>
+        <w:rPr>
+          <w:lang w:val="en-IN"/>
+        </w:rPr>
+        <w:t>plugin</w:t>
+      </w:r>
+      <w:proofErr w:type="spellEnd"/>
+      <w:proofErr w:type="gramEnd"/>
+      <w:r>
+        <w:rPr>
+          <w:lang w:val="en-IN"/>
+        </w:rPr>
+        <w:t>&gt;</w:t>
+      </w:r>
+    </w:p>
+    <w:p>
+      <w:pPr>
+        <w:spacing w:after="0" w:line="240" w:lineRule="auto"/>
+        <w:ind w:left="510"/>
+        <w:rPr>
+          <w:lang w:val="en-IN"/>
+        </w:rPr>
+      </w:pPr>
+      <w:r>
+        <w:rPr>
+          <w:lang w:val="en-IN"/>
+        </w:rPr>
+        <w:tab/>
+      </w:r>
+      <w:r>
+        <w:rPr>
+          <w:lang w:val="en-IN"/>
+        </w:rPr>
+        <w:tab/>
+      </w:r>
+      <w:r>
+        <w:rPr>
+          <w:lang w:val="en-IN"/>
+        </w:rPr>
+        <w:tab/>
+      </w:r>
+      <w:r>
+        <w:rPr>
+          <w:lang w:val="en-IN"/>
+        </w:rPr>
+        <w:tab/>
+        <w:t>&lt;</w:t>
+      </w:r>
+      <w:proofErr w:type="spellStart"/>
+      <w:r>
+        <w:rPr>
+          <w:lang w:val="en-IN"/>
+        </w:rPr>
+        <w:t>groupId</w:t>
+      </w:r>
+      <w:proofErr w:type="spellEnd"/>
+      <w:r>
+        <w:rPr>
+          <w:lang w:val="en-IN"/>
+        </w:rPr>
+        <w:t>&gt;</w:t>
+      </w:r>
+      <w:proofErr w:type="spellStart"/>
+      <w:r>
+        <w:rPr>
+          <w:lang w:val="en-IN"/>
+        </w:rPr>
+        <w:t>org.apache.maven.plugins</w:t>
+      </w:r>
+      <w:proofErr w:type="spellEnd"/>
+      <w:r>
+        <w:rPr>
+          <w:lang w:val="en-IN"/>
+        </w:rPr>
+        <w:t>&lt;/</w:t>
+      </w:r>
+      <w:proofErr w:type="spellStart"/>
+      <w:r>
+        <w:rPr>
+          <w:lang w:val="en-IN"/>
+        </w:rPr>
+        <w:t>groupId</w:t>
+      </w:r>
+      <w:proofErr w:type="spellEnd"/>
+      <w:r>
+        <w:rPr>
+          <w:lang w:val="en-IN"/>
+        </w:rPr>
+        <w:t>&gt;</w:t>
+      </w:r>
+    </w:p>
+    <w:p>
+      <w:pPr>
+        <w:spacing w:after="0" w:line="240" w:lineRule="auto"/>
+        <w:ind w:left="510"/>
+        <w:rPr>
+          <w:lang w:val="en-IN"/>
+        </w:rPr>
+      </w:pPr>
+      <w:r>
+        <w:rPr>
+          <w:lang w:val="en-IN"/>
+        </w:rPr>
+        <w:tab/>
+      </w:r>
+      <w:r>
+        <w:rPr>
+          <w:lang w:val="en-IN"/>
+        </w:rPr>
+        <w:tab/>
+      </w:r>
+      <w:r>
+        <w:rPr>
+          <w:lang w:val="en-IN"/>
+        </w:rPr>
+        <w:tab/>
+      </w:r>
+      <w:r>
+        <w:rPr>
+          <w:lang w:val="en-IN"/>
+        </w:rPr>
+        <w:tab/>
+        <w:t>&lt;</w:t>
+      </w:r>
+      <w:proofErr w:type="spellStart"/>
+      <w:proofErr w:type="gramStart"/>
+      <w:r>
+        <w:rPr>
+          <w:lang w:val="en-IN"/>
+        </w:rPr>
+        <w:t>artifactId</w:t>
+      </w:r>
+      <w:proofErr w:type="spellEnd"/>
+      <w:r>
+        <w:rPr>
+          <w:lang w:val="en-IN"/>
+        </w:rPr>
+        <w:t>&gt;</w:t>
+      </w:r>
+      <w:proofErr w:type="gramEnd"/>
+      <w:r>
+        <w:rPr>
+          <w:lang w:val="en-IN"/>
+        </w:rPr>
+        <w:t>maven-</w:t>
+      </w:r>
+      <w:proofErr w:type="spellStart"/>
+      <w:r>
+        <w:rPr>
+          <w:lang w:val="en-IN"/>
+        </w:rPr>
+        <w:t>surefire</w:t>
+      </w:r>
+      <w:proofErr w:type="spellEnd"/>
+      <w:r>
+        <w:rPr>
+          <w:lang w:val="en-IN"/>
+        </w:rPr>
+        <w:t>-</w:t>
+      </w:r>
+      <w:proofErr w:type="spellStart"/>
+      <w:r>
+        <w:rPr>
+          <w:lang w:val="en-IN"/>
+        </w:rPr>
+        <w:t>plugin</w:t>
+      </w:r>
+      <w:proofErr w:type="spellEnd"/>
+      <w:r>
+        <w:rPr>
+          <w:lang w:val="en-IN"/>
+        </w:rPr>
+        <w:t>&lt;/</w:t>
+      </w:r>
+      <w:proofErr w:type="spellStart"/>
+      <w:r>
+        <w:rPr>
+          <w:lang w:val="en-IN"/>
+        </w:rPr>
+        <w:t>artifactId</w:t>
+      </w:r>
+      <w:proofErr w:type="spellEnd"/>
+      <w:r>
+        <w:rPr>
+          <w:lang w:val="en-IN"/>
+        </w:rPr>
+        <w:t>&gt;</w:t>
+      </w:r>
+    </w:p>
+    <w:p>
+      <w:pPr>
+        <w:spacing w:after="0" w:line="240" w:lineRule="auto"/>
+        <w:ind w:left="510"/>
+        <w:rPr>
+          <w:lang w:val="en-IN"/>
+        </w:rPr>
+      </w:pPr>
+      <w:r>
+        <w:rPr>
+          <w:lang w:val="en-IN"/>
+        </w:rPr>
+        <w:tab/>
+      </w:r>
+      <w:r>
+        <w:rPr>
+          <w:lang w:val="en-IN"/>
+        </w:rPr>
+        <w:tab/>
+      </w:r>
+      <w:r>
+        <w:rPr>
+          <w:lang w:val="en-IN"/>
+        </w:rPr>
+        <w:tab/>
+      </w:r>
+      <w:r>
+        <w:rPr>
+          <w:lang w:val="en-IN"/>
+        </w:rPr>
+        <w:tab/>
+        <w:t>&lt;version&gt;3.0.0-M4&lt;/version&gt;</w:t>
+      </w:r>
+    </w:p>
+    <w:p>
+      <w:pPr>
+        <w:spacing w:after="0" w:line="240" w:lineRule="auto"/>
+        <w:ind w:left="510"/>
+        <w:rPr>
+          <w:lang w:val="en-IN"/>
+        </w:rPr>
+      </w:pPr>
+      <w:r>
+        <w:rPr>
+          <w:lang w:val="en-IN"/>
+        </w:rPr>
+        <w:tab/>
+      </w:r>
+      <w:r>
+        <w:rPr>
+          <w:lang w:val="en-IN"/>
+        </w:rPr>
+        <w:tab/>
+      </w:r>
+      <w:r>
+        <w:rPr>
+          <w:lang w:val="en-IN"/>
+        </w:rPr>
+        <w:tab/>
+      </w:r>
+      <w:r>
+        <w:rPr>
+          <w:lang w:val="en-IN"/>
+        </w:rPr>
+        <w:tab/>
+        <w:t>&lt;</w:t>
+      </w:r>
+      <w:proofErr w:type="gramStart"/>
+      <w:r>
+        <w:rPr>
+          <w:lang w:val="en-IN"/>
+        </w:rPr>
+        <w:t>configuration</w:t>
+      </w:r>
+      <w:proofErr w:type="gramEnd"/>
+      <w:r>
+        <w:rPr>
+          <w:lang w:val="en-IN"/>
+        </w:rPr>
+        <w:t>&gt;</w:t>
+      </w:r>
+    </w:p>
+    <w:p>
+      <w:pPr>
+        <w:spacing w:after="0" w:line="240" w:lineRule="auto"/>
+        <w:ind w:left="510"/>
+        <w:rPr>
+          <w:lang w:val="en-IN"/>
+        </w:rPr>
+      </w:pPr>
+      <w:r>
+        <w:rPr>
+          <w:lang w:val="en-IN"/>
+        </w:rPr>
+        <w:tab/>
+      </w:r>
+      <w:r>
+        <w:rPr>
+          <w:lang w:val="en-IN"/>
+        </w:rPr>
+        <w:tab/>
+      </w:r>
+      <w:r>
+        <w:rPr>
+          <w:lang w:val="en-IN"/>
+        </w:rPr>
+        <w:tab/>
+      </w:r>
+      <w:r>
+        <w:rPr>
+          <w:lang w:val="en-IN"/>
+        </w:rPr>
+        <w:tab/>
+      </w:r>
+      <w:r>
+        <w:rPr>
+          <w:lang w:val="en-IN"/>
+        </w:rPr>
+        <w:tab/>
+        <w:t>&lt;</w:t>
+      </w:r>
+      <w:proofErr w:type="spellStart"/>
+      <w:proofErr w:type="gramStart"/>
+      <w:r>
+        <w:rPr>
+          <w:lang w:val="en-IN"/>
+        </w:rPr>
+        <w:t>suiteXmlFiles</w:t>
+      </w:r>
+      <w:proofErr w:type="spellEnd"/>
+      <w:proofErr w:type="gramEnd"/>
+      <w:r>
+        <w:rPr>
+          <w:lang w:val="en-IN"/>
+        </w:rPr>
+        <w:t>&gt;</w:t>
+      </w:r>
+    </w:p>
+    <w:p>
+      <w:pPr>
+        <w:spacing w:after="0" w:line="240" w:lineRule="auto"/>
+        <w:ind w:left="510"/>
+        <w:rPr>
+          <w:lang w:val="en-IN"/>
+        </w:rPr>
+      </w:pPr>
+      <w:r>
+        <w:rPr>
+          <w:lang w:val="en-IN"/>
+        </w:rPr>
+        <w:tab/>
+      </w:r>
+      <w:r>
+        <w:rPr>
+          <w:lang w:val="en-IN"/>
+        </w:rPr>
+        <w:tab/>
+      </w:r>
+      <w:r>
+        <w:rPr>
+          <w:lang w:val="en-IN"/>
+        </w:rPr>
+        <w:tab/>
+      </w:r>
+      <w:r>
+        <w:rPr>
+          <w:lang w:val="en-IN"/>
+        </w:rPr>
+        <w:tab/>
+      </w:r>
+      <w:r>
+        <w:rPr>
+          <w:lang w:val="en-IN"/>
+        </w:rPr>
+        <w:tab/>
+      </w:r>
+      <w:r>
+        <w:rPr>
+          <w:lang w:val="en-IN"/>
+        </w:rPr>
+        <w:tab/>
+        <w:t>&lt;</w:t>
+      </w:r>
+      <w:proofErr w:type="spellStart"/>
+      <w:proofErr w:type="gramStart"/>
+      <w:r>
+        <w:rPr>
+          <w:lang w:val="en-IN"/>
+        </w:rPr>
+        <w:t>suiteXmlFile</w:t>
+      </w:r>
+      <w:proofErr w:type="spellEnd"/>
+      <w:r>
+        <w:rPr>
+          <w:lang w:val="en-IN"/>
+        </w:rPr>
+        <w:t>&gt;</w:t>
+      </w:r>
+      <w:proofErr w:type="gramEnd"/>
+      <w:r>
+        <w:rPr>
+          <w:lang w:val="en-IN"/>
+        </w:rPr>
+        <w:t>testng.xml&lt;/</w:t>
+      </w:r>
+      <w:proofErr w:type="spellStart"/>
+      <w:r>
+        <w:rPr>
+          <w:lang w:val="en-IN"/>
+        </w:rPr>
+        <w:t>suiteXmlFile</w:t>
+      </w:r>
+      <w:proofErr w:type="spellEnd"/>
+      <w:r>
+        <w:rPr>
+          <w:lang w:val="en-IN"/>
+        </w:rPr>
+        <w:t>&gt;</w:t>
+      </w:r>
+    </w:p>
+    <w:p>
+      <w:pPr>
+        <w:spacing w:after="0" w:line="240" w:lineRule="auto"/>
+        <w:ind w:left="510"/>
+        <w:rPr>
+          <w:lang w:val="en-IN"/>
+        </w:rPr>
+      </w:pPr>
+      <w:r>
+        <w:rPr>
+          <w:lang w:val="en-IN"/>
+        </w:rPr>
+        <w:tab/>
+      </w:r>
+      <w:r>
+        <w:rPr>
+          <w:lang w:val="en-IN"/>
+        </w:rPr>
+        <w:tab/>
+      </w:r>
+      <w:r>
+        <w:rPr>
+          <w:lang w:val="en-IN"/>
+        </w:rPr>
+        <w:tab/>
+      </w:r>
+      <w:r>
+        <w:rPr>
+          <w:lang w:val="en-IN"/>
+        </w:rPr>
+        <w:tab/>
+      </w:r>
+      <w:r>
+        <w:rPr>
+          <w:lang w:val="en-IN"/>
+        </w:rPr>
+        <w:tab/>
+        <w:t>&lt;/</w:t>
+      </w:r>
+      <w:proofErr w:type="spellStart"/>
+      <w:r>
+        <w:rPr>
+          <w:lang w:val="en-IN"/>
+        </w:rPr>
+        <w:t>suiteXmlFiles</w:t>
+      </w:r>
+      <w:proofErr w:type="spellEnd"/>
+      <w:r>
+        <w:rPr>
+          <w:lang w:val="en-IN"/>
+        </w:rPr>
+        <w:t>&gt;</w:t>
+      </w:r>
+    </w:p>
+    <w:p>
+      <w:pPr>
+        <w:spacing w:after="0" w:line="240" w:lineRule="auto"/>
+        <w:ind w:left="510"/>
+        <w:rPr>
+          <w:lang w:val="en-IN"/>
+        </w:rPr>
+      </w:pPr>
+      <w:r>
+        <w:rPr>
+          <w:lang w:val="en-IN"/>
+        </w:rPr>
+        <w:tab/>
+      </w:r>
+      <w:r>
+        <w:rPr>
+          <w:lang w:val="en-IN"/>
+        </w:rPr>
+        <w:tab/>
+      </w:r>
+      <w:r>
+        <w:rPr>
+          <w:lang w:val="en-IN"/>
+        </w:rPr>
+        <w:tab/>
+      </w:r>
+      <w:r>
+        <w:rPr>
+          <w:lang w:val="en-IN"/>
+        </w:rPr>
+        <w:tab/>
+        <w:t>&lt;/configuration&gt;</w:t>
+      </w:r>
+    </w:p>
+    <w:p>
+      <w:pPr>
+        <w:spacing w:after="0" w:line="240" w:lineRule="auto"/>
+        <w:ind w:left="510"/>
+        <w:rPr>
+          <w:lang w:val="en-IN"/>
+        </w:rPr>
+      </w:pPr>
+      <w:r>
+        <w:rPr>
+          <w:lang w:val="en-IN"/>
+        </w:rPr>
+        <w:tab/>
+      </w:r>
+      <w:r>
+        <w:rPr>
+          <w:lang w:val="en-IN"/>
+        </w:rPr>
+        <w:tab/>
+      </w:r>
+      <w:r>
+        <w:rPr>
+          <w:lang w:val="en-IN"/>
+        </w:rPr>
+        <w:tab/>
+        <w:t>&lt;/</w:t>
+      </w:r>
+      <w:proofErr w:type="spellStart"/>
+      <w:r>
+        <w:rPr>
+          <w:lang w:val="en-IN"/>
+        </w:rPr>
+        <w:t>plugin</w:t>
+      </w:r>
+      <w:proofErr w:type="spellEnd"/>
+      <w:r>
+        <w:rPr>
+          <w:lang w:val="en-IN"/>
+        </w:rPr>
+        <w:t>&gt;</w:t>
+      </w:r>
+    </w:p>
+    <w:p>
+      <w:pPr>
+        <w:spacing w:after="0" w:line="240" w:lineRule="auto"/>
+        <w:ind w:left="510"/>
+        <w:rPr>
+          <w:lang w:val="en-IN"/>
+        </w:rPr>
+      </w:pPr>
+    </w:p>
+    <w:p>
+      <w:pPr>
+        <w:spacing w:after="0" w:line="240" w:lineRule="auto"/>
+        <w:ind w:left="510"/>
+        <w:rPr>
+          <w:lang w:val="en-IN"/>
+        </w:rPr>
+      </w:pPr>
+      <w:r>
+        <w:rPr>
+          <w:lang w:val="en-IN"/>
+        </w:rPr>
+        <w:tab/>
+      </w:r>
+      <w:r>
+        <w:rPr>
+          <w:lang w:val="en-IN"/>
+        </w:rPr>
+        <w:tab/>
+        <w:t>&lt;/</w:t>
+      </w:r>
+      <w:proofErr w:type="spellStart"/>
+      <w:r>
+        <w:rPr>
+          <w:lang w:val="en-IN"/>
+        </w:rPr>
+        <w:t>plugins</w:t>
+      </w:r>
+      <w:proofErr w:type="spellEnd"/>
+      <w:r>
+        <w:rPr>
+          <w:lang w:val="en-IN"/>
+        </w:rPr>
+        <w:t>&gt;</w:t>
+      </w:r>
+    </w:p>
+    <w:p>
+      <w:pPr>
+        <w:spacing w:after="0" w:line="240" w:lineRule="auto"/>
+        <w:ind w:left="510"/>
+        <w:rPr>
+          <w:lang w:val="en-IN"/>
+        </w:rPr>
+      </w:pPr>
+      <w:r>
+        <w:rPr>
+          <w:lang w:val="en-IN"/>
+        </w:rPr>
+        <w:tab/>
+        <w:t>&lt;/build&gt;</w:t>
+      </w:r>
+    </w:p>
+    <w:p>
+      <w:pPr>
+        <w:pStyle w:val="ListParagraph"/>
+        <w:numPr>
+          <w:ilvl w:val="0"/>
+          <w:numId w:val="27"/>
+        </w:numPr>
+        <w:rPr>
+          <w:lang w:val="en-IN"/>
+        </w:rPr>
+      </w:pPr>
+      <w:r>
+        <w:t xml:space="preserve"> Paste it in pom.xml by creating build tag</w:t>
+      </w:r>
+    </w:p>
+    <w:p>
+      <w:pPr>
+        <w:pStyle w:val="ListParagraph"/>
+        <w:numPr>
+          <w:ilvl w:val="0"/>
+          <w:numId w:val="27"/>
+        </w:numPr>
+        <w:rPr>
+          <w:lang w:val="en-IN"/>
+        </w:rPr>
+      </w:pPr>
+      <w:r>
+        <w:t>Create one new testing.xml file and specify all the tests that are to be executed by maven</w:t>
+      </w:r>
+    </w:p>
+    <w:p>
+      <w:pPr>
+        <w:pStyle w:val="ListParagraph"/>
+        <w:numPr>
+          <w:ilvl w:val="0"/>
+          <w:numId w:val="27"/>
+        </w:numPr>
+        <w:rPr>
+          <w:lang w:val="en-IN"/>
+        </w:rPr>
+      </w:pPr>
+      <w:r>
+        <w:t xml:space="preserve">Add compiler </w:t>
+      </w:r>
+      <w:proofErr w:type="spellStart"/>
+      <w:r>
+        <w:t>plugin</w:t>
+      </w:r>
+      <w:proofErr w:type="spellEnd"/>
+      <w:r>
+        <w:t xml:space="preserve"> (optional)</w:t>
+      </w:r>
+    </w:p>
+    <w:p>
+      <w:pPr>
+        <w:pStyle w:val="ListParagraph"/>
+        <w:ind w:left="1440"/>
+        <w:rPr>
+          <w:lang w:val="en-IN"/>
+        </w:rPr>
+      </w:pPr>
+    </w:p>
+    <w:p>
+      <w:pPr>
+        <w:pStyle w:val="ListParagraph"/>
+        <w:ind w:left="1440"/>
+        <w:rPr>
+          <w:lang w:val="en-IN"/>
+        </w:rPr>
+      </w:pPr>
+    </w:p>
+    <w:p>
+      <w:pPr>
+        <w:pStyle w:val="ListParagraph"/>
+        <w:ind w:left="1440"/>
+        <w:rPr>
+          <w:lang w:val="en-IN"/>
+        </w:rPr>
+      </w:pPr>
+      <w:r>
+        <w:rPr>
+          <w:noProof/>
+        </w:rPr>
+        <w:pict>
+          <v:roundrect id="_x0000_s1094" style="position:absolute;left:0;text-align:left;margin-left:214.95pt;margin-top:14.3pt;width:101pt;height:48.9pt;z-index:251716608" arcsize="10923f">
+            <v:textbox>
+              <w:txbxContent>
+                <w:p>
+                  <w:pPr>
+                    <w:rPr>
+                      <w:b/>
+                      <w:color w:val="1F497D" w:themeColor="text2"/>
+                      <w:lang w:val="en-IN"/>
+                    </w:rPr>
+                  </w:pPr>
+                  <w:r>
+                    <w:rPr>
+                      <w:b/>
+                      <w:color w:val="1F497D" w:themeColor="text2"/>
+                      <w:lang w:val="en-IN"/>
+                    </w:rPr>
+                    <w:t>Page Properties</w:t>
+                  </w:r>
+                </w:p>
+                <w:p/>
+              </w:txbxContent>
+            </v:textbox>
+          </v:roundrect>
+        </w:pict>
+      </w:r>
+    </w:p>
+    <w:p>
+      <w:pPr>
+        <w:pStyle w:val="ListParagraph"/>
+        <w:ind w:left="1440"/>
+        <w:rPr>
+          <w:lang w:val="en-IN"/>
+        </w:rPr>
+      </w:pPr>
+      <w:r>
+        <w:rPr>
+          <w:noProof/>
+        </w:rPr>
+        <w:pict>
+          <v:roundrect id="_x0000_s1093" style="position:absolute;left:0;text-align:left;margin-left:30.65pt;margin-top:3.7pt;width:91.85pt;height:153.1pt;z-index:251715584" arcsize="10923f">
+            <v:textbox>
+              <w:txbxContent>
+                <w:p>
+                  <w:pPr>
+                    <w:rPr>
+                      <w:b/>
+                      <w:color w:val="1F497D" w:themeColor="text2"/>
+                      <w:lang w:val="en-IN"/>
+                    </w:rPr>
+                  </w:pPr>
+                  <w:r>
+                    <w:rPr>
+                      <w:b/>
+                      <w:color w:val="1F497D" w:themeColor="text2"/>
+                      <w:lang w:val="en-IN"/>
+                    </w:rPr>
+                    <w:t>Page Properties</w:t>
+                  </w:r>
+                </w:p>
+                <w:p>
+                  <w:pPr>
+                    <w:rPr>
+                      <w:lang w:val="en-IN"/>
+                    </w:rPr>
+                  </w:pPr>
+                  <w:r>
+                    <w:rPr>
+                      <w:lang w:val="en-IN"/>
+                    </w:rPr>
+                    <w:t>+</w:t>
+                  </w:r>
+                </w:p>
+                <w:p>
+                  <w:pPr>
+                    <w:rPr>
+                      <w:b/>
+                      <w:color w:val="FF0000"/>
+                      <w:lang w:val="en-IN"/>
+                    </w:rPr>
+                  </w:pPr>
+                  <w:r>
+                    <w:rPr>
+                      <w:b/>
+                      <w:color w:val="FF0000"/>
+                      <w:lang w:val="en-IN"/>
+                    </w:rPr>
+                    <w:t>Business logic</w:t>
+                  </w:r>
+                </w:p>
+              </w:txbxContent>
+            </v:textbox>
+          </v:roundrect>
+        </w:pict>
+      </w:r>
+    </w:p>
+    <w:p>
+      <w:pPr>
+        <w:pStyle w:val="ListParagraph"/>
+        <w:ind w:left="360"/>
+        <w:rPr>
+          <w:lang w:val="en-IN"/>
+        </w:rPr>
+      </w:pPr>
+    </w:p>
+    <w:p>
+      <w:pPr>
+        <w:pStyle w:val="ListParagraph"/>
+        <w:ind w:left="360"/>
+        <w:rPr>
+          <w:lang w:val="en-IN"/>
+        </w:rPr>
+      </w:pPr>
+      <w:r>
+        <w:rPr>
+          <w:noProof/>
+        </w:rPr>
+        <w:pict>
+          <v:roundrect id="_x0000_s1095" style="position:absolute;left:0;text-align:left;margin-left:214.95pt;margin-top:71.15pt;width:101pt;height:48.9pt;z-index:251717632" arcsize="10923f">
+            <v:textbox>
+              <w:txbxContent>
+                <w:p>
+                  <w:pPr>
+                    <w:rPr>
+                      <w:b/>
+                      <w:color w:val="FF0000"/>
+                      <w:lang w:val="en-IN"/>
+                    </w:rPr>
+                  </w:pPr>
+                  <w:r>
+                    <w:rPr>
+                      <w:b/>
+                      <w:color w:val="FF0000"/>
+                      <w:lang w:val="en-IN"/>
+                    </w:rPr>
+                    <w:t>Business logic</w:t>
+                  </w:r>
+                </w:p>
+                <w:p/>
+              </w:txbxContent>
+            </v:textbox>
+          </v:roundrect>
+        </w:pict>
+      </w:r>
+    </w:p>
+    <w:p>
+      <w:pPr>
+        <w:rPr>
+          <w:lang w:val="en-IN"/>
+        </w:rPr>
+      </w:pPr>
+    </w:p>
+    <w:p>
+      <w:pPr>
+        <w:rPr>
+          <w:lang w:val="en-IN"/>
+        </w:rPr>
+      </w:pPr>
+    </w:p>
+    <w:p>
+      <w:pPr>
+        <w:rPr>
+          <w:lang w:val="en-IN"/>
+        </w:rPr>
+      </w:pPr>
+    </w:p>
+    <w:p>
+      <w:pPr>
+        <w:rPr>
+          <w:lang w:val="en-IN"/>
+        </w:rPr>
+      </w:pPr>
+    </w:p>
+    <w:p>
+      <w:pPr>
+        <w:ind w:firstLine="720"/>
+        <w:rPr>
+          <w:lang w:val="en-IN"/>
+        </w:rPr>
+      </w:pPr>
+    </w:p>
+    <w:p>
+      <w:pPr>
+        <w:ind w:firstLine="720"/>
+        <w:rPr>
+          <w:lang w:val="en-IN"/>
+        </w:rPr>
+      </w:pPr>
+    </w:p>
+    <w:p>
+      <w:pPr>
+        <w:pBdr>
+          <w:bottom w:val="single" w:sz="6" w:space="1" w:color="auto"/>
+        </w:pBdr>
+        <w:ind w:firstLine="720"/>
+        <w:rPr>
+          <w:lang w:val="en-IN"/>
+        </w:rPr>
+      </w:pPr>
+      <w:r>
+        <w:rPr>
+          <w:lang w:val="en-IN"/>
+        </w:rPr>
+        <w:t xml:space="preserve">Drawbacks for </w:t>
+      </w:r>
+      <w:proofErr w:type="spellStart"/>
+      <w:r>
+        <w:rPr>
+          <w:lang w:val="en-IN"/>
+        </w:rPr>
+        <w:t>FrameWork</w:t>
+      </w:r>
+      <w:proofErr w:type="spellEnd"/>
+      <w:r>
+        <w:rPr>
+          <w:lang w:val="en-IN"/>
+        </w:rPr>
+        <w:t xml:space="preserve"> (</w:t>
+      </w:r>
+      <w:proofErr w:type="spellStart"/>
+      <w:r>
+        <w:rPr>
+          <w:lang w:val="en-IN"/>
+        </w:rPr>
+        <w:t>TestNG</w:t>
+      </w:r>
+      <w:proofErr w:type="spellEnd"/>
+      <w:r>
+        <w:rPr>
+          <w:lang w:val="en-IN"/>
+        </w:rPr>
+        <w:t>)</w:t>
+      </w:r>
+    </w:p>
+    <w:p>
+      <w:pPr>
+        <w:pStyle w:val="ListParagraph"/>
+        <w:numPr>
+          <w:ilvl w:val="0"/>
+          <w:numId w:val="28"/>
+        </w:numPr>
+        <w:rPr>
+          <w:lang w:val="en-IN"/>
+        </w:rPr>
+      </w:pPr>
+      <w:r>
+        <w:rPr>
+          <w:lang w:val="en-IN"/>
+        </w:rPr>
+        <w:t>Test Contains both Page Properties and Business Logic</w:t>
+      </w:r>
+    </w:p>
+    <w:p>
+      <w:pPr>
+        <w:pStyle w:val="ListParagraph"/>
+        <w:numPr>
+          <w:ilvl w:val="0"/>
+          <w:numId w:val="28"/>
+        </w:numPr>
+        <w:rPr>
+          <w:lang w:val="en-IN"/>
+        </w:rPr>
+      </w:pPr>
+      <w:r>
+        <w:rPr>
+          <w:lang w:val="en-IN"/>
+        </w:rPr>
+        <w:t xml:space="preserve">If we store Page Properties inside a test then there are lot of duplicate Page Properties present in multiple places ( it can be functions or it can be tests ) </w:t>
+      </w:r>
+    </w:p>
+    <w:p>
+      <w:pPr>
+        <w:pStyle w:val="ListParagraph"/>
+        <w:numPr>
+          <w:ilvl w:val="0"/>
+          <w:numId w:val="28"/>
+        </w:numPr>
+        <w:rPr>
+          <w:lang w:val="en-IN"/>
+        </w:rPr>
+      </w:pPr>
+      <w:r>
+        <w:rPr>
+          <w:lang w:val="en-IN"/>
+        </w:rPr>
+        <w:t xml:space="preserve">Maintenance is difficult </w:t>
+      </w:r>
+    </w:p>
+    <w:p>
+      <w:pPr>
+        <w:pBdr>
+          <w:bottom w:val="single" w:sz="6" w:space="1" w:color="auto"/>
+        </w:pBdr>
+        <w:rPr>
+          <w:lang w:val="en-IN"/>
+        </w:rPr>
+      </w:pPr>
+      <w:r>
+        <w:rPr>
+          <w:lang w:val="en-IN"/>
+        </w:rPr>
+        <w:t>POM – Page object Model</w:t>
+      </w:r>
+    </w:p>
+    <w:p>
+      <w:pPr>
+        <w:pStyle w:val="ListParagraph"/>
+        <w:numPr>
+          <w:ilvl w:val="0"/>
+          <w:numId w:val="29"/>
+        </w:numPr>
+        <w:rPr>
+          <w:lang w:val="en-IN"/>
+        </w:rPr>
+      </w:pPr>
+      <w:r>
+        <w:rPr>
+          <w:lang w:val="en-IN"/>
+        </w:rPr>
+        <w:lastRenderedPageBreak/>
+        <w:t>Mainly we will have 3 packages</w:t>
+      </w:r>
+    </w:p>
+    <w:p>
+      <w:pPr>
+        <w:pStyle w:val="ListParagraph"/>
+        <w:numPr>
+          <w:ilvl w:val="1"/>
+          <w:numId w:val="29"/>
+        </w:numPr>
+        <w:rPr>
+          <w:lang w:val="en-IN"/>
+        </w:rPr>
+      </w:pPr>
+      <w:r>
+        <w:rPr>
+          <w:lang w:val="en-IN"/>
+        </w:rPr>
+        <w:t xml:space="preserve">Test – automated </w:t>
+      </w:r>
+    </w:p>
+    <w:p>
+      <w:pPr>
+        <w:pStyle w:val="ListParagraph"/>
+        <w:numPr>
+          <w:ilvl w:val="2"/>
+          <w:numId w:val="29"/>
+        </w:numPr>
+        <w:rPr>
+          <w:lang w:val="en-IN"/>
+        </w:rPr>
+      </w:pPr>
+      <w:proofErr w:type="spellStart"/>
+      <w:r>
+        <w:rPr>
+          <w:lang w:val="en-IN"/>
+        </w:rPr>
+        <w:t>TestNG</w:t>
+      </w:r>
+      <w:proofErr w:type="spellEnd"/>
+      <w:r>
+        <w:rPr>
+          <w:lang w:val="en-IN"/>
+        </w:rPr>
+        <w:t xml:space="preserve"> </w:t>
+      </w:r>
+      <w:proofErr w:type="spellStart"/>
+      <w:r>
+        <w:rPr>
+          <w:lang w:val="en-IN"/>
+        </w:rPr>
+        <w:t>Annotaions</w:t>
+      </w:r>
+      <w:proofErr w:type="spellEnd"/>
+    </w:p>
+    <w:p>
+      <w:pPr>
+        <w:pStyle w:val="ListParagraph"/>
+        <w:numPr>
+          <w:ilvl w:val="1"/>
+          <w:numId w:val="29"/>
+        </w:numPr>
+        <w:rPr>
+          <w:lang w:val="en-IN"/>
+        </w:rPr>
+      </w:pPr>
+      <w:r>
+        <w:rPr>
+          <w:lang w:val="en-IN"/>
+        </w:rPr>
+        <w:t>Page – each page in application will have a class</w:t>
+      </w:r>
+    </w:p>
+    <w:p>
+      <w:pPr>
+        <w:pStyle w:val="ListParagraph"/>
+        <w:numPr>
+          <w:ilvl w:val="2"/>
+          <w:numId w:val="29"/>
+        </w:numPr>
+        <w:rPr>
+          <w:lang w:val="en-IN"/>
+        </w:rPr>
+      </w:pPr>
+      <w:r>
+        <w:rPr>
+          <w:lang w:val="en-IN"/>
+        </w:rPr>
+        <w:t xml:space="preserve">Variable -&gt; </w:t>
+      </w:r>
+      <w:proofErr w:type="spellStart"/>
+      <w:r>
+        <w:rPr>
+          <w:lang w:val="en-IN"/>
+        </w:rPr>
+        <w:t>webElements</w:t>
+      </w:r>
+      <w:proofErr w:type="spellEnd"/>
+    </w:p>
+    <w:p>
+      <w:pPr>
+        <w:pStyle w:val="ListParagraph"/>
+        <w:numPr>
+          <w:ilvl w:val="2"/>
+          <w:numId w:val="29"/>
+        </w:numPr>
+        <w:rPr>
+          <w:lang w:val="en-IN"/>
+        </w:rPr>
+      </w:pPr>
+      <w:r>
+        <w:rPr>
+          <w:lang w:val="en-IN"/>
+        </w:rPr>
+        <w:t>Methods-&gt;</w:t>
+      </w:r>
+      <w:r>
+        <w:rPr>
+          <w:lang w:val="en-IN"/>
+        </w:rPr>
+        <w:t>Functions (reusable functions / application reusable functions  only for a page)</w:t>
+      </w:r>
+    </w:p>
+    <w:p>
+      <w:pPr>
+        <w:pStyle w:val="ListParagraph"/>
+        <w:numPr>
+          <w:ilvl w:val="2"/>
+          <w:numId w:val="29"/>
+        </w:numPr>
+        <w:rPr>
+          <w:lang w:val="en-IN"/>
+        </w:rPr>
+      </w:pPr>
+      <w:r>
+        <w:rPr>
+          <w:lang w:val="en-IN"/>
+        </w:rPr>
+        <w:t>Constructor</w:t>
+      </w:r>
+      <w:r>
+        <w:rPr>
+          <w:lang w:val="en-IN"/>
+        </w:rPr>
+        <w:t xml:space="preserve"> -&gt; To initialize all the elements of a Page</w:t>
+      </w:r>
+    </w:p>
+    <w:p>
+      <w:pPr>
+        <w:pStyle w:val="ListParagraph"/>
+        <w:numPr>
+          <w:ilvl w:val="1"/>
+          <w:numId w:val="29"/>
+        </w:numPr>
+        <w:rPr>
+          <w:lang w:val="en-IN"/>
+        </w:rPr>
+      </w:pPr>
+      <w:proofErr w:type="spellStart"/>
+      <w:r>
+        <w:rPr>
+          <w:lang w:val="en-IN"/>
+        </w:rPr>
+        <w:t>Util</w:t>
+      </w:r>
+      <w:proofErr w:type="spellEnd"/>
+      <w:r>
+        <w:rPr>
+          <w:lang w:val="en-IN"/>
+        </w:rPr>
+        <w:t xml:space="preserve">  - reusable functions if any</w:t>
+      </w:r>
+    </w:p>
+    <w:p>
+      <w:pPr>
+        <w:rPr>
+          <w:lang w:val="en-IN"/>
+        </w:rPr>
+      </w:pPr>
+    </w:p>
+    <w:p>
+      <w:pPr>
+        <w:pStyle w:val="ListParagraph"/>
+        <w:numPr>
+          <w:ilvl w:val="0"/>
+          <w:numId w:val="30"/>
+        </w:numPr>
+        <w:rPr>
+          <w:lang w:val="en-IN"/>
+        </w:rPr>
+      </w:pPr>
+      <w:r>
+        <w:rPr>
+          <w:lang w:val="en-IN"/>
+        </w:rPr>
+        <w:t>POM using Basic Approach</w:t>
+      </w:r>
+      <w:r>
+        <w:rPr>
+          <w:lang w:val="en-IN"/>
+        </w:rPr>
+        <w:t xml:space="preserve"> while creating Page Class</w:t>
+      </w:r>
+    </w:p>
+    <w:p>
+      <w:pPr>
+        <w:pStyle w:val="ListParagraph"/>
+        <w:numPr>
+          <w:ilvl w:val="1"/>
+          <w:numId w:val="30"/>
+        </w:numPr>
+        <w:rPr>
+          <w:lang w:val="en-IN"/>
+        </w:rPr>
+      </w:pPr>
+      <w:r>
+        <w:rPr>
+          <w:lang w:val="en-IN"/>
+        </w:rPr>
+        <w:t xml:space="preserve">We will use </w:t>
+      </w:r>
+      <w:proofErr w:type="spellStart"/>
+      <w:r>
+        <w:rPr>
+          <w:lang w:val="en-IN"/>
+        </w:rPr>
+        <w:t>findElement</w:t>
+      </w:r>
+      <w:proofErr w:type="spellEnd"/>
+      <w:r>
+        <w:rPr>
+          <w:lang w:val="en-IN"/>
+        </w:rPr>
+        <w:t xml:space="preserve"> to find the element of a web Page</w:t>
+      </w:r>
+    </w:p>
+    <w:p>
+      <w:pPr>
+        <w:pStyle w:val="ListParagraph"/>
+        <w:rPr>
+          <w:lang w:val="en-IN"/>
+        </w:rPr>
+      </w:pPr>
+    </w:p>
+    <w:p>
+      <w:pPr>
+        <w:pStyle w:val="ListParagraph"/>
+        <w:rPr>
+          <w:lang w:val="en-IN"/>
+        </w:rPr>
+      </w:pPr>
+    </w:p>
+    <w:p>
+      <w:pPr>
+        <w:pStyle w:val="ListParagraph"/>
+        <w:numPr>
+          <w:ilvl w:val="0"/>
+          <w:numId w:val="30"/>
+        </w:numPr>
+        <w:rPr>
+          <w:lang w:val="en-IN"/>
+        </w:rPr>
+      </w:pPr>
+      <w:r>
+        <w:rPr>
+          <w:lang w:val="en-IN"/>
+        </w:rPr>
+        <w:t>POM using Page Factory Methodology while creating Page Class</w:t>
+      </w:r>
+    </w:p>
+    <w:p>
+      <w:pPr>
+        <w:pStyle w:val="ListParagraph"/>
+        <w:numPr>
+          <w:ilvl w:val="1"/>
+          <w:numId w:val="30"/>
+        </w:numPr>
+        <w:rPr>
+          <w:lang w:val="en-IN"/>
+        </w:rPr>
+      </w:pPr>
+      <w:r>
+        <w:rPr>
+          <w:lang w:val="en-IN"/>
+        </w:rPr>
+        <w:t>We will use Annotations to find the element</w:t>
+      </w:r>
+    </w:p>
+    <w:p>
+      <w:pPr>
+        <w:pStyle w:val="ListParagraph"/>
+        <w:numPr>
+          <w:ilvl w:val="0"/>
+          <w:numId w:val="30"/>
+        </w:numPr>
+        <w:rPr>
+          <w:lang w:val="en-IN"/>
+        </w:rPr>
+      </w:pPr>
+    </w:p>
+    <w:p>
+      <w:pPr>
+        <w:rPr>
+          <w:lang w:val="en-IN"/>
+        </w:rPr>
+      </w:pPr>
+    </w:p>
+    <w:p>
+      <w:pPr>
+        <w:rPr>
+          <w:lang w:val="en-IN"/>
+        </w:rPr>
+      </w:pPr>
+    </w:p>
+    <w:p>
+      <w:pPr>
+        <w:rPr>
+          <w:lang w:val="en-IN"/>
+        </w:rPr>
+      </w:pPr>
+    </w:p>
+    <w:p>
+      <w:pPr>
+        <w:rPr>
+          <w:lang w:val="en-IN"/>
+        </w:rPr>
+      </w:pPr>
+    </w:p>
+    <w:p>
+      <w:pPr>
+        <w:rPr>
+          <w:lang w:val="en-IN"/>
+        </w:rPr>
+      </w:pPr>
+    </w:p>
+    <w:p>
+      <w:pPr>
+        <w:rPr>
+          <w:lang w:val="en-IN"/>
+        </w:rPr>
+      </w:pPr>
+    </w:p>
+    <w:p>
+      <w:pPr>
+        <w:rPr>
+          <w:lang w:val="en-IN"/>
+        </w:rPr>
+      </w:pPr>
+    </w:p>
+    <w:p>
+      <w:pPr>
+        <w:rPr>
+          <w:lang w:val="en-IN"/>
+        </w:rPr>
+      </w:pPr>
+    </w:p>
+    <w:p>
+      <w:pPr>
+        <w:rPr>
+          <w:lang w:val="en-IN"/>
+        </w:rPr>
+      </w:pPr>
+    </w:p>
+    <w:p>
+      <w:pPr>
+        <w:rPr>
+          <w:lang w:val="en-IN"/>
+        </w:rPr>
+      </w:pPr>
+    </w:p>
+    <w:p>
+      <w:pPr>
+        <w:ind w:firstLine="720"/>
+        <w:rPr>
+          <w:lang w:val="en-IN"/>
+        </w:rPr>
+      </w:pPr>
+    </w:p>
+    <w:p>
+      <w:pPr>
+        <w:ind w:firstLine="720"/>
+        <w:rPr>
           <w:lang w:val="en-IN"/>
         </w:rPr>
       </w:pPr>
@@ -16723,12 +19303,190 @@
         <v:path o:extrusionok="f" gradientshapeok="t" o:connecttype="rect"/>
         <o:lock v:ext="edit" aspectratio="t"/>
       </v:shapetype>
-      <v:shape id="_x0000_i1037" type="#_x0000_t75" style="width:11.3pt;height:11.3pt" o:bullet="t">
+      <v:shape id="_x0000_i1043" type="#_x0000_t75" style="width:11.3pt;height:11.3pt" o:bullet="t">
         <v:imagedata r:id="rId1" o:title="msoA4FB"/>
       </v:shape>
     </w:pict>
   </w:numPicBullet>
   <w:abstractNum w:abstractNumId="0">
+    <w:nsid w:val="06FC10FD"/>
+    <w:multiLevelType w:val="hybridMultilevel"/>
+    <w:tmpl w:val="29CCC4A0"/>
+    <w:lvl w:ilvl="0" w:tplc="906E2D66">
+      <w:start w:val="1"/>
+      <w:numFmt w:val="decimal"/>
+      <w:lvlText w:val="%1"/>
+      <w:lvlJc w:val="left"/>
+      <w:pPr>
+        <w:ind w:left="720" w:hanging="360"/>
+      </w:pPr>
+      <w:rPr>
+        <w:rFonts w:hint="default"/>
+      </w:rPr>
+    </w:lvl>
+    <w:lvl w:ilvl="1" w:tplc="04090019" w:tentative="1">
+      <w:start w:val="1"/>
+      <w:numFmt w:val="lowerLetter"/>
+      <w:lvlText w:val="%2."/>
+      <w:lvlJc w:val="left"/>
+      <w:pPr>
+        <w:ind w:left="1440" w:hanging="360"/>
+      </w:pPr>
+    </w:lvl>
+    <w:lvl w:ilvl="2" w:tplc="0409001B" w:tentative="1">
+      <w:start w:val="1"/>
+      <w:numFmt w:val="lowerRoman"/>
+      <w:lvlText w:val="%3."/>
+      <w:lvlJc w:val="right"/>
+      <w:pPr>
+        <w:ind w:left="2160" w:hanging="180"/>
+      </w:pPr>
+    </w:lvl>
+    <w:lvl w:ilvl="3" w:tplc="0409000F" w:tentative="1">
+      <w:start w:val="1"/>
+      <w:numFmt w:val="decimal"/>
+      <w:lvlText w:val="%4."/>
+      <w:lvlJc w:val="left"/>
+      <w:pPr>
+        <w:ind w:left="2880" w:hanging="360"/>
+      </w:pPr>
+    </w:lvl>
+    <w:lvl w:ilvl="4" w:tplc="04090019" w:tentative="1">
+      <w:start w:val="1"/>
+      <w:numFmt w:val="lowerLetter"/>
+      <w:lvlText w:val="%5."/>
+      <w:lvlJc w:val="left"/>
+      <w:pPr>
+        <w:ind w:left="3600" w:hanging="360"/>
+      </w:pPr>
+    </w:lvl>
+    <w:lvl w:ilvl="5" w:tplc="0409001B" w:tentative="1">
+      <w:start w:val="1"/>
+      <w:numFmt w:val="lowerRoman"/>
+      <w:lvlText w:val="%6."/>
+      <w:lvlJc w:val="right"/>
+      <w:pPr>
+        <w:ind w:left="4320" w:hanging="180"/>
+      </w:pPr>
+    </w:lvl>
+    <w:lvl w:ilvl="6" w:tplc="0409000F" w:tentative="1">
+      <w:start w:val="1"/>
+      <w:numFmt w:val="decimal"/>
+      <w:lvlText w:val="%7."/>
+      <w:lvlJc w:val="left"/>
+      <w:pPr>
+        <w:ind w:left="5040" w:hanging="360"/>
+      </w:pPr>
+    </w:lvl>
+    <w:lvl w:ilvl="7" w:tplc="04090019" w:tentative="1">
+      <w:start w:val="1"/>
+      <w:numFmt w:val="lowerLetter"/>
+      <w:lvlText w:val="%8."/>
+      <w:lvlJc w:val="left"/>
+      <w:pPr>
+        <w:ind w:left="5760" w:hanging="360"/>
+      </w:pPr>
+    </w:lvl>
+    <w:lvl w:ilvl="8" w:tplc="0409001B" w:tentative="1">
+      <w:start w:val="1"/>
+      <w:numFmt w:val="lowerRoman"/>
+      <w:lvlText w:val="%9."/>
+      <w:lvlJc w:val="right"/>
+      <w:pPr>
+        <w:ind w:left="6480" w:hanging="180"/>
+      </w:pPr>
+    </w:lvl>
+  </w:abstractNum>
+  <w:abstractNum w:abstractNumId="1">
+    <w:nsid w:val="0C136546"/>
+    <w:multiLevelType w:val="hybridMultilevel"/>
+    <w:tmpl w:val="F89E90BE"/>
+    <w:lvl w:ilvl="0" w:tplc="0409000F">
+      <w:start w:val="1"/>
+      <w:numFmt w:val="decimal"/>
+      <w:lvlText w:val="%1."/>
+      <w:lvlJc w:val="left"/>
+      <w:pPr>
+        <w:ind w:left="720" w:hanging="360"/>
+      </w:pPr>
+      <w:rPr>
+        <w:rFonts w:hint="default"/>
+      </w:rPr>
+    </w:lvl>
+    <w:lvl w:ilvl="1" w:tplc="04090019">
+      <w:start w:val="1"/>
+      <w:numFmt w:val="lowerLetter"/>
+      <w:lvlText w:val="%2."/>
+      <w:lvlJc w:val="left"/>
+      <w:pPr>
+        <w:ind w:left="1440" w:hanging="360"/>
+      </w:pPr>
+    </w:lvl>
+    <w:lvl w:ilvl="2" w:tplc="0409001B" w:tentative="1">
+      <w:start w:val="1"/>
+      <w:numFmt w:val="lowerRoman"/>
+      <w:lvlText w:val="%3."/>
+      <w:lvlJc w:val="right"/>
+      <w:pPr>
+        <w:ind w:left="2160" w:hanging="180"/>
+      </w:pPr>
+    </w:lvl>
+    <w:lvl w:ilvl="3" w:tplc="0409000F" w:tentative="1">
+      <w:start w:val="1"/>
+      <w:numFmt w:val="decimal"/>
+      <w:lvlText w:val="%4."/>
+      <w:lvlJc w:val="left"/>
+      <w:pPr>
+        <w:ind w:left="2880" w:hanging="360"/>
+      </w:pPr>
+    </w:lvl>
+    <w:lvl w:ilvl="4" w:tplc="04090019" w:tentative="1">
+      <w:start w:val="1"/>
+      <w:numFmt w:val="lowerLetter"/>
+      <w:lvlText w:val="%5."/>
+      <w:lvlJc w:val="left"/>
+      <w:pPr>
+        <w:ind w:left="3600" w:hanging="360"/>
+      </w:pPr>
+    </w:lvl>
+    <w:lvl w:ilvl="5" w:tplc="0409001B" w:tentative="1">
+      <w:start w:val="1"/>
+      <w:numFmt w:val="lowerRoman"/>
+      <w:lvlText w:val="%6."/>
+      <w:lvlJc w:val="right"/>
+      <w:pPr>
+        <w:ind w:left="4320" w:hanging="180"/>
+      </w:pPr>
+    </w:lvl>
+    <w:lvl w:ilvl="6" w:tplc="0409000F" w:tentative="1">
+      <w:start w:val="1"/>
+      <w:numFmt w:val="decimal"/>
+      <w:lvlText w:val="%7."/>
+      <w:lvlJc w:val="left"/>
+      <w:pPr>
+        <w:ind w:left="5040" w:hanging="360"/>
+      </w:pPr>
+    </w:lvl>
+    <w:lvl w:ilvl="7" w:tplc="04090019" w:tentative="1">
+      <w:start w:val="1"/>
+      <w:numFmt w:val="lowerLetter"/>
+      <w:lvlText w:val="%8."/>
+      <w:lvlJc w:val="left"/>
+      <w:pPr>
+        <w:ind w:left="5760" w:hanging="360"/>
+      </w:pPr>
+    </w:lvl>
+    <w:lvl w:ilvl="8" w:tplc="0409001B" w:tentative="1">
+      <w:start w:val="1"/>
+      <w:numFmt w:val="lowerRoman"/>
+      <w:lvlText w:val="%9."/>
+      <w:lvlJc w:val="right"/>
+      <w:pPr>
+        <w:ind w:left="6480" w:hanging="180"/>
+      </w:pPr>
+    </w:lvl>
+  </w:abstractNum>
+  <w:abstractNum w:abstractNumId="2">
     <w:nsid w:val="15691E85"/>
     <w:multiLevelType w:val="hybridMultilevel"/>
     <w:tmpl w:val="F89058B0"/>
@@ -16814,7 +19572,96 @@
       </w:pPr>
     </w:lvl>
   </w:abstractNum>
-  <w:abstractNum w:abstractNumId="1">
+  <w:abstractNum w:abstractNumId="3">
+    <w:nsid w:val="165A37AE"/>
+    <w:multiLevelType w:val="hybridMultilevel"/>
+    <w:tmpl w:val="8EEC7BDA"/>
+    <w:lvl w:ilvl="0" w:tplc="B9FEE64C">
+      <w:start w:val="1"/>
+      <w:numFmt w:val="decimal"/>
+      <w:lvlText w:val="%1."/>
+      <w:lvlJc w:val="left"/>
+      <w:pPr>
+        <w:ind w:left="1080" w:hanging="360"/>
+      </w:pPr>
+      <w:rPr>
+        <w:rFonts w:hint="default"/>
+      </w:rPr>
+    </w:lvl>
+    <w:lvl w:ilvl="1" w:tplc="04090019" w:tentative="1">
+      <w:start w:val="1"/>
+      <w:numFmt w:val="lowerLetter"/>
+      <w:lvlText w:val="%2."/>
+      <w:lvlJc w:val="left"/>
+      <w:pPr>
+        <w:ind w:left="1800" w:hanging="360"/>
+      </w:pPr>
+    </w:lvl>
+    <w:lvl w:ilvl="2" w:tplc="0409001B" w:tentative="1">
+      <w:start w:val="1"/>
+      <w:numFmt w:val="lowerRoman"/>
+      <w:lvlText w:val="%3."/>
+      <w:lvlJc w:val="right"/>
+      <w:pPr>
+        <w:ind w:left="2520" w:hanging="180"/>
+      </w:pPr>
+    </w:lvl>
+    <w:lvl w:ilvl="3" w:tplc="0409000F" w:tentative="1">
+      <w:start w:val="1"/>
+      <w:numFmt w:val="decimal"/>
+      <w:lvlText w:val="%4."/>
+      <w:lvlJc w:val="left"/>
+      <w:pPr>
+        <w:ind w:left="3240" w:hanging="360"/>
+      </w:pPr>
+    </w:lvl>
+    <w:lvl w:ilvl="4" w:tplc="04090019" w:tentative="1">
+      <w:start w:val="1"/>
+      <w:numFmt w:val="lowerLetter"/>
+      <w:lvlText w:val="%5."/>
+      <w:lvlJc w:val="left"/>
+      <w:pPr>
+        <w:ind w:left="3960" w:hanging="360"/>
+      </w:pPr>
+    </w:lvl>
+    <w:lvl w:ilvl="5" w:tplc="0409001B" w:tentative="1">
+      <w:start w:val="1"/>
+      <w:numFmt w:val="lowerRoman"/>
+      <w:lvlText w:val="%6."/>
+      <w:lvlJc w:val="right"/>
+      <w:pPr>
+        <w:ind w:left="4680" w:hanging="180"/>
+      </w:pPr>
+    </w:lvl>
+    <w:lvl w:ilvl="6" w:tplc="0409000F" w:tentative="1">
+      <w:start w:val="1"/>
+      <w:numFmt w:val="decimal"/>
+      <w:lvlText w:val="%7."/>
+      <w:lvlJc w:val="left"/>
+      <w:pPr>
+        <w:ind w:left="5400" w:hanging="360"/>
+      </w:pPr>
+    </w:lvl>
+    <w:lvl w:ilvl="7" w:tplc="04090019" w:tentative="1">
+      <w:start w:val="1"/>
+      <w:numFmt w:val="lowerLetter"/>
+      <w:lvlText w:val="%8."/>
+      <w:lvlJc w:val="left"/>
+      <w:pPr>
+        <w:ind w:left="6120" w:hanging="360"/>
+      </w:pPr>
+    </w:lvl>
+    <w:lvl w:ilvl="8" w:tplc="0409001B" w:tentative="1">
+      <w:start w:val="1"/>
+      <w:numFmt w:val="lowerRoman"/>
+      <w:lvlText w:val="%9."/>
+      <w:lvlJc w:val="right"/>
+      <w:pPr>
+        <w:ind w:left="6840" w:hanging="180"/>
+      </w:pPr>
+    </w:lvl>
+  </w:abstractNum>
+  <w:abstractNum w:abstractNumId="4">
     <w:nsid w:val="168E708A"/>
     <w:multiLevelType w:val="hybridMultilevel"/>
     <w:tmpl w:val="62EC6146"/>
@@ -16903,7 +19750,96 @@
       </w:pPr>
     </w:lvl>
   </w:abstractNum>
-  <w:abstractNum w:abstractNumId="2">
+  <w:abstractNum w:abstractNumId="5">
+    <w:nsid w:val="1D655F7F"/>
+    <w:multiLevelType w:val="hybridMultilevel"/>
+    <w:tmpl w:val="73BC8E36"/>
+    <w:lvl w:ilvl="0" w:tplc="0409000F">
+      <w:start w:val="1"/>
+      <w:numFmt w:val="decimal"/>
+      <w:lvlText w:val="%1."/>
+      <w:lvlJc w:val="left"/>
+      <w:pPr>
+        <w:ind w:left="720" w:hanging="360"/>
+      </w:pPr>
+      <w:rPr>
+        <w:rFonts w:hint="default"/>
+      </w:rPr>
+    </w:lvl>
+    <w:lvl w:ilvl="1" w:tplc="04090019" w:tentative="1">
+      <w:start w:val="1"/>
+      <w:numFmt w:val="lowerLetter"/>
+      <w:lvlText w:val="%2."/>
+      <w:lvlJc w:val="left"/>
+      <w:pPr>
+        <w:ind w:left="1440" w:hanging="360"/>
+      </w:pPr>
+    </w:lvl>
+    <w:lvl w:ilvl="2" w:tplc="0409001B" w:tentative="1">
+      <w:start w:val="1"/>
+      <w:numFmt w:val="lowerRoman"/>
+      <w:lvlText w:val="%3."/>
+      <w:lvlJc w:val="right"/>
+      <w:pPr>
+        <w:ind w:left="2160" w:hanging="180"/>
+      </w:pPr>
+    </w:lvl>
+    <w:lvl w:ilvl="3" w:tplc="0409000F" w:tentative="1">
+      <w:start w:val="1"/>
+      <w:numFmt w:val="decimal"/>
+      <w:lvlText w:val="%4."/>
+      <w:lvlJc w:val="left"/>
+      <w:pPr>
+        <w:ind w:left="2880" w:hanging="360"/>
+      </w:pPr>
+    </w:lvl>
+    <w:lvl w:ilvl="4" w:tplc="04090019" w:tentative="1">
+      <w:start w:val="1"/>
+      <w:numFmt w:val="lowerLetter"/>
+      <w:lvlText w:val="%5."/>
+      <w:lvlJc w:val="left"/>
+      <w:pPr>
+        <w:ind w:left="3600" w:hanging="360"/>
+      </w:pPr>
+    </w:lvl>
+    <w:lvl w:ilvl="5" w:tplc="0409001B" w:tentative="1">
+      <w:start w:val="1"/>
+      <w:numFmt w:val="lowerRoman"/>
+      <w:lvlText w:val="%6."/>
+      <w:lvlJc w:val="right"/>
+      <w:pPr>
+        <w:ind w:left="4320" w:hanging="180"/>
+      </w:pPr>
+    </w:lvl>
+    <w:lvl w:ilvl="6" w:tplc="0409000F" w:tentative="1">
+      <w:start w:val="1"/>
+      <w:numFmt w:val="decimal"/>
+      <w:lvlText w:val="%7."/>
+      <w:lvlJc w:val="left"/>
+      <w:pPr>
+        <w:ind w:left="5040" w:hanging="360"/>
+      </w:pPr>
+    </w:lvl>
+    <w:lvl w:ilvl="7" w:tplc="04090019" w:tentative="1">
+      <w:start w:val="1"/>
+      <w:numFmt w:val="lowerLetter"/>
+      <w:lvlText w:val="%8."/>
+      <w:lvlJc w:val="left"/>
+      <w:pPr>
+        <w:ind w:left="5760" w:hanging="360"/>
+      </w:pPr>
+    </w:lvl>
+    <w:lvl w:ilvl="8" w:tplc="0409001B" w:tentative="1">
+      <w:start w:val="1"/>
+      <w:numFmt w:val="lowerRoman"/>
+      <w:lvlText w:val="%9."/>
+      <w:lvlJc w:val="right"/>
+      <w:pPr>
+        <w:ind w:left="6480" w:hanging="180"/>
+      </w:pPr>
+    </w:lvl>
+  </w:abstractNum>
+  <w:abstractNum w:abstractNumId="6">
     <w:nsid w:val="2A9253A9"/>
     <w:multiLevelType w:val="hybridMultilevel"/>
     <w:tmpl w:val="95740774"/>
@@ -16989,7 +19925,185 @@
       </w:pPr>
     </w:lvl>
   </w:abstractNum>
-  <w:abstractNum w:abstractNumId="3">
+  <w:abstractNum w:abstractNumId="7">
+    <w:nsid w:val="2C950A46"/>
+    <w:multiLevelType w:val="hybridMultilevel"/>
+    <w:tmpl w:val="16CAADAC"/>
+    <w:lvl w:ilvl="0" w:tplc="0409000F">
+      <w:start w:val="1"/>
+      <w:numFmt w:val="decimal"/>
+      <w:lvlText w:val="%1."/>
+      <w:lvlJc w:val="left"/>
+      <w:pPr>
+        <w:ind w:left="720" w:hanging="360"/>
+      </w:pPr>
+      <w:rPr>
+        <w:rFonts w:hint="default"/>
+      </w:rPr>
+    </w:lvl>
+    <w:lvl w:ilvl="1" w:tplc="04090019">
+      <w:start w:val="1"/>
+      <w:numFmt w:val="lowerLetter"/>
+      <w:lvlText w:val="%2."/>
+      <w:lvlJc w:val="left"/>
+      <w:pPr>
+        <w:ind w:left="1440" w:hanging="360"/>
+      </w:pPr>
+    </w:lvl>
+    <w:lvl w:ilvl="2" w:tplc="0409001B">
+      <w:start w:val="1"/>
+      <w:numFmt w:val="lowerRoman"/>
+      <w:lvlText w:val="%3."/>
+      <w:lvlJc w:val="right"/>
+      <w:pPr>
+        <w:ind w:left="2160" w:hanging="180"/>
+      </w:pPr>
+    </w:lvl>
+    <w:lvl w:ilvl="3" w:tplc="0409000F" w:tentative="1">
+      <w:start w:val="1"/>
+      <w:numFmt w:val="decimal"/>
+      <w:lvlText w:val="%4."/>
+      <w:lvlJc w:val="left"/>
+      <w:pPr>
+        <w:ind w:left="2880" w:hanging="360"/>
+      </w:pPr>
+    </w:lvl>
+    <w:lvl w:ilvl="4" w:tplc="04090019" w:tentative="1">
+      <w:start w:val="1"/>
+      <w:numFmt w:val="lowerLetter"/>
+      <w:lvlText w:val="%5."/>
+      <w:lvlJc w:val="left"/>
+      <w:pPr>
+        <w:ind w:left="3600" w:hanging="360"/>
+      </w:pPr>
+    </w:lvl>
+    <w:lvl w:ilvl="5" w:tplc="0409001B" w:tentative="1">
+      <w:start w:val="1"/>
+      <w:numFmt w:val="lowerRoman"/>
+      <w:lvlText w:val="%6."/>
+      <w:lvlJc w:val="right"/>
+      <w:pPr>
+        <w:ind w:left="4320" w:hanging="180"/>
+      </w:pPr>
+    </w:lvl>
+    <w:lvl w:ilvl="6" w:tplc="0409000F" w:tentative="1">
+      <w:start w:val="1"/>
+      <w:numFmt w:val="decimal"/>
+      <w:lvlText w:val="%7."/>
+      <w:lvlJc w:val="left"/>
+      <w:pPr>
+        <w:ind w:left="5040" w:hanging="360"/>
+      </w:pPr>
+    </w:lvl>
+    <w:lvl w:ilvl="7" w:tplc="04090019" w:tentative="1">
+      <w:start w:val="1"/>
+      <w:numFmt w:val="lowerLetter"/>
+      <w:lvlText w:val="%8."/>
+      <w:lvlJc w:val="left"/>
+      <w:pPr>
+        <w:ind w:left="5760" w:hanging="360"/>
+      </w:pPr>
+    </w:lvl>
+    <w:lvl w:ilvl="8" w:tplc="0409001B" w:tentative="1">
+      <w:start w:val="1"/>
+      <w:numFmt w:val="lowerRoman"/>
+      <w:lvlText w:val="%9."/>
+      <w:lvlJc w:val="right"/>
+      <w:pPr>
+        <w:ind w:left="6480" w:hanging="180"/>
+      </w:pPr>
+    </w:lvl>
+  </w:abstractNum>
+  <w:abstractNum w:abstractNumId="8">
+    <w:nsid w:val="2E331EF7"/>
+    <w:multiLevelType w:val="hybridMultilevel"/>
+    <w:tmpl w:val="F01E3348"/>
+    <w:lvl w:ilvl="0" w:tplc="0409000F">
+      <w:start w:val="1"/>
+      <w:numFmt w:val="decimal"/>
+      <w:lvlText w:val="%1."/>
+      <w:lvlJc w:val="left"/>
+      <w:pPr>
+        <w:ind w:left="720" w:hanging="360"/>
+      </w:pPr>
+      <w:rPr>
+        <w:rFonts w:hint="default"/>
+      </w:rPr>
+    </w:lvl>
+    <w:lvl w:ilvl="1" w:tplc="04090019">
+      <w:start w:val="1"/>
+      <w:numFmt w:val="lowerLetter"/>
+      <w:lvlText w:val="%2."/>
+      <w:lvlJc w:val="left"/>
+      <w:pPr>
+        <w:ind w:left="1440" w:hanging="360"/>
+      </w:pPr>
+    </w:lvl>
+    <w:lvl w:ilvl="2" w:tplc="0409001B" w:tentative="1">
+      <w:start w:val="1"/>
+      <w:numFmt w:val="lowerRoman"/>
+      <w:lvlText w:val="%3."/>
+      <w:lvlJc w:val="right"/>
+      <w:pPr>
+        <w:ind w:left="2160" w:hanging="180"/>
+      </w:pPr>
+    </w:lvl>
+    <w:lvl w:ilvl="3" w:tplc="0409000F" w:tentative="1">
+      <w:start w:val="1"/>
+      <w:numFmt w:val="decimal"/>
+      <w:lvlText w:val="%4."/>
+      <w:lvlJc w:val="left"/>
+      <w:pPr>
+        <w:ind w:left="2880" w:hanging="360"/>
+      </w:pPr>
+    </w:lvl>
+    <w:lvl w:ilvl="4" w:tplc="04090019" w:tentative="1">
+      <w:start w:val="1"/>
+      <w:numFmt w:val="lowerLetter"/>
+      <w:lvlText w:val="%5."/>
+      <w:lvlJc w:val="left"/>
+      <w:pPr>
+        <w:ind w:left="3600" w:hanging="360"/>
+      </w:pPr>
+    </w:lvl>
+    <w:lvl w:ilvl="5" w:tplc="0409001B" w:tentative="1">
+      <w:start w:val="1"/>
+      <w:numFmt w:val="lowerRoman"/>
+      <w:lvlText w:val="%6."/>
+      <w:lvlJc w:val="right"/>
+      <w:pPr>
+        <w:ind w:left="4320" w:hanging="180"/>
+      </w:pPr>
+    </w:lvl>
+    <w:lvl w:ilvl="6" w:tplc="0409000F" w:tentative="1">
+      <w:start w:val="1"/>
+      <w:numFmt w:val="decimal"/>
+      <w:lvlText w:val="%7."/>
+      <w:lvlJc w:val="left"/>
+      <w:pPr>
+        <w:ind w:left="5040" w:hanging="360"/>
+      </w:pPr>
+    </w:lvl>
+    <w:lvl w:ilvl="7" w:tplc="04090019" w:tentative="1">
+      <w:start w:val="1"/>
+      <w:numFmt w:val="lowerLetter"/>
+      <w:lvlText w:val="%8."/>
+      <w:lvlJc w:val="left"/>
+      <w:pPr>
+        <w:ind w:left="5760" w:hanging="360"/>
+      </w:pPr>
+    </w:lvl>
+    <w:lvl w:ilvl="8" w:tplc="0409001B" w:tentative="1">
+      <w:start w:val="1"/>
+      <w:numFmt w:val="lowerRoman"/>
+      <w:lvlText w:val="%9."/>
+      <w:lvlJc w:val="right"/>
+      <w:pPr>
+        <w:ind w:left="6480" w:hanging="180"/>
+      </w:pPr>
+    </w:lvl>
+  </w:abstractNum>
+  <w:abstractNum w:abstractNumId="9">
     <w:nsid w:val="34666802"/>
     <w:multiLevelType w:val="hybridMultilevel"/>
     <w:tmpl w:val="5A82C1F2"/>
@@ -17078,7 +20192,185 @@
       </w:pPr>
     </w:lvl>
   </w:abstractNum>
-  <w:abstractNum w:abstractNumId="4">
+  <w:abstractNum w:abstractNumId="10">
+    <w:nsid w:val="37033CF1"/>
+    <w:multiLevelType w:val="hybridMultilevel"/>
+    <w:tmpl w:val="99D884F2"/>
+    <w:lvl w:ilvl="0" w:tplc="0409000F">
+      <w:start w:val="1"/>
+      <w:numFmt w:val="decimal"/>
+      <w:lvlText w:val="%1."/>
+      <w:lvlJc w:val="left"/>
+      <w:pPr>
+        <w:ind w:left="720" w:hanging="360"/>
+      </w:pPr>
+      <w:rPr>
+        <w:rFonts w:hint="default"/>
+      </w:rPr>
+    </w:lvl>
+    <w:lvl w:ilvl="1" w:tplc="04090019">
+      <w:start w:val="1"/>
+      <w:numFmt w:val="lowerLetter"/>
+      <w:lvlText w:val="%2."/>
+      <w:lvlJc w:val="left"/>
+      <w:pPr>
+        <w:ind w:left="1440" w:hanging="360"/>
+      </w:pPr>
+    </w:lvl>
+    <w:lvl w:ilvl="2" w:tplc="0409001B" w:tentative="1">
+      <w:start w:val="1"/>
+      <w:numFmt w:val="lowerRoman"/>
+      <w:lvlText w:val="%3."/>
+      <w:lvlJc w:val="right"/>
+      <w:pPr>
+        <w:ind w:left="2160" w:hanging="180"/>
+      </w:pPr>
+    </w:lvl>
+    <w:lvl w:ilvl="3" w:tplc="0409000F" w:tentative="1">
+      <w:start w:val="1"/>
+      <w:numFmt w:val="decimal"/>
+      <w:lvlText w:val="%4."/>
+      <w:lvlJc w:val="left"/>
+      <w:pPr>
+        <w:ind w:left="2880" w:hanging="360"/>
+      </w:pPr>
+    </w:lvl>
+    <w:lvl w:ilvl="4" w:tplc="04090019" w:tentative="1">
+      <w:start w:val="1"/>
+      <w:numFmt w:val="lowerLetter"/>
+      <w:lvlText w:val="%5."/>
+      <w:lvlJc w:val="left"/>
+      <w:pPr>
+        <w:ind w:left="3600" w:hanging="360"/>
+      </w:pPr>
+    </w:lvl>
+    <w:lvl w:ilvl="5" w:tplc="0409001B" w:tentative="1">
+      <w:start w:val="1"/>
+      <w:numFmt w:val="lowerRoman"/>
+      <w:lvlText w:val="%6."/>
+      <w:lvlJc w:val="right"/>
+      <w:pPr>
+        <w:ind w:left="4320" w:hanging="180"/>
+      </w:pPr>
+    </w:lvl>
+    <w:lvl w:ilvl="6" w:tplc="0409000F" w:tentative="1">
+      <w:start w:val="1"/>
+      <w:numFmt w:val="decimal"/>
+      <w:lvlText w:val="%7."/>
+      <w:lvlJc w:val="left"/>
+      <w:pPr>
+        <w:ind w:left="5040" w:hanging="360"/>
+      </w:pPr>
+    </w:lvl>
+    <w:lvl w:ilvl="7" w:tplc="04090019" w:tentative="1">
+      <w:start w:val="1"/>
+      <w:numFmt w:val="lowerLetter"/>
+      <w:lvlText w:val="%8."/>
+      <w:lvlJc w:val="left"/>
+      <w:pPr>
+        <w:ind w:left="5760" w:hanging="360"/>
+      </w:pPr>
+    </w:lvl>
+    <w:lvl w:ilvl="8" w:tplc="0409001B" w:tentative="1">
+      <w:start w:val="1"/>
+      <w:numFmt w:val="lowerRoman"/>
+      <w:lvlText w:val="%9."/>
+      <w:lvlJc w:val="right"/>
+      <w:pPr>
+        <w:ind w:left="6480" w:hanging="180"/>
+      </w:pPr>
+    </w:lvl>
+  </w:abstractNum>
+  <w:abstractNum w:abstractNumId="11">
+    <w:nsid w:val="41B92981"/>
+    <w:multiLevelType w:val="hybridMultilevel"/>
+    <w:tmpl w:val="31526714"/>
+    <w:lvl w:ilvl="0" w:tplc="0409000F">
+      <w:start w:val="1"/>
+      <w:numFmt w:val="decimal"/>
+      <w:lvlText w:val="%1."/>
+      <w:lvlJc w:val="left"/>
+      <w:pPr>
+        <w:ind w:left="720" w:hanging="360"/>
+      </w:pPr>
+      <w:rPr>
+        <w:rFonts w:hint="default"/>
+      </w:rPr>
+    </w:lvl>
+    <w:lvl w:ilvl="1" w:tplc="04090019">
+      <w:start w:val="1"/>
+      <w:numFmt w:val="lowerLetter"/>
+      <w:lvlText w:val="%2."/>
+      <w:lvlJc w:val="left"/>
+      <w:pPr>
+        <w:ind w:left="1440" w:hanging="360"/>
+      </w:pPr>
+    </w:lvl>
+    <w:lvl w:ilvl="2" w:tplc="0409001B" w:tentative="1">
+      <w:start w:val="1"/>
+      <w:numFmt w:val="lowerRoman"/>
+      <w:lvlText w:val="%3."/>
+      <w:lvlJc w:val="right"/>
+      <w:pPr>
+        <w:ind w:left="2160" w:hanging="180"/>
+      </w:pPr>
+    </w:lvl>
+    <w:lvl w:ilvl="3" w:tplc="0409000F" w:tentative="1">
+      <w:start w:val="1"/>
+      <w:numFmt w:val="decimal"/>
+      <w:lvlText w:val="%4."/>
+      <w:lvlJc w:val="left"/>
+      <w:pPr>
+        <w:ind w:left="2880" w:hanging="360"/>
+      </w:pPr>
+    </w:lvl>
+    <w:lvl w:ilvl="4" w:tplc="04090019" w:tentative="1">
+      <w:start w:val="1"/>
+      <w:numFmt w:val="lowerLetter"/>
+      <w:lvlText w:val="%5."/>
+      <w:lvlJc w:val="left"/>
+      <w:pPr>
+        <w:ind w:left="3600" w:hanging="360"/>
+      </w:pPr>
+    </w:lvl>
+    <w:lvl w:ilvl="5" w:tplc="0409001B" w:tentative="1">
+      <w:start w:val="1"/>
+      <w:numFmt w:val="lowerRoman"/>
+      <w:lvlText w:val="%6."/>
+      <w:lvlJc w:val="right"/>
+      <w:pPr>
+        <w:ind w:left="4320" w:hanging="180"/>
+      </w:pPr>
+    </w:lvl>
+    <w:lvl w:ilvl="6" w:tplc="0409000F" w:tentative="1">
+      <w:start w:val="1"/>
+      <w:numFmt w:val="decimal"/>
+      <w:lvlText w:val="%7."/>
+      <w:lvlJc w:val="left"/>
+      <w:pPr>
+        <w:ind w:left="5040" w:hanging="360"/>
+      </w:pPr>
+    </w:lvl>
+    <w:lvl w:ilvl="7" w:tplc="04090019" w:tentative="1">
+      <w:start w:val="1"/>
+      <w:numFmt w:val="lowerLetter"/>
+      <w:lvlText w:val="%8."/>
+      <w:lvlJc w:val="left"/>
+      <w:pPr>
+        <w:ind w:left="5760" w:hanging="360"/>
+      </w:pPr>
+    </w:lvl>
+    <w:lvl w:ilvl="8" w:tplc="0409001B" w:tentative="1">
+      <w:start w:val="1"/>
+      <w:numFmt w:val="lowerRoman"/>
+      <w:lvlText w:val="%9."/>
+      <w:lvlJc w:val="right"/>
+      <w:pPr>
+        <w:ind w:left="6480" w:hanging="180"/>
+      </w:pPr>
+    </w:lvl>
+  </w:abstractNum>
+  <w:abstractNum w:abstractNumId="12">
     <w:nsid w:val="46C40218"/>
     <w:multiLevelType w:val="hybridMultilevel"/>
     <w:tmpl w:val="AC9E9892"/>
@@ -17167,7 +20459,7 @@
       </w:pPr>
     </w:lvl>
   </w:abstractNum>
-  <w:abstractNum w:abstractNumId="5">
+  <w:abstractNum w:abstractNumId="13">
     <w:nsid w:val="4D283153"/>
     <w:multiLevelType w:val="hybridMultilevel"/>
     <w:tmpl w:val="D7847144"/>
@@ -17280,7 +20572,7 @@
       </w:rPr>
     </w:lvl>
   </w:abstractNum>
-  <w:abstractNum w:abstractNumId="6">
+  <w:abstractNum w:abstractNumId="14">
     <w:nsid w:val="516A1F9D"/>
     <w:multiLevelType w:val="hybridMultilevel"/>
     <w:tmpl w:val="05FC1186"/>
@@ -17393,7 +20685,7 @@
       </w:rPr>
     </w:lvl>
   </w:abstractNum>
-  <w:abstractNum w:abstractNumId="7">
+  <w:abstractNum w:abstractNumId="15">
     <w:nsid w:val="516E273E"/>
     <w:multiLevelType w:val="hybridMultilevel"/>
     <w:tmpl w:val="39EC8766"/>
@@ -17482,7 +20774,7 @@
       </w:pPr>
     </w:lvl>
   </w:abstractNum>
-  <w:abstractNum w:abstractNumId="8">
+  <w:abstractNum w:abstractNumId="16">
     <w:nsid w:val="558F197E"/>
     <w:multiLevelType w:val="hybridMultilevel"/>
     <w:tmpl w:val="E0444E72"/>
@@ -17571,7 +20863,7 @@
       </w:pPr>
     </w:lvl>
   </w:abstractNum>
-  <w:abstractNum w:abstractNumId="9">
+  <w:abstractNum w:abstractNumId="17">
     <w:nsid w:val="57CB3D1D"/>
     <w:multiLevelType w:val="hybridMultilevel"/>
     <w:tmpl w:val="E826B52E"/>
@@ -17660,7 +20952,7 @@
       </w:pPr>
     </w:lvl>
   </w:abstractNum>
-  <w:abstractNum w:abstractNumId="10">
+  <w:abstractNum w:abstractNumId="18">
     <w:nsid w:val="58BE3D0F"/>
     <w:multiLevelType w:val="hybridMultilevel"/>
     <w:tmpl w:val="5A6E8D78"/>
@@ -17749,7 +21041,7 @@
       </w:pPr>
     </w:lvl>
   </w:abstractNum>
-  <w:abstractNum w:abstractNumId="11">
+  <w:abstractNum w:abstractNumId="19">
     <w:nsid w:val="5B1D2D94"/>
     <w:multiLevelType w:val="hybridMultilevel"/>
     <w:tmpl w:val="DEF62DC0"/>
@@ -17838,7 +21130,7 @@
       </w:pPr>
     </w:lvl>
   </w:abstractNum>
-  <w:abstractNum w:abstractNumId="12">
+  <w:abstractNum w:abstractNumId="20">
     <w:nsid w:val="5DAA7F20"/>
     <w:multiLevelType w:val="hybridMultilevel"/>
     <w:tmpl w:val="B4548ED2"/>
@@ -17927,7 +21219,7 @@
       </w:pPr>
     </w:lvl>
   </w:abstractNum>
-  <w:abstractNum w:abstractNumId="13">
+  <w:abstractNum w:abstractNumId="21">
     <w:nsid w:val="608D53A1"/>
     <w:multiLevelType w:val="hybridMultilevel"/>
     <w:tmpl w:val="99A84458"/>
@@ -18016,7 +21308,7 @@
       </w:pPr>
     </w:lvl>
   </w:abstractNum>
-  <w:abstractNum w:abstractNumId="14">
+  <w:abstractNum w:abstractNumId="22">
     <w:nsid w:val="60E73DF8"/>
     <w:multiLevelType w:val="hybridMultilevel"/>
     <w:tmpl w:val="23525E30"/>
@@ -18129,7 +21421,7 @@
       </w:rPr>
     </w:lvl>
   </w:abstractNum>
-  <w:abstractNum w:abstractNumId="15">
+  <w:abstractNum w:abstractNumId="23">
     <w:nsid w:val="6336589E"/>
     <w:multiLevelType w:val="hybridMultilevel"/>
     <w:tmpl w:val="D1F65ABA"/>
@@ -18243,7 +21535,7 @@
       </w:rPr>
     </w:lvl>
   </w:abstractNum>
-  <w:abstractNum w:abstractNumId="16">
+  <w:abstractNum w:abstractNumId="24">
     <w:nsid w:val="6C391912"/>
     <w:multiLevelType w:val="hybridMultilevel"/>
     <w:tmpl w:val="2328118E"/>
@@ -18332,7 +21624,7 @@
       </w:pPr>
     </w:lvl>
   </w:abstractNum>
-  <w:abstractNum w:abstractNumId="17">
+  <w:abstractNum w:abstractNumId="25">
     <w:nsid w:val="719E0150"/>
     <w:multiLevelType w:val="hybridMultilevel"/>
     <w:tmpl w:val="EDF0C75C"/>
@@ -18421,7 +21713,7 @@
       </w:pPr>
     </w:lvl>
   </w:abstractNum>
-  <w:abstractNum w:abstractNumId="18">
+  <w:abstractNum w:abstractNumId="26">
     <w:nsid w:val="73E9093E"/>
     <w:multiLevelType w:val="hybridMultilevel"/>
     <w:tmpl w:val="55AE7358"/>
@@ -18510,7 +21802,7 @@
       </w:pPr>
     </w:lvl>
   </w:abstractNum>
-  <w:abstractNum w:abstractNumId="19">
+  <w:abstractNum w:abstractNumId="27">
     <w:nsid w:val="76CB2890"/>
     <w:multiLevelType w:val="hybridMultilevel"/>
     <w:tmpl w:val="98E4ED1E"/>
@@ -18599,7 +21891,7 @@
       </w:pPr>
     </w:lvl>
   </w:abstractNum>
-  <w:abstractNum w:abstractNumId="20">
+  <w:abstractNum w:abstractNumId="28">
     <w:nsid w:val="7CA46569"/>
     <w:multiLevelType w:val="hybridMultilevel"/>
     <w:tmpl w:val="990CCD38"/>
@@ -18650,7 +21942,7 @@
         <w:rFonts w:ascii="Calibri" w:eastAsiaTheme="minorHAnsi" w:hAnsi="Calibri" w:cs="Calibri" w:hint="default"/>
       </w:rPr>
     </w:lvl>
-    <w:lvl w:ilvl="4" w:tplc="04090003" w:tentative="1">
+    <w:lvl w:ilvl="4" w:tplc="04090003">
       <w:start w:val="1"/>
       <w:numFmt w:val="bullet"/>
       <w:lvlText w:val="o"/>
@@ -18711,7 +22003,7 @@
       </w:rPr>
     </w:lvl>
   </w:abstractNum>
-  <w:abstractNum w:abstractNumId="21">
+  <w:abstractNum w:abstractNumId="29">
     <w:nsid w:val="7E7A6FC6"/>
     <w:multiLevelType w:val="hybridMultilevel"/>
     <w:tmpl w:val="B3B4B43A"/>
@@ -18801,70 +22093,94 @@
     </w:lvl>
   </w:abstractNum>
   <w:num w:numId="1">
+    <w:abstractNumId w:val="29"/>
+  </w:num>
+  <w:num w:numId="2">
+    <w:abstractNumId w:val="6"/>
+  </w:num>
+  <w:num w:numId="3">
+    <w:abstractNumId w:val="2"/>
+  </w:num>
+  <w:num w:numId="4">
+    <w:abstractNumId w:val="13"/>
+  </w:num>
+  <w:num w:numId="5">
+    <w:abstractNumId w:val="28"/>
+  </w:num>
+  <w:num w:numId="6">
+    <w:abstractNumId w:val="24"/>
+  </w:num>
+  <w:num w:numId="7">
+    <w:abstractNumId w:val="20"/>
+  </w:num>
+  <w:num w:numId="8">
+    <w:abstractNumId w:val="4"/>
+  </w:num>
+  <w:num w:numId="9">
+    <w:abstractNumId w:val="16"/>
+  </w:num>
+  <w:num w:numId="10">
+    <w:abstractNumId w:val="23"/>
+  </w:num>
+  <w:num w:numId="11">
+    <w:abstractNumId w:val="9"/>
+  </w:num>
+  <w:num w:numId="12">
+    <w:abstractNumId w:val="17"/>
+  </w:num>
+  <w:num w:numId="13">
+    <w:abstractNumId w:val="19"/>
+  </w:num>
+  <w:num w:numId="14">
+    <w:abstractNumId w:val="26"/>
+  </w:num>
+  <w:num w:numId="15">
+    <w:abstractNumId w:val="12"/>
+  </w:num>
+  <w:num w:numId="16">
+    <w:abstractNumId w:val="27"/>
+  </w:num>
+  <w:num w:numId="17">
+    <w:abstractNumId w:val="18"/>
+  </w:num>
+  <w:num w:numId="18">
+    <w:abstractNumId w:val="25"/>
+  </w:num>
+  <w:num w:numId="19">
     <w:abstractNumId w:val="21"/>
   </w:num>
-  <w:num w:numId="2">
-    <w:abstractNumId w:val="2"/>
+  <w:num w:numId="20">
+    <w:abstractNumId w:val="22"/>
   </w:num>
-  <w:num w:numId="3">
+  <w:num w:numId="21">
+    <w:abstractNumId w:val="14"/>
+  </w:num>
+  <w:num w:numId="22">
+    <w:abstractNumId w:val="15"/>
+  </w:num>
+  <w:num w:numId="23">
+    <w:abstractNumId w:val="5"/>
+  </w:num>
+  <w:num w:numId="24">
     <w:abstractNumId w:val="0"/>
   </w:num>
-  <w:num w:numId="4">
-    <w:abstractNumId w:val="5"/>
+  <w:num w:numId="25">
+    <w:abstractNumId w:val="8"/>
   </w:num>
-  <w:num w:numId="5">
-    <w:abstractNumId w:val="20"/>
-  </w:num>
-  <w:num w:numId="6">
-    <w:abstractNumId w:val="16"/>
-  </w:num>
-  <w:num w:numId="7">
-    <w:abstractNumId w:val="12"/>
-  </w:num>
-  <w:num w:numId="8">
+  <w:num w:numId="26">
     <w:abstractNumId w:val="1"/>
   </w:num>
-  <w:num w:numId="9">
-    <w:abstractNumId w:val="8"/>
+  <w:num w:numId="27">
+    <w:abstractNumId w:val="11"/>
   </w:num>
-  <w:num w:numId="10">
-    <w:abstractNumId w:val="15"/>
-  </w:num>
-  <w:num w:numId="11">
+  <w:num w:numId="28">
     <w:abstractNumId w:val="3"/>
   </w:num>
-  <w:num w:numId="12">
-    <w:abstractNumId w:val="9"/>
+  <w:num w:numId="29">
+    <w:abstractNumId w:val="7"/>
   </w:num>
-  <w:num w:numId="13">
-    <w:abstractNumId w:val="11"/>
-  </w:num>
-  <w:num w:numId="14">
-    <w:abstractNumId w:val="18"/>
-  </w:num>
-  <w:num w:numId="15">
-    <w:abstractNumId w:val="4"/>
-  </w:num>
-  <w:num w:numId="16">
-    <w:abstractNumId w:val="19"/>
-  </w:num>
-  <w:num w:numId="17">
+  <w:num w:numId="30">
     <w:abstractNumId w:val="10"/>
-  </w:num>
-  <w:num w:numId="18">
-    <w:abstractNumId w:val="17"/>
-  </w:num>
-  <w:num w:numId="19">
-    <w:abstractNumId w:val="13"/>
-  </w:num>
-  <w:num w:numId="20">
-    <w:abstractNumId w:val="14"/>
-  </w:num>
-  <w:num w:numId="21">
-    <w:abstractNumId w:val="6"/>
-  </w:num>
-  <w:num w:numId="22">
-    <w:abstractNumId w:val="7"/>
   </w:num>
 </w:numbering>
 </file>
@@ -19030,6 +22346,25 @@
     <w:qFormat/>
     <w:rsid w:val="00D47E1C"/>
   </w:style>
+  <w:style w:type="paragraph" w:styleId="Heading3">
+    <w:name w:val="heading 3"/>
+    <w:basedOn w:val="Normal"/>
+    <w:link w:val="Heading3Char"/>
+    <w:uiPriority w:val="9"/>
+    <w:qFormat/>
+    <w:rsid w:val="00112FEC"/>
+    <w:pPr>
+      <w:spacing w:before="100" w:beforeAutospacing="1" w:after="100" w:afterAutospacing="1" w:line="240" w:lineRule="auto"/>
+      <w:outlineLvl w:val="2"/>
+    </w:pPr>
+    <w:rPr>
+      <w:rFonts w:ascii="Times New Roman" w:eastAsia="Times New Roman" w:hAnsi="Times New Roman" w:cs="Times New Roman"/>
+      <w:b/>
+      <w:bCs/>
+      <w:sz w:val="27"/>
+      <w:szCs w:val="27"/>
+    </w:rPr>
+  </w:style>
   <w:style w:type="character" w:default="1" w:styleId="DefaultParagraphFont">
     <w:name w:val="Default Paragraph Font"/>
     <w:uiPriority w:val="1"/>
@@ -19073,7 +22408,6 @@
     <w:name w:val="Hyperlink"/>
     <w:basedOn w:val="DefaultParagraphFont"/>
     <w:uiPriority w:val="99"/>
-    <w:semiHidden/>
     <w:unhideWhenUsed/>
     <w:rsid w:val="005E3C8C"/>
     <w:rPr>
@@ -19381,6 +22715,20 @@
       <w:rFonts w:ascii="Courier New" w:eastAsia="Times New Roman" w:hAnsi="Courier New" w:cs="Courier New"/>
       <w:sz w:val="20"/>
       <w:szCs w:val="20"/>
+    </w:rPr>
+  </w:style>
+  <w:style w:type="character" w:customStyle="1" w:styleId="Heading3Char">
+    <w:name w:val="Heading 3 Char"/>
+    <w:basedOn w:val="DefaultParagraphFont"/>
+    <w:link w:val="Heading3"/>
+    <w:uiPriority w:val="9"/>
+    <w:rsid w:val="00112FEC"/>
+    <w:rPr>
+      <w:rFonts w:ascii="Times New Roman" w:eastAsia="Times New Roman" w:hAnsi="Times New Roman" w:cs="Times New Roman"/>
+      <w:b/>
+      <w:bCs/>
+      <w:sz w:val="27"/>
+      <w:szCs w:val="27"/>
     </w:rPr>
   </w:style>
 </w:styles>

</xml_diff>